<commit_message>
Update progress docs and add Day 3 testing notes
Updated the progress report and dev log with Day 3 implementation details, testing results, and bug fixes. Added new documentation files for Day 3 testing and folder layout changes to reflect recent backend and frontend updates.
</commit_message>
<xml_diff>
--- a/Documentation/Progress Report/Progress Report.docx
+++ b/Documentation/Progress Report/Progress Report.docx
@@ -41,283 +41,584 @@
           <w:rFonts w:hint="default"/>
         </w:rPr>
       </w:pPr>
+      <w:r>
+        <w:rPr>
+          <w:rFonts w:hint="default"/>
+        </w:rPr>
+        <w:t>**</w:t>
+      </w:r>
+      <w:r>
+        <w:rPr>
+          <w:rFonts w:hint="default"/>
+          <w:lang w:val="en-IE"/>
+        </w:rPr>
+        <w:t>Day 1</w:t>
+      </w:r>
+      <w:r>
+        <w:rPr>
+          <w:rFonts w:hint="default"/>
+        </w:rPr>
+        <w:t xml:space="preserve"> Progress**:</w:t>
+      </w:r>
+    </w:p>
+    <w:p>
+      <w:pPr>
+        <w:rPr>
+          <w:rFonts w:hint="default"/>
+        </w:rPr>
+      </w:pPr>
+    </w:p>
+    <w:p>
+      <w:pPr>
+        <w:rPr>
+          <w:rFonts w:hint="default"/>
+        </w:rPr>
+      </w:pPr>
+      <w:r>
+        <w:rPr>
+          <w:rFonts w:hint="default"/>
+        </w:rPr>
+        <w:t>* Set up full project environment (frontend + backend)</w:t>
+      </w:r>
+    </w:p>
+    <w:p>
+      <w:pPr>
+        <w:rPr>
+          <w:rFonts w:hint="default"/>
+        </w:rPr>
+      </w:pPr>
+      <w:r>
+        <w:rPr>
+          <w:rFonts w:hint="default"/>
+        </w:rPr>
+        <w:t>* Built and tested frontend photo upload component</w:t>
+      </w:r>
+    </w:p>
+    <w:p>
+      <w:pPr>
+        <w:rPr>
+          <w:rFonts w:hint="default"/>
+        </w:rPr>
+      </w:pPr>
+      <w:r>
+        <w:rPr>
+          <w:rFonts w:hint="default"/>
+        </w:rPr>
+        <w:t>* Scaffolded Flask backend with image route structure</w:t>
+      </w:r>
+    </w:p>
+    <w:p>
+      <w:pPr>
+        <w:rPr>
+          <w:rFonts w:hint="default"/>
+        </w:rPr>
+      </w:pPr>
+      <w:r>
+        <w:rPr>
+          <w:rFonts w:hint="default"/>
+        </w:rPr>
+        <w:t>* Resolved initial rendering bug and connected Axios to API stub</w:t>
+      </w:r>
+    </w:p>
+    <w:p>
+      <w:pPr>
+        <w:rPr>
+          <w:rFonts w:hint="default"/>
+        </w:rPr>
+      </w:pPr>
+    </w:p>
+    <w:p>
+      <w:pPr>
+        <w:rPr>
+          <w:rFonts w:hint="default"/>
+        </w:rPr>
+      </w:pPr>
+      <w:r>
+        <w:rPr>
+          <w:rFonts w:hint="default"/>
+        </w:rPr>
+        <w:t>**Next Steps**:</w:t>
+      </w:r>
+    </w:p>
+    <w:p>
+      <w:pPr>
+        <w:rPr>
+          <w:rFonts w:hint="default"/>
+        </w:rPr>
+      </w:pPr>
+    </w:p>
+    <w:p>
+      <w:pPr>
+        <w:rPr>
+          <w:rFonts w:hint="default"/>
+        </w:rPr>
+      </w:pPr>
+      <w:r>
+        <w:rPr>
+          <w:rFonts w:hint="default"/>
+        </w:rPr>
+        <w:t>* Build `/api/image/upload` route to handle file uploads</w:t>
+      </w:r>
+    </w:p>
+    <w:p>
+      <w:pPr>
+        <w:rPr>
+          <w:rFonts w:hint="default"/>
+        </w:rPr>
+      </w:pPr>
+      <w:r>
+        <w:rPr>
+          <w:rFonts w:hint="default"/>
+        </w:rPr>
+        <w:t>* Extract color palette from image with OpenCV + KMeans</w:t>
+      </w:r>
+    </w:p>
+    <w:p>
+      <w:pPr>
+        <w:rPr>
+          <w:rFonts w:hint="default"/>
+        </w:rPr>
+      </w:pPr>
+      <w:r>
+        <w:rPr>
+          <w:rFonts w:hint="default"/>
+        </w:rPr>
+        <w:t>* Return top 3–5 hex colors to the frontend for display</w:t>
+      </w:r>
+    </w:p>
+    <w:p>
+      <w:r>
+        <w:br w:type="page"/>
+      </w:r>
+    </w:p>
+    <w:p>
+      <w:pPr>
+        <w:rPr>
+          <w:rFonts w:hint="default"/>
+        </w:rPr>
+      </w:pPr>
+      <w:r>
+        <w:rPr>
+          <w:rFonts w:hint="default"/>
+        </w:rPr>
+        <w:t xml:space="preserve">**Project**: Black Styles – Culturally intelligent fashion + grooming app  </w:t>
+      </w:r>
+    </w:p>
+    <w:p>
+      <w:pPr>
+        <w:rPr>
+          <w:rFonts w:hint="default"/>
+        </w:rPr>
+      </w:pPr>
+      <w:r>
+        <w:rPr>
+          <w:rFonts w:hint="default"/>
+        </w:rPr>
+        <w:t>**Progress Day 2**:</w:t>
+      </w:r>
+    </w:p>
+    <w:p>
+      <w:pPr>
+        <w:rPr>
+          <w:rFonts w:hint="default"/>
+        </w:rPr>
+      </w:pPr>
+      <w:r>
+        <w:rPr>
+          <w:rFonts w:hint="default"/>
+        </w:rPr>
+        <w:t>- Built and tested full backend route for image uploads</w:t>
+      </w:r>
+    </w:p>
+    <w:p>
+      <w:pPr>
+        <w:rPr>
+          <w:rFonts w:hint="default"/>
+        </w:rPr>
+      </w:pPr>
+      <w:r>
+        <w:rPr>
+          <w:rFonts w:hint="default"/>
+        </w:rPr>
+        <w:t>- Integrated OpenCV + scikit-learn for real-time color palette extraction</w:t>
+      </w:r>
+    </w:p>
+    <w:p>
+      <w:pPr>
+        <w:rPr>
+          <w:rFonts w:hint="default"/>
+        </w:rPr>
+      </w:pPr>
+      <w:r>
+        <w:rPr>
+          <w:rFonts w:hint="default"/>
+        </w:rPr>
+        <w:t>- Connected frontend to backend and validated working response pipeline</w:t>
+      </w:r>
+    </w:p>
+    <w:p>
+      <w:pPr>
+        <w:rPr>
+          <w:rFonts w:hint="default"/>
+        </w:rPr>
+      </w:pPr>
+    </w:p>
+    <w:p>
+      <w:pPr>
+        <w:rPr>
+          <w:rFonts w:hint="default"/>
+        </w:rPr>
+      </w:pPr>
+      <w:r>
+        <w:rPr>
+          <w:rFonts w:hint="default"/>
+        </w:rPr>
+        <w:t>**Next**:</w:t>
+      </w:r>
+    </w:p>
+    <w:p>
+      <w:pPr>
+        <w:rPr>
+          <w:rFonts w:hint="default"/>
+        </w:rPr>
+      </w:pPr>
+      <w:r>
+        <w:rPr>
+          <w:rFonts w:hint="default"/>
+        </w:rPr>
+        <w:t>- Visually display palette on frontend</w:t>
+      </w:r>
+    </w:p>
+    <w:p>
+      <w:pPr>
+        <w:rPr>
+          <w:rFonts w:hint="default"/>
+        </w:rPr>
+      </w:pPr>
+      <w:r>
+        <w:rPr>
+          <w:rFonts w:hint="default"/>
+        </w:rPr>
+        <w:t>- Style with Tailwind or similar</w:t>
+      </w:r>
+    </w:p>
+    <w:p>
+      <w:pPr>
+        <w:rPr>
+          <w:rFonts w:hint="default"/>
+        </w:rPr>
+      </w:pPr>
+      <w:r>
+        <w:rPr>
+          <w:rFonts w:hint="default"/>
+        </w:rPr>
+        <w:t>- Begin body metric detection (MediaPipe)</w:t>
+      </w:r>
+    </w:p>
+    <w:p>
+      <w:r>
+        <w:br w:type="page"/>
+      </w:r>
+    </w:p>
+    <w:p>
+      <w:pPr>
+        <w:rPr>
+          <w:rFonts w:hint="default"/>
+        </w:rPr>
+      </w:pPr>
+      <w:r>
+        <w:rPr>
+          <w:rFonts w:hint="default"/>
+        </w:rPr>
+        <w:t># 🎨 Black Styles — Day 3 Backend Development Summary</w:t>
+      </w:r>
+    </w:p>
+    <w:p>
+      <w:pPr>
+        <w:rPr>
+          <w:rFonts w:hint="default"/>
+        </w:rPr>
+      </w:pPr>
+    </w:p>
+    <w:p>
+      <w:pPr>
+        <w:rPr>
+          <w:rFonts w:hint="default"/>
+        </w:rPr>
+      </w:pPr>
+      <w:r>
+        <w:rPr>
+          <w:rFonts w:hint="default"/>
+        </w:rPr>
+        <w:t>## 🛠️ Completed Features</w:t>
+      </w:r>
+    </w:p>
+    <w:p>
+      <w:pPr>
+        <w:rPr>
+          <w:rFonts w:hint="default"/>
+        </w:rPr>
+      </w:pPr>
+      <w:r>
+        <w:rPr>
+          <w:rFonts w:hint="default"/>
+        </w:rPr>
+        <w:t>- Flask `/api/image/upload` route</w:t>
+      </w:r>
+    </w:p>
+    <w:p>
+      <w:pPr>
+        <w:rPr>
+          <w:rFonts w:hint="default"/>
+        </w:rPr>
+      </w:pPr>
+      <w:r>
+        <w:rPr>
+          <w:rFonts w:hint="default"/>
+        </w:rPr>
+        <w:t>- File type validation for secure uploads</w:t>
+      </w:r>
+    </w:p>
+    <w:p>
+      <w:pPr>
+        <w:rPr>
+          <w:rFonts w:hint="default"/>
+        </w:rPr>
+      </w:pPr>
+      <w:r>
+        <w:rPr>
+          <w:rFonts w:hint="default"/>
+        </w:rPr>
+        <w:t>- Request logging with Flask middleware</w:t>
+      </w:r>
+    </w:p>
+    <w:p>
+      <w:pPr>
+        <w:rPr>
+          <w:rFonts w:hint="default"/>
+        </w:rPr>
+      </w:pPr>
+      <w:r>
+        <w:rPr>
+          <w:rFonts w:hint="default"/>
+        </w:rPr>
+        <w:t>- Center auto-cropping with OpenCV</w:t>
+      </w:r>
+    </w:p>
+    <w:p>
+      <w:pPr>
+        <w:rPr>
+          <w:rFonts w:hint="default"/>
+        </w:rPr>
+      </w:pPr>
+      <w:r>
+        <w:rPr>
+          <w:rFonts w:hint="default"/>
+        </w:rPr>
+        <w:t>- Graceful error handling for image processing</w:t>
+      </w:r>
+    </w:p>
+    <w:p>
+      <w:pPr>
+        <w:rPr>
+          <w:rFonts w:hint="default"/>
+        </w:rPr>
+      </w:pPr>
+    </w:p>
+    <w:p>
+      <w:pPr>
+        <w:rPr>
+          <w:rFonts w:hint="default"/>
+        </w:rPr>
+      </w:pPr>
+      <w:r>
+        <w:rPr>
+          <w:rFonts w:hint="default"/>
+        </w:rPr>
+        <w:t>## 🧪 Tested and Verified</w:t>
+      </w:r>
+    </w:p>
+    <w:p>
+      <w:pPr>
+        <w:rPr>
+          <w:rFonts w:hint="default"/>
+        </w:rPr>
+      </w:pPr>
+      <w:r>
+        <w:rPr>
+          <w:rFonts w:hint="default"/>
+        </w:rPr>
+        <w:t>- Image files processed → ✅ palette returned</w:t>
+      </w:r>
+    </w:p>
+    <w:p>
+      <w:pPr>
+        <w:rPr>
+          <w:rFonts w:hint="default"/>
+        </w:rPr>
+      </w:pPr>
+      <w:r>
+        <w:rPr>
+          <w:rFonts w:hint="default"/>
+        </w:rPr>
+        <w:t>- Bad/corrupt files → ✅ handled cleanly</w:t>
+      </w:r>
+    </w:p>
+    <w:p>
+      <w:pPr>
+        <w:rPr>
+          <w:rFonts w:hint="default"/>
+        </w:rPr>
+      </w:pPr>
+      <w:r>
+        <w:rPr>
+          <w:rFonts w:hint="default"/>
+        </w:rPr>
+        <w:t>- Terminal logs confirm error tracking and request metadata</w:t>
+      </w:r>
+    </w:p>
+    <w:p>
+      <w:pPr>
+        <w:rPr>
+          <w:rFonts w:hint="default"/>
+        </w:rPr>
+      </w:pPr>
+    </w:p>
+    <w:p>
+      <w:pPr>
+        <w:rPr>
+          <w:rFonts w:hint="default"/>
+        </w:rPr>
+      </w:pPr>
+      <w:r>
+        <w:rPr>
+          <w:rFonts w:hint="default"/>
+        </w:rPr>
+        <w:t>## 📁 Files Updated</w:t>
+      </w:r>
+    </w:p>
+    <w:p>
+      <w:pPr>
+        <w:rPr>
+          <w:rFonts w:hint="default"/>
+        </w:rPr>
+      </w:pPr>
+      <w:r>
+        <w:rPr>
+          <w:rFonts w:hint="default"/>
+        </w:rPr>
+        <w:t>- `routes.py` → added upload logic</w:t>
+      </w:r>
+    </w:p>
+    <w:p>
+      <w:pPr>
+        <w:rPr>
+          <w:rFonts w:hint="default"/>
+        </w:rPr>
+      </w:pPr>
+      <w:r>
+        <w:rPr>
+          <w:rFonts w:hint="default"/>
+        </w:rPr>
+        <w:t>- `utils.py` → added helper for cropping + palette</w:t>
+      </w:r>
+    </w:p>
+    <w:p>
+      <w:pPr>
+        <w:rPr>
+          <w:rFonts w:hint="default"/>
+        </w:rPr>
+      </w:pPr>
+      <w:r>
+        <w:rPr>
+          <w:rFonts w:hint="default"/>
+        </w:rPr>
+        <w:t>- `__init__.py` → initialized app and routes</w:t>
+      </w:r>
+    </w:p>
+    <w:p>
+      <w:pPr>
+        <w:rPr>
+          <w:rFonts w:hint="default"/>
+        </w:rPr>
+      </w:pPr>
+      <w:r>
+        <w:rPr>
+          <w:rFonts w:hint="default"/>
+        </w:rPr>
+        <w:t>- `run.py` → Flask bootstrapping</w:t>
+      </w:r>
+    </w:p>
+    <w:p>
+      <w:pPr>
+        <w:rPr>
+          <w:rFonts w:hint="default"/>
+        </w:rPr>
+      </w:pPr>
+    </w:p>
+    <w:p>
+      <w:pPr>
+        <w:rPr>
+          <w:rFonts w:hint="default"/>
+        </w:rPr>
+      </w:pPr>
+      <w:r>
+        <w:rPr>
+          <w:rFonts w:hint="default"/>
+        </w:rPr>
+        <w:t>## 🔄 Branch</w:t>
+      </w:r>
+    </w:p>
+    <w:p>
+      <w:pPr>
+        <w:rPr>
+          <w:rFonts w:hint="default"/>
+        </w:rPr>
+      </w:pPr>
+      <w:r>
+        <w:rPr>
+          <w:rFonts w:hint="default"/>
+        </w:rPr>
+        <w:t>- `feat/day3-palette-ui-backend-enhancements`</w:t>
+      </w:r>
+    </w:p>
+    <w:p>
+      <w:pPr>
+        <w:rPr>
+          <w:rFonts w:hint="default"/>
+        </w:rPr>
+      </w:pPr>
+    </w:p>
+    <w:p>
+      <w:pPr>
+        <w:rPr>
+          <w:rFonts w:hint="default"/>
+        </w:rPr>
+      </w:pPr>
+      <w:r>
+        <w:rPr>
+          <w:rFonts w:hint="default"/>
+        </w:rPr>
+        <w:t>---</w:t>
+      </w:r>
+    </w:p>
+    <w:p>
+      <w:pPr>
+        <w:rPr>
+          <w:rFonts w:hint="default"/>
+        </w:rPr>
+      </w:pPr>
+      <w:r>
+        <w:rPr>
+          <w:rFonts w:hint="default"/>
+        </w:rPr>
+        <w:t>🟢 Backend functionality complete. Ready for Day 4 frontend UI enhancements.</w:t>
+      </w:r>
+    </w:p>
+    <w:p>
       <w:bookmarkStart w:id="0" w:name="_GoBack"/>
       <w:bookmarkEnd w:id="0"/>
-      <w:r>
-        <w:rPr>
-          <w:rFonts w:hint="default"/>
-        </w:rPr>
-        <w:t>**</w:t>
-      </w:r>
-      <w:r>
-        <w:rPr>
-          <w:rFonts w:hint="default"/>
-          <w:lang w:val="en-IE"/>
-        </w:rPr>
-        <w:t>Day 1</w:t>
-      </w:r>
-      <w:r>
-        <w:rPr>
-          <w:rFonts w:hint="default"/>
-        </w:rPr>
-        <w:t xml:space="preserve"> Progress**:</w:t>
-      </w:r>
-    </w:p>
-    <w:p>
-      <w:pPr>
-        <w:rPr>
-          <w:rFonts w:hint="default"/>
-        </w:rPr>
-      </w:pPr>
-    </w:p>
-    <w:p>
-      <w:pPr>
-        <w:rPr>
-          <w:rFonts w:hint="default"/>
-        </w:rPr>
-      </w:pPr>
-      <w:r>
-        <w:rPr>
-          <w:rFonts w:hint="default"/>
-        </w:rPr>
-        <w:t>* Set up full project environment (frontend + backend)</w:t>
-      </w:r>
-    </w:p>
-    <w:p>
-      <w:pPr>
-        <w:rPr>
-          <w:rFonts w:hint="default"/>
-        </w:rPr>
-      </w:pPr>
-      <w:r>
-        <w:rPr>
-          <w:rFonts w:hint="default"/>
-        </w:rPr>
-        <w:t>* Built and tested frontend photo upload component</w:t>
-      </w:r>
-    </w:p>
-    <w:p>
-      <w:pPr>
-        <w:rPr>
-          <w:rFonts w:hint="default"/>
-        </w:rPr>
-      </w:pPr>
-      <w:r>
-        <w:rPr>
-          <w:rFonts w:hint="default"/>
-        </w:rPr>
-        <w:t>* Scaffolded Flask backend with image route structure</w:t>
-      </w:r>
-    </w:p>
-    <w:p>
-      <w:pPr>
-        <w:rPr>
-          <w:rFonts w:hint="default"/>
-        </w:rPr>
-      </w:pPr>
-      <w:r>
-        <w:rPr>
-          <w:rFonts w:hint="default"/>
-        </w:rPr>
-        <w:t>* Resolved initial rendering bug and connected Axios to API stub</w:t>
-      </w:r>
-    </w:p>
-    <w:p>
-      <w:pPr>
-        <w:rPr>
-          <w:rFonts w:hint="default"/>
-        </w:rPr>
-      </w:pPr>
-    </w:p>
-    <w:p>
-      <w:pPr>
-        <w:rPr>
-          <w:rFonts w:hint="default"/>
-        </w:rPr>
-      </w:pPr>
-      <w:r>
-        <w:rPr>
-          <w:rFonts w:hint="default"/>
-        </w:rPr>
-        <w:t>**Next Steps**:</w:t>
-      </w:r>
-    </w:p>
-    <w:p>
-      <w:pPr>
-        <w:rPr>
-          <w:rFonts w:hint="default"/>
-        </w:rPr>
-      </w:pPr>
-    </w:p>
-    <w:p>
-      <w:pPr>
-        <w:rPr>
-          <w:rFonts w:hint="default"/>
-        </w:rPr>
-      </w:pPr>
-      <w:r>
-        <w:rPr>
-          <w:rFonts w:hint="default"/>
-        </w:rPr>
-        <w:t>* Build `/api/image/upload` route to handle file uploads</w:t>
-      </w:r>
-    </w:p>
-    <w:p>
-      <w:pPr>
-        <w:rPr>
-          <w:rFonts w:hint="default"/>
-        </w:rPr>
-      </w:pPr>
-      <w:r>
-        <w:rPr>
-          <w:rFonts w:hint="default"/>
-        </w:rPr>
-        <w:t>* Extract color palette from image with OpenCV + KMeans</w:t>
-      </w:r>
-    </w:p>
-    <w:p>
-      <w:pPr>
-        <w:rPr>
-          <w:rFonts w:hint="default"/>
-        </w:rPr>
-      </w:pPr>
-      <w:r>
-        <w:rPr>
-          <w:rFonts w:hint="default"/>
-        </w:rPr>
-        <w:t>* Return top 3–5 hex colors to the frontend for display</w:t>
-      </w:r>
-    </w:p>
-    <w:p>
-      <w:r>
-        <w:br w:type="page"/>
-      </w:r>
-    </w:p>
-    <w:p>
-      <w:pPr>
-        <w:rPr>
-          <w:rFonts w:hint="default"/>
-        </w:rPr>
-      </w:pPr>
-      <w:r>
-        <w:rPr>
-          <w:rFonts w:hint="default"/>
-        </w:rPr>
-        <w:t xml:space="preserve">**Project**: Black Styles – Culturally intelligent fashion + grooming app  </w:t>
-      </w:r>
-    </w:p>
-    <w:p>
-      <w:pPr>
-        <w:rPr>
-          <w:rFonts w:hint="default"/>
-        </w:rPr>
-      </w:pPr>
-      <w:r>
-        <w:rPr>
-          <w:rFonts w:hint="default"/>
-        </w:rPr>
-        <w:t>**Progress Day 2**:</w:t>
-      </w:r>
-    </w:p>
-    <w:p>
-      <w:pPr>
-        <w:rPr>
-          <w:rFonts w:hint="default"/>
-        </w:rPr>
-      </w:pPr>
-      <w:r>
-        <w:rPr>
-          <w:rFonts w:hint="default"/>
-        </w:rPr>
-        <w:t>- Built and tested full backend route for image uploads</w:t>
-      </w:r>
-    </w:p>
-    <w:p>
-      <w:pPr>
-        <w:rPr>
-          <w:rFonts w:hint="default"/>
-        </w:rPr>
-      </w:pPr>
-      <w:r>
-        <w:rPr>
-          <w:rFonts w:hint="default"/>
-        </w:rPr>
-        <w:t>- Integrated OpenCV + scikit-learn for real-time color palette extraction</w:t>
-      </w:r>
-    </w:p>
-    <w:p>
-      <w:pPr>
-        <w:rPr>
-          <w:rFonts w:hint="default"/>
-        </w:rPr>
-      </w:pPr>
-      <w:r>
-        <w:rPr>
-          <w:rFonts w:hint="default"/>
-        </w:rPr>
-        <w:t>- Connected frontend to backend and validated working response pipeline</w:t>
-      </w:r>
-    </w:p>
-    <w:p>
-      <w:pPr>
-        <w:rPr>
-          <w:rFonts w:hint="default"/>
-        </w:rPr>
-      </w:pPr>
-    </w:p>
-    <w:p>
-      <w:pPr>
-        <w:rPr>
-          <w:rFonts w:hint="default"/>
-        </w:rPr>
-      </w:pPr>
-      <w:r>
-        <w:rPr>
-          <w:rFonts w:hint="default"/>
-        </w:rPr>
-        <w:t>**Next**:</w:t>
-      </w:r>
-    </w:p>
-    <w:p>
-      <w:pPr>
-        <w:rPr>
-          <w:rFonts w:hint="default"/>
-        </w:rPr>
-      </w:pPr>
-      <w:r>
-        <w:rPr>
-          <w:rFonts w:hint="default"/>
-        </w:rPr>
-        <w:t>- Visually display palette on frontend</w:t>
-      </w:r>
-    </w:p>
-    <w:p>
-      <w:pPr>
-        <w:rPr>
-          <w:rFonts w:hint="default"/>
-        </w:rPr>
-      </w:pPr>
-      <w:r>
-        <w:rPr>
-          <w:rFonts w:hint="default"/>
-        </w:rPr>
-        <w:t>- Style with Tailwind or similar</w:t>
-      </w:r>
-    </w:p>
-    <w:p>
-      <w:pPr>
-        <w:rPr>
-          <w:rFonts w:hint="default"/>
-        </w:rPr>
-      </w:pPr>
-      <w:r>
-        <w:rPr>
-          <w:rFonts w:hint="default"/>
-        </w:rPr>
-        <w:t>- Begin body metric detection (MediaPipe)</w:t>
-      </w:r>
-    </w:p>
-    <w:p/>
+    </w:p>
     <w:sectPr>
       <w:pgSz w:w="11906" w:h="16838"/>
       <w:pgMar w:top="1440" w:right="1800" w:bottom="1440" w:left="1800" w:header="720" w:footer="720" w:gutter="0"/>

</xml_diff>

<commit_message>
Add Day 4 testing log and update progress documentation
Added detailed Day 4 testing log covering image upload inspection, backend integration, and frontend color swatch rendering issues. Updated dev-log.md with Day 4 frontend development summary, including new features, testing outcomes, and next goals. Progress Report.docx updated with latest progress.
</commit_message>
<xml_diff>
--- a/Documentation/Progress Report/Progress Report.docx
+++ b/Documentation/Progress Report/Progress Report.docx
@@ -613,6 +613,321 @@
           <w:rFonts w:hint="default"/>
         </w:rPr>
         <w:t>🟢 Backend functionality complete. Ready for Day 4 frontend UI enhancements.</w:t>
+      </w:r>
+    </w:p>
+    <w:p>
+      <w:pPr>
+        <w:rPr>
+          <w:rFonts w:hint="default"/>
+        </w:rPr>
+      </w:pPr>
+      <w:r>
+        <w:rPr>
+          <w:rFonts w:hint="default"/>
+        </w:rPr>
+        <w:br w:type="page"/>
+      </w:r>
+    </w:p>
+    <w:p>
+      <w:pPr>
+        <w:rPr>
+          <w:rFonts w:hint="default"/>
+        </w:rPr>
+      </w:pPr>
+    </w:p>
+    <w:p>
+      <w:pPr>
+        <w:rPr>
+          <w:rFonts w:hint="default"/>
+        </w:rPr>
+      </w:pPr>
+      <w:r>
+        <w:rPr>
+          <w:rFonts w:hint="default"/>
+        </w:rPr>
+        <w:t># Black Styles — Day 4 Frontend Development Summary</w:t>
+      </w:r>
+    </w:p>
+    <w:p>
+      <w:pPr>
+        <w:rPr>
+          <w:rFonts w:hint="default"/>
+        </w:rPr>
+      </w:pPr>
+    </w:p>
+    <w:p>
+      <w:pPr>
+        <w:rPr>
+          <w:rFonts w:hint="default"/>
+        </w:rPr>
+      </w:pPr>
+      <w:r>
+        <w:rPr>
+          <w:rFonts w:hint="default"/>
+        </w:rPr>
+        <w:t>## Features Implemented</w:t>
+      </w:r>
+    </w:p>
+    <w:p>
+      <w:pPr>
+        <w:rPr>
+          <w:rFonts w:hint="default"/>
+        </w:rPr>
+      </w:pPr>
+      <w:r>
+        <w:rPr>
+          <w:rFonts w:hint="default"/>
+        </w:rPr>
+        <w:t>- Added `ColorSwatches` component to render extracted color palette visually.</w:t>
+      </w:r>
+    </w:p>
+    <w:p>
+      <w:pPr>
+        <w:rPr>
+          <w:rFonts w:hint="default"/>
+        </w:rPr>
+      </w:pPr>
+      <w:r>
+        <w:rPr>
+          <w:rFonts w:hint="default"/>
+        </w:rPr>
+        <w:t>- Integrated palette into `UploadForm`, showing top 3–5 hex colors with swatches.</w:t>
+      </w:r>
+    </w:p>
+    <w:p>
+      <w:pPr>
+        <w:rPr>
+          <w:rFonts w:hint="default"/>
+        </w:rPr>
+      </w:pPr>
+      <w:r>
+        <w:rPr>
+          <w:rFonts w:hint="default"/>
+        </w:rPr>
+        <w:t>- Implemented loading state to indicate upload in progress.</w:t>
+      </w:r>
+    </w:p>
+    <w:p>
+      <w:pPr>
+        <w:rPr>
+          <w:rFonts w:hint="default"/>
+        </w:rPr>
+      </w:pPr>
+      <w:r>
+        <w:rPr>
+          <w:rFonts w:hint="default"/>
+        </w:rPr>
+        <w:t>- Added error UI for failed uploads or missing files.</w:t>
+      </w:r>
+    </w:p>
+    <w:p>
+      <w:pPr>
+        <w:rPr>
+          <w:rFonts w:hint="default"/>
+        </w:rPr>
+      </w:pPr>
+    </w:p>
+    <w:p>
+      <w:pPr>
+        <w:rPr>
+          <w:rFonts w:hint="default"/>
+        </w:rPr>
+      </w:pPr>
+      <w:r>
+        <w:rPr>
+          <w:rFonts w:hint="default"/>
+        </w:rPr>
+        <w:t>## Stack</w:t>
+      </w:r>
+    </w:p>
+    <w:p>
+      <w:pPr>
+        <w:rPr>
+          <w:rFonts w:hint="default"/>
+        </w:rPr>
+      </w:pPr>
+      <w:r>
+        <w:rPr>
+          <w:rFonts w:hint="default"/>
+        </w:rPr>
+        <w:t>- Frontend: React (Vite)</w:t>
+      </w:r>
+    </w:p>
+    <w:p>
+      <w:pPr>
+        <w:rPr>
+          <w:rFonts w:hint="default"/>
+        </w:rPr>
+      </w:pPr>
+      <w:r>
+        <w:rPr>
+          <w:rFonts w:hint="default"/>
+        </w:rPr>
+        <w:t>- Communication: Axios POST to Flask backend</w:t>
+      </w:r>
+    </w:p>
+    <w:p>
+      <w:pPr>
+        <w:rPr>
+          <w:rFonts w:hint="default"/>
+        </w:rPr>
+      </w:pPr>
+      <w:r>
+        <w:rPr>
+          <w:rFonts w:hint="default"/>
+        </w:rPr>
+        <w:t>- Visualization: Dynamic swatches with hex labels</w:t>
+      </w:r>
+    </w:p>
+    <w:p>
+      <w:pPr>
+        <w:rPr>
+          <w:rFonts w:hint="default"/>
+        </w:rPr>
+      </w:pPr>
+    </w:p>
+    <w:p>
+      <w:pPr>
+        <w:rPr>
+          <w:rFonts w:hint="default"/>
+        </w:rPr>
+      </w:pPr>
+      <w:r>
+        <w:rPr>
+          <w:rFonts w:hint="default"/>
+        </w:rPr>
+        <w:t>## Testing</w:t>
+      </w:r>
+    </w:p>
+    <w:p>
+      <w:pPr>
+        <w:rPr>
+          <w:rFonts w:hint="default"/>
+        </w:rPr>
+      </w:pPr>
+      <w:r>
+        <w:rPr>
+          <w:rFonts w:hint="default"/>
+        </w:rPr>
+        <w:t>- Verified swatches appear with correct hex values after successful upload.</w:t>
+      </w:r>
+    </w:p>
+    <w:p>
+      <w:pPr>
+        <w:rPr>
+          <w:rFonts w:hint="default"/>
+        </w:rPr>
+      </w:pPr>
+      <w:r>
+        <w:rPr>
+          <w:rFonts w:hint="default"/>
+        </w:rPr>
+        <w:t>- Loading indicator displays during request.</w:t>
+      </w:r>
+    </w:p>
+    <w:p>
+      <w:pPr>
+        <w:rPr>
+          <w:rFonts w:hint="default"/>
+        </w:rPr>
+      </w:pPr>
+      <w:r>
+        <w:rPr>
+          <w:rFonts w:hint="default"/>
+        </w:rPr>
+        <w:t>- Error messages surface with meaningful backend feedback.</w:t>
+      </w:r>
+    </w:p>
+    <w:p>
+      <w:pPr>
+        <w:rPr>
+          <w:rFonts w:hint="default"/>
+        </w:rPr>
+      </w:pPr>
+    </w:p>
+    <w:p>
+      <w:pPr>
+        <w:rPr>
+          <w:rFonts w:hint="default"/>
+        </w:rPr>
+      </w:pPr>
+      <w:r>
+        <w:rPr>
+          <w:rFonts w:hint="default"/>
+        </w:rPr>
+        <w:t>## Branch</w:t>
+      </w:r>
+    </w:p>
+    <w:p>
+      <w:pPr>
+        <w:rPr>
+          <w:rFonts w:hint="default"/>
+        </w:rPr>
+      </w:pPr>
+      <w:r>
+        <w:rPr>
+          <w:rFonts w:hint="default"/>
+        </w:rPr>
+        <w:t>- `feat/day4-palette-ui-frontend`</w:t>
+      </w:r>
+    </w:p>
+    <w:p>
+      <w:pPr>
+        <w:rPr>
+          <w:rFonts w:hint="default"/>
+        </w:rPr>
+      </w:pPr>
+    </w:p>
+    <w:p>
+      <w:pPr>
+        <w:rPr>
+          <w:rFonts w:hint="default"/>
+        </w:rPr>
+      </w:pPr>
+      <w:r>
+        <w:rPr>
+          <w:rFonts w:hint="default"/>
+        </w:rPr>
+        <w:t>## Next Goals</w:t>
+      </w:r>
+    </w:p>
+    <w:p>
+      <w:pPr>
+        <w:rPr>
+          <w:rFonts w:hint="default"/>
+        </w:rPr>
+      </w:pPr>
+      <w:r>
+        <w:rPr>
+          <w:rFonts w:hint="default"/>
+        </w:rPr>
+        <w:t>- Clipboard copy for hex codes.</w:t>
+      </w:r>
+    </w:p>
+    <w:p>
+      <w:pPr>
+        <w:rPr>
+          <w:rFonts w:hint="default"/>
+        </w:rPr>
+      </w:pPr>
+      <w:r>
+        <w:rPr>
+          <w:rFonts w:hint="default"/>
+        </w:rPr>
+        <w:t>- Persistent recent palettes.</w:t>
+      </w:r>
+    </w:p>
+    <w:p>
+      <w:pPr>
+        <w:rPr>
+          <w:rFonts w:hint="default"/>
+        </w:rPr>
+      </w:pPr>
+      <w:r>
+        <w:rPr>
+          <w:rFonts w:hint="default"/>
+        </w:rPr>
+        <w:t>- Styling polish (Tailwind integration).</w:t>
       </w:r>
     </w:p>
     <w:p>
@@ -705,7 +1020,7 @@
     <w:lsdException w:qFormat="1" w:unhideWhenUsed="0" w:uiPriority="0" w:semiHidden="0" w:name="Title"/>
     <w:lsdException w:unhideWhenUsed="0" w:uiPriority="0" w:semiHidden="0" w:name="Closing"/>
     <w:lsdException w:unhideWhenUsed="0" w:uiPriority="0" w:semiHidden="0" w:name="Signature"/>
-    <w:lsdException w:unhideWhenUsed="0" w:uiPriority="0" w:name="Default Paragraph Font"/>
+    <w:lsdException w:qFormat="1" w:unhideWhenUsed="0" w:uiPriority="0" w:name="Default Paragraph Font"/>
     <w:lsdException w:unhideWhenUsed="0" w:uiPriority="0" w:semiHidden="0" w:name="Body Text"/>
     <w:lsdException w:unhideWhenUsed="0" w:uiPriority="0" w:semiHidden="0" w:name="Body Text Indent"/>
     <w:lsdException w:unhideWhenUsed="0" w:uiPriority="0" w:semiHidden="0" w:name="List Continue"/>
@@ -901,6 +1216,7 @@
   <w:style w:type="character" w:default="1" w:styleId="2">
     <w:name w:val="Default Paragraph Font"/>
     <w:semiHidden/>
+    <w:qFormat/>
     <w:uiPriority w:val="0"/>
   </w:style>
   <w:style w:type="table" w:default="1" w:styleId="3">

</xml_diff>

<commit_message>
Add Day 5 testing documentation and update progress log
Added a detailed Day 5 end-to-end testing walkthrough in Documentation/Testing/Day 5. Updated Progress Report.docx and expanded dev-log.md with Day 5 testing log, implementation notes, and issues found. These changes improve project documentation and traceability of testing and development activities.
</commit_message>
<xml_diff>
--- a/Documentation/Progress Report/Progress Report.docx
+++ b/Documentation/Progress Report/Progress Report.docx
@@ -4,6 +4,7 @@
   <w:body>
     <w:p>
       <w:pPr>
+        <w:bidi w:val="0"/>
         <w:rPr>
           <w:rFonts w:hint="default"/>
         </w:rPr>
@@ -17,6 +18,7 @@
     </w:p>
     <w:p>
       <w:pPr>
+        <w:bidi w:val="0"/>
         <w:rPr>
           <w:rFonts w:hint="default"/>
         </w:rPr>
@@ -30,13 +32,15 @@
     </w:p>
     <w:p>
       <w:pPr>
-        <w:rPr>
-          <w:rFonts w:hint="default"/>
-        </w:rPr>
-      </w:pPr>
-    </w:p>
-    <w:p>
-      <w:pPr>
+        <w:bidi w:val="0"/>
+        <w:rPr>
+          <w:rFonts w:hint="default"/>
+        </w:rPr>
+      </w:pPr>
+    </w:p>
+    <w:p>
+      <w:pPr>
+        <w:bidi w:val="0"/>
         <w:rPr>
           <w:rFonts w:hint="default"/>
         </w:rPr>
@@ -63,13 +67,15 @@
     </w:p>
     <w:p>
       <w:pPr>
-        <w:rPr>
-          <w:rFonts w:hint="default"/>
-        </w:rPr>
-      </w:pPr>
-    </w:p>
-    <w:p>
-      <w:pPr>
+        <w:bidi w:val="0"/>
+        <w:rPr>
+          <w:rFonts w:hint="default"/>
+        </w:rPr>
+      </w:pPr>
+    </w:p>
+    <w:p>
+      <w:pPr>
+        <w:bidi w:val="0"/>
         <w:rPr>
           <w:rFonts w:hint="default"/>
         </w:rPr>
@@ -83,6 +89,7 @@
     </w:p>
     <w:p>
       <w:pPr>
+        <w:bidi w:val="0"/>
         <w:rPr>
           <w:rFonts w:hint="default"/>
         </w:rPr>
@@ -96,6 +103,7 @@
     </w:p>
     <w:p>
       <w:pPr>
+        <w:bidi w:val="0"/>
         <w:rPr>
           <w:rFonts w:hint="default"/>
         </w:rPr>
@@ -109,6 +117,7 @@
     </w:p>
     <w:p>
       <w:pPr>
+        <w:bidi w:val="0"/>
         <w:rPr>
           <w:rFonts w:hint="default"/>
         </w:rPr>
@@ -122,13 +131,15 @@
     </w:p>
     <w:p>
       <w:pPr>
-        <w:rPr>
-          <w:rFonts w:hint="default"/>
-        </w:rPr>
-      </w:pPr>
-    </w:p>
-    <w:p>
-      <w:pPr>
+        <w:bidi w:val="0"/>
+        <w:rPr>
+          <w:rFonts w:hint="default"/>
+        </w:rPr>
+      </w:pPr>
+    </w:p>
+    <w:p>
+      <w:pPr>
+        <w:bidi w:val="0"/>
         <w:rPr>
           <w:rFonts w:hint="default"/>
         </w:rPr>
@@ -142,13 +153,15 @@
     </w:p>
     <w:p>
       <w:pPr>
-        <w:rPr>
-          <w:rFonts w:hint="default"/>
-        </w:rPr>
-      </w:pPr>
-    </w:p>
-    <w:p>
-      <w:pPr>
+        <w:bidi w:val="0"/>
+        <w:rPr>
+          <w:rFonts w:hint="default"/>
+        </w:rPr>
+      </w:pPr>
+    </w:p>
+    <w:p>
+      <w:pPr>
+        <w:bidi w:val="0"/>
         <w:rPr>
           <w:rFonts w:hint="default"/>
         </w:rPr>
@@ -162,6 +175,7 @@
     </w:p>
     <w:p>
       <w:pPr>
+        <w:bidi w:val="0"/>
         <w:rPr>
           <w:rFonts w:hint="default"/>
         </w:rPr>
@@ -175,6 +189,7 @@
     </w:p>
     <w:p>
       <w:pPr>
+        <w:bidi w:val="0"/>
         <w:rPr>
           <w:rFonts w:hint="default"/>
         </w:rPr>
@@ -187,12 +202,16 @@
       </w:r>
     </w:p>
     <w:p>
+      <w:pPr>
+        <w:bidi w:val="0"/>
+      </w:pPr>
       <w:r>
         <w:br w:type="page"/>
       </w:r>
     </w:p>
     <w:p>
       <w:pPr>
+        <w:bidi w:val="0"/>
         <w:rPr>
           <w:rFonts w:hint="default"/>
         </w:rPr>
@@ -206,6 +225,7 @@
     </w:p>
     <w:p>
       <w:pPr>
+        <w:bidi w:val="0"/>
         <w:rPr>
           <w:rFonts w:hint="default"/>
         </w:rPr>
@@ -219,6 +239,7 @@
     </w:p>
     <w:p>
       <w:pPr>
+        <w:bidi w:val="0"/>
         <w:rPr>
           <w:rFonts w:hint="default"/>
         </w:rPr>
@@ -232,6 +253,7 @@
     </w:p>
     <w:p>
       <w:pPr>
+        <w:bidi w:val="0"/>
         <w:rPr>
           <w:rFonts w:hint="default"/>
         </w:rPr>
@@ -245,6 +267,7 @@
     </w:p>
     <w:p>
       <w:pPr>
+        <w:bidi w:val="0"/>
         <w:rPr>
           <w:rFonts w:hint="default"/>
         </w:rPr>
@@ -258,13 +281,15 @@
     </w:p>
     <w:p>
       <w:pPr>
-        <w:rPr>
-          <w:rFonts w:hint="default"/>
-        </w:rPr>
-      </w:pPr>
-    </w:p>
-    <w:p>
-      <w:pPr>
+        <w:bidi w:val="0"/>
+        <w:rPr>
+          <w:rFonts w:hint="default"/>
+        </w:rPr>
+      </w:pPr>
+    </w:p>
+    <w:p>
+      <w:pPr>
+        <w:bidi w:val="0"/>
         <w:rPr>
           <w:rFonts w:hint="default"/>
         </w:rPr>
@@ -278,6 +303,7 @@
     </w:p>
     <w:p>
       <w:pPr>
+        <w:bidi w:val="0"/>
         <w:rPr>
           <w:rFonts w:hint="default"/>
         </w:rPr>
@@ -291,6 +317,7 @@
     </w:p>
     <w:p>
       <w:pPr>
+        <w:bidi w:val="0"/>
         <w:rPr>
           <w:rFonts w:hint="default"/>
         </w:rPr>
@@ -304,6 +331,7 @@
     </w:p>
     <w:p>
       <w:pPr>
+        <w:bidi w:val="0"/>
         <w:rPr>
           <w:rFonts w:hint="default"/>
         </w:rPr>
@@ -316,12 +344,16 @@
       </w:r>
     </w:p>
     <w:p>
+      <w:pPr>
+        <w:bidi w:val="0"/>
+      </w:pPr>
       <w:r>
         <w:br w:type="page"/>
       </w:r>
     </w:p>
     <w:p>
       <w:pPr>
+        <w:bidi w:val="0"/>
         <w:rPr>
           <w:rFonts w:hint="default"/>
         </w:rPr>
@@ -335,13 +367,15 @@
     </w:p>
     <w:p>
       <w:pPr>
-        <w:rPr>
-          <w:rFonts w:hint="default"/>
-        </w:rPr>
-      </w:pPr>
-    </w:p>
-    <w:p>
-      <w:pPr>
+        <w:bidi w:val="0"/>
+        <w:rPr>
+          <w:rFonts w:hint="default"/>
+        </w:rPr>
+      </w:pPr>
+    </w:p>
+    <w:p>
+      <w:pPr>
+        <w:bidi w:val="0"/>
         <w:rPr>
           <w:rFonts w:hint="default"/>
         </w:rPr>
@@ -355,6 +389,7 @@
     </w:p>
     <w:p>
       <w:pPr>
+        <w:bidi w:val="0"/>
         <w:rPr>
           <w:rFonts w:hint="default"/>
         </w:rPr>
@@ -368,6 +403,7 @@
     </w:p>
     <w:p>
       <w:pPr>
+        <w:bidi w:val="0"/>
         <w:rPr>
           <w:rFonts w:hint="default"/>
         </w:rPr>
@@ -381,6 +417,7 @@
     </w:p>
     <w:p>
       <w:pPr>
+        <w:bidi w:val="0"/>
         <w:rPr>
           <w:rFonts w:hint="default"/>
         </w:rPr>
@@ -394,6 +431,7 @@
     </w:p>
     <w:p>
       <w:pPr>
+        <w:bidi w:val="0"/>
         <w:rPr>
           <w:rFonts w:hint="default"/>
         </w:rPr>
@@ -407,6 +445,7 @@
     </w:p>
     <w:p>
       <w:pPr>
+        <w:bidi w:val="0"/>
         <w:rPr>
           <w:rFonts w:hint="default"/>
         </w:rPr>
@@ -420,13 +459,15 @@
     </w:p>
     <w:p>
       <w:pPr>
-        <w:rPr>
-          <w:rFonts w:hint="default"/>
-        </w:rPr>
-      </w:pPr>
-    </w:p>
-    <w:p>
-      <w:pPr>
+        <w:bidi w:val="0"/>
+        <w:rPr>
+          <w:rFonts w:hint="default"/>
+        </w:rPr>
+      </w:pPr>
+    </w:p>
+    <w:p>
+      <w:pPr>
+        <w:bidi w:val="0"/>
         <w:rPr>
           <w:rFonts w:hint="default"/>
         </w:rPr>
@@ -440,6 +481,7 @@
     </w:p>
     <w:p>
       <w:pPr>
+        <w:bidi w:val="0"/>
         <w:rPr>
           <w:rFonts w:hint="default"/>
         </w:rPr>
@@ -453,6 +495,7 @@
     </w:p>
     <w:p>
       <w:pPr>
+        <w:bidi w:val="0"/>
         <w:rPr>
           <w:rFonts w:hint="default"/>
         </w:rPr>
@@ -466,6 +509,7 @@
     </w:p>
     <w:p>
       <w:pPr>
+        <w:bidi w:val="0"/>
         <w:rPr>
           <w:rFonts w:hint="default"/>
         </w:rPr>
@@ -479,13 +523,15 @@
     </w:p>
     <w:p>
       <w:pPr>
-        <w:rPr>
-          <w:rFonts w:hint="default"/>
-        </w:rPr>
-      </w:pPr>
-    </w:p>
-    <w:p>
-      <w:pPr>
+        <w:bidi w:val="0"/>
+        <w:rPr>
+          <w:rFonts w:hint="default"/>
+        </w:rPr>
+      </w:pPr>
+    </w:p>
+    <w:p>
+      <w:pPr>
+        <w:bidi w:val="0"/>
         <w:rPr>
           <w:rFonts w:hint="default"/>
         </w:rPr>
@@ -499,6 +545,7 @@
     </w:p>
     <w:p>
       <w:pPr>
+        <w:bidi w:val="0"/>
         <w:rPr>
           <w:rFonts w:hint="default"/>
         </w:rPr>
@@ -512,6 +559,7 @@
     </w:p>
     <w:p>
       <w:pPr>
+        <w:bidi w:val="0"/>
         <w:rPr>
           <w:rFonts w:hint="default"/>
         </w:rPr>
@@ -525,6 +573,7 @@
     </w:p>
     <w:p>
       <w:pPr>
+        <w:bidi w:val="0"/>
         <w:rPr>
           <w:rFonts w:hint="default"/>
         </w:rPr>
@@ -538,6 +587,7 @@
     </w:p>
     <w:p>
       <w:pPr>
+        <w:bidi w:val="0"/>
         <w:rPr>
           <w:rFonts w:hint="default"/>
         </w:rPr>
@@ -551,13 +601,15 @@
     </w:p>
     <w:p>
       <w:pPr>
-        <w:rPr>
-          <w:rFonts w:hint="default"/>
-        </w:rPr>
-      </w:pPr>
-    </w:p>
-    <w:p>
-      <w:pPr>
+        <w:bidi w:val="0"/>
+        <w:rPr>
+          <w:rFonts w:hint="default"/>
+        </w:rPr>
+      </w:pPr>
+    </w:p>
+    <w:p>
+      <w:pPr>
+        <w:bidi w:val="0"/>
         <w:rPr>
           <w:rFonts w:hint="default"/>
         </w:rPr>
@@ -571,6 +623,7 @@
     </w:p>
     <w:p>
       <w:pPr>
+        <w:bidi w:val="0"/>
         <w:rPr>
           <w:rFonts w:hint="default"/>
         </w:rPr>
@@ -584,13 +637,15 @@
     </w:p>
     <w:p>
       <w:pPr>
-        <w:rPr>
-          <w:rFonts w:hint="default"/>
-        </w:rPr>
-      </w:pPr>
-    </w:p>
-    <w:p>
-      <w:pPr>
+        <w:bidi w:val="0"/>
+        <w:rPr>
+          <w:rFonts w:hint="default"/>
+        </w:rPr>
+      </w:pPr>
+    </w:p>
+    <w:p>
+      <w:pPr>
+        <w:bidi w:val="0"/>
         <w:rPr>
           <w:rFonts w:hint="default"/>
         </w:rPr>
@@ -604,6 +659,7 @@
     </w:p>
     <w:p>
       <w:pPr>
+        <w:bidi w:val="0"/>
         <w:rPr>
           <w:rFonts w:hint="default"/>
         </w:rPr>
@@ -617,6 +673,7 @@
     </w:p>
     <w:p>
       <w:pPr>
+        <w:bidi w:val="0"/>
         <w:rPr>
           <w:rFonts w:hint="default"/>
         </w:rPr>
@@ -630,13 +687,15 @@
     </w:p>
     <w:p>
       <w:pPr>
-        <w:rPr>
-          <w:rFonts w:hint="default"/>
-        </w:rPr>
-      </w:pPr>
-    </w:p>
-    <w:p>
-      <w:pPr>
+        <w:bidi w:val="0"/>
+        <w:rPr>
+          <w:rFonts w:hint="default"/>
+        </w:rPr>
+      </w:pPr>
+    </w:p>
+    <w:p>
+      <w:pPr>
+        <w:bidi w:val="0"/>
         <w:rPr>
           <w:rFonts w:hint="default"/>
         </w:rPr>
@@ -650,13 +709,15 @@
     </w:p>
     <w:p>
       <w:pPr>
-        <w:rPr>
-          <w:rFonts w:hint="default"/>
-        </w:rPr>
-      </w:pPr>
-    </w:p>
-    <w:p>
-      <w:pPr>
+        <w:bidi w:val="0"/>
+        <w:rPr>
+          <w:rFonts w:hint="default"/>
+        </w:rPr>
+      </w:pPr>
+    </w:p>
+    <w:p>
+      <w:pPr>
+        <w:bidi w:val="0"/>
         <w:rPr>
           <w:rFonts w:hint="default"/>
         </w:rPr>
@@ -670,6 +731,7 @@
     </w:p>
     <w:p>
       <w:pPr>
+        <w:bidi w:val="0"/>
         <w:rPr>
           <w:rFonts w:hint="default"/>
         </w:rPr>
@@ -683,6 +745,7 @@
     </w:p>
     <w:p>
       <w:pPr>
+        <w:bidi w:val="0"/>
         <w:rPr>
           <w:rFonts w:hint="default"/>
         </w:rPr>
@@ -696,6 +759,7 @@
     </w:p>
     <w:p>
       <w:pPr>
+        <w:bidi w:val="0"/>
         <w:rPr>
           <w:rFonts w:hint="default"/>
         </w:rPr>
@@ -709,6 +773,7 @@
     </w:p>
     <w:p>
       <w:pPr>
+        <w:bidi w:val="0"/>
         <w:rPr>
           <w:rFonts w:hint="default"/>
         </w:rPr>
@@ -722,13 +787,15 @@
     </w:p>
     <w:p>
       <w:pPr>
-        <w:rPr>
-          <w:rFonts w:hint="default"/>
-        </w:rPr>
-      </w:pPr>
-    </w:p>
-    <w:p>
-      <w:pPr>
+        <w:bidi w:val="0"/>
+        <w:rPr>
+          <w:rFonts w:hint="default"/>
+        </w:rPr>
+      </w:pPr>
+    </w:p>
+    <w:p>
+      <w:pPr>
+        <w:bidi w:val="0"/>
         <w:rPr>
           <w:rFonts w:hint="default"/>
         </w:rPr>
@@ -742,6 +809,7 @@
     </w:p>
     <w:p>
       <w:pPr>
+        <w:bidi w:val="0"/>
         <w:rPr>
           <w:rFonts w:hint="default"/>
         </w:rPr>
@@ -755,6 +823,7 @@
     </w:p>
     <w:p>
       <w:pPr>
+        <w:bidi w:val="0"/>
         <w:rPr>
           <w:rFonts w:hint="default"/>
         </w:rPr>
@@ -768,6 +837,7 @@
     </w:p>
     <w:p>
       <w:pPr>
+        <w:bidi w:val="0"/>
         <w:rPr>
           <w:rFonts w:hint="default"/>
         </w:rPr>
@@ -781,13 +851,15 @@
     </w:p>
     <w:p>
       <w:pPr>
-        <w:rPr>
-          <w:rFonts w:hint="default"/>
-        </w:rPr>
-      </w:pPr>
-    </w:p>
-    <w:p>
-      <w:pPr>
+        <w:bidi w:val="0"/>
+        <w:rPr>
+          <w:rFonts w:hint="default"/>
+        </w:rPr>
+      </w:pPr>
+    </w:p>
+    <w:p>
+      <w:pPr>
+        <w:bidi w:val="0"/>
         <w:rPr>
           <w:rFonts w:hint="default"/>
         </w:rPr>
@@ -801,6 +873,7 @@
     </w:p>
     <w:p>
       <w:pPr>
+        <w:bidi w:val="0"/>
         <w:rPr>
           <w:rFonts w:hint="default"/>
         </w:rPr>
@@ -814,6 +887,7 @@
     </w:p>
     <w:p>
       <w:pPr>
+        <w:bidi w:val="0"/>
         <w:rPr>
           <w:rFonts w:hint="default"/>
         </w:rPr>
@@ -827,6 +901,7 @@
     </w:p>
     <w:p>
       <w:pPr>
+        <w:bidi w:val="0"/>
         <w:rPr>
           <w:rFonts w:hint="default"/>
         </w:rPr>
@@ -840,13 +915,15 @@
     </w:p>
     <w:p>
       <w:pPr>
-        <w:rPr>
-          <w:rFonts w:hint="default"/>
-        </w:rPr>
-      </w:pPr>
-    </w:p>
-    <w:p>
-      <w:pPr>
+        <w:bidi w:val="0"/>
+        <w:rPr>
+          <w:rFonts w:hint="default"/>
+        </w:rPr>
+      </w:pPr>
+    </w:p>
+    <w:p>
+      <w:pPr>
+        <w:bidi w:val="0"/>
         <w:rPr>
           <w:rFonts w:hint="default"/>
         </w:rPr>
@@ -860,6 +937,7 @@
     </w:p>
     <w:p>
       <w:pPr>
+        <w:bidi w:val="0"/>
         <w:rPr>
           <w:rFonts w:hint="default"/>
         </w:rPr>
@@ -873,13 +951,15 @@
     </w:p>
     <w:p>
       <w:pPr>
-        <w:rPr>
-          <w:rFonts w:hint="default"/>
-        </w:rPr>
-      </w:pPr>
-    </w:p>
-    <w:p>
-      <w:pPr>
+        <w:bidi w:val="0"/>
+        <w:rPr>
+          <w:rFonts w:hint="default"/>
+        </w:rPr>
+      </w:pPr>
+    </w:p>
+    <w:p>
+      <w:pPr>
+        <w:bidi w:val="0"/>
         <w:rPr>
           <w:rFonts w:hint="default"/>
         </w:rPr>
@@ -893,6 +973,7 @@
     </w:p>
     <w:p>
       <w:pPr>
+        <w:bidi w:val="0"/>
         <w:rPr>
           <w:rFonts w:hint="default"/>
         </w:rPr>
@@ -906,6 +987,7 @@
     </w:p>
     <w:p>
       <w:pPr>
+        <w:bidi w:val="0"/>
         <w:rPr>
           <w:rFonts w:hint="default"/>
         </w:rPr>
@@ -919,6 +1001,7 @@
     </w:p>
     <w:p>
       <w:pPr>
+        <w:bidi w:val="0"/>
         <w:rPr>
           <w:rFonts w:hint="default"/>
         </w:rPr>
@@ -931,8 +1014,806 @@
       </w:r>
     </w:p>
     <w:p>
+      <w:pPr>
+        <w:bidi w:val="0"/>
+      </w:pPr>
+      <w:r>
+        <w:br w:type="page"/>
+      </w:r>
+    </w:p>
+    <w:p>
+      <w:pPr>
+        <w:bidi w:val="0"/>
+        <w:rPr>
+          <w:rFonts w:hint="default"/>
+        </w:rPr>
+      </w:pPr>
+      <w:r>
+        <w:rPr>
+          <w:rFonts w:hint="default"/>
+        </w:rPr>
+        <w:t>## 🧾 Portfolio Documentation (copy into portfolio)</w:t>
+      </w:r>
+    </w:p>
+    <w:p>
+      <w:pPr>
+        <w:bidi w:val="0"/>
+        <w:rPr>
+          <w:rFonts w:hint="default"/>
+        </w:rPr>
+      </w:pPr>
+    </w:p>
+    <w:p>
+      <w:pPr>
+        <w:bidi w:val="0"/>
+        <w:rPr>
+          <w:rFonts w:hint="default"/>
+        </w:rPr>
+      </w:pPr>
+      <w:r>
+        <w:rPr>
+          <w:rFonts w:hint="default"/>
+        </w:rPr>
+        <w:t xml:space="preserve">**Project:** Black Styles — culturally intelligent, AI-assisted style &amp; palette recommender for men  </w:t>
+      </w:r>
+    </w:p>
+    <w:p>
+      <w:pPr>
+        <w:bidi w:val="0"/>
+        <w:rPr>
+          <w:rFonts w:hint="default"/>
+        </w:rPr>
+      </w:pPr>
+      <w:r>
+        <w:rPr>
+          <w:rFonts w:hint="default"/>
+        </w:rPr>
+        <w:t xml:space="preserve">**Stack:** React (Vite), Flask (Python), OpenCV/TensorFlow (future), MongoDB or Firebase (future)  </w:t>
+      </w:r>
+    </w:p>
+    <w:p>
+      <w:pPr>
+        <w:bidi w:val="0"/>
+        <w:rPr>
+          <w:rFonts w:hint="default"/>
+        </w:rPr>
+      </w:pPr>
+      <w:r>
+        <w:rPr>
+          <w:rFonts w:hint="default"/>
+        </w:rPr>
+        <w:t>**Day 5 Highlights:**</w:t>
+      </w:r>
+    </w:p>
+    <w:p>
+      <w:pPr>
+        <w:bidi w:val="0"/>
+        <w:rPr>
+          <w:rFonts w:hint="default"/>
+        </w:rPr>
+      </w:pPr>
+      <w:r>
+        <w:rPr>
+          <w:rFonts w:hint="default"/>
+        </w:rPr>
+        <w:t>- Users can upload an image and get a palette.</w:t>
+      </w:r>
+    </w:p>
+    <w:p>
+      <w:pPr>
+        <w:bidi w:val="0"/>
+        <w:rPr>
+          <w:rFonts w:hint="default"/>
+        </w:rPr>
+      </w:pPr>
+      <w:r>
+        <w:rPr>
+          <w:rFonts w:hint="default"/>
+        </w:rPr>
+        <w:t>- Users can copy hex colors to clipboard (quick share).</w:t>
+      </w:r>
+    </w:p>
+    <w:p>
+      <w:pPr>
+        <w:bidi w:val="0"/>
+        <w:rPr>
+          <w:rFonts w:hint="default"/>
+        </w:rPr>
+      </w:pPr>
+      <w:r>
+        <w:rPr>
+          <w:rFonts w:hint="default"/>
+        </w:rPr>
+        <w:t>- Users can save outfits (image + palette + theme) locally for quick reference.</w:t>
+      </w:r>
+    </w:p>
+    <w:p>
+      <w:pPr>
+        <w:bidi w:val="0"/>
+        <w:rPr>
+          <w:rFonts w:hint="default"/>
+        </w:rPr>
+      </w:pPr>
+      <w:r>
+        <w:rPr>
+          <w:rFonts w:hint="default"/>
+        </w:rPr>
+        <w:t>- Backend provides a simple theme matcher that maps palettes to seasonal themes.</w:t>
+      </w:r>
+    </w:p>
+    <w:p>
+      <w:pPr>
+        <w:bidi w:val="0"/>
+        <w:rPr>
+          <w:rFonts w:hint="default"/>
+        </w:rPr>
+      </w:pPr>
+    </w:p>
+    <w:p>
+      <w:pPr>
+        <w:bidi w:val="0"/>
+        <w:rPr>
+          <w:rFonts w:hint="default"/>
+        </w:rPr>
+      </w:pPr>
+      <w:r>
+        <w:rPr>
+          <w:rFonts w:hint="default"/>
+        </w:rPr>
+        <w:t>**Files to showcase**</w:t>
+      </w:r>
+    </w:p>
+    <w:p>
+      <w:pPr>
+        <w:bidi w:val="0"/>
+        <w:rPr>
+          <w:rFonts w:hint="default"/>
+        </w:rPr>
+      </w:pPr>
+      <w:r>
+        <w:rPr>
+          <w:rFonts w:hint="default"/>
+        </w:rPr>
+        <w:t>- `frontend/src/components/UploadForm.jsx` — upload/preview/save flow</w:t>
+      </w:r>
+    </w:p>
+    <w:p>
+      <w:pPr>
+        <w:bidi w:val="0"/>
+        <w:rPr>
+          <w:rFonts w:hint="default"/>
+        </w:rPr>
+      </w:pPr>
+      <w:r>
+        <w:rPr>
+          <w:rFonts w:hint="default"/>
+        </w:rPr>
+        <w:t>- `frontend/src/components/ColorSwatches.jsx` — color UI + copy action</w:t>
+      </w:r>
+    </w:p>
+    <w:p>
+      <w:pPr>
+        <w:bidi w:val="0"/>
+        <w:rPr>
+          <w:rFonts w:hint="default"/>
+        </w:rPr>
+      </w:pPr>
+      <w:r>
+        <w:rPr>
+          <w:rFonts w:hint="default"/>
+        </w:rPr>
+        <w:t>- `frontend/src/components/RecentOutfits.jsx` — saved outfits UI</w:t>
+      </w:r>
+    </w:p>
+    <w:p>
+      <w:pPr>
+        <w:bidi w:val="0"/>
+        <w:rPr>
+          <w:rFonts w:hint="default"/>
+        </w:rPr>
+      </w:pPr>
+      <w:r>
+        <w:rPr>
+          <w:rFonts w:hint="default"/>
+        </w:rPr>
+        <w:t>- `backend/app/services/theme_matcher.py` — initial theme mapping logic</w:t>
+      </w:r>
+    </w:p>
+    <w:p>
+      <w:pPr>
+        <w:bidi w:val="0"/>
+        <w:rPr>
+          <w:rFonts w:hint="default"/>
+        </w:rPr>
+      </w:pPr>
+    </w:p>
+    <w:p>
+      <w:pPr>
+        <w:bidi w:val="0"/>
+        <w:rPr>
+          <w:rFonts w:hint="default"/>
+        </w:rPr>
+      </w:pPr>
+      <w:r>
+        <w:rPr>
+          <w:rFonts w:hint="default"/>
+        </w:rPr>
+        <w:t>**Next steps to mention**</w:t>
+      </w:r>
+    </w:p>
+    <w:p>
+      <w:pPr>
+        <w:bidi w:val="0"/>
+        <w:rPr>
+          <w:rFonts w:hint="default"/>
+        </w:rPr>
+      </w:pPr>
+      <w:r>
+        <w:rPr>
+          <w:rFonts w:hint="default"/>
+        </w:rPr>
+        <w:t>- Persist saved outfits to a user account (MongoDB + auth)</w:t>
+      </w:r>
+    </w:p>
+    <w:p>
+      <w:pPr>
+        <w:bidi w:val="0"/>
+        <w:rPr>
+          <w:rFonts w:hint="default"/>
+        </w:rPr>
+      </w:pPr>
+      <w:r>
+        <w:rPr>
+          <w:rFonts w:hint="default"/>
+        </w:rPr>
+        <w:t>- Improve theme matcher with ML or curated rule sets</w:t>
+      </w:r>
+    </w:p>
+    <w:p>
+      <w:pPr>
+        <w:bidi w:val="0"/>
+        <w:rPr>
+          <w:rFonts w:hint="default"/>
+        </w:rPr>
+      </w:pPr>
+      <w:r>
+        <w:rPr>
+          <w:rFonts w:hint="default"/>
+        </w:rPr>
+        <w:t>- Add "Save to Wardrobe" and share/export features</w:t>
+      </w:r>
+    </w:p>
+    <w:p>
+      <w:pPr>
+        <w:bidi w:val="0"/>
+        <w:rPr>
+          <w:rFonts w:hint="default"/>
+        </w:rPr>
+      </w:pPr>
+    </w:p>
+    <w:p>
+      <w:pPr>
+        <w:rPr>
+          <w:rFonts w:hint="default"/>
+        </w:rPr>
+      </w:pPr>
+      <w:r>
+        <w:rPr>
+          <w:rFonts w:hint="default"/>
+        </w:rPr>
+        <w:br w:type="page"/>
+      </w:r>
+    </w:p>
+    <w:p>
+      <w:pPr>
+        <w:bidi w:val="0"/>
+        <w:rPr>
+          <w:rFonts w:hint="default"/>
+        </w:rPr>
+      </w:pPr>
+      <w:r>
+        <w:rPr>
+          <w:rFonts w:hint="default"/>
+        </w:rPr>
+        <w:t>## 📚 Project Documentation (so far)</w:t>
+      </w:r>
+    </w:p>
+    <w:p>
+      <w:pPr>
+        <w:bidi w:val="0"/>
+        <w:rPr>
+          <w:rFonts w:hint="default"/>
+        </w:rPr>
+      </w:pPr>
+    </w:p>
+    <w:p>
+      <w:pPr>
+        <w:bidi w:val="0"/>
+        <w:rPr>
+          <w:rFonts w:hint="default"/>
+        </w:rPr>
+      </w:pPr>
+      <w:r>
+        <w:rPr>
+          <w:rFonts w:hint="default"/>
+        </w:rPr>
+        <w:t xml:space="preserve">**Project goal**  </w:t>
+      </w:r>
+    </w:p>
+    <w:p>
+      <w:pPr>
+        <w:bidi w:val="0"/>
+        <w:rPr>
+          <w:rFonts w:hint="default"/>
+        </w:rPr>
+      </w:pPr>
+      <w:r>
+        <w:rPr>
+          <w:rFonts w:hint="default"/>
+        </w:rPr>
+        <w:t>Black Styles is a full-stack web app that extracts color palettes from clothing images, recommends styling choices and fragrances, and helps users select outfits that align with Black American old money aesthetics fused with modern tailoring.</w:t>
+      </w:r>
+    </w:p>
+    <w:p>
+      <w:pPr>
+        <w:bidi w:val="0"/>
+        <w:rPr>
+          <w:rFonts w:hint="default"/>
+        </w:rPr>
+      </w:pPr>
+    </w:p>
+    <w:p>
+      <w:pPr>
+        <w:bidi w:val="0"/>
+        <w:rPr>
+          <w:rFonts w:hint="default"/>
+        </w:rPr>
+      </w:pPr>
+      <w:r>
+        <w:rPr>
+          <w:rFonts w:hint="default"/>
+        </w:rPr>
+        <w:t>**Architecture**</w:t>
+      </w:r>
+    </w:p>
+    <w:p>
+      <w:pPr>
+        <w:bidi w:val="0"/>
+        <w:rPr>
+          <w:rFonts w:hint="default"/>
+        </w:rPr>
+      </w:pPr>
+      <w:r>
+        <w:rPr>
+          <w:rFonts w:hint="default"/>
+        </w:rPr>
+        <w:t>- **Frontend:** React (Vite) — Upload UI, palette visualization, local outfit saving</w:t>
+      </w:r>
+    </w:p>
+    <w:p>
+      <w:pPr>
+        <w:bidi w:val="0"/>
+        <w:rPr>
+          <w:rFonts w:hint="default"/>
+        </w:rPr>
+      </w:pPr>
+      <w:r>
+        <w:rPr>
+          <w:rFonts w:hint="default"/>
+        </w:rPr>
+        <w:t>- **Backend:** Flask — Image upload, color extraction (OpenCV + KMeans), theme matching</w:t>
+      </w:r>
+    </w:p>
+    <w:p>
+      <w:pPr>
+        <w:bidi w:val="0"/>
+        <w:rPr>
+          <w:rFonts w:hint="default"/>
+        </w:rPr>
+      </w:pPr>
+      <w:r>
+        <w:rPr>
+          <w:rFonts w:hint="default"/>
+        </w:rPr>
+        <w:t>- **Storage:** localStorage for saved outfits (Day 5); plan: MongoDB/Firebase for persistence</w:t>
+      </w:r>
+    </w:p>
+    <w:p>
+      <w:pPr>
+        <w:bidi w:val="0"/>
+        <w:rPr>
+          <w:rFonts w:hint="default"/>
+        </w:rPr>
+      </w:pPr>
+      <w:r>
+        <w:rPr>
+          <w:rFonts w:hint="default"/>
+        </w:rPr>
+        <w:t>- **AI/CV stack:** OpenCV + MediaPipe + TensorFlow for body metrics and advanced features (future)</w:t>
+      </w:r>
+    </w:p>
+    <w:p>
+      <w:pPr>
+        <w:bidi w:val="0"/>
+        <w:rPr>
+          <w:rFonts w:hint="default"/>
+        </w:rPr>
+      </w:pPr>
+    </w:p>
+    <w:p>
+      <w:pPr>
+        <w:bidi w:val="0"/>
+        <w:rPr>
+          <w:rFonts w:hint="default"/>
+        </w:rPr>
+      </w:pPr>
+      <w:r>
+        <w:rPr>
+          <w:rFonts w:hint="default"/>
+        </w:rPr>
+        <w:t>**Completed milestones**</w:t>
+      </w:r>
+    </w:p>
+    <w:p>
+      <w:pPr>
+        <w:bidi w:val="0"/>
+        <w:rPr>
+          <w:rFonts w:hint="default"/>
+        </w:rPr>
+      </w:pPr>
+      <w:r>
+        <w:rPr>
+          <w:rFonts w:hint="default"/>
+        </w:rPr>
+        <w:t>1. Project skeleton (frontend + backend)</w:t>
+      </w:r>
+    </w:p>
+    <w:p>
+      <w:pPr>
+        <w:bidi w:val="0"/>
+        <w:rPr>
+          <w:rFonts w:hint="default"/>
+        </w:rPr>
+      </w:pPr>
+      <w:r>
+        <w:rPr>
+          <w:rFonts w:hint="default"/>
+        </w:rPr>
+        <w:t>2. Upload form + basic API connection</w:t>
+      </w:r>
+    </w:p>
+    <w:p>
+      <w:pPr>
+        <w:bidi w:val="0"/>
+        <w:rPr>
+          <w:rFonts w:hint="default"/>
+        </w:rPr>
+      </w:pPr>
+      <w:r>
+        <w:rPr>
+          <w:rFonts w:hint="default"/>
+        </w:rPr>
+        <w:t>3. Image file handling with validation and cropping</w:t>
+      </w:r>
+    </w:p>
+    <w:p>
+      <w:pPr>
+        <w:bidi w:val="0"/>
+        <w:rPr>
+          <w:rFonts w:hint="default"/>
+        </w:rPr>
+      </w:pPr>
+      <w:r>
+        <w:rPr>
+          <w:rFonts w:hint="default"/>
+        </w:rPr>
+        <w:t>4. KMeans color extraction (return hex palette)</w:t>
+      </w:r>
+    </w:p>
+    <w:p>
+      <w:pPr>
+        <w:bidi w:val="0"/>
+        <w:rPr>
+          <w:rFonts w:hint="default"/>
+        </w:rPr>
+      </w:pPr>
+      <w:r>
+        <w:rPr>
+          <w:rFonts w:hint="default"/>
+        </w:rPr>
+        <w:t>5. Request logging &amp; graceful error handling</w:t>
+      </w:r>
+    </w:p>
+    <w:p>
+      <w:pPr>
+        <w:bidi w:val="0"/>
+        <w:rPr>
+          <w:rFonts w:hint="default"/>
+        </w:rPr>
+      </w:pPr>
+      <w:r>
+        <w:rPr>
+          <w:rFonts w:hint="default"/>
+        </w:rPr>
+        <w:t>6. Day 5: palette UI, copy-to-clipboard, save outfits, recent outfits, simple theme matcher</w:t>
+      </w:r>
+    </w:p>
+    <w:p>
+      <w:pPr>
+        <w:bidi w:val="0"/>
+        <w:rPr>
+          <w:rFonts w:hint="default"/>
+        </w:rPr>
+      </w:pPr>
+    </w:p>
+    <w:p>
+      <w:pPr>
+        <w:rPr>
+          <w:rFonts w:hint="default"/>
+        </w:rPr>
+      </w:pPr>
+      <w:r>
+        <w:rPr>
+          <w:rFonts w:hint="default"/>
+        </w:rPr>
+        <w:br w:type="page"/>
+      </w:r>
+    </w:p>
+    <w:p>
+      <w:pPr>
+        <w:bidi w:val="0"/>
+        <w:rPr>
+          <w:rFonts w:hint="default"/>
+        </w:rPr>
+      </w:pPr>
+      <w:r>
+        <w:rPr>
+          <w:rFonts w:hint="default"/>
+        </w:rPr>
+        <w:t>**How to run locally**</w:t>
+      </w:r>
+    </w:p>
+    <w:p>
+      <w:pPr>
+        <w:bidi w:val="0"/>
+        <w:rPr>
+          <w:rFonts w:hint="default"/>
+        </w:rPr>
+      </w:pPr>
+      <w:r>
+        <w:rPr>
+          <w:rFonts w:hint="default"/>
+        </w:rPr>
+        <w:t>- Backend:</w:t>
+      </w:r>
+    </w:p>
+    <w:p>
+      <w:pPr>
+        <w:bidi w:val="0"/>
+        <w:rPr>
+          <w:rFonts w:hint="default"/>
+        </w:rPr>
+      </w:pPr>
+      <w:r>
+        <w:rPr>
+          <w:rFonts w:hint="default"/>
+        </w:rPr>
+        <w:t xml:space="preserve">  ```bash</w:t>
+      </w:r>
+    </w:p>
+    <w:p>
+      <w:pPr>
+        <w:bidi w:val="0"/>
+        <w:rPr>
+          <w:rFonts w:hint="default"/>
+        </w:rPr>
+      </w:pPr>
+      <w:r>
+        <w:rPr>
+          <w:rFonts w:hint="default"/>
+        </w:rPr>
+        <w:t xml:space="preserve">  cd backend</w:t>
+      </w:r>
+    </w:p>
+    <w:p>
+      <w:pPr>
+        <w:bidi w:val="0"/>
+        <w:rPr>
+          <w:rFonts w:hint="default"/>
+        </w:rPr>
+      </w:pPr>
+      <w:r>
+        <w:rPr>
+          <w:rFonts w:hint="default"/>
+        </w:rPr>
+        <w:t xml:space="preserve">  python -m venv venv</w:t>
+      </w:r>
+    </w:p>
+    <w:p>
+      <w:pPr>
+        <w:bidi w:val="0"/>
+        <w:rPr>
+          <w:rFonts w:hint="default"/>
+        </w:rPr>
+      </w:pPr>
+      <w:r>
+        <w:rPr>
+          <w:rFonts w:hint="default"/>
+        </w:rPr>
+        <w:t xml:space="preserve">  source venv/bin/activate</w:t>
+      </w:r>
+    </w:p>
+    <w:p>
+      <w:pPr>
+        <w:bidi w:val="0"/>
+        <w:rPr>
+          <w:rFonts w:hint="default"/>
+        </w:rPr>
+      </w:pPr>
+      <w:r>
+        <w:rPr>
+          <w:rFonts w:hint="default"/>
+        </w:rPr>
+        <w:t xml:space="preserve">  pip install -r requirements.txt</w:t>
+      </w:r>
+    </w:p>
+    <w:p>
+      <w:pPr>
+        <w:bidi w:val="0"/>
+        <w:rPr>
+          <w:rFonts w:hint="default"/>
+        </w:rPr>
+      </w:pPr>
+      <w:r>
+        <w:rPr>
+          <w:rFonts w:hint="default"/>
+        </w:rPr>
+        <w:t xml:space="preserve">  python run.py</w:t>
+      </w:r>
+    </w:p>
+    <w:p>
+      <w:pPr>
+        <w:bidi w:val="0"/>
+      </w:pPr>
+    </w:p>
+    <w:p>
+      <w:pPr>
+        <w:bidi w:val="0"/>
+      </w:pPr>
+      <w:r>
+        <w:rPr>
+          <w:rFonts w:hint="default"/>
+          <w:lang w:val="en-IE"/>
+        </w:rPr>
+        <w:t xml:space="preserve">- </w:t>
+      </w:r>
+      <w:r>
+        <w:rPr>
+          <w:rFonts w:hint="default"/>
+        </w:rPr>
+        <w:t>Frontend</w:t>
+      </w:r>
+      <w:r>
+        <w:t>:</w:t>
+      </w:r>
+    </w:p>
+    <w:p>
+      <w:pPr>
+        <w:bidi w:val="0"/>
+        <w:rPr>
+          <w:rFonts w:hint="default"/>
+          <w:lang w:val="en-IE"/>
+        </w:rPr>
+      </w:pPr>
+      <w:r>
+        <w:rPr>
+          <w:rFonts w:hint="default"/>
+          <w:lang w:val="en-IE"/>
+        </w:rPr>
+        <w:t>cd frontend</w:t>
+      </w:r>
+    </w:p>
+    <w:p>
+      <w:pPr>
+        <w:bidi w:val="0"/>
+        <w:rPr>
+          <w:rFonts w:hint="default"/>
+          <w:lang w:val="en-IE"/>
+        </w:rPr>
+      </w:pPr>
+      <w:r>
+        <w:rPr>
+          <w:rFonts w:hint="default"/>
+          <w:lang w:val="en-IE"/>
+        </w:rPr>
+        <w:t>npm install</w:t>
+      </w:r>
+    </w:p>
+    <w:p>
+      <w:pPr>
+        <w:bidi w:val="0"/>
+        <w:rPr>
+          <w:rFonts w:hint="default"/>
+          <w:lang w:val="en-IE"/>
+        </w:rPr>
+      </w:pPr>
+      <w:r>
+        <w:rPr>
+          <w:rFonts w:hint="default"/>
+          <w:lang w:val="en-IE"/>
+        </w:rPr>
+        <w:t>npm run dev</w:t>
+      </w:r>
+    </w:p>
+    <w:p>
+      <w:pPr>
+        <w:bidi w:val="0"/>
+        <w:rPr>
+          <w:rFonts w:hint="default"/>
+          <w:lang w:val="en-IE"/>
+        </w:rPr>
+      </w:pPr>
+    </w:p>
+    <w:p>
+      <w:pPr>
+        <w:bidi w:val="0"/>
+        <w:rPr>
+          <w:rFonts w:hint="default"/>
+          <w:lang w:val="en-IE"/>
+        </w:rPr>
+      </w:pPr>
+      <w:r>
+        <w:t>API endpoints (so far)</w:t>
+      </w:r>
+      <w:r>
+        <w:rPr>
+          <w:rFonts w:hint="default"/>
+          <w:lang w:val="en-IE"/>
+        </w:rPr>
+        <w:t>:</w:t>
+      </w:r>
       <w:bookmarkStart w:id="0" w:name="_GoBack"/>
       <w:bookmarkEnd w:id="0"/>
+    </w:p>
+    <w:p>
+      <w:pPr>
+        <w:numPr>
+          <w:ilvl w:val="0"/>
+          <w:numId w:val="1"/>
+        </w:numPr>
+        <w:bidi w:val="0"/>
+        <w:ind w:left="420" w:leftChars="0" w:hanging="420" w:firstLineChars="0"/>
+      </w:pPr>
+      <w:r>
+        <w:t>POST /api/image/upload — accepts multipart/form-data (image) → returns { palette: [ '#rrggbb', ... ] }</w:t>
+      </w:r>
+    </w:p>
+    <w:p>
+      <w:pPr>
+        <w:numPr>
+          <w:ilvl w:val="0"/>
+          <w:numId w:val="1"/>
+        </w:numPr>
+        <w:bidi w:val="0"/>
+        <w:ind w:left="420" w:leftChars="0" w:hanging="420" w:firstLineChars="0"/>
+      </w:pPr>
+      <w:r>
+        <w:t>POST /api/theme — accepts { palette: [...] } → returns { theme: 'Spring' }</w:t>
+      </w:r>
+    </w:p>
+    <w:p>
+      <w:pPr>
+        <w:bidi w:val="0"/>
+      </w:pPr>
+    </w:p>
+    <w:p>
+      <w:pPr>
+        <w:bidi w:val="0"/>
+        <w:rPr>
+          <w:rFonts w:hint="default"/>
+          <w:lang w:val="en-IE"/>
+        </w:rPr>
+      </w:pPr>
     </w:p>
     <w:sectPr>
       <w:pgSz w:w="11906" w:h="16838"/>
@@ -942,6 +1823,34 @@
     </w:sectPr>
   </w:body>
 </w:document>
+</file>
+
+<file path=word/numbering.xml><?xml version="1.0" encoding="utf-8"?>
+<w:numbering xmlns:wpc="http://schemas.microsoft.com/office/word/2010/wordprocessingCanvas" xmlns:mc="http://schemas.openxmlformats.org/markup-compatibility/2006" xmlns:o="urn:schemas-microsoft-com:office:office" xmlns:r="http://schemas.openxmlformats.org/officeDocument/2006/relationships" xmlns:m="http://schemas.openxmlformats.org/officeDocument/2006/math" xmlns:v="urn:schemas-microsoft-com:vml" xmlns:wp14="http://schemas.microsoft.com/office/word/2010/wordprocessingDrawing" xmlns:wp="http://schemas.openxmlformats.org/drawingml/2006/wordprocessingDrawing" xmlns:w10="urn:schemas-microsoft-com:office:word" xmlns:w="http://schemas.openxmlformats.org/wordprocessingml/2006/main" xmlns:w14="http://schemas.microsoft.com/office/word/2010/wordml" xmlns:wpg="http://schemas.microsoft.com/office/word/2010/wordprocessingGroup" xmlns:wpi="http://schemas.microsoft.com/office/word/2010/wordprocessingInk" xmlns:wne="http://schemas.microsoft.com/office/word/2006/wordml" xmlns:wps="http://schemas.microsoft.com/office/word/2010/wordprocessingShape" xmlns:wpsCustomData="http://www.wps.cn/officeDocument/2013/wpsCustomData" mc:Ignorable="w14 wp14">
+  <w:abstractNum w:abstractNumId="0">
+    <w:nsid w:val="53F334B2"/>
+    <w:multiLevelType w:val="singleLevel"/>
+    <w:tmpl w:val="53F334B2"/>
+    <w:lvl w:ilvl="0" w:tentative="0">
+      <w:start w:val="1"/>
+      <w:numFmt w:val="bullet"/>
+      <w:lvlText w:val=""/>
+      <w:lvlJc w:val="left"/>
+      <w:pPr>
+        <w:tabs>
+          <w:tab w:val="left" w:pos="420"/>
+        </w:tabs>
+        <w:ind w:left="420" w:leftChars="0" w:hanging="420" w:firstLineChars="0"/>
+      </w:pPr>
+      <w:rPr>
+        <w:rFonts w:hint="default" w:ascii="Wingdings" w:hAnsi="Wingdings"/>
+      </w:rPr>
+    </w:lvl>
+  </w:abstractNum>
+  <w:num w:numId="1">
+    <w:abstractNumId w:val="0"/>
+  </w:num>
+</w:numbering>
 </file>
 
 <file path=word/styles.xml><?xml version="1.0" encoding="utf-8"?>
@@ -1233,6 +2142,41 @@
       </w:tblCellMar>
     </w:tblPr>
   </w:style>
+  <w:style w:type="character" w:styleId="4">
+    <w:name w:val="HTML Code"/>
+    <w:basedOn w:val="2"/>
+    <w:uiPriority w:val="0"/>
+    <w:rPr>
+      <w:rFonts w:ascii="Courier New" w:hAnsi="Courier New" w:cs="Courier New"/>
+      <w:sz w:val="20"/>
+      <w:szCs w:val="20"/>
+    </w:rPr>
+  </w:style>
+  <w:style w:type="paragraph" w:styleId="5">
+    <w:name w:val="Normal (Web)"/>
+    <w:uiPriority w:val="0"/>
+    <w:pPr>
+      <w:spacing w:before="0" w:beforeAutospacing="1" w:after="0" w:afterAutospacing="1"/>
+      <w:ind w:left="0" w:right="0"/>
+      <w:jc w:val="left"/>
+    </w:pPr>
+    <w:rPr>
+      <w:kern w:val="0"/>
+      <w:sz w:val="24"/>
+      <w:szCs w:val="24"/>
+      <w:lang w:val="en-US" w:eastAsia="zh-CN" w:bidi="ar"/>
+    </w:rPr>
+  </w:style>
+  <w:style w:type="character" w:styleId="6">
+    <w:name w:val="Strong"/>
+    <w:basedOn w:val="2"/>
+    <w:qFormat/>
+    <w:uiPriority w:val="0"/>
+    <w:rPr>
+      <w:b/>
+      <w:bCs/>
+    </w:rPr>
+  </w:style>
 </w:styles>
 </file>
 

</xml_diff>

<commit_message>
Update progress report and add Day 6 dev log
Updated the progress report document and appended Day 6 to the developer log, detailing backend palette persistence, new API routes, frontend integration, and recent outfits UI improvements.
</commit_message>
<xml_diff>
--- a/Documentation/Progress Report/Progress Report.docx
+++ b/Documentation/Progress Report/Progress Report.docx
@@ -1772,8 +1772,6 @@
         </w:rPr>
         <w:t>:</w:t>
       </w:r>
-      <w:bookmarkStart w:id="0" w:name="_GoBack"/>
-      <w:bookmarkEnd w:id="0"/>
     </w:p>
     <w:p>
       <w:pPr>
@@ -1799,6 +1797,384 @@
       </w:pPr>
       <w:r>
         <w:t>POST /api/theme — accepts { palette: [...] } → returns { theme: 'Spring' }</w:t>
+      </w:r>
+    </w:p>
+    <w:p>
+      <w:r>
+        <w:br w:type="page"/>
+      </w:r>
+    </w:p>
+    <w:p>
+      <w:pPr>
+        <w:numPr>
+          <w:numId w:val="0"/>
+        </w:numPr>
+        <w:bidi w:val="0"/>
+        <w:ind w:leftChars="0"/>
+      </w:pPr>
+    </w:p>
+    <w:p>
+      <w:pPr>
+        <w:bidi w:val="0"/>
+        <w:rPr>
+          <w:rFonts w:hint="default"/>
+        </w:rPr>
+      </w:pPr>
+    </w:p>
+    <w:p>
+      <w:pPr>
+        <w:bidi w:val="0"/>
+        <w:rPr>
+          <w:rFonts w:hint="default"/>
+        </w:rPr>
+      </w:pPr>
+      <w:bookmarkStart w:id="0" w:name="_GoBack"/>
+      <w:bookmarkEnd w:id="0"/>
+      <w:r>
+        <w:rPr>
+          <w:rFonts w:hint="default"/>
+        </w:rPr>
+        <w:t># **📁 Portfolio Documentation — Black Styles**</w:t>
+      </w:r>
+    </w:p>
+    <w:p>
+      <w:pPr>
+        <w:bidi w:val="0"/>
+        <w:rPr>
+          <w:rFonts w:hint="default"/>
+        </w:rPr>
+      </w:pPr>
+    </w:p>
+    <w:p>
+      <w:pPr>
+        <w:bidi w:val="0"/>
+        <w:rPr>
+          <w:rFonts w:hint="default"/>
+        </w:rPr>
+      </w:pPr>
+      <w:r>
+        <w:rPr>
+          <w:rFonts w:hint="default"/>
+        </w:rPr>
+        <w:t>```markdown</w:t>
+      </w:r>
+    </w:p>
+    <w:p>
+      <w:pPr>
+        <w:bidi w:val="0"/>
+        <w:rPr>
+          <w:rFonts w:hint="default"/>
+        </w:rPr>
+      </w:pPr>
+      <w:r>
+        <w:rPr>
+          <w:rFonts w:hint="default"/>
+        </w:rPr>
+        <w:t># Black Styles — Portfolio Documentation</w:t>
+      </w:r>
+    </w:p>
+    <w:p>
+      <w:pPr>
+        <w:bidi w:val="0"/>
+        <w:rPr>
+          <w:rFonts w:hint="default"/>
+        </w:rPr>
+      </w:pPr>
+    </w:p>
+    <w:p>
+      <w:pPr>
+        <w:bidi w:val="0"/>
+        <w:rPr>
+          <w:rFonts w:hint="default"/>
+        </w:rPr>
+      </w:pPr>
+      <w:r>
+        <w:rPr>
+          <w:rFonts w:hint="default"/>
+        </w:rPr>
+        <w:t>## Project Overview</w:t>
+      </w:r>
+    </w:p>
+    <w:p>
+      <w:pPr>
+        <w:bidi w:val="0"/>
+        <w:rPr>
+          <w:rFonts w:hint="default"/>
+        </w:rPr>
+      </w:pPr>
+      <w:r>
+        <w:rPr>
+          <w:rFonts w:hint="default"/>
+        </w:rPr>
+        <w:t xml:space="preserve">A React + Flask AI fashion app for culturally rich and body-aware style recommendations.  </w:t>
+      </w:r>
+    </w:p>
+    <w:p>
+      <w:pPr>
+        <w:bidi w:val="0"/>
+        <w:rPr>
+          <w:rFonts w:hint="default"/>
+        </w:rPr>
+      </w:pPr>
+      <w:r>
+        <w:rPr>
+          <w:rFonts w:hint="default"/>
+        </w:rPr>
+        <w:t>Features body-aware color palette extraction from clothing or full-body photos, theme-based style suggestions, and outfit persistence.</w:t>
+      </w:r>
+    </w:p>
+    <w:p>
+      <w:pPr>
+        <w:bidi w:val="0"/>
+        <w:rPr>
+          <w:rFonts w:hint="default"/>
+        </w:rPr>
+      </w:pPr>
+    </w:p>
+    <w:p>
+      <w:pPr>
+        <w:bidi w:val="0"/>
+        <w:rPr>
+          <w:rFonts w:hint="default"/>
+        </w:rPr>
+      </w:pPr>
+      <w:r>
+        <w:rPr>
+          <w:rFonts w:hint="default"/>
+        </w:rPr>
+        <w:t>## Key Features (Implemented so far)</w:t>
+      </w:r>
+    </w:p>
+    <w:p>
+      <w:pPr>
+        <w:bidi w:val="0"/>
+        <w:rPr>
+          <w:rFonts w:hint="default"/>
+        </w:rPr>
+      </w:pPr>
+      <w:r>
+        <w:rPr>
+          <w:rFonts w:hint="default"/>
+        </w:rPr>
+        <w:t>1. **Photo Upload / Camera Input** – upload images for analysis</w:t>
+      </w:r>
+    </w:p>
+    <w:p>
+      <w:pPr>
+        <w:bidi w:val="0"/>
+        <w:rPr>
+          <w:rFonts w:hint="default"/>
+        </w:rPr>
+      </w:pPr>
+      <w:r>
+        <w:rPr>
+          <w:rFonts w:hint="default"/>
+        </w:rPr>
+        <w:t>2. **Color Palette Extraction** – OpenCV + KMeans for top 3–5 colors</w:t>
+      </w:r>
+    </w:p>
+    <w:p>
+      <w:pPr>
+        <w:bidi w:val="0"/>
+        <w:rPr>
+          <w:rFonts w:hint="default"/>
+        </w:rPr>
+      </w:pPr>
+      <w:r>
+        <w:rPr>
+          <w:rFonts w:hint="default"/>
+        </w:rPr>
+        <w:t>3. **Theme Matching** – assign season based on palette</w:t>
+      </w:r>
+    </w:p>
+    <w:p>
+      <w:pPr>
+        <w:bidi w:val="0"/>
+        <w:rPr>
+          <w:rFonts w:hint="default"/>
+        </w:rPr>
+      </w:pPr>
+      <w:r>
+        <w:rPr>
+          <w:rFonts w:hint="default"/>
+        </w:rPr>
+        <w:t>4. **Palette Persistence** – save &amp; fetch outfits via backend (MongoDB or JSON fallback)</w:t>
+      </w:r>
+    </w:p>
+    <w:p>
+      <w:pPr>
+        <w:bidi w:val="0"/>
+        <w:rPr>
+          <w:rFonts w:hint="default"/>
+        </w:rPr>
+      </w:pPr>
+      <w:r>
+        <w:rPr>
+          <w:rFonts w:hint="default"/>
+        </w:rPr>
+        <w:t>5. **Recent Outfits Display** – frontend component to visualize saved palettes with thumbnails</w:t>
+      </w:r>
+    </w:p>
+    <w:p>
+      <w:pPr>
+        <w:bidi w:val="0"/>
+        <w:rPr>
+          <w:rFonts w:hint="default"/>
+        </w:rPr>
+      </w:pPr>
+      <w:r>
+        <w:rPr>
+          <w:rFonts w:hint="default"/>
+        </w:rPr>
+        <w:t>6. **Frontend Utilities** – Axios API helper functions</w:t>
+      </w:r>
+    </w:p>
+    <w:p>
+      <w:pPr>
+        <w:bidi w:val="0"/>
+        <w:rPr>
+          <w:rFonts w:hint="default"/>
+        </w:rPr>
+      </w:pPr>
+      <w:r>
+        <w:rPr>
+          <w:rFonts w:hint="default"/>
+        </w:rPr>
+        <w:t>7. **Local Storage Fallback** – offline persistence</w:t>
+      </w:r>
+    </w:p>
+    <w:p>
+      <w:pPr>
+        <w:bidi w:val="0"/>
+        <w:rPr>
+          <w:rFonts w:hint="default"/>
+        </w:rPr>
+      </w:pPr>
+      <w:r>
+        <w:rPr>
+          <w:rFonts w:hint="default"/>
+        </w:rPr>
+        <w:t>8. **Request Logging &amp; Error Handling** – backend logs and graceful failures</w:t>
+      </w:r>
+    </w:p>
+    <w:p>
+      <w:pPr>
+        <w:bidi w:val="0"/>
+        <w:rPr>
+          <w:rFonts w:hint="default"/>
+        </w:rPr>
+      </w:pPr>
+      <w:r>
+        <w:rPr>
+          <w:rFonts w:hint="default"/>
+        </w:rPr>
+        <w:t>9. **OOP Design Principles** – modular backend services and utilities</w:t>
+      </w:r>
+    </w:p>
+    <w:p>
+      <w:pPr>
+        <w:bidi w:val="0"/>
+        <w:rPr>
+          <w:rFonts w:hint="default"/>
+        </w:rPr>
+      </w:pPr>
+    </w:p>
+    <w:p>
+      <w:pPr>
+        <w:bidi w:val="0"/>
+        <w:rPr>
+          <w:rFonts w:hint="default"/>
+        </w:rPr>
+      </w:pPr>
+      <w:r>
+        <w:rPr>
+          <w:rFonts w:hint="default"/>
+        </w:rPr>
+        <w:t>## Technology Stack</w:t>
+      </w:r>
+    </w:p>
+    <w:p>
+      <w:pPr>
+        <w:bidi w:val="0"/>
+        <w:rPr>
+          <w:rFonts w:hint="default"/>
+        </w:rPr>
+      </w:pPr>
+      <w:r>
+        <w:rPr>
+          <w:rFonts w:hint="default"/>
+        </w:rPr>
+        <w:t xml:space="preserve">- **Frontend:** React, JavaScript  </w:t>
+      </w:r>
+    </w:p>
+    <w:p>
+      <w:pPr>
+        <w:bidi w:val="0"/>
+        <w:rPr>
+          <w:rFonts w:hint="default"/>
+        </w:rPr>
+      </w:pPr>
+      <w:r>
+        <w:rPr>
+          <w:rFonts w:hint="default"/>
+        </w:rPr>
+        <w:t xml:space="preserve">- **Backend:** Python, Flask  </w:t>
+      </w:r>
+    </w:p>
+    <w:p>
+      <w:pPr>
+        <w:bidi w:val="0"/>
+        <w:rPr>
+          <w:rFonts w:hint="default"/>
+        </w:rPr>
+      </w:pPr>
+      <w:r>
+        <w:rPr>
+          <w:rFonts w:hint="default"/>
+        </w:rPr>
+        <w:t xml:space="preserve">- **AI/Computer Vision:** OpenCV, MediaPipe, TensorFlow (for body metrics/color extraction)  </w:t>
+      </w:r>
+    </w:p>
+    <w:p>
+      <w:pPr>
+        <w:bidi w:val="0"/>
+        <w:rPr>
+          <w:rFonts w:hint="default"/>
+        </w:rPr>
+      </w:pPr>
+      <w:r>
+        <w:rPr>
+          <w:rFonts w:hint="default"/>
+        </w:rPr>
+        <w:t xml:space="preserve">- **Database:** MongoDB Atlas (free tier) / JSON fallback  </w:t>
+      </w:r>
+    </w:p>
+    <w:p>
+      <w:pPr>
+        <w:bidi w:val="0"/>
+        <w:rPr>
+          <w:rFonts w:hint="default"/>
+        </w:rPr>
+      </w:pPr>
+      <w:r>
+        <w:rPr>
+          <w:rFonts w:hint="default"/>
+        </w:rPr>
+        <w:t xml:space="preserve">- **Storage:** Firebase Storage or Cloudinary  </w:t>
+      </w:r>
+    </w:p>
+    <w:p>
+      <w:pPr>
+        <w:bidi w:val="0"/>
+        <w:rPr>
+          <w:rFonts w:hint="default"/>
+        </w:rPr>
+      </w:pPr>
+      <w:r>
+        <w:rPr>
+          <w:rFonts w:hint="default"/>
+        </w:rPr>
+        <w:t>- **Version Control:** GitHub (branches, PRs, commits)</w:t>
       </w:r>
     </w:p>
     <w:p>
@@ -2161,6 +2537,7 @@
       <w:jc w:val="left"/>
     </w:pPr>
     <w:rPr>
+      <w:rFonts w:ascii="Times New Roman" w:hAnsi="Times New Roman" w:eastAsia="SimSun" w:cs="Times New Roman"/>
       <w:kern w:val="0"/>
       <w:sz w:val="24"/>
       <w:szCs w:val="24"/>

</xml_diff>

<commit_message>
Add Day 7 testing log and frontend palette features
Added Day 7 testing documentation and updated the dev log with new frontend features: color swatch visualization, hex value display, loading indicator, and error handling for uploads. Updated folder layout docs to reflect component changes. Extended palettes.json with new sample palettes. Fixed template string bug in ColourSwatches.jsx alert.
</commit_message>
<xml_diff>
--- a/Documentation/Progress Report/Progress Report.docx
+++ b/Documentation/Progress Report/Progress Report.docx
@@ -1807,6 +1807,7 @@
     <w:p>
       <w:pPr>
         <w:numPr>
+          <w:ilvl w:val="0"/>
           <w:numId w:val="0"/>
         </w:numPr>
         <w:bidi w:val="0"/>
@@ -1828,354 +1829,740 @@
           <w:rFonts w:hint="default"/>
         </w:rPr>
       </w:pPr>
+      <w:r>
+        <w:rPr>
+          <w:rFonts w:hint="default"/>
+        </w:rPr>
+        <w:t># **📁 Portfolio Documentation — Black Styles**</w:t>
+      </w:r>
+    </w:p>
+    <w:p>
+      <w:pPr>
+        <w:bidi w:val="0"/>
+        <w:rPr>
+          <w:rFonts w:hint="default"/>
+        </w:rPr>
+      </w:pPr>
+    </w:p>
+    <w:p>
+      <w:pPr>
+        <w:bidi w:val="0"/>
+        <w:rPr>
+          <w:rFonts w:hint="default"/>
+        </w:rPr>
+      </w:pPr>
+      <w:r>
+        <w:rPr>
+          <w:rFonts w:hint="default"/>
+        </w:rPr>
+        <w:t>```markdown</w:t>
+      </w:r>
+    </w:p>
+    <w:p>
+      <w:pPr>
+        <w:bidi w:val="0"/>
+        <w:rPr>
+          <w:rFonts w:hint="default"/>
+        </w:rPr>
+      </w:pPr>
+      <w:r>
+        <w:rPr>
+          <w:rFonts w:hint="default"/>
+        </w:rPr>
+        <w:t># Black Styles — Portfolio Documentation</w:t>
+      </w:r>
+    </w:p>
+    <w:p>
+      <w:pPr>
+        <w:bidi w:val="0"/>
+        <w:rPr>
+          <w:rFonts w:hint="default"/>
+        </w:rPr>
+      </w:pPr>
+    </w:p>
+    <w:p>
+      <w:pPr>
+        <w:bidi w:val="0"/>
+        <w:rPr>
+          <w:rFonts w:hint="default"/>
+        </w:rPr>
+      </w:pPr>
+      <w:r>
+        <w:rPr>
+          <w:rFonts w:hint="default"/>
+        </w:rPr>
+        <w:t>## Project Overview</w:t>
+      </w:r>
+    </w:p>
+    <w:p>
+      <w:pPr>
+        <w:bidi w:val="0"/>
+        <w:rPr>
+          <w:rFonts w:hint="default"/>
+        </w:rPr>
+      </w:pPr>
+      <w:r>
+        <w:rPr>
+          <w:rFonts w:hint="default"/>
+        </w:rPr>
+        <w:t xml:space="preserve">A React + Flask AI fashion app for culturally rich and body-aware style recommendations.  </w:t>
+      </w:r>
+    </w:p>
+    <w:p>
+      <w:pPr>
+        <w:bidi w:val="0"/>
+        <w:rPr>
+          <w:rFonts w:hint="default"/>
+        </w:rPr>
+      </w:pPr>
+      <w:r>
+        <w:rPr>
+          <w:rFonts w:hint="default"/>
+        </w:rPr>
+        <w:t>Features body-aware color palette extraction from clothing or full-body photos, theme-based style suggestions, and outfit persistence.</w:t>
+      </w:r>
+    </w:p>
+    <w:p>
+      <w:pPr>
+        <w:bidi w:val="0"/>
+        <w:rPr>
+          <w:rFonts w:hint="default"/>
+        </w:rPr>
+      </w:pPr>
+    </w:p>
+    <w:p>
+      <w:pPr>
+        <w:bidi w:val="0"/>
+        <w:rPr>
+          <w:rFonts w:hint="default"/>
+        </w:rPr>
+      </w:pPr>
+      <w:r>
+        <w:rPr>
+          <w:rFonts w:hint="default"/>
+        </w:rPr>
+        <w:t>## Key Features (Implemented so far)</w:t>
+      </w:r>
+    </w:p>
+    <w:p>
+      <w:pPr>
+        <w:bidi w:val="0"/>
+        <w:rPr>
+          <w:rFonts w:hint="default"/>
+        </w:rPr>
+      </w:pPr>
+      <w:r>
+        <w:rPr>
+          <w:rFonts w:hint="default"/>
+        </w:rPr>
+        <w:t>1. **Photo Upload / Camera Input** – upload images for analysis</w:t>
+      </w:r>
+    </w:p>
+    <w:p>
+      <w:pPr>
+        <w:bidi w:val="0"/>
+        <w:rPr>
+          <w:rFonts w:hint="default"/>
+        </w:rPr>
+      </w:pPr>
+      <w:r>
+        <w:rPr>
+          <w:rFonts w:hint="default"/>
+        </w:rPr>
+        <w:t>2. **Color Palette Extraction** – OpenCV + KMeans for top 3–5 colors</w:t>
+      </w:r>
+    </w:p>
+    <w:p>
+      <w:pPr>
+        <w:bidi w:val="0"/>
+        <w:rPr>
+          <w:rFonts w:hint="default"/>
+        </w:rPr>
+      </w:pPr>
+      <w:r>
+        <w:rPr>
+          <w:rFonts w:hint="default"/>
+        </w:rPr>
+        <w:t>3. **Theme Matching** – assign season based on palette</w:t>
+      </w:r>
+    </w:p>
+    <w:p>
+      <w:pPr>
+        <w:bidi w:val="0"/>
+        <w:rPr>
+          <w:rFonts w:hint="default"/>
+        </w:rPr>
+      </w:pPr>
+      <w:r>
+        <w:rPr>
+          <w:rFonts w:hint="default"/>
+        </w:rPr>
+        <w:t>4. **Palette Persistence** – save &amp; fetch outfits via backend (MongoDB or JSON fallback)</w:t>
+      </w:r>
+    </w:p>
+    <w:p>
+      <w:pPr>
+        <w:bidi w:val="0"/>
+        <w:rPr>
+          <w:rFonts w:hint="default"/>
+        </w:rPr>
+      </w:pPr>
+      <w:r>
+        <w:rPr>
+          <w:rFonts w:hint="default"/>
+        </w:rPr>
+        <w:t>5. **Recent Outfits Display** – frontend component to visualize saved palettes with thumbnails</w:t>
+      </w:r>
+    </w:p>
+    <w:p>
+      <w:pPr>
+        <w:bidi w:val="0"/>
+        <w:rPr>
+          <w:rFonts w:hint="default"/>
+        </w:rPr>
+      </w:pPr>
+      <w:r>
+        <w:rPr>
+          <w:rFonts w:hint="default"/>
+        </w:rPr>
+        <w:t>6. **Frontend Utilities** – Axios API helper functions</w:t>
+      </w:r>
+    </w:p>
+    <w:p>
+      <w:pPr>
+        <w:bidi w:val="0"/>
+        <w:rPr>
+          <w:rFonts w:hint="default"/>
+        </w:rPr>
+      </w:pPr>
+      <w:r>
+        <w:rPr>
+          <w:rFonts w:hint="default"/>
+        </w:rPr>
+        <w:t>7. **Local Storage Fallback** – offline persistence</w:t>
+      </w:r>
+    </w:p>
+    <w:p>
+      <w:pPr>
+        <w:bidi w:val="0"/>
+        <w:rPr>
+          <w:rFonts w:hint="default"/>
+        </w:rPr>
+      </w:pPr>
+      <w:r>
+        <w:rPr>
+          <w:rFonts w:hint="default"/>
+        </w:rPr>
+        <w:t>8. **Request Logging &amp; Error Handling** – backend logs and graceful failures</w:t>
+      </w:r>
+    </w:p>
+    <w:p>
+      <w:pPr>
+        <w:bidi w:val="0"/>
+        <w:rPr>
+          <w:rFonts w:hint="default"/>
+        </w:rPr>
+      </w:pPr>
+      <w:r>
+        <w:rPr>
+          <w:rFonts w:hint="default"/>
+        </w:rPr>
+        <w:t>9. **OOP Design Principles** – modular backend services and utilities</w:t>
+      </w:r>
+    </w:p>
+    <w:p>
+      <w:pPr>
+        <w:bidi w:val="0"/>
+        <w:rPr>
+          <w:rFonts w:hint="default"/>
+        </w:rPr>
+      </w:pPr>
+    </w:p>
+    <w:p>
+      <w:pPr>
+        <w:bidi w:val="0"/>
+        <w:rPr>
+          <w:rFonts w:hint="default"/>
+        </w:rPr>
+      </w:pPr>
+      <w:r>
+        <w:rPr>
+          <w:rFonts w:hint="default"/>
+        </w:rPr>
+        <w:t>## Technology Stack</w:t>
+      </w:r>
+    </w:p>
+    <w:p>
+      <w:pPr>
+        <w:bidi w:val="0"/>
+        <w:rPr>
+          <w:rFonts w:hint="default"/>
+        </w:rPr>
+      </w:pPr>
+      <w:r>
+        <w:rPr>
+          <w:rFonts w:hint="default"/>
+        </w:rPr>
+        <w:t xml:space="preserve">- **Frontend:** React, JavaScript  </w:t>
+      </w:r>
+    </w:p>
+    <w:p>
+      <w:pPr>
+        <w:bidi w:val="0"/>
+        <w:rPr>
+          <w:rFonts w:hint="default"/>
+        </w:rPr>
+      </w:pPr>
+      <w:r>
+        <w:rPr>
+          <w:rFonts w:hint="default"/>
+        </w:rPr>
+        <w:t xml:space="preserve">- **Backend:** Python, Flask  </w:t>
+      </w:r>
+    </w:p>
+    <w:p>
+      <w:pPr>
+        <w:bidi w:val="0"/>
+        <w:rPr>
+          <w:rFonts w:hint="default"/>
+        </w:rPr>
+      </w:pPr>
+      <w:r>
+        <w:rPr>
+          <w:rFonts w:hint="default"/>
+        </w:rPr>
+        <w:t xml:space="preserve">- **AI/Computer Vision:** OpenCV, MediaPipe, TensorFlow (for body metrics/color extraction)  </w:t>
+      </w:r>
+    </w:p>
+    <w:p>
+      <w:pPr>
+        <w:bidi w:val="0"/>
+        <w:rPr>
+          <w:rFonts w:hint="default"/>
+        </w:rPr>
+      </w:pPr>
+      <w:r>
+        <w:rPr>
+          <w:rFonts w:hint="default"/>
+        </w:rPr>
+        <w:t xml:space="preserve">- **Database:** MongoDB Atlas (free tier) / JSON fallback  </w:t>
+      </w:r>
+    </w:p>
+    <w:p>
+      <w:pPr>
+        <w:bidi w:val="0"/>
+        <w:rPr>
+          <w:rFonts w:hint="default"/>
+        </w:rPr>
+      </w:pPr>
+      <w:r>
+        <w:rPr>
+          <w:rFonts w:hint="default"/>
+        </w:rPr>
+        <w:t xml:space="preserve">- **Storage:** Firebase Storage or Cloudinary  </w:t>
+      </w:r>
+    </w:p>
+    <w:p>
+      <w:pPr>
+        <w:bidi w:val="0"/>
+        <w:rPr>
+          <w:rFonts w:hint="default"/>
+        </w:rPr>
+      </w:pPr>
+      <w:r>
+        <w:rPr>
+          <w:rFonts w:hint="default"/>
+        </w:rPr>
+        <w:t>- **Version Control:** GitHub (branches, PRs, commits)</w:t>
+      </w:r>
+    </w:p>
+    <w:p>
+      <w:pPr>
+        <w:rPr>
+          <w:rFonts w:hint="default"/>
+        </w:rPr>
+      </w:pPr>
+      <w:r>
+        <w:rPr>
+          <w:rFonts w:hint="default"/>
+        </w:rPr>
+        <w:br w:type="page"/>
+      </w:r>
+    </w:p>
+    <w:p>
+      <w:pPr>
+        <w:bidi w:val="0"/>
+        <w:rPr>
+          <w:rFonts w:hint="default"/>
+        </w:rPr>
+      </w:pPr>
+    </w:p>
+    <w:p>
+      <w:pPr>
+        <w:bidi w:val="0"/>
+        <w:rPr>
+          <w:rFonts w:hint="default"/>
+        </w:rPr>
+      </w:pPr>
+      <w:r>
+        <w:rPr>
+          <w:rFonts w:hint="default"/>
+        </w:rPr>
+        <w:t>---</w:t>
+      </w:r>
+    </w:p>
+    <w:p>
+      <w:pPr>
+        <w:bidi w:val="0"/>
+        <w:rPr>
+          <w:rFonts w:hint="default"/>
+        </w:rPr>
+      </w:pPr>
+    </w:p>
+    <w:p>
+      <w:pPr>
+        <w:bidi w:val="0"/>
+        <w:rPr>
+          <w:rFonts w:hint="default"/>
+        </w:rPr>
+      </w:pPr>
+      <w:r>
+        <w:rPr>
+          <w:rFonts w:hint="default"/>
+        </w:rPr>
+        <w:t># 📂 Portfolio Snippet</w:t>
+      </w:r>
+    </w:p>
+    <w:p>
+      <w:pPr>
+        <w:bidi w:val="0"/>
+        <w:rPr>
+          <w:rFonts w:hint="default"/>
+        </w:rPr>
+      </w:pPr>
+    </w:p>
+    <w:p>
+      <w:pPr>
+        <w:bidi w:val="0"/>
+        <w:rPr>
+          <w:rFonts w:hint="default"/>
+        </w:rPr>
+      </w:pPr>
+      <w:r>
+        <w:rPr>
+          <w:rFonts w:hint="default"/>
+        </w:rPr>
+        <w:t>```markdown</w:t>
+      </w:r>
+    </w:p>
+    <w:p>
+      <w:pPr>
+        <w:bidi w:val="0"/>
+        <w:rPr>
+          <w:rFonts w:hint="default"/>
+        </w:rPr>
+      </w:pPr>
+      <w:r>
+        <w:rPr>
+          <w:rFonts w:hint="default"/>
+        </w:rPr>
+        <w:t># Black Styles — AI Fashion App</w:t>
+      </w:r>
+    </w:p>
+    <w:p>
+      <w:pPr>
+        <w:bidi w:val="0"/>
+        <w:rPr>
+          <w:rFonts w:hint="default"/>
+        </w:rPr>
+      </w:pPr>
+    </w:p>
+    <w:p>
+      <w:pPr>
+        <w:bidi w:val="0"/>
+        <w:rPr>
+          <w:rFonts w:hint="default"/>
+        </w:rPr>
+      </w:pPr>
+      <w:r>
+        <w:rPr>
+          <w:rFonts w:hint="default"/>
+        </w:rPr>
+        <w:t>**Tech Stack**: React (frontend), Flask (backend), MongoDB (DB), OpenCV + KMeans (AI), Firebase/Cloudinary (image storage)</w:t>
+      </w:r>
+    </w:p>
+    <w:p>
+      <w:pPr>
+        <w:bidi w:val="0"/>
+        <w:rPr>
+          <w:rFonts w:hint="default"/>
+        </w:rPr>
+      </w:pPr>
+    </w:p>
+    <w:p>
+      <w:pPr>
+        <w:bidi w:val="0"/>
+        <w:rPr>
+          <w:rFonts w:hint="default"/>
+        </w:rPr>
+      </w:pPr>
+      <w:r>
+        <w:rPr>
+          <w:rFonts w:hint="default"/>
+        </w:rPr>
+        <w:t>---</w:t>
+      </w:r>
+    </w:p>
+    <w:p>
+      <w:pPr>
+        <w:bidi w:val="0"/>
+        <w:rPr>
+          <w:rFonts w:hint="default"/>
+        </w:rPr>
+      </w:pPr>
+    </w:p>
+    <w:p>
+      <w:pPr>
+        <w:bidi w:val="0"/>
+        <w:rPr>
+          <w:rFonts w:hint="default"/>
+        </w:rPr>
+      </w:pPr>
+      <w:r>
+        <w:rPr>
+          <w:rFonts w:hint="default"/>
+        </w:rPr>
+        <w:t>## 🔹 What I Built</w:t>
+      </w:r>
+    </w:p>
+    <w:p>
+      <w:pPr>
+        <w:bidi w:val="0"/>
+        <w:rPr>
+          <w:rFonts w:hint="default"/>
+        </w:rPr>
+      </w:pPr>
+      <w:r>
+        <w:rPr>
+          <w:rFonts w:hint="default"/>
+        </w:rPr>
+        <w:t>- **Day 7 Focus (Frontend)**:</w:t>
+      </w:r>
+    </w:p>
+    <w:p>
+      <w:pPr>
+        <w:bidi w:val="0"/>
+        <w:rPr>
+          <w:rFonts w:hint="default"/>
+        </w:rPr>
+      </w:pPr>
+      <w:r>
+        <w:rPr>
+          <w:rFonts w:hint="default"/>
+        </w:rPr>
+        <w:t xml:space="preserve">  - Implemented **palette visualization UI**:</w:t>
+      </w:r>
+    </w:p>
+    <w:p>
+      <w:pPr>
+        <w:bidi w:val="0"/>
+        <w:rPr>
+          <w:rFonts w:hint="default"/>
+        </w:rPr>
+      </w:pPr>
+      <w:r>
+        <w:rPr>
+          <w:rFonts w:hint="default"/>
+        </w:rPr>
+        <w:t xml:space="preserve">    - Color swatches for top 3–5 hex colors.</w:t>
+      </w:r>
+    </w:p>
+    <w:p>
+      <w:pPr>
+        <w:bidi w:val="0"/>
+        <w:rPr>
+          <w:rFonts w:hint="default"/>
+        </w:rPr>
+      </w:pPr>
+      <w:r>
+        <w:rPr>
+          <w:rFonts w:hint="default"/>
+        </w:rPr>
+        <w:t xml:space="preserve">    - Hex codes displayed under each swatch.</w:t>
+      </w:r>
+    </w:p>
+    <w:p>
+      <w:pPr>
+        <w:bidi w:val="0"/>
+        <w:rPr>
+          <w:rFonts w:hint="default"/>
+        </w:rPr>
+      </w:pPr>
+      <w:r>
+        <w:rPr>
+          <w:rFonts w:hint="default"/>
+        </w:rPr>
+        <w:t xml:space="preserve">    - Loading indicator for smoother UX.</w:t>
+      </w:r>
+    </w:p>
+    <w:p>
+      <w:pPr>
+        <w:bidi w:val="0"/>
+        <w:rPr>
+          <w:rFonts w:hint="default"/>
+        </w:rPr>
+      </w:pPr>
+      <w:r>
+        <w:rPr>
+          <w:rFonts w:hint="default"/>
+        </w:rPr>
+        <w:t xml:space="preserve">    - Error messages for failed/invalid uploads.</w:t>
+      </w:r>
+    </w:p>
+    <w:p>
+      <w:pPr>
+        <w:bidi w:val="0"/>
+        <w:rPr>
+          <w:rFonts w:hint="default"/>
+        </w:rPr>
+      </w:pPr>
+    </w:p>
+    <w:p>
+      <w:pPr>
+        <w:bidi w:val="0"/>
+        <w:rPr>
+          <w:rFonts w:hint="default"/>
+        </w:rPr>
+      </w:pPr>
+      <w:r>
+        <w:rPr>
+          <w:rFonts w:hint="default"/>
+        </w:rPr>
+        <w:t>## 🔹 Skills Demonstrated</w:t>
+      </w:r>
+    </w:p>
+    <w:p>
+      <w:pPr>
+        <w:bidi w:val="0"/>
+        <w:rPr>
+          <w:rFonts w:hint="default"/>
+        </w:rPr>
+      </w:pPr>
+      <w:r>
+        <w:rPr>
+          <w:rFonts w:hint="default"/>
+        </w:rPr>
+        <w:t>- **React UI development** with error/loading states.</w:t>
+      </w:r>
+    </w:p>
+    <w:p>
+      <w:pPr>
+        <w:bidi w:val="0"/>
+        <w:rPr>
+          <w:rFonts w:hint="default"/>
+        </w:rPr>
+      </w:pPr>
+      <w:r>
+        <w:rPr>
+          <w:rFonts w:hint="default"/>
+        </w:rPr>
+        <w:t>- **Asynchronous Axios integration** with Flask backend.</w:t>
+      </w:r>
+    </w:p>
+    <w:p>
+      <w:pPr>
+        <w:bidi w:val="0"/>
+        <w:rPr>
+          <w:rFonts w:hint="default"/>
+        </w:rPr>
+      </w:pPr>
+      <w:r>
+        <w:rPr>
+          <w:rFonts w:hint="default"/>
+        </w:rPr>
+        <w:t>- **UX improvements** (feedback indicators, error boundaries).</w:t>
+      </w:r>
+    </w:p>
+    <w:p>
+      <w:pPr>
+        <w:bidi w:val="0"/>
+        <w:rPr>
+          <w:rFonts w:hint="default"/>
+        </w:rPr>
+      </w:pPr>
+      <w:r>
+        <w:rPr>
+          <w:rFonts w:hint="default"/>
+        </w:rPr>
+        <w:t>- **Version control** with feature branching, PR merges, and structured commits.</w:t>
+      </w:r>
+    </w:p>
+    <w:p>
+      <w:pPr>
+        <w:bidi w:val="0"/>
+        <w:rPr>
+          <w:rFonts w:hint="default"/>
+        </w:rPr>
+      </w:pPr>
+    </w:p>
+    <w:p>
+      <w:pPr>
+        <w:bidi w:val="0"/>
+        <w:rPr>
+          <w:rFonts w:hint="default"/>
+        </w:rPr>
+      </w:pPr>
+      <w:r>
+        <w:rPr>
+          <w:rFonts w:hint="default"/>
+        </w:rPr>
+        <w:t>---</w:t>
+      </w:r>
+    </w:p>
+    <w:p>
+      <w:pPr>
+        <w:bidi w:val="0"/>
+        <w:rPr>
+          <w:rFonts w:hint="default"/>
+        </w:rPr>
+      </w:pPr>
+    </w:p>
+    <w:p>
+      <w:pPr>
+        <w:bidi w:val="0"/>
+        <w:rPr>
+          <w:rFonts w:hint="default"/>
+        </w:rPr>
+      </w:pPr>
+      <w:r>
+        <w:rPr>
+          <w:rFonts w:hint="default"/>
+        </w:rPr>
+        <w:t>✅ This project demonstrates my ability to build **full-stack AI-driven applications** with clean UI/UX, structured backend services, and disciplined Git workflow.</w:t>
+      </w:r>
+    </w:p>
+    <w:p>
+      <w:pPr>
+        <w:rPr>
+          <w:rFonts w:hint="default"/>
+        </w:rPr>
+      </w:pPr>
+      <w:r>
+        <w:rPr>
+          <w:rFonts w:hint="default"/>
+        </w:rPr>
+        <w:br w:type="page"/>
+      </w:r>
+    </w:p>
+    <w:p>
+      <w:pPr>
+        <w:bidi w:val="0"/>
+        <w:rPr>
+          <w:rFonts w:hint="default"/>
+        </w:rPr>
+      </w:pPr>
       <w:bookmarkStart w:id="0" w:name="_GoBack"/>
       <w:bookmarkEnd w:id="0"/>
-      <w:r>
-        <w:rPr>
-          <w:rFonts w:hint="default"/>
-        </w:rPr>
-        <w:t># **📁 Portfolio Documentation — Black Styles**</w:t>
-      </w:r>
-    </w:p>
-    <w:p>
-      <w:pPr>
-        <w:bidi w:val="0"/>
-        <w:rPr>
-          <w:rFonts w:hint="default"/>
-        </w:rPr>
-      </w:pPr>
-    </w:p>
-    <w:p>
-      <w:pPr>
-        <w:bidi w:val="0"/>
-        <w:rPr>
-          <w:rFonts w:hint="default"/>
-        </w:rPr>
-      </w:pPr>
-      <w:r>
-        <w:rPr>
-          <w:rFonts w:hint="default"/>
-        </w:rPr>
-        <w:t>```markdown</w:t>
-      </w:r>
-    </w:p>
-    <w:p>
-      <w:pPr>
-        <w:bidi w:val="0"/>
-        <w:rPr>
-          <w:rFonts w:hint="default"/>
-        </w:rPr>
-      </w:pPr>
-      <w:r>
-        <w:rPr>
-          <w:rFonts w:hint="default"/>
-        </w:rPr>
-        <w:t># Black Styles — Portfolio Documentation</w:t>
-      </w:r>
-    </w:p>
-    <w:p>
-      <w:pPr>
-        <w:bidi w:val="0"/>
-        <w:rPr>
-          <w:rFonts w:hint="default"/>
-        </w:rPr>
-      </w:pPr>
-    </w:p>
-    <w:p>
-      <w:pPr>
-        <w:bidi w:val="0"/>
-        <w:rPr>
-          <w:rFonts w:hint="default"/>
-        </w:rPr>
-      </w:pPr>
-      <w:r>
-        <w:rPr>
-          <w:rFonts w:hint="default"/>
-        </w:rPr>
-        <w:t>## Project Overview</w:t>
-      </w:r>
-    </w:p>
-    <w:p>
-      <w:pPr>
-        <w:bidi w:val="0"/>
-        <w:rPr>
-          <w:rFonts w:hint="default"/>
-        </w:rPr>
-      </w:pPr>
-      <w:r>
-        <w:rPr>
-          <w:rFonts w:hint="default"/>
-        </w:rPr>
-        <w:t xml:space="preserve">A React + Flask AI fashion app for culturally rich and body-aware style recommendations.  </w:t>
-      </w:r>
-    </w:p>
-    <w:p>
-      <w:pPr>
-        <w:bidi w:val="0"/>
-        <w:rPr>
-          <w:rFonts w:hint="default"/>
-        </w:rPr>
-      </w:pPr>
-      <w:r>
-        <w:rPr>
-          <w:rFonts w:hint="default"/>
-        </w:rPr>
-        <w:t>Features body-aware color palette extraction from clothing or full-body photos, theme-based style suggestions, and outfit persistence.</w:t>
-      </w:r>
-    </w:p>
-    <w:p>
-      <w:pPr>
-        <w:bidi w:val="0"/>
-        <w:rPr>
-          <w:rFonts w:hint="default"/>
-        </w:rPr>
-      </w:pPr>
-    </w:p>
-    <w:p>
-      <w:pPr>
-        <w:bidi w:val="0"/>
-        <w:rPr>
-          <w:rFonts w:hint="default"/>
-        </w:rPr>
-      </w:pPr>
-      <w:r>
-        <w:rPr>
-          <w:rFonts w:hint="default"/>
-        </w:rPr>
-        <w:t>## Key Features (Implemented so far)</w:t>
-      </w:r>
-    </w:p>
-    <w:p>
-      <w:pPr>
-        <w:bidi w:val="0"/>
-        <w:rPr>
-          <w:rFonts w:hint="default"/>
-        </w:rPr>
-      </w:pPr>
-      <w:r>
-        <w:rPr>
-          <w:rFonts w:hint="default"/>
-        </w:rPr>
-        <w:t>1. **Photo Upload / Camera Input** – upload images for analysis</w:t>
-      </w:r>
-    </w:p>
-    <w:p>
-      <w:pPr>
-        <w:bidi w:val="0"/>
-        <w:rPr>
-          <w:rFonts w:hint="default"/>
-        </w:rPr>
-      </w:pPr>
-      <w:r>
-        <w:rPr>
-          <w:rFonts w:hint="default"/>
-        </w:rPr>
-        <w:t>2. **Color Palette Extraction** – OpenCV + KMeans for top 3–5 colors</w:t>
-      </w:r>
-    </w:p>
-    <w:p>
-      <w:pPr>
-        <w:bidi w:val="0"/>
-        <w:rPr>
-          <w:rFonts w:hint="default"/>
-        </w:rPr>
-      </w:pPr>
-      <w:r>
-        <w:rPr>
-          <w:rFonts w:hint="default"/>
-        </w:rPr>
-        <w:t>3. **Theme Matching** – assign season based on palette</w:t>
-      </w:r>
-    </w:p>
-    <w:p>
-      <w:pPr>
-        <w:bidi w:val="0"/>
-        <w:rPr>
-          <w:rFonts w:hint="default"/>
-        </w:rPr>
-      </w:pPr>
-      <w:r>
-        <w:rPr>
-          <w:rFonts w:hint="default"/>
-        </w:rPr>
-        <w:t>4. **Palette Persistence** – save &amp; fetch outfits via backend (MongoDB or JSON fallback)</w:t>
-      </w:r>
-    </w:p>
-    <w:p>
-      <w:pPr>
-        <w:bidi w:val="0"/>
-        <w:rPr>
-          <w:rFonts w:hint="default"/>
-        </w:rPr>
-      </w:pPr>
-      <w:r>
-        <w:rPr>
-          <w:rFonts w:hint="default"/>
-        </w:rPr>
-        <w:t>5. **Recent Outfits Display** – frontend component to visualize saved palettes with thumbnails</w:t>
-      </w:r>
-    </w:p>
-    <w:p>
-      <w:pPr>
-        <w:bidi w:val="0"/>
-        <w:rPr>
-          <w:rFonts w:hint="default"/>
-        </w:rPr>
-      </w:pPr>
-      <w:r>
-        <w:rPr>
-          <w:rFonts w:hint="default"/>
-        </w:rPr>
-        <w:t>6. **Frontend Utilities** – Axios API helper functions</w:t>
-      </w:r>
-    </w:p>
-    <w:p>
-      <w:pPr>
-        <w:bidi w:val="0"/>
-        <w:rPr>
-          <w:rFonts w:hint="default"/>
-        </w:rPr>
-      </w:pPr>
-      <w:r>
-        <w:rPr>
-          <w:rFonts w:hint="default"/>
-        </w:rPr>
-        <w:t>7. **Local Storage Fallback** – offline persistence</w:t>
-      </w:r>
-    </w:p>
-    <w:p>
-      <w:pPr>
-        <w:bidi w:val="0"/>
-        <w:rPr>
-          <w:rFonts w:hint="default"/>
-        </w:rPr>
-      </w:pPr>
-      <w:r>
-        <w:rPr>
-          <w:rFonts w:hint="default"/>
-        </w:rPr>
-        <w:t>8. **Request Logging &amp; Error Handling** – backend logs and graceful failures</w:t>
-      </w:r>
-    </w:p>
-    <w:p>
-      <w:pPr>
-        <w:bidi w:val="0"/>
-        <w:rPr>
-          <w:rFonts w:hint="default"/>
-        </w:rPr>
-      </w:pPr>
-      <w:r>
-        <w:rPr>
-          <w:rFonts w:hint="default"/>
-        </w:rPr>
-        <w:t>9. **OOP Design Principles** – modular backend services and utilities</w:t>
-      </w:r>
-    </w:p>
-    <w:p>
-      <w:pPr>
-        <w:bidi w:val="0"/>
-        <w:rPr>
-          <w:rFonts w:hint="default"/>
-        </w:rPr>
-      </w:pPr>
-    </w:p>
-    <w:p>
-      <w:pPr>
-        <w:bidi w:val="0"/>
-        <w:rPr>
-          <w:rFonts w:hint="default"/>
-        </w:rPr>
-      </w:pPr>
-      <w:r>
-        <w:rPr>
-          <w:rFonts w:hint="default"/>
-        </w:rPr>
-        <w:t>## Technology Stack</w:t>
-      </w:r>
-    </w:p>
-    <w:p>
-      <w:pPr>
-        <w:bidi w:val="0"/>
-        <w:rPr>
-          <w:rFonts w:hint="default"/>
-        </w:rPr>
-      </w:pPr>
-      <w:r>
-        <w:rPr>
-          <w:rFonts w:hint="default"/>
-        </w:rPr>
-        <w:t xml:space="preserve">- **Frontend:** React, JavaScript  </w:t>
-      </w:r>
-    </w:p>
-    <w:p>
-      <w:pPr>
-        <w:bidi w:val="0"/>
-        <w:rPr>
-          <w:rFonts w:hint="default"/>
-        </w:rPr>
-      </w:pPr>
-      <w:r>
-        <w:rPr>
-          <w:rFonts w:hint="default"/>
-        </w:rPr>
-        <w:t xml:space="preserve">- **Backend:** Python, Flask  </w:t>
-      </w:r>
-    </w:p>
-    <w:p>
-      <w:pPr>
-        <w:bidi w:val="0"/>
-        <w:rPr>
-          <w:rFonts w:hint="default"/>
-        </w:rPr>
-      </w:pPr>
-      <w:r>
-        <w:rPr>
-          <w:rFonts w:hint="default"/>
-        </w:rPr>
-        <w:t xml:space="preserve">- **AI/Computer Vision:** OpenCV, MediaPipe, TensorFlow (for body metrics/color extraction)  </w:t>
-      </w:r>
-    </w:p>
-    <w:p>
-      <w:pPr>
-        <w:bidi w:val="0"/>
-        <w:rPr>
-          <w:rFonts w:hint="default"/>
-        </w:rPr>
-      </w:pPr>
-      <w:r>
-        <w:rPr>
-          <w:rFonts w:hint="default"/>
-        </w:rPr>
-        <w:t xml:space="preserve">- **Database:** MongoDB Atlas (free tier) / JSON fallback  </w:t>
-      </w:r>
-    </w:p>
-    <w:p>
-      <w:pPr>
-        <w:bidi w:val="0"/>
-        <w:rPr>
-          <w:rFonts w:hint="default"/>
-        </w:rPr>
-      </w:pPr>
-      <w:r>
-        <w:rPr>
-          <w:rFonts w:hint="default"/>
-        </w:rPr>
-        <w:t xml:space="preserve">- **Storage:** Firebase Storage or Cloudinary  </w:t>
-      </w:r>
-    </w:p>
-    <w:p>
-      <w:pPr>
-        <w:bidi w:val="0"/>
-        <w:rPr>
-          <w:rFonts w:hint="default"/>
-        </w:rPr>
-      </w:pPr>
-      <w:r>
-        <w:rPr>
-          <w:rFonts w:hint="default"/>
-        </w:rPr>
-        <w:t>- **Version Control:** GitHub (branches, PRs, commits)</w:t>
-      </w:r>
     </w:p>
     <w:p>
       <w:pPr>

</xml_diff>

<commit_message>
Add Day 8 testing log and update dev log
Added detailed Day 8 testing log covering backend and frontend outfit features, API testing steps, and UI validation. Updated dev-log.md with Day 8 development summary, listing new backend and frontend implementations, testing performed, and issues encountered. Updated progress report document.
</commit_message>
<xml_diff>
--- a/Documentation/Progress Report/Progress Report.docx
+++ b/Documentation/Progress Report/Progress Report.docx
@@ -2561,13 +2561,445 @@
           <w:rFonts w:hint="default"/>
         </w:rPr>
       </w:pPr>
+    </w:p>
+    <w:p>
+      <w:pPr>
+        <w:bidi w:val="0"/>
+      </w:pPr>
+    </w:p>
+    <w:p>
+      <w:pPr>
+        <w:bidi w:val="0"/>
+        <w:rPr>
+          <w:rFonts w:hint="default"/>
+          <w:lang w:val="en-IE"/>
+        </w:rPr>
+      </w:pPr>
+    </w:p>
+    <w:p>
+      <w:pPr>
+        <w:bidi w:val="0"/>
+        <w:rPr>
+          <w:rFonts w:hint="default"/>
+          <w:lang w:val="en-IE"/>
+        </w:rPr>
+      </w:pPr>
+      <w:r>
+        <w:rPr>
+          <w:rFonts w:hint="default"/>
+          <w:lang w:val="en-IE"/>
+        </w:rPr>
+        <w:t>---</w:t>
+      </w:r>
+    </w:p>
+    <w:p>
+      <w:pPr>
+        <w:bidi w:val="0"/>
+        <w:rPr>
+          <w:rFonts w:hint="default"/>
+          <w:lang w:val="en-IE"/>
+        </w:rPr>
+      </w:pPr>
+    </w:p>
+    <w:p>
+      <w:pPr>
+        <w:bidi w:val="0"/>
+        <w:rPr>
+          <w:rFonts w:hint="default"/>
+          <w:lang w:val="en-IE"/>
+        </w:rPr>
+      </w:pPr>
+      <w:r>
+        <w:rPr>
+          <w:rFonts w:hint="default"/>
+          <w:lang w:val="en-IE"/>
+        </w:rPr>
+        <w:t># 📂 Portfolio Snippet (Day 8 Update)</w:t>
+      </w:r>
+    </w:p>
+    <w:p>
+      <w:pPr>
+        <w:bidi w:val="0"/>
+        <w:rPr>
+          <w:rFonts w:hint="default"/>
+          <w:lang w:val="en-IE"/>
+        </w:rPr>
+      </w:pPr>
+    </w:p>
+    <w:p>
+      <w:pPr>
+        <w:bidi w:val="0"/>
+        <w:rPr>
+          <w:rFonts w:hint="default"/>
+          <w:lang w:val="en-IE"/>
+        </w:rPr>
+      </w:pPr>
+      <w:r>
+        <w:rPr>
+          <w:rFonts w:hint="default"/>
+          <w:lang w:val="en-IE"/>
+        </w:rPr>
+        <w:t>```markdown</w:t>
+      </w:r>
+    </w:p>
+    <w:p>
+      <w:pPr>
+        <w:bidi w:val="0"/>
+        <w:rPr>
+          <w:rFonts w:hint="default"/>
+          <w:lang w:val="en-IE"/>
+        </w:rPr>
+      </w:pPr>
+      <w:r>
+        <w:rPr>
+          <w:rFonts w:hint="default"/>
+          <w:lang w:val="en-IE"/>
+        </w:rPr>
+        <w:t># Black Styles — Portfolio Highlight (Day 8)</w:t>
+      </w:r>
+    </w:p>
+    <w:p>
+      <w:pPr>
+        <w:bidi w:val="0"/>
+        <w:rPr>
+          <w:rFonts w:hint="default"/>
+          <w:lang w:val="en-IE"/>
+        </w:rPr>
+      </w:pPr>
+    </w:p>
+    <w:p>
+      <w:pPr>
+        <w:bidi w:val="0"/>
+        <w:rPr>
+          <w:rFonts w:hint="default"/>
+          <w:lang w:val="en-IE"/>
+        </w:rPr>
+      </w:pPr>
+      <w:r>
+        <w:rPr>
+          <w:rFonts w:hint="default"/>
+          <w:lang w:val="en-IE"/>
+        </w:rPr>
+        <w:t>## 🔹 Focus</w:t>
+      </w:r>
+    </w:p>
+    <w:p>
+      <w:pPr>
+        <w:bidi w:val="0"/>
+        <w:rPr>
+          <w:rFonts w:hint="default"/>
+          <w:lang w:val="en-IE"/>
+        </w:rPr>
+      </w:pPr>
+      <w:r>
+        <w:rPr>
+          <w:rFonts w:hint="default"/>
+          <w:lang w:val="en-IE"/>
+        </w:rPr>
+        <w:t>- Implemented **outfit persistence** across backend &amp; frontend.</w:t>
+      </w:r>
+    </w:p>
+    <w:p>
+      <w:pPr>
+        <w:bidi w:val="0"/>
+        <w:rPr>
+          <w:rFonts w:hint="default"/>
+          <w:lang w:val="en-IE"/>
+        </w:rPr>
+      </w:pPr>
+      <w:r>
+        <w:rPr>
+          <w:rFonts w:hint="default"/>
+          <w:lang w:val="en-IE"/>
+        </w:rPr>
+        <w:t>- Each outfit includes:</w:t>
+      </w:r>
+    </w:p>
+    <w:p>
+      <w:pPr>
+        <w:bidi w:val="0"/>
+        <w:rPr>
+          <w:rFonts w:hint="default"/>
+          <w:lang w:val="en-IE"/>
+        </w:rPr>
+      </w:pPr>
+      <w:r>
+        <w:rPr>
+          <w:rFonts w:hint="default"/>
+          <w:lang w:val="en-IE"/>
+        </w:rPr>
+        <w:t xml:space="preserve">  - Uploaded image</w:t>
+      </w:r>
+    </w:p>
+    <w:p>
+      <w:pPr>
+        <w:bidi w:val="0"/>
+        <w:rPr>
+          <w:rFonts w:hint="default"/>
+          <w:lang w:val="en-IE"/>
+        </w:rPr>
+      </w:pPr>
+      <w:r>
+        <w:rPr>
+          <w:rFonts w:hint="default"/>
+          <w:lang w:val="en-IE"/>
+        </w:rPr>
+        <w:t xml:space="preserve">  - Extracted color palette</w:t>
+      </w:r>
+    </w:p>
+    <w:p>
+      <w:pPr>
+        <w:bidi w:val="0"/>
+        <w:rPr>
+          <w:rFonts w:hint="default"/>
+          <w:lang w:val="en-IE"/>
+        </w:rPr>
+      </w:pPr>
+      <w:r>
+        <w:rPr>
+          <w:rFonts w:hint="default"/>
+          <w:lang w:val="en-IE"/>
+        </w:rPr>
+        <w:t xml:space="preserve">  - Assigned theme (e.g., Autumn/Winter)</w:t>
+      </w:r>
+    </w:p>
+    <w:p>
+      <w:pPr>
+        <w:bidi w:val="0"/>
+        <w:rPr>
+          <w:rFonts w:hint="default"/>
+          <w:lang w:val="en-IE"/>
+        </w:rPr>
+      </w:pPr>
+    </w:p>
+    <w:p>
+      <w:pPr>
+        <w:bidi w:val="0"/>
+        <w:rPr>
+          <w:rFonts w:hint="default"/>
+          <w:lang w:val="en-IE"/>
+        </w:rPr>
+      </w:pPr>
+      <w:r>
+        <w:rPr>
+          <w:rFonts w:hint="default"/>
+          <w:lang w:val="en-IE"/>
+        </w:rPr>
+        <w:t>## 🔹 Backend</w:t>
+      </w:r>
+    </w:p>
+    <w:p>
+      <w:pPr>
+        <w:bidi w:val="0"/>
+        <w:rPr>
+          <w:rFonts w:hint="default"/>
+          <w:lang w:val="en-IE"/>
+        </w:rPr>
+      </w:pPr>
+      <w:r>
+        <w:rPr>
+          <w:rFonts w:hint="default"/>
+          <w:lang w:val="en-IE"/>
+        </w:rPr>
+        <w:t>- Created REST endpoints for saving/fetching outfits</w:t>
+      </w:r>
+    </w:p>
+    <w:p>
+      <w:pPr>
+        <w:bidi w:val="0"/>
+        <w:rPr>
+          <w:rFonts w:hint="default"/>
+          <w:lang w:val="en-IE"/>
+        </w:rPr>
+      </w:pPr>
+      <w:r>
+        <w:rPr>
+          <w:rFonts w:hint="default"/>
+          <w:lang w:val="en-IE"/>
+        </w:rPr>
+        <w:t>- Introduced JSON persistence layer (`outfits.json`) with easy swap to DB</w:t>
+      </w:r>
+    </w:p>
+    <w:p>
+      <w:pPr>
+        <w:bidi w:val="0"/>
+        <w:rPr>
+          <w:rFonts w:hint="default"/>
+          <w:lang w:val="en-IE"/>
+        </w:rPr>
+      </w:pPr>
+    </w:p>
+    <w:p>
+      <w:pPr>
+        <w:bidi w:val="0"/>
+        <w:rPr>
+          <w:rFonts w:hint="default"/>
+          <w:lang w:val="en-IE"/>
+        </w:rPr>
+      </w:pPr>
+      <w:r>
+        <w:rPr>
+          <w:rFonts w:hint="default"/>
+          <w:lang w:val="en-IE"/>
+        </w:rPr>
+        <w:t>## 🔹 Frontend</w:t>
+      </w:r>
+    </w:p>
+    <w:p>
+      <w:pPr>
+        <w:bidi w:val="0"/>
+        <w:rPr>
+          <w:rFonts w:hint="default"/>
+          <w:lang w:val="en-IE"/>
+        </w:rPr>
+      </w:pPr>
+      <w:r>
+        <w:rPr>
+          <w:rFonts w:hint="default"/>
+          <w:lang w:val="en-IE"/>
+        </w:rPr>
+        <w:t>- Updated UploadForm to persist outfits</w:t>
+      </w:r>
+    </w:p>
+    <w:p>
+      <w:pPr>
+        <w:bidi w:val="0"/>
+        <w:rPr>
+          <w:rFonts w:hint="default"/>
+          <w:lang w:val="en-IE"/>
+        </w:rPr>
+      </w:pPr>
+      <w:r>
+        <w:rPr>
+          <w:rFonts w:hint="default"/>
+          <w:lang w:val="en-IE"/>
+        </w:rPr>
+        <w:t>- Added OutfitCard for clean outfit visualization</w:t>
+      </w:r>
+    </w:p>
+    <w:p>
+      <w:pPr>
+        <w:bidi w:val="0"/>
+        <w:rPr>
+          <w:rFonts w:hint="default"/>
+          <w:lang w:val="en-IE"/>
+        </w:rPr>
+      </w:pPr>
+      <w:r>
+        <w:rPr>
+          <w:rFonts w:hint="default"/>
+          <w:lang w:val="en-IE"/>
+        </w:rPr>
+        <w:t>- Extended RecentOutfits to fetch from backend</w:t>
+      </w:r>
+    </w:p>
+    <w:p>
+      <w:pPr>
+        <w:bidi w:val="0"/>
+        <w:rPr>
+          <w:rFonts w:hint="default"/>
+          <w:lang w:val="en-IE"/>
+        </w:rPr>
+      </w:pPr>
+    </w:p>
+    <w:p>
+      <w:pPr>
+        <w:bidi w:val="0"/>
+        <w:rPr>
+          <w:rFonts w:hint="default"/>
+          <w:lang w:val="en-IE"/>
+        </w:rPr>
+      </w:pPr>
+      <w:r>
+        <w:rPr>
+          <w:rFonts w:hint="default"/>
+          <w:lang w:val="en-IE"/>
+        </w:rPr>
+        <w:t>## 🔹 Skills Demonstrated</w:t>
+      </w:r>
+    </w:p>
+    <w:p>
+      <w:pPr>
+        <w:bidi w:val="0"/>
+        <w:rPr>
+          <w:rFonts w:hint="default"/>
+          <w:lang w:val="en-IE"/>
+        </w:rPr>
+      </w:pPr>
+      <w:r>
+        <w:rPr>
+          <w:rFonts w:hint="default"/>
+          <w:lang w:val="en-IE"/>
+        </w:rPr>
+        <w:t>- **Full-stack feature development** (backend routes + frontend integration)</w:t>
+      </w:r>
+    </w:p>
+    <w:p>
+      <w:pPr>
+        <w:bidi w:val="0"/>
+        <w:rPr>
+          <w:rFonts w:hint="default"/>
+          <w:lang w:val="en-IE"/>
+        </w:rPr>
+      </w:pPr>
+      <w:r>
+        <w:rPr>
+          <w:rFonts w:hint="default"/>
+          <w:lang w:val="en-IE"/>
+        </w:rPr>
+        <w:t>- **Persistent data handling**</w:t>
+      </w:r>
+    </w:p>
+    <w:p>
+      <w:pPr>
+        <w:bidi w:val="0"/>
+        <w:rPr>
+          <w:rFonts w:hint="default"/>
+          <w:lang w:val="en-IE"/>
+        </w:rPr>
+      </w:pPr>
+      <w:r>
+        <w:rPr>
+          <w:rFonts w:hint="default"/>
+          <w:lang w:val="en-IE"/>
+        </w:rPr>
+        <w:t>- **UI/UX improvements** for displaying complete outfits</w:t>
+      </w:r>
+    </w:p>
+    <w:p>
+      <w:pPr>
+        <w:bidi w:val="0"/>
+        <w:rPr>
+          <w:rFonts w:hint="default"/>
+          <w:lang w:val="en-IE"/>
+        </w:rPr>
+      </w:pPr>
+    </w:p>
+    <w:p>
+      <w:pPr>
+        <w:rPr>
+          <w:rFonts w:hint="default"/>
+          <w:lang w:val="en-IE"/>
+        </w:rPr>
+      </w:pPr>
+      <w:r>
+        <w:rPr>
+          <w:rFonts w:hint="default"/>
+          <w:lang w:val="en-IE"/>
+        </w:rPr>
+        <w:br w:type="page"/>
+      </w:r>
+    </w:p>
+    <w:p>
+      <w:pPr>
+        <w:bidi w:val="0"/>
+        <w:rPr>
+          <w:rFonts w:hint="default"/>
+          <w:lang w:val="en-IE"/>
+        </w:rPr>
+      </w:pPr>
       <w:bookmarkStart w:id="0" w:name="_GoBack"/>
       <w:bookmarkEnd w:id="0"/>
-    </w:p>
-    <w:p>
-      <w:pPr>
-        <w:bidi w:val="0"/>
-      </w:pPr>
     </w:p>
     <w:p>
       <w:pPr>
@@ -2719,7 +3151,7 @@
     <w:lsdException w:unhideWhenUsed="0" w:uiPriority="0" w:semiHidden="0" w:name="Document Map"/>
     <w:lsdException w:unhideWhenUsed="0" w:uiPriority="0" w:semiHidden="0" w:name="Plain Text"/>
     <w:lsdException w:unhideWhenUsed="0" w:uiPriority="0" w:semiHidden="0" w:name="E-mail Signature"/>
-    <w:lsdException w:unhideWhenUsed="0" w:uiPriority="0" w:semiHidden="0" w:name="Normal (Web)"/>
+    <w:lsdException w:qFormat="1" w:unhideWhenUsed="0" w:uiPriority="0" w:semiHidden="0" w:name="Normal (Web)"/>
     <w:lsdException w:unhideWhenUsed="0" w:uiPriority="0" w:semiHidden="0" w:name="HTML Acronym"/>
     <w:lsdException w:unhideWhenUsed="0" w:uiPriority="0" w:semiHidden="0" w:name="HTML Address"/>
     <w:lsdException w:unhideWhenUsed="0" w:uiPriority="0" w:semiHidden="0" w:name="HTML Cite"/>
@@ -2917,6 +3349,7 @@
   </w:style>
   <w:style w:type="paragraph" w:styleId="5">
     <w:name w:val="Normal (Web)"/>
+    <w:qFormat/>
     <w:uiPriority w:val="0"/>
     <w:pPr>
       <w:spacing w:before="0" w:beforeAutospacing="1" w:after="0" w:afterAutospacing="1"/>

</xml_diff>

<commit_message>
Update dev log and progress report documentation
Added Day 9 entry to the developer log detailing new features such as caption support for outfits, frontend form updates, and UX improvements. Updated the progress report document to reflect recent development progress.
</commit_message>
<xml_diff>
--- a/Documentation/Progress Report/Progress Report.docx
+++ b/Documentation/Progress Report/Progress Report.docx
@@ -2998,17 +2998,220 @@
           <w:lang w:val="en-IE"/>
         </w:rPr>
       </w:pPr>
+    </w:p>
+    <w:p>
+      <w:pPr>
+        <w:bidi w:val="0"/>
+        <w:rPr>
+          <w:rFonts w:hint="default"/>
+          <w:lang w:val="en-IE"/>
+        </w:rPr>
+      </w:pPr>
+    </w:p>
+    <w:p>
+      <w:pPr>
+        <w:bidi w:val="0"/>
+        <w:rPr>
+          <w:rFonts w:hint="default"/>
+          <w:lang w:val="en-IE"/>
+        </w:rPr>
+      </w:pPr>
+      <w:r>
+        <w:rPr>
+          <w:rFonts w:hint="default"/>
+          <w:lang w:val="en-IE"/>
+        </w:rPr>
+        <w:t>---</w:t>
+      </w:r>
+    </w:p>
+    <w:p>
+      <w:pPr>
+        <w:bidi w:val="0"/>
+        <w:rPr>
+          <w:rFonts w:hint="default"/>
+          <w:lang w:val="en-IE"/>
+        </w:rPr>
+      </w:pPr>
+    </w:p>
+    <w:p>
+      <w:pPr>
+        <w:bidi w:val="0"/>
+        <w:rPr>
+          <w:rFonts w:hint="default"/>
+          <w:lang w:val="en-IE"/>
+        </w:rPr>
+      </w:pPr>
+      <w:r>
+        <w:rPr>
+          <w:rFonts w:hint="default"/>
+          <w:lang w:val="en-IE"/>
+        </w:rPr>
+        <w:t>## 3. Portfolio Snippet</w:t>
+      </w:r>
+    </w:p>
+    <w:p>
+      <w:pPr>
+        <w:bidi w:val="0"/>
+        <w:rPr>
+          <w:rFonts w:hint="default"/>
+          <w:lang w:val="en-IE"/>
+        </w:rPr>
+      </w:pPr>
+      <w:r>
+        <w:rPr>
+          <w:rFonts w:hint="default"/>
+          <w:lang w:val="en-IE"/>
+        </w:rPr>
+        <w:t>```markdown</w:t>
+      </w:r>
+    </w:p>
+    <w:p>
+      <w:pPr>
+        <w:bidi w:val="0"/>
+        <w:rPr>
+          <w:rFonts w:hint="default"/>
+          <w:lang w:val="en-IE"/>
+        </w:rPr>
+      </w:pPr>
+      <w:r>
+        <w:rPr>
+          <w:rFonts w:hint="default"/>
+          <w:lang w:val="en-IE"/>
+        </w:rPr>
+        <w:t>### Black Styles — Day 9</w:t>
+      </w:r>
+    </w:p>
+    <w:p>
+      <w:pPr>
+        <w:bidi w:val="0"/>
+        <w:rPr>
+          <w:rFonts w:hint="default"/>
+          <w:lang w:val="en-IE"/>
+        </w:rPr>
+      </w:pPr>
+      <w:r>
+        <w:rPr>
+          <w:rFonts w:hint="default"/>
+          <w:lang w:val="en-IE"/>
+        </w:rPr>
+        <w:t>**Focus:** UX Improvements (Captions + Clipboard Feedback)</w:t>
+      </w:r>
+    </w:p>
+    <w:p>
+      <w:pPr>
+        <w:bidi w:val="0"/>
+        <w:rPr>
+          <w:rFonts w:hint="default"/>
+          <w:lang w:val="en-IE"/>
+        </w:rPr>
+      </w:pPr>
+    </w:p>
+    <w:p>
+      <w:pPr>
+        <w:bidi w:val="0"/>
+        <w:rPr>
+          <w:rFonts w:hint="default"/>
+          <w:lang w:val="en-IE"/>
+        </w:rPr>
+      </w:pPr>
+      <w:r>
+        <w:rPr>
+          <w:rFonts w:hint="default"/>
+          <w:lang w:val="en-IE"/>
+        </w:rPr>
+        <w:t>- Implemented captions for outfits:</w:t>
+      </w:r>
+    </w:p>
+    <w:p>
+      <w:pPr>
+        <w:bidi w:val="0"/>
+        <w:rPr>
+          <w:rFonts w:hint="default"/>
+          <w:lang w:val="en-IE"/>
+        </w:rPr>
+      </w:pPr>
+      <w:r>
+        <w:rPr>
+          <w:rFonts w:hint="default"/>
+          <w:lang w:val="en-IE"/>
+        </w:rPr>
+        <w:t xml:space="preserve">  - Users can add custom captions when uploading.</w:t>
+      </w:r>
+    </w:p>
+    <w:p>
+      <w:pPr>
+        <w:bidi w:val="0"/>
+        <w:rPr>
+          <w:rFonts w:hint="default"/>
+          <w:lang w:val="en-IE"/>
+        </w:rPr>
+      </w:pPr>
+      <w:r>
+        <w:rPr>
+          <w:rFonts w:hint="default"/>
+          <w:lang w:val="en-IE"/>
+        </w:rPr>
+        <w:t xml:space="preserve">  - Captions stored in backend and displayed in Recent Outfits.</w:t>
+      </w:r>
+    </w:p>
+    <w:p>
+      <w:pPr>
+        <w:bidi w:val="0"/>
+        <w:rPr>
+          <w:rFonts w:hint="default"/>
+          <w:lang w:val="en-IE"/>
+        </w:rPr>
+      </w:pPr>
+      <w:r>
+        <w:rPr>
+          <w:rFonts w:hint="default"/>
+          <w:lang w:val="en-IE"/>
+        </w:rPr>
+        <w:t>- Improved copy-to-clipboard:</w:t>
+      </w:r>
+    </w:p>
+    <w:p>
+      <w:pPr>
+        <w:bidi w:val="0"/>
+        <w:rPr>
+          <w:rFonts w:hint="default"/>
+          <w:lang w:val="en-IE"/>
+        </w:rPr>
+      </w:pPr>
+      <w:r>
+        <w:rPr>
+          <w:rFonts w:hint="default"/>
+          <w:lang w:val="en-IE"/>
+        </w:rPr>
+        <w:t xml:space="preserve">  - Replaced intrusive alert popups with inline tooltip confirmation.</w:t>
+      </w:r>
+    </w:p>
+    <w:p>
+      <w:pPr>
+        <w:bidi w:val="0"/>
+        <w:rPr>
+          <w:rFonts w:hint="default"/>
+          <w:lang w:val="en-IE"/>
+        </w:rPr>
+      </w:pPr>
+      <w:r>
+        <w:rPr>
+          <w:rFonts w:hint="default"/>
+          <w:lang w:val="en-IE"/>
+        </w:rPr>
+        <w:t>- Technologies: React, Flask, Axios, JSON persistence.</w:t>
+      </w:r>
+    </w:p>
+    <w:p>
+      <w:pPr>
+        <w:bidi w:val="0"/>
+        <w:rPr>
+          <w:rFonts w:hint="default"/>
+          <w:lang w:val="en-IE"/>
+        </w:rPr>
+      </w:pPr>
       <w:bookmarkStart w:id="0" w:name="_GoBack"/>
       <w:bookmarkEnd w:id="0"/>
-    </w:p>
-    <w:p>
-      <w:pPr>
-        <w:bidi w:val="0"/>
-        <w:rPr>
-          <w:rFonts w:hint="default"/>
-          <w:lang w:val="en-IE"/>
-        </w:rPr>
-      </w:pPr>
     </w:p>
     <w:sectPr>
       <w:pgSz w:w="11906" w:h="16838"/>

</xml_diff>

<commit_message>
Add tags support to outfits API and frontend
Extended the backend and frontend to support tags for outfits. Updated API, persistence, and UI components to handle tags, including input, display, and storage. Updated documentation and folder layout to reflect these changes.
</commit_message>
<xml_diff>
--- a/Documentation/Progress Report/Progress Report.docx
+++ b/Documentation/Progress Report/Progress Report.docx
@@ -1827,42 +1827,7 @@
         <w:bidi w:val="0"/>
         <w:rPr>
           <w:rFonts w:hint="default"/>
-        </w:rPr>
-      </w:pPr>
-      <w:r>
-        <w:rPr>
-          <w:rFonts w:hint="default"/>
-        </w:rPr>
-        <w:t># **📁 Portfolio Documentation — Black Styles**</w:t>
-      </w:r>
-    </w:p>
-    <w:p>
-      <w:pPr>
-        <w:bidi w:val="0"/>
-        <w:rPr>
-          <w:rFonts w:hint="default"/>
-        </w:rPr>
-      </w:pPr>
-    </w:p>
-    <w:p>
-      <w:pPr>
-        <w:bidi w:val="0"/>
-        <w:rPr>
-          <w:rFonts w:hint="default"/>
-        </w:rPr>
-      </w:pPr>
-      <w:r>
-        <w:rPr>
-          <w:rFonts w:hint="default"/>
-        </w:rPr>
-        <w:t>```markdown</w:t>
-      </w:r>
-    </w:p>
-    <w:p>
-      <w:pPr>
-        <w:bidi w:val="0"/>
-        <w:rPr>
-          <w:rFonts w:hint="default"/>
+          <w:lang w:val="en-IE"/>
         </w:rPr>
       </w:pPr>
       <w:r>
@@ -1871,1347 +1836,1302 @@
         </w:rPr>
         <w:t># Black Styles — Portfolio Documentation</w:t>
       </w:r>
-    </w:p>
-    <w:p>
-      <w:pPr>
-        <w:bidi w:val="0"/>
-        <w:rPr>
-          <w:rFonts w:hint="default"/>
-        </w:rPr>
-      </w:pPr>
-    </w:p>
-    <w:p>
-      <w:pPr>
-        <w:bidi w:val="0"/>
-        <w:rPr>
-          <w:rFonts w:hint="default"/>
-        </w:rPr>
-      </w:pPr>
-      <w:r>
-        <w:rPr>
-          <w:rFonts w:hint="default"/>
-        </w:rPr>
-        <w:t>## Project Overview</w:t>
-      </w:r>
-    </w:p>
-    <w:p>
-      <w:pPr>
-        <w:bidi w:val="0"/>
-        <w:rPr>
-          <w:rFonts w:hint="default"/>
-        </w:rPr>
-      </w:pPr>
-      <w:r>
-        <w:rPr>
-          <w:rFonts w:hint="default"/>
-        </w:rPr>
-        <w:t xml:space="preserve">A React + Flask AI fashion app for culturally rich and body-aware style recommendations.  </w:t>
-      </w:r>
-    </w:p>
-    <w:p>
-      <w:pPr>
-        <w:bidi w:val="0"/>
-        <w:rPr>
-          <w:rFonts w:hint="default"/>
-        </w:rPr>
-      </w:pPr>
-      <w:r>
-        <w:rPr>
-          <w:rFonts w:hint="default"/>
-        </w:rPr>
-        <w:t>Features body-aware color palette extraction from clothing or full-body photos, theme-based style suggestions, and outfit persistence.</w:t>
-      </w:r>
-    </w:p>
-    <w:p>
-      <w:pPr>
-        <w:bidi w:val="0"/>
-        <w:rPr>
-          <w:rFonts w:hint="default"/>
-        </w:rPr>
-      </w:pPr>
-    </w:p>
-    <w:p>
-      <w:pPr>
-        <w:bidi w:val="0"/>
-        <w:rPr>
-          <w:rFonts w:hint="default"/>
-        </w:rPr>
-      </w:pPr>
-      <w:r>
-        <w:rPr>
-          <w:rFonts w:hint="default"/>
-        </w:rPr>
-        <w:t>## Key Features (Implemented so far)</w:t>
-      </w:r>
-    </w:p>
-    <w:p>
-      <w:pPr>
-        <w:bidi w:val="0"/>
-        <w:rPr>
-          <w:rFonts w:hint="default"/>
-        </w:rPr>
-      </w:pPr>
-      <w:r>
-        <w:rPr>
-          <w:rFonts w:hint="default"/>
-        </w:rPr>
-        <w:t>1. **Photo Upload / Camera Input** – upload images for analysis</w:t>
-      </w:r>
-    </w:p>
-    <w:p>
-      <w:pPr>
-        <w:bidi w:val="0"/>
-        <w:rPr>
-          <w:rFonts w:hint="default"/>
-        </w:rPr>
-      </w:pPr>
-      <w:r>
-        <w:rPr>
-          <w:rFonts w:hint="default"/>
-        </w:rPr>
-        <w:t>2. **Color Palette Extraction** – OpenCV + KMeans for top 3–5 colors</w:t>
-      </w:r>
-    </w:p>
-    <w:p>
-      <w:pPr>
-        <w:bidi w:val="0"/>
-        <w:rPr>
-          <w:rFonts w:hint="default"/>
-        </w:rPr>
-      </w:pPr>
-      <w:r>
-        <w:rPr>
-          <w:rFonts w:hint="default"/>
-        </w:rPr>
-        <w:t>3. **Theme Matching** – assign season based on palette</w:t>
-      </w:r>
-    </w:p>
-    <w:p>
-      <w:pPr>
-        <w:bidi w:val="0"/>
-        <w:rPr>
-          <w:rFonts w:hint="default"/>
-        </w:rPr>
-      </w:pPr>
-      <w:r>
-        <w:rPr>
-          <w:rFonts w:hint="default"/>
-        </w:rPr>
-        <w:t>4. **Palette Persistence** – save &amp; fetch outfits via backend (MongoDB or JSON fallback)</w:t>
-      </w:r>
-    </w:p>
-    <w:p>
-      <w:pPr>
-        <w:bidi w:val="0"/>
-        <w:rPr>
-          <w:rFonts w:hint="default"/>
-        </w:rPr>
-      </w:pPr>
-      <w:r>
-        <w:rPr>
-          <w:rFonts w:hint="default"/>
-        </w:rPr>
-        <w:t>5. **Recent Outfits Display** – frontend component to visualize saved palettes with thumbnails</w:t>
-      </w:r>
-    </w:p>
-    <w:p>
-      <w:pPr>
-        <w:bidi w:val="0"/>
-        <w:rPr>
-          <w:rFonts w:hint="default"/>
-        </w:rPr>
-      </w:pPr>
-      <w:r>
-        <w:rPr>
-          <w:rFonts w:hint="default"/>
-        </w:rPr>
-        <w:t>6. **Frontend Utilities** – Axios API helper functions</w:t>
-      </w:r>
-    </w:p>
-    <w:p>
-      <w:pPr>
-        <w:bidi w:val="0"/>
-        <w:rPr>
-          <w:rFonts w:hint="default"/>
-        </w:rPr>
-      </w:pPr>
-      <w:r>
-        <w:rPr>
-          <w:rFonts w:hint="default"/>
-        </w:rPr>
-        <w:t>7. **Local Storage Fallback** – offline persistence</w:t>
-      </w:r>
-    </w:p>
-    <w:p>
-      <w:pPr>
-        <w:bidi w:val="0"/>
-        <w:rPr>
-          <w:rFonts w:hint="default"/>
-        </w:rPr>
-      </w:pPr>
-      <w:r>
-        <w:rPr>
-          <w:rFonts w:hint="default"/>
-        </w:rPr>
-        <w:t>8. **Request Logging &amp; Error Handling** – backend logs and graceful failures</w:t>
-      </w:r>
-    </w:p>
-    <w:p>
-      <w:pPr>
-        <w:bidi w:val="0"/>
-        <w:rPr>
-          <w:rFonts w:hint="default"/>
-        </w:rPr>
-      </w:pPr>
-      <w:r>
-        <w:rPr>
-          <w:rFonts w:hint="default"/>
-        </w:rPr>
-        <w:t>9. **OOP Design Principles** – modular backend services and utilities</w:t>
-      </w:r>
-    </w:p>
-    <w:p>
-      <w:pPr>
-        <w:bidi w:val="0"/>
-        <w:rPr>
-          <w:rFonts w:hint="default"/>
-        </w:rPr>
-      </w:pPr>
-    </w:p>
-    <w:p>
-      <w:pPr>
-        <w:bidi w:val="0"/>
-        <w:rPr>
-          <w:rFonts w:hint="default"/>
-        </w:rPr>
-      </w:pPr>
-      <w:r>
-        <w:rPr>
-          <w:rFonts w:hint="default"/>
-        </w:rPr>
-        <w:t>## Technology Stack</w:t>
-      </w:r>
-    </w:p>
-    <w:p>
-      <w:pPr>
-        <w:bidi w:val="0"/>
-        <w:rPr>
-          <w:rFonts w:hint="default"/>
-        </w:rPr>
-      </w:pPr>
-      <w:r>
-        <w:rPr>
-          <w:rFonts w:hint="default"/>
-        </w:rPr>
-        <w:t xml:space="preserve">- **Frontend:** React, JavaScript  </w:t>
-      </w:r>
-    </w:p>
-    <w:p>
-      <w:pPr>
-        <w:bidi w:val="0"/>
-        <w:rPr>
-          <w:rFonts w:hint="default"/>
-        </w:rPr>
-      </w:pPr>
-      <w:r>
-        <w:rPr>
-          <w:rFonts w:hint="default"/>
-        </w:rPr>
-        <w:t xml:space="preserve">- **Backend:** Python, Flask  </w:t>
-      </w:r>
-    </w:p>
-    <w:p>
-      <w:pPr>
-        <w:bidi w:val="0"/>
-        <w:rPr>
-          <w:rFonts w:hint="default"/>
-        </w:rPr>
-      </w:pPr>
-      <w:r>
-        <w:rPr>
-          <w:rFonts w:hint="default"/>
-        </w:rPr>
-        <w:t xml:space="preserve">- **AI/Computer Vision:** OpenCV, MediaPipe, TensorFlow (for body metrics/color extraction)  </w:t>
-      </w:r>
-    </w:p>
-    <w:p>
-      <w:pPr>
-        <w:bidi w:val="0"/>
-        <w:rPr>
-          <w:rFonts w:hint="default"/>
-        </w:rPr>
-      </w:pPr>
-      <w:r>
-        <w:rPr>
-          <w:rFonts w:hint="default"/>
-        </w:rPr>
-        <w:t xml:space="preserve">- **Database:** MongoDB Atlas (free tier) / JSON fallback  </w:t>
-      </w:r>
-    </w:p>
-    <w:p>
-      <w:pPr>
-        <w:bidi w:val="0"/>
-        <w:rPr>
-          <w:rFonts w:hint="default"/>
-        </w:rPr>
-      </w:pPr>
-      <w:r>
-        <w:rPr>
-          <w:rFonts w:hint="default"/>
-        </w:rPr>
-        <w:t xml:space="preserve">- **Storage:** Firebase Storage or Cloudinary  </w:t>
-      </w:r>
-    </w:p>
-    <w:p>
-      <w:pPr>
-        <w:bidi w:val="0"/>
-        <w:rPr>
-          <w:rFonts w:hint="default"/>
-        </w:rPr>
-      </w:pPr>
-      <w:r>
-        <w:rPr>
-          <w:rFonts w:hint="default"/>
-        </w:rPr>
-        <w:t>- **Version Control:** GitHub (branches, PRs, commits)</w:t>
-      </w:r>
-    </w:p>
-    <w:p>
-      <w:pPr>
-        <w:rPr>
-          <w:rFonts w:hint="default"/>
-        </w:rPr>
-      </w:pPr>
-      <w:r>
-        <w:rPr>
-          <w:rFonts w:hint="default"/>
-        </w:rPr>
-        <w:br w:type="page"/>
-      </w:r>
-    </w:p>
-    <w:p>
-      <w:pPr>
-        <w:bidi w:val="0"/>
-        <w:rPr>
-          <w:rFonts w:hint="default"/>
-        </w:rPr>
-      </w:pPr>
-    </w:p>
-    <w:p>
-      <w:pPr>
-        <w:bidi w:val="0"/>
-        <w:rPr>
-          <w:rFonts w:hint="default"/>
-        </w:rPr>
-      </w:pPr>
-      <w:r>
-        <w:rPr>
-          <w:rFonts w:hint="default"/>
-        </w:rPr>
-        <w:t>---</w:t>
-      </w:r>
-    </w:p>
-    <w:p>
-      <w:pPr>
-        <w:bidi w:val="0"/>
-        <w:rPr>
-          <w:rFonts w:hint="default"/>
-        </w:rPr>
-      </w:pPr>
-    </w:p>
-    <w:p>
-      <w:pPr>
-        <w:bidi w:val="0"/>
-        <w:rPr>
-          <w:rFonts w:hint="default"/>
-        </w:rPr>
-      </w:pPr>
-      <w:r>
-        <w:rPr>
-          <w:rFonts w:hint="default"/>
-        </w:rPr>
-        <w:t># 📂 Portfolio Snippet</w:t>
-      </w:r>
-    </w:p>
-    <w:p>
-      <w:pPr>
-        <w:bidi w:val="0"/>
-        <w:rPr>
-          <w:rFonts w:hint="default"/>
-        </w:rPr>
-      </w:pPr>
-    </w:p>
-    <w:p>
-      <w:pPr>
-        <w:bidi w:val="0"/>
-        <w:rPr>
-          <w:rFonts w:hint="default"/>
-        </w:rPr>
-      </w:pPr>
-      <w:r>
-        <w:rPr>
-          <w:rFonts w:hint="default"/>
-        </w:rPr>
-        <w:t>```markdown</w:t>
-      </w:r>
-    </w:p>
-    <w:p>
-      <w:pPr>
-        <w:bidi w:val="0"/>
-        <w:rPr>
-          <w:rFonts w:hint="default"/>
-        </w:rPr>
-      </w:pPr>
-      <w:r>
-        <w:rPr>
-          <w:rFonts w:hint="default"/>
-        </w:rPr>
-        <w:t># Black Styles — AI Fashion App</w:t>
-      </w:r>
-    </w:p>
-    <w:p>
-      <w:pPr>
-        <w:bidi w:val="0"/>
-        <w:rPr>
-          <w:rFonts w:hint="default"/>
-        </w:rPr>
-      </w:pPr>
-    </w:p>
-    <w:p>
-      <w:pPr>
-        <w:bidi w:val="0"/>
-        <w:rPr>
-          <w:rFonts w:hint="default"/>
-        </w:rPr>
-      </w:pPr>
-      <w:r>
-        <w:rPr>
-          <w:rFonts w:hint="default"/>
-        </w:rPr>
-        <w:t>**Tech Stack**: React (frontend), Flask (backend), MongoDB (DB), OpenCV + KMeans (AI), Firebase/Cloudinary (image storage)</w:t>
-      </w:r>
-    </w:p>
-    <w:p>
-      <w:pPr>
-        <w:bidi w:val="0"/>
-        <w:rPr>
-          <w:rFonts w:hint="default"/>
-        </w:rPr>
-      </w:pPr>
-    </w:p>
-    <w:p>
-      <w:pPr>
-        <w:bidi w:val="0"/>
-        <w:rPr>
-          <w:rFonts w:hint="default"/>
-        </w:rPr>
-      </w:pPr>
-      <w:r>
-        <w:rPr>
-          <w:rFonts w:hint="default"/>
-        </w:rPr>
-        <w:t>---</w:t>
-      </w:r>
-    </w:p>
-    <w:p>
-      <w:pPr>
-        <w:bidi w:val="0"/>
-        <w:rPr>
-          <w:rFonts w:hint="default"/>
-        </w:rPr>
-      </w:pPr>
-    </w:p>
-    <w:p>
-      <w:pPr>
-        <w:bidi w:val="0"/>
-        <w:rPr>
-          <w:rFonts w:hint="default"/>
-        </w:rPr>
-      </w:pPr>
-      <w:r>
-        <w:rPr>
-          <w:rFonts w:hint="default"/>
-        </w:rPr>
-        <w:t>## 🔹 What I Built</w:t>
-      </w:r>
-    </w:p>
-    <w:p>
-      <w:pPr>
-        <w:bidi w:val="0"/>
-        <w:rPr>
-          <w:rFonts w:hint="default"/>
-        </w:rPr>
-      </w:pPr>
-      <w:r>
-        <w:rPr>
-          <w:rFonts w:hint="default"/>
-        </w:rPr>
-        <w:t>- **Day 7 Focus (Frontend)**:</w:t>
-      </w:r>
-    </w:p>
-    <w:p>
-      <w:pPr>
-        <w:bidi w:val="0"/>
-        <w:rPr>
-          <w:rFonts w:hint="default"/>
-        </w:rPr>
-      </w:pPr>
-      <w:r>
-        <w:rPr>
-          <w:rFonts w:hint="default"/>
-        </w:rPr>
-        <w:t xml:space="preserve">  - Implemented **palette visualization UI**:</w:t>
-      </w:r>
-    </w:p>
-    <w:p>
-      <w:pPr>
-        <w:bidi w:val="0"/>
-        <w:rPr>
-          <w:rFonts w:hint="default"/>
-        </w:rPr>
-      </w:pPr>
-      <w:r>
-        <w:rPr>
-          <w:rFonts w:hint="default"/>
-        </w:rPr>
-        <w:t xml:space="preserve">    - Color swatches for top 3–5 hex colors.</w:t>
-      </w:r>
-    </w:p>
-    <w:p>
-      <w:pPr>
-        <w:bidi w:val="0"/>
-        <w:rPr>
-          <w:rFonts w:hint="default"/>
-        </w:rPr>
-      </w:pPr>
-      <w:r>
-        <w:rPr>
-          <w:rFonts w:hint="default"/>
-        </w:rPr>
-        <w:t xml:space="preserve">    - Hex codes displayed under each swatch.</w:t>
-      </w:r>
-    </w:p>
-    <w:p>
-      <w:pPr>
-        <w:bidi w:val="0"/>
-        <w:rPr>
-          <w:rFonts w:hint="default"/>
-        </w:rPr>
-      </w:pPr>
-      <w:r>
-        <w:rPr>
-          <w:rFonts w:hint="default"/>
-        </w:rPr>
-        <w:t xml:space="preserve">    - Loading indicator for smoother UX.</w:t>
-      </w:r>
-    </w:p>
-    <w:p>
-      <w:pPr>
-        <w:bidi w:val="0"/>
-        <w:rPr>
-          <w:rFonts w:hint="default"/>
-        </w:rPr>
-      </w:pPr>
-      <w:r>
-        <w:rPr>
-          <w:rFonts w:hint="default"/>
-        </w:rPr>
-        <w:t xml:space="preserve">    - Error messages for failed/invalid uploads.</w:t>
-      </w:r>
-    </w:p>
-    <w:p>
-      <w:pPr>
-        <w:bidi w:val="0"/>
-        <w:rPr>
-          <w:rFonts w:hint="default"/>
-        </w:rPr>
-      </w:pPr>
-    </w:p>
-    <w:p>
-      <w:pPr>
-        <w:bidi w:val="0"/>
-        <w:rPr>
-          <w:rFonts w:hint="default"/>
-        </w:rPr>
-      </w:pPr>
-      <w:r>
-        <w:rPr>
-          <w:rFonts w:hint="default"/>
-        </w:rPr>
-        <w:t>## 🔹 Skills Demonstrated</w:t>
-      </w:r>
-    </w:p>
-    <w:p>
-      <w:pPr>
-        <w:bidi w:val="0"/>
-        <w:rPr>
-          <w:rFonts w:hint="default"/>
-        </w:rPr>
-      </w:pPr>
-      <w:r>
-        <w:rPr>
-          <w:rFonts w:hint="default"/>
-        </w:rPr>
-        <w:t>- **React UI development** with error/loading states.</w:t>
-      </w:r>
-    </w:p>
-    <w:p>
-      <w:pPr>
-        <w:bidi w:val="0"/>
-        <w:rPr>
-          <w:rFonts w:hint="default"/>
-        </w:rPr>
-      </w:pPr>
-      <w:r>
-        <w:rPr>
-          <w:rFonts w:hint="default"/>
-        </w:rPr>
-        <w:t>- **Asynchronous Axios integration** with Flask backend.</w:t>
-      </w:r>
-    </w:p>
-    <w:p>
-      <w:pPr>
-        <w:bidi w:val="0"/>
-        <w:rPr>
-          <w:rFonts w:hint="default"/>
-        </w:rPr>
-      </w:pPr>
-      <w:r>
-        <w:rPr>
-          <w:rFonts w:hint="default"/>
-        </w:rPr>
-        <w:t>- **UX improvements** (feedback indicators, error boundaries).</w:t>
-      </w:r>
-    </w:p>
-    <w:p>
-      <w:pPr>
-        <w:bidi w:val="0"/>
-        <w:rPr>
-          <w:rFonts w:hint="default"/>
-        </w:rPr>
-      </w:pPr>
-      <w:r>
-        <w:rPr>
-          <w:rFonts w:hint="default"/>
-        </w:rPr>
-        <w:t>- **Version control** with feature branching, PR merges, and structured commits.</w:t>
-      </w:r>
-    </w:p>
-    <w:p>
-      <w:pPr>
-        <w:bidi w:val="0"/>
-        <w:rPr>
-          <w:rFonts w:hint="default"/>
-        </w:rPr>
-      </w:pPr>
-    </w:p>
-    <w:p>
-      <w:pPr>
-        <w:bidi w:val="0"/>
-        <w:rPr>
-          <w:rFonts w:hint="default"/>
-        </w:rPr>
-      </w:pPr>
-      <w:r>
-        <w:rPr>
-          <w:rFonts w:hint="default"/>
-        </w:rPr>
-        <w:t>---</w:t>
-      </w:r>
-    </w:p>
-    <w:p>
-      <w:pPr>
-        <w:bidi w:val="0"/>
-        <w:rPr>
-          <w:rFonts w:hint="default"/>
-        </w:rPr>
-      </w:pPr>
-    </w:p>
-    <w:p>
-      <w:pPr>
-        <w:bidi w:val="0"/>
-        <w:rPr>
-          <w:rFonts w:hint="default"/>
-        </w:rPr>
-      </w:pPr>
-      <w:r>
-        <w:rPr>
-          <w:rFonts w:hint="default"/>
-        </w:rPr>
-        <w:t>✅ This project demonstrates my ability to build **full-stack AI-driven applications** with clean UI/UX, structured backend services, and disciplined Git workflow.</w:t>
-      </w:r>
-    </w:p>
-    <w:p>
-      <w:pPr>
-        <w:rPr>
-          <w:rFonts w:hint="default"/>
-        </w:rPr>
-      </w:pPr>
-      <w:r>
-        <w:rPr>
-          <w:rFonts w:hint="default"/>
-        </w:rPr>
-        <w:br w:type="page"/>
-      </w:r>
-    </w:p>
-    <w:p>
-      <w:pPr>
-        <w:bidi w:val="0"/>
-        <w:rPr>
-          <w:rFonts w:hint="default"/>
-        </w:rPr>
-      </w:pPr>
-    </w:p>
-    <w:p>
-      <w:pPr>
-        <w:bidi w:val="0"/>
-      </w:pPr>
-    </w:p>
-    <w:p>
-      <w:pPr>
-        <w:bidi w:val="0"/>
-        <w:rPr>
-          <w:rFonts w:hint="default"/>
-          <w:lang w:val="en-IE"/>
-        </w:rPr>
-      </w:pPr>
-    </w:p>
-    <w:p>
-      <w:pPr>
-        <w:bidi w:val="0"/>
-        <w:rPr>
-          <w:rFonts w:hint="default"/>
-          <w:lang w:val="en-IE"/>
-        </w:rPr>
-      </w:pPr>
-      <w:r>
-        <w:rPr>
-          <w:rFonts w:hint="default"/>
-          <w:lang w:val="en-IE"/>
-        </w:rPr>
-        <w:t>---</w:t>
-      </w:r>
-    </w:p>
-    <w:p>
-      <w:pPr>
-        <w:bidi w:val="0"/>
-        <w:rPr>
-          <w:rFonts w:hint="default"/>
-          <w:lang w:val="en-IE"/>
-        </w:rPr>
-      </w:pPr>
-    </w:p>
-    <w:p>
-      <w:pPr>
-        <w:bidi w:val="0"/>
-        <w:rPr>
-          <w:rFonts w:hint="default"/>
-          <w:lang w:val="en-IE"/>
-        </w:rPr>
-      </w:pPr>
-      <w:r>
-        <w:rPr>
-          <w:rFonts w:hint="default"/>
-          <w:lang w:val="en-IE"/>
-        </w:rPr>
-        <w:t># 📂 Portfolio Snippet (Day 8 Update)</w:t>
-      </w:r>
-    </w:p>
-    <w:p>
-      <w:pPr>
-        <w:bidi w:val="0"/>
-        <w:rPr>
-          <w:rFonts w:hint="default"/>
-          <w:lang w:val="en-IE"/>
-        </w:rPr>
-      </w:pPr>
-    </w:p>
-    <w:p>
-      <w:pPr>
-        <w:bidi w:val="0"/>
-        <w:rPr>
-          <w:rFonts w:hint="default"/>
-          <w:lang w:val="en-IE"/>
-        </w:rPr>
-      </w:pPr>
-      <w:r>
-        <w:rPr>
-          <w:rFonts w:hint="default"/>
-          <w:lang w:val="en-IE"/>
-        </w:rPr>
-        <w:t>```markdown</w:t>
-      </w:r>
-    </w:p>
-    <w:p>
-      <w:pPr>
-        <w:bidi w:val="0"/>
-        <w:rPr>
-          <w:rFonts w:hint="default"/>
-          <w:lang w:val="en-IE"/>
-        </w:rPr>
-      </w:pPr>
-      <w:r>
-        <w:rPr>
-          <w:rFonts w:hint="default"/>
-          <w:lang w:val="en-IE"/>
-        </w:rPr>
-        <w:t># Black Styles — Portfolio Highlight (Day 8)</w:t>
-      </w:r>
-    </w:p>
-    <w:p>
-      <w:pPr>
-        <w:bidi w:val="0"/>
-        <w:rPr>
-          <w:rFonts w:hint="default"/>
-          <w:lang w:val="en-IE"/>
-        </w:rPr>
-      </w:pPr>
-    </w:p>
-    <w:p>
-      <w:pPr>
-        <w:bidi w:val="0"/>
-        <w:rPr>
-          <w:rFonts w:hint="default"/>
-          <w:lang w:val="en-IE"/>
-        </w:rPr>
-      </w:pPr>
-      <w:r>
-        <w:rPr>
-          <w:rFonts w:hint="default"/>
-          <w:lang w:val="en-IE"/>
-        </w:rPr>
-        <w:t>## 🔹 Focus</w:t>
-      </w:r>
-    </w:p>
-    <w:p>
-      <w:pPr>
-        <w:bidi w:val="0"/>
-        <w:rPr>
-          <w:rFonts w:hint="default"/>
-          <w:lang w:val="en-IE"/>
-        </w:rPr>
-      </w:pPr>
-      <w:r>
-        <w:rPr>
-          <w:rFonts w:hint="default"/>
-          <w:lang w:val="en-IE"/>
-        </w:rPr>
-        <w:t>- Implemented **outfit persistence** across backend &amp; frontend.</w:t>
-      </w:r>
-    </w:p>
-    <w:p>
-      <w:pPr>
-        <w:bidi w:val="0"/>
-        <w:rPr>
-          <w:rFonts w:hint="default"/>
-          <w:lang w:val="en-IE"/>
-        </w:rPr>
-      </w:pPr>
-      <w:r>
-        <w:rPr>
-          <w:rFonts w:hint="default"/>
-          <w:lang w:val="en-IE"/>
-        </w:rPr>
-        <w:t>- Each outfit includes:</w:t>
-      </w:r>
-    </w:p>
-    <w:p>
-      <w:pPr>
-        <w:bidi w:val="0"/>
-        <w:rPr>
-          <w:rFonts w:hint="default"/>
-          <w:lang w:val="en-IE"/>
-        </w:rPr>
-      </w:pPr>
-      <w:r>
-        <w:rPr>
-          <w:rFonts w:hint="default"/>
-          <w:lang w:val="en-IE"/>
-        </w:rPr>
-        <w:t xml:space="preserve">  - Uploaded image</w:t>
-      </w:r>
-    </w:p>
-    <w:p>
-      <w:pPr>
-        <w:bidi w:val="0"/>
-        <w:rPr>
-          <w:rFonts w:hint="default"/>
-          <w:lang w:val="en-IE"/>
-        </w:rPr>
-      </w:pPr>
-      <w:r>
-        <w:rPr>
-          <w:rFonts w:hint="default"/>
-          <w:lang w:val="en-IE"/>
-        </w:rPr>
-        <w:t xml:space="preserve">  - Extracted color palette</w:t>
-      </w:r>
-    </w:p>
-    <w:p>
-      <w:pPr>
-        <w:bidi w:val="0"/>
-        <w:rPr>
-          <w:rFonts w:hint="default"/>
-          <w:lang w:val="en-IE"/>
-        </w:rPr>
-      </w:pPr>
-      <w:r>
-        <w:rPr>
-          <w:rFonts w:hint="default"/>
-          <w:lang w:val="en-IE"/>
-        </w:rPr>
-        <w:t xml:space="preserve">  - Assigned theme (e.g., Autumn/Winter)</w:t>
-      </w:r>
-    </w:p>
-    <w:p>
-      <w:pPr>
-        <w:bidi w:val="0"/>
-        <w:rPr>
-          <w:rFonts w:hint="default"/>
-          <w:lang w:val="en-IE"/>
-        </w:rPr>
-      </w:pPr>
-    </w:p>
-    <w:p>
-      <w:pPr>
-        <w:bidi w:val="0"/>
-        <w:rPr>
-          <w:rFonts w:hint="default"/>
-          <w:lang w:val="en-IE"/>
-        </w:rPr>
-      </w:pPr>
-      <w:r>
-        <w:rPr>
-          <w:rFonts w:hint="default"/>
-          <w:lang w:val="en-IE"/>
-        </w:rPr>
-        <w:t>## 🔹 Backend</w:t>
-      </w:r>
-    </w:p>
-    <w:p>
-      <w:pPr>
-        <w:bidi w:val="0"/>
-        <w:rPr>
-          <w:rFonts w:hint="default"/>
-          <w:lang w:val="en-IE"/>
-        </w:rPr>
-      </w:pPr>
-      <w:r>
-        <w:rPr>
-          <w:rFonts w:hint="default"/>
-          <w:lang w:val="en-IE"/>
-        </w:rPr>
-        <w:t>- Created REST endpoints for saving/fetching outfits</w:t>
-      </w:r>
-    </w:p>
-    <w:p>
-      <w:pPr>
-        <w:bidi w:val="0"/>
-        <w:rPr>
-          <w:rFonts w:hint="default"/>
-          <w:lang w:val="en-IE"/>
-        </w:rPr>
-      </w:pPr>
-      <w:r>
-        <w:rPr>
-          <w:rFonts w:hint="default"/>
-          <w:lang w:val="en-IE"/>
-        </w:rPr>
-        <w:t>- Introduced JSON persistence layer (`outfits.json`) with easy swap to DB</w:t>
-      </w:r>
-    </w:p>
-    <w:p>
-      <w:pPr>
-        <w:bidi w:val="0"/>
-        <w:rPr>
-          <w:rFonts w:hint="default"/>
-          <w:lang w:val="en-IE"/>
-        </w:rPr>
-      </w:pPr>
-    </w:p>
-    <w:p>
-      <w:pPr>
-        <w:bidi w:val="0"/>
-        <w:rPr>
-          <w:rFonts w:hint="default"/>
-          <w:lang w:val="en-IE"/>
-        </w:rPr>
-      </w:pPr>
-      <w:r>
-        <w:rPr>
-          <w:rFonts w:hint="default"/>
-          <w:lang w:val="en-IE"/>
-        </w:rPr>
-        <w:t>## 🔹 Frontend</w:t>
-      </w:r>
-    </w:p>
-    <w:p>
-      <w:pPr>
-        <w:bidi w:val="0"/>
-        <w:rPr>
-          <w:rFonts w:hint="default"/>
-          <w:lang w:val="en-IE"/>
-        </w:rPr>
-      </w:pPr>
-      <w:r>
-        <w:rPr>
-          <w:rFonts w:hint="default"/>
-          <w:lang w:val="en-IE"/>
-        </w:rPr>
-        <w:t>- Updated UploadForm to persist outfits</w:t>
-      </w:r>
-    </w:p>
-    <w:p>
-      <w:pPr>
-        <w:bidi w:val="0"/>
-        <w:rPr>
-          <w:rFonts w:hint="default"/>
-          <w:lang w:val="en-IE"/>
-        </w:rPr>
-      </w:pPr>
-      <w:r>
-        <w:rPr>
-          <w:rFonts w:hint="default"/>
-          <w:lang w:val="en-IE"/>
-        </w:rPr>
-        <w:t>- Added OutfitCard for clean outfit visualization</w:t>
-      </w:r>
-    </w:p>
-    <w:p>
-      <w:pPr>
-        <w:bidi w:val="0"/>
-        <w:rPr>
-          <w:rFonts w:hint="default"/>
-          <w:lang w:val="en-IE"/>
-        </w:rPr>
-      </w:pPr>
-      <w:r>
-        <w:rPr>
-          <w:rFonts w:hint="default"/>
-          <w:lang w:val="en-IE"/>
-        </w:rPr>
-        <w:t>- Extended RecentOutfits to fetch from backend</w:t>
-      </w:r>
-    </w:p>
-    <w:p>
-      <w:pPr>
-        <w:bidi w:val="0"/>
-        <w:rPr>
-          <w:rFonts w:hint="default"/>
-          <w:lang w:val="en-IE"/>
-        </w:rPr>
-      </w:pPr>
-    </w:p>
-    <w:p>
-      <w:pPr>
-        <w:bidi w:val="0"/>
-        <w:rPr>
-          <w:rFonts w:hint="default"/>
-          <w:lang w:val="en-IE"/>
-        </w:rPr>
-      </w:pPr>
-      <w:r>
-        <w:rPr>
-          <w:rFonts w:hint="default"/>
-          <w:lang w:val="en-IE"/>
-        </w:rPr>
-        <w:t>## 🔹 Skills Demonstrated</w:t>
-      </w:r>
-    </w:p>
-    <w:p>
-      <w:pPr>
-        <w:bidi w:val="0"/>
-        <w:rPr>
-          <w:rFonts w:hint="default"/>
-          <w:lang w:val="en-IE"/>
-        </w:rPr>
-      </w:pPr>
-      <w:r>
-        <w:rPr>
-          <w:rFonts w:hint="default"/>
-          <w:lang w:val="en-IE"/>
-        </w:rPr>
-        <w:t>- **Full-stack feature development** (backend routes + frontend integration)</w:t>
-      </w:r>
-    </w:p>
-    <w:p>
-      <w:pPr>
-        <w:bidi w:val="0"/>
-        <w:rPr>
-          <w:rFonts w:hint="default"/>
-          <w:lang w:val="en-IE"/>
-        </w:rPr>
-      </w:pPr>
-      <w:r>
-        <w:rPr>
-          <w:rFonts w:hint="default"/>
-          <w:lang w:val="en-IE"/>
-        </w:rPr>
-        <w:t>- **Persistent data handling**</w:t>
-      </w:r>
-    </w:p>
-    <w:p>
-      <w:pPr>
-        <w:bidi w:val="0"/>
-        <w:rPr>
-          <w:rFonts w:hint="default"/>
-          <w:lang w:val="en-IE"/>
-        </w:rPr>
-      </w:pPr>
-      <w:r>
-        <w:rPr>
-          <w:rFonts w:hint="default"/>
-          <w:lang w:val="en-IE"/>
-        </w:rPr>
-        <w:t>- **UI/UX improvements** for displaying complete outfits</w:t>
-      </w:r>
-    </w:p>
-    <w:p>
-      <w:pPr>
-        <w:bidi w:val="0"/>
-        <w:rPr>
-          <w:rFonts w:hint="default"/>
-          <w:lang w:val="en-IE"/>
-        </w:rPr>
-      </w:pPr>
-    </w:p>
-    <w:p>
-      <w:pPr>
-        <w:rPr>
-          <w:rFonts w:hint="default"/>
-          <w:lang w:val="en-IE"/>
-        </w:rPr>
-      </w:pPr>
-      <w:r>
-        <w:rPr>
-          <w:rFonts w:hint="default"/>
-          <w:lang w:val="en-IE"/>
-        </w:rPr>
-        <w:br w:type="page"/>
-      </w:r>
-    </w:p>
-    <w:p>
-      <w:pPr>
-        <w:bidi w:val="0"/>
-        <w:rPr>
-          <w:rFonts w:hint="default"/>
-          <w:lang w:val="en-IE"/>
-        </w:rPr>
-      </w:pPr>
-    </w:p>
-    <w:p>
-      <w:pPr>
-        <w:bidi w:val="0"/>
-        <w:rPr>
-          <w:rFonts w:hint="default"/>
-          <w:lang w:val="en-IE"/>
-        </w:rPr>
-      </w:pPr>
-    </w:p>
-    <w:p>
-      <w:pPr>
-        <w:bidi w:val="0"/>
-        <w:rPr>
-          <w:rFonts w:hint="default"/>
-          <w:lang w:val="en-IE"/>
-        </w:rPr>
-      </w:pPr>
-      <w:r>
-        <w:rPr>
-          <w:rFonts w:hint="default"/>
-          <w:lang w:val="en-IE"/>
-        </w:rPr>
-        <w:t>---</w:t>
-      </w:r>
-    </w:p>
-    <w:p>
-      <w:pPr>
-        <w:bidi w:val="0"/>
-        <w:rPr>
-          <w:rFonts w:hint="default"/>
-          <w:lang w:val="en-IE"/>
-        </w:rPr>
-      </w:pPr>
-    </w:p>
-    <w:p>
-      <w:pPr>
-        <w:bidi w:val="0"/>
-        <w:rPr>
-          <w:rFonts w:hint="default"/>
-          <w:lang w:val="en-IE"/>
-        </w:rPr>
-      </w:pPr>
-      <w:r>
-        <w:rPr>
-          <w:rFonts w:hint="default"/>
-          <w:lang w:val="en-IE"/>
-        </w:rPr>
-        <w:t>## 3. Portfolio Snippet</w:t>
-      </w:r>
-    </w:p>
-    <w:p>
-      <w:pPr>
-        <w:bidi w:val="0"/>
-        <w:rPr>
-          <w:rFonts w:hint="default"/>
-          <w:lang w:val="en-IE"/>
-        </w:rPr>
-      </w:pPr>
-      <w:r>
-        <w:rPr>
-          <w:rFonts w:hint="default"/>
-          <w:lang w:val="en-IE"/>
-        </w:rPr>
-        <w:t>```markdown</w:t>
-      </w:r>
-    </w:p>
-    <w:p>
-      <w:pPr>
-        <w:bidi w:val="0"/>
-        <w:rPr>
-          <w:rFonts w:hint="default"/>
-          <w:lang w:val="en-IE"/>
-        </w:rPr>
-      </w:pPr>
-      <w:r>
-        <w:rPr>
-          <w:rFonts w:hint="default"/>
-          <w:lang w:val="en-IE"/>
-        </w:rPr>
-        <w:t>### Black Styles — Day 9</w:t>
-      </w:r>
-    </w:p>
-    <w:p>
-      <w:pPr>
-        <w:bidi w:val="0"/>
-        <w:rPr>
-          <w:rFonts w:hint="default"/>
-          <w:lang w:val="en-IE"/>
-        </w:rPr>
-      </w:pPr>
-      <w:r>
-        <w:rPr>
-          <w:rFonts w:hint="default"/>
-          <w:lang w:val="en-IE"/>
-        </w:rPr>
-        <w:t>**Focus:** UX Improvements (Captions + Clipboard Feedback)</w:t>
-      </w:r>
-    </w:p>
-    <w:p>
-      <w:pPr>
-        <w:bidi w:val="0"/>
-        <w:rPr>
-          <w:rFonts w:hint="default"/>
-          <w:lang w:val="en-IE"/>
-        </w:rPr>
-      </w:pPr>
-    </w:p>
-    <w:p>
-      <w:pPr>
-        <w:bidi w:val="0"/>
-        <w:rPr>
-          <w:rFonts w:hint="default"/>
-          <w:lang w:val="en-IE"/>
-        </w:rPr>
-      </w:pPr>
-      <w:r>
-        <w:rPr>
-          <w:rFonts w:hint="default"/>
-          <w:lang w:val="en-IE"/>
-        </w:rPr>
-        <w:t>- Implemented captions for outfits:</w:t>
-      </w:r>
-    </w:p>
-    <w:p>
-      <w:pPr>
-        <w:bidi w:val="0"/>
-        <w:rPr>
-          <w:rFonts w:hint="default"/>
-          <w:lang w:val="en-IE"/>
-        </w:rPr>
-      </w:pPr>
-      <w:r>
-        <w:rPr>
-          <w:rFonts w:hint="default"/>
-          <w:lang w:val="en-IE"/>
-        </w:rPr>
-        <w:t xml:space="preserve">  - Users can add custom captions when uploading.</w:t>
-      </w:r>
-    </w:p>
-    <w:p>
-      <w:pPr>
-        <w:bidi w:val="0"/>
-        <w:rPr>
-          <w:rFonts w:hint="default"/>
-          <w:lang w:val="en-IE"/>
-        </w:rPr>
-      </w:pPr>
-      <w:r>
-        <w:rPr>
-          <w:rFonts w:hint="default"/>
-          <w:lang w:val="en-IE"/>
-        </w:rPr>
-        <w:t xml:space="preserve">  - Captions stored in backend and displayed in Recent Outfits.</w:t>
-      </w:r>
-    </w:p>
-    <w:p>
-      <w:pPr>
-        <w:bidi w:val="0"/>
-        <w:rPr>
-          <w:rFonts w:hint="default"/>
-          <w:lang w:val="en-IE"/>
-        </w:rPr>
-      </w:pPr>
-      <w:r>
-        <w:rPr>
-          <w:rFonts w:hint="default"/>
-          <w:lang w:val="en-IE"/>
-        </w:rPr>
-        <w:t>- Improved copy-to-clipboard:</w:t>
-      </w:r>
-    </w:p>
-    <w:p>
-      <w:pPr>
-        <w:bidi w:val="0"/>
-        <w:rPr>
-          <w:rFonts w:hint="default"/>
-          <w:lang w:val="en-IE"/>
-        </w:rPr>
-      </w:pPr>
-      <w:r>
-        <w:rPr>
-          <w:rFonts w:hint="default"/>
-          <w:lang w:val="en-IE"/>
-        </w:rPr>
-        <w:t xml:space="preserve">  - Replaced intrusive alert popups with inline tooltip confirmation.</w:t>
-      </w:r>
-    </w:p>
-    <w:p>
-      <w:pPr>
-        <w:bidi w:val="0"/>
-        <w:rPr>
-          <w:rFonts w:hint="default"/>
-          <w:lang w:val="en-IE"/>
-        </w:rPr>
-      </w:pPr>
-      <w:r>
-        <w:rPr>
-          <w:rFonts w:hint="default"/>
-          <w:lang w:val="en-IE"/>
-        </w:rPr>
-        <w:t>- Technologies: React, Flask, Axios, JSON persistence.</w:t>
-      </w:r>
-    </w:p>
-    <w:p>
-      <w:pPr>
-        <w:bidi w:val="0"/>
-        <w:rPr>
-          <w:rFonts w:hint="default"/>
-          <w:lang w:val="en-IE"/>
-        </w:rPr>
-      </w:pPr>
+      <w:r>
+        <w:rPr>
+          <w:rFonts w:hint="default"/>
+          <w:lang w:val="en-IE"/>
+        </w:rPr>
+        <w:t xml:space="preserve"> (Day6)</w:t>
+      </w:r>
       <w:bookmarkStart w:id="0" w:name="_GoBack"/>
       <w:bookmarkEnd w:id="0"/>
+    </w:p>
+    <w:p>
+      <w:pPr>
+        <w:bidi w:val="0"/>
+        <w:rPr>
+          <w:rFonts w:hint="default"/>
+        </w:rPr>
+      </w:pPr>
+      <w:r>
+        <w:rPr>
+          <w:rFonts w:hint="default"/>
+        </w:rPr>
+        <w:t>## Project Overview</w:t>
+      </w:r>
+    </w:p>
+    <w:p>
+      <w:pPr>
+        <w:bidi w:val="0"/>
+        <w:rPr>
+          <w:rFonts w:hint="default"/>
+        </w:rPr>
+      </w:pPr>
+      <w:r>
+        <w:rPr>
+          <w:rFonts w:hint="default"/>
+        </w:rPr>
+        <w:t xml:space="preserve">A React + Flask AI fashion app for culturally rich and body-aware style recommendations.  </w:t>
+      </w:r>
+    </w:p>
+    <w:p>
+      <w:pPr>
+        <w:bidi w:val="0"/>
+        <w:rPr>
+          <w:rFonts w:hint="default"/>
+        </w:rPr>
+      </w:pPr>
+      <w:r>
+        <w:rPr>
+          <w:rFonts w:hint="default"/>
+        </w:rPr>
+        <w:t>Features body-aware color palette extraction from clothing or full-body photos, theme-based style suggestions, and outfit persistence.</w:t>
+      </w:r>
+    </w:p>
+    <w:p>
+      <w:pPr>
+        <w:bidi w:val="0"/>
+        <w:rPr>
+          <w:rFonts w:hint="default"/>
+        </w:rPr>
+      </w:pPr>
+    </w:p>
+    <w:p>
+      <w:pPr>
+        <w:bidi w:val="0"/>
+        <w:rPr>
+          <w:rFonts w:hint="default"/>
+        </w:rPr>
+      </w:pPr>
+      <w:r>
+        <w:rPr>
+          <w:rFonts w:hint="default"/>
+        </w:rPr>
+        <w:t>## Key Features (Implemented so far)</w:t>
+      </w:r>
+    </w:p>
+    <w:p>
+      <w:pPr>
+        <w:bidi w:val="0"/>
+        <w:rPr>
+          <w:rFonts w:hint="default"/>
+        </w:rPr>
+      </w:pPr>
+      <w:r>
+        <w:rPr>
+          <w:rFonts w:hint="default"/>
+        </w:rPr>
+        <w:t>1. **Photo Upload / Camera Input** – upload images for analysis</w:t>
+      </w:r>
+    </w:p>
+    <w:p>
+      <w:pPr>
+        <w:bidi w:val="0"/>
+        <w:rPr>
+          <w:rFonts w:hint="default"/>
+        </w:rPr>
+      </w:pPr>
+      <w:r>
+        <w:rPr>
+          <w:rFonts w:hint="default"/>
+        </w:rPr>
+        <w:t>2. **Color Palette Extraction** – OpenCV + KMeans for top 3–5 colors</w:t>
+      </w:r>
+    </w:p>
+    <w:p>
+      <w:pPr>
+        <w:bidi w:val="0"/>
+        <w:rPr>
+          <w:rFonts w:hint="default"/>
+        </w:rPr>
+      </w:pPr>
+      <w:r>
+        <w:rPr>
+          <w:rFonts w:hint="default"/>
+        </w:rPr>
+        <w:t>3. **Theme Matching** – assign season based on palette</w:t>
+      </w:r>
+    </w:p>
+    <w:p>
+      <w:pPr>
+        <w:bidi w:val="0"/>
+        <w:rPr>
+          <w:rFonts w:hint="default"/>
+        </w:rPr>
+      </w:pPr>
+      <w:r>
+        <w:rPr>
+          <w:rFonts w:hint="default"/>
+        </w:rPr>
+        <w:t>4. **Palette Persistence** – save &amp; fetch outfits via backend (MongoDB or JSON fallback)</w:t>
+      </w:r>
+    </w:p>
+    <w:p>
+      <w:pPr>
+        <w:bidi w:val="0"/>
+        <w:rPr>
+          <w:rFonts w:hint="default"/>
+        </w:rPr>
+      </w:pPr>
+      <w:r>
+        <w:rPr>
+          <w:rFonts w:hint="default"/>
+        </w:rPr>
+        <w:t>5. **Recent Outfits Display** – frontend component to visualize saved palettes with thumbnails</w:t>
+      </w:r>
+    </w:p>
+    <w:p>
+      <w:pPr>
+        <w:bidi w:val="0"/>
+        <w:rPr>
+          <w:rFonts w:hint="default"/>
+        </w:rPr>
+      </w:pPr>
+      <w:r>
+        <w:rPr>
+          <w:rFonts w:hint="default"/>
+        </w:rPr>
+        <w:t>6. **Frontend Utilities** – Axios API helper functions</w:t>
+      </w:r>
+    </w:p>
+    <w:p>
+      <w:pPr>
+        <w:bidi w:val="0"/>
+        <w:rPr>
+          <w:rFonts w:hint="default"/>
+        </w:rPr>
+      </w:pPr>
+      <w:r>
+        <w:rPr>
+          <w:rFonts w:hint="default"/>
+        </w:rPr>
+        <w:t>7. **Local Storage Fallback** – offline persistence</w:t>
+      </w:r>
+    </w:p>
+    <w:p>
+      <w:pPr>
+        <w:bidi w:val="0"/>
+        <w:rPr>
+          <w:rFonts w:hint="default"/>
+        </w:rPr>
+      </w:pPr>
+      <w:r>
+        <w:rPr>
+          <w:rFonts w:hint="default"/>
+        </w:rPr>
+        <w:t>8. **Request Logging &amp; Error Handling** – backend logs and graceful failures</w:t>
+      </w:r>
+    </w:p>
+    <w:p>
+      <w:pPr>
+        <w:bidi w:val="0"/>
+        <w:rPr>
+          <w:rFonts w:hint="default"/>
+        </w:rPr>
+      </w:pPr>
+      <w:r>
+        <w:rPr>
+          <w:rFonts w:hint="default"/>
+        </w:rPr>
+        <w:t>9. **OOP Design Principles** – modular backend services and utilities</w:t>
+      </w:r>
+    </w:p>
+    <w:p>
+      <w:pPr>
+        <w:bidi w:val="0"/>
+        <w:rPr>
+          <w:rFonts w:hint="default"/>
+        </w:rPr>
+      </w:pPr>
+    </w:p>
+    <w:p>
+      <w:pPr>
+        <w:bidi w:val="0"/>
+        <w:rPr>
+          <w:rFonts w:hint="default"/>
+        </w:rPr>
+      </w:pPr>
+      <w:r>
+        <w:rPr>
+          <w:rFonts w:hint="default"/>
+        </w:rPr>
+        <w:t>## Technology Stack</w:t>
+      </w:r>
+    </w:p>
+    <w:p>
+      <w:pPr>
+        <w:bidi w:val="0"/>
+        <w:rPr>
+          <w:rFonts w:hint="default"/>
+        </w:rPr>
+      </w:pPr>
+      <w:r>
+        <w:rPr>
+          <w:rFonts w:hint="default"/>
+        </w:rPr>
+        <w:t xml:space="preserve">- **Frontend:** React, JavaScript  </w:t>
+      </w:r>
+    </w:p>
+    <w:p>
+      <w:pPr>
+        <w:bidi w:val="0"/>
+        <w:rPr>
+          <w:rFonts w:hint="default"/>
+        </w:rPr>
+      </w:pPr>
+      <w:r>
+        <w:rPr>
+          <w:rFonts w:hint="default"/>
+        </w:rPr>
+        <w:t xml:space="preserve">- **Backend:** Python, Flask  </w:t>
+      </w:r>
+    </w:p>
+    <w:p>
+      <w:pPr>
+        <w:bidi w:val="0"/>
+        <w:rPr>
+          <w:rFonts w:hint="default"/>
+        </w:rPr>
+      </w:pPr>
+      <w:r>
+        <w:rPr>
+          <w:rFonts w:hint="default"/>
+        </w:rPr>
+        <w:t xml:space="preserve">- **AI/Computer Vision:** OpenCV, MediaPipe, TensorFlow (for body metrics/color extraction)  </w:t>
+      </w:r>
+    </w:p>
+    <w:p>
+      <w:pPr>
+        <w:bidi w:val="0"/>
+        <w:rPr>
+          <w:rFonts w:hint="default"/>
+        </w:rPr>
+      </w:pPr>
+      <w:r>
+        <w:rPr>
+          <w:rFonts w:hint="default"/>
+        </w:rPr>
+        <w:t xml:space="preserve">- **Database:** MongoDB Atlas (free tier) / JSON fallback  </w:t>
+      </w:r>
+    </w:p>
+    <w:p>
+      <w:pPr>
+        <w:bidi w:val="0"/>
+        <w:rPr>
+          <w:rFonts w:hint="default"/>
+        </w:rPr>
+      </w:pPr>
+      <w:r>
+        <w:rPr>
+          <w:rFonts w:hint="default"/>
+        </w:rPr>
+        <w:t xml:space="preserve">- **Storage:** Firebase Storage or Cloudinary  </w:t>
+      </w:r>
+    </w:p>
+    <w:p>
+      <w:pPr>
+        <w:bidi w:val="0"/>
+        <w:rPr>
+          <w:rFonts w:hint="default"/>
+        </w:rPr>
+      </w:pPr>
+      <w:r>
+        <w:rPr>
+          <w:rFonts w:hint="default"/>
+        </w:rPr>
+        <w:t>- **Version Control:** GitHub (branches, PRs, commits)</w:t>
+      </w:r>
+    </w:p>
+    <w:p>
+      <w:pPr>
+        <w:rPr>
+          <w:rFonts w:hint="default"/>
+        </w:rPr>
+      </w:pPr>
+      <w:r>
+        <w:rPr>
+          <w:rFonts w:hint="default"/>
+        </w:rPr>
+        <w:br w:type="page"/>
+      </w:r>
+    </w:p>
+    <w:p>
+      <w:pPr>
+        <w:bidi w:val="0"/>
+        <w:rPr>
+          <w:rFonts w:hint="default"/>
+        </w:rPr>
+      </w:pPr>
+    </w:p>
+    <w:p>
+      <w:pPr>
+        <w:bidi w:val="0"/>
+        <w:rPr>
+          <w:rFonts w:hint="default"/>
+          <w:lang w:val="en-IE"/>
+        </w:rPr>
+      </w:pPr>
+      <w:r>
+        <w:rPr>
+          <w:rFonts w:hint="default"/>
+        </w:rPr>
+        <w:t># Black Styles — AI Fashion Ap</w:t>
+      </w:r>
+      <w:r>
+        <w:rPr>
+          <w:rFonts w:hint="default"/>
+          <w:lang w:val="en-IE"/>
+        </w:rPr>
+        <w:t>p(Day 7)</w:t>
+      </w:r>
+    </w:p>
+    <w:p>
+      <w:pPr>
+        <w:bidi w:val="0"/>
+        <w:rPr>
+          <w:rFonts w:hint="default"/>
+        </w:rPr>
+      </w:pPr>
+    </w:p>
+    <w:p>
+      <w:pPr>
+        <w:bidi w:val="0"/>
+        <w:rPr>
+          <w:rFonts w:hint="default"/>
+        </w:rPr>
+      </w:pPr>
+      <w:r>
+        <w:rPr>
+          <w:rFonts w:hint="default"/>
+        </w:rPr>
+        <w:t>**Tech Stack**: React (frontend), Flask (backend), MongoDB (DB), OpenCV + KMeans (AI), Firebase/Cloudinary (image storage)</w:t>
+      </w:r>
+    </w:p>
+    <w:p>
+      <w:pPr>
+        <w:bidi w:val="0"/>
+        <w:rPr>
+          <w:rFonts w:hint="default"/>
+        </w:rPr>
+      </w:pPr>
+    </w:p>
+    <w:p>
+      <w:pPr>
+        <w:bidi w:val="0"/>
+        <w:rPr>
+          <w:rFonts w:hint="default"/>
+        </w:rPr>
+      </w:pPr>
+      <w:r>
+        <w:rPr>
+          <w:rFonts w:hint="default"/>
+        </w:rPr>
+        <w:t>---</w:t>
+      </w:r>
+    </w:p>
+    <w:p>
+      <w:pPr>
+        <w:bidi w:val="0"/>
+        <w:rPr>
+          <w:rFonts w:hint="default"/>
+        </w:rPr>
+      </w:pPr>
+    </w:p>
+    <w:p>
+      <w:pPr>
+        <w:bidi w:val="0"/>
+        <w:rPr>
+          <w:rFonts w:hint="default"/>
+        </w:rPr>
+      </w:pPr>
+      <w:r>
+        <w:rPr>
+          <w:rFonts w:hint="default"/>
+        </w:rPr>
+        <w:t>## 🔹 What I Built</w:t>
+      </w:r>
+    </w:p>
+    <w:p>
+      <w:pPr>
+        <w:bidi w:val="0"/>
+        <w:rPr>
+          <w:rFonts w:hint="default"/>
+        </w:rPr>
+      </w:pPr>
+      <w:r>
+        <w:rPr>
+          <w:rFonts w:hint="default"/>
+        </w:rPr>
+        <w:t>- **Day 7 Focus (Frontend)**:</w:t>
+      </w:r>
+    </w:p>
+    <w:p>
+      <w:pPr>
+        <w:bidi w:val="0"/>
+        <w:rPr>
+          <w:rFonts w:hint="default"/>
+        </w:rPr>
+      </w:pPr>
+      <w:r>
+        <w:rPr>
+          <w:rFonts w:hint="default"/>
+        </w:rPr>
+        <w:t xml:space="preserve">  - Implemented **palette visualization UI**:</w:t>
+      </w:r>
+    </w:p>
+    <w:p>
+      <w:pPr>
+        <w:bidi w:val="0"/>
+        <w:rPr>
+          <w:rFonts w:hint="default"/>
+        </w:rPr>
+      </w:pPr>
+      <w:r>
+        <w:rPr>
+          <w:rFonts w:hint="default"/>
+        </w:rPr>
+        <w:t xml:space="preserve">    - Color swatches for top 3–5 hex colors.</w:t>
+      </w:r>
+    </w:p>
+    <w:p>
+      <w:pPr>
+        <w:bidi w:val="0"/>
+        <w:rPr>
+          <w:rFonts w:hint="default"/>
+        </w:rPr>
+      </w:pPr>
+      <w:r>
+        <w:rPr>
+          <w:rFonts w:hint="default"/>
+        </w:rPr>
+        <w:t xml:space="preserve">    - Hex codes displayed under each swatch.</w:t>
+      </w:r>
+    </w:p>
+    <w:p>
+      <w:pPr>
+        <w:bidi w:val="0"/>
+        <w:rPr>
+          <w:rFonts w:hint="default"/>
+        </w:rPr>
+      </w:pPr>
+      <w:r>
+        <w:rPr>
+          <w:rFonts w:hint="default"/>
+        </w:rPr>
+        <w:t xml:space="preserve">    - Loading indicator for smoother UX.</w:t>
+      </w:r>
+    </w:p>
+    <w:p>
+      <w:pPr>
+        <w:bidi w:val="0"/>
+        <w:rPr>
+          <w:rFonts w:hint="default"/>
+        </w:rPr>
+      </w:pPr>
+      <w:r>
+        <w:rPr>
+          <w:rFonts w:hint="default"/>
+        </w:rPr>
+        <w:t xml:space="preserve">    - Error messages for failed/invalid uploads.</w:t>
+      </w:r>
+    </w:p>
+    <w:p>
+      <w:pPr>
+        <w:bidi w:val="0"/>
+        <w:rPr>
+          <w:rFonts w:hint="default"/>
+        </w:rPr>
+      </w:pPr>
+    </w:p>
+    <w:p>
+      <w:pPr>
+        <w:bidi w:val="0"/>
+        <w:rPr>
+          <w:rFonts w:hint="default"/>
+        </w:rPr>
+      </w:pPr>
+      <w:r>
+        <w:rPr>
+          <w:rFonts w:hint="default"/>
+        </w:rPr>
+        <w:t>## 🔹 Skills Demonstrated</w:t>
+      </w:r>
+    </w:p>
+    <w:p>
+      <w:pPr>
+        <w:bidi w:val="0"/>
+        <w:rPr>
+          <w:rFonts w:hint="default"/>
+        </w:rPr>
+      </w:pPr>
+      <w:r>
+        <w:rPr>
+          <w:rFonts w:hint="default"/>
+        </w:rPr>
+        <w:t>- **React UI development** with error/loading states.</w:t>
+      </w:r>
+    </w:p>
+    <w:p>
+      <w:pPr>
+        <w:bidi w:val="0"/>
+        <w:rPr>
+          <w:rFonts w:hint="default"/>
+        </w:rPr>
+      </w:pPr>
+      <w:r>
+        <w:rPr>
+          <w:rFonts w:hint="default"/>
+        </w:rPr>
+        <w:t>- **Asynchronous Axios integration** with Flask backend.</w:t>
+      </w:r>
+    </w:p>
+    <w:p>
+      <w:pPr>
+        <w:bidi w:val="0"/>
+        <w:rPr>
+          <w:rFonts w:hint="default"/>
+        </w:rPr>
+      </w:pPr>
+      <w:r>
+        <w:rPr>
+          <w:rFonts w:hint="default"/>
+        </w:rPr>
+        <w:t>- **UX improvements** (feedback indicators, error boundaries).</w:t>
+      </w:r>
+    </w:p>
+    <w:p>
+      <w:pPr>
+        <w:bidi w:val="0"/>
+        <w:rPr>
+          <w:rFonts w:hint="default"/>
+        </w:rPr>
+      </w:pPr>
+      <w:r>
+        <w:rPr>
+          <w:rFonts w:hint="default"/>
+        </w:rPr>
+        <w:t>- **Version control** with feature branching, PR merges, and structured commits.</w:t>
+      </w:r>
+    </w:p>
+    <w:p>
+      <w:pPr>
+        <w:bidi w:val="0"/>
+        <w:rPr>
+          <w:rFonts w:hint="default"/>
+        </w:rPr>
+      </w:pPr>
+    </w:p>
+    <w:p>
+      <w:pPr>
+        <w:bidi w:val="0"/>
+        <w:rPr>
+          <w:rFonts w:hint="default"/>
+        </w:rPr>
+      </w:pPr>
+      <w:r>
+        <w:rPr>
+          <w:rFonts w:hint="default"/>
+        </w:rPr>
+        <w:t>---</w:t>
+      </w:r>
+    </w:p>
+    <w:p>
+      <w:pPr>
+        <w:bidi w:val="0"/>
+        <w:rPr>
+          <w:rFonts w:hint="default"/>
+        </w:rPr>
+      </w:pPr>
+    </w:p>
+    <w:p>
+      <w:pPr>
+        <w:bidi w:val="0"/>
+        <w:rPr>
+          <w:rFonts w:hint="default"/>
+        </w:rPr>
+      </w:pPr>
+      <w:r>
+        <w:rPr>
+          <w:rFonts w:hint="default"/>
+        </w:rPr>
+        <w:t>✅ This project demonstrates my ability to build **full-stack AI-driven applications** with clean UI/UX, structured backend services, and disciplined Git workflow.</w:t>
+      </w:r>
+    </w:p>
+    <w:p>
+      <w:pPr>
+        <w:rPr>
+          <w:rFonts w:hint="default"/>
+        </w:rPr>
+      </w:pPr>
+      <w:r>
+        <w:rPr>
+          <w:rFonts w:hint="default"/>
+        </w:rPr>
+        <w:br w:type="page"/>
+      </w:r>
+    </w:p>
+    <w:p>
+      <w:pPr>
+        <w:bidi w:val="0"/>
+        <w:rPr>
+          <w:rFonts w:hint="default"/>
+        </w:rPr>
+      </w:pPr>
+    </w:p>
+    <w:p>
+      <w:pPr>
+        <w:bidi w:val="0"/>
+      </w:pPr>
+    </w:p>
+    <w:p>
+      <w:pPr>
+        <w:bidi w:val="0"/>
+        <w:rPr>
+          <w:rFonts w:hint="default"/>
+          <w:lang w:val="en-IE"/>
+        </w:rPr>
+      </w:pPr>
+    </w:p>
+    <w:p>
+      <w:pPr>
+        <w:bidi w:val="0"/>
+        <w:rPr>
+          <w:rFonts w:hint="default"/>
+          <w:lang w:val="en-IE"/>
+        </w:rPr>
+      </w:pPr>
+      <w:r>
+        <w:rPr>
+          <w:rFonts w:hint="default"/>
+          <w:lang w:val="en-IE"/>
+        </w:rPr>
+        <w:t># Black Styles — Portfolio Highlight (Day 8)</w:t>
+      </w:r>
+    </w:p>
+    <w:p>
+      <w:pPr>
+        <w:bidi w:val="0"/>
+        <w:rPr>
+          <w:rFonts w:hint="default"/>
+          <w:lang w:val="en-IE"/>
+        </w:rPr>
+      </w:pPr>
+    </w:p>
+    <w:p>
+      <w:pPr>
+        <w:bidi w:val="0"/>
+        <w:rPr>
+          <w:rFonts w:hint="default"/>
+          <w:lang w:val="en-IE"/>
+        </w:rPr>
+      </w:pPr>
+      <w:r>
+        <w:rPr>
+          <w:rFonts w:hint="default"/>
+          <w:lang w:val="en-IE"/>
+        </w:rPr>
+        <w:t>## 🔹 Focus</w:t>
+      </w:r>
+    </w:p>
+    <w:p>
+      <w:pPr>
+        <w:bidi w:val="0"/>
+        <w:rPr>
+          <w:rFonts w:hint="default"/>
+          <w:lang w:val="en-IE"/>
+        </w:rPr>
+      </w:pPr>
+      <w:r>
+        <w:rPr>
+          <w:rFonts w:hint="default"/>
+          <w:lang w:val="en-IE"/>
+        </w:rPr>
+        <w:t>- Implemented **outfit persistence** across backend &amp; frontend.</w:t>
+      </w:r>
+    </w:p>
+    <w:p>
+      <w:pPr>
+        <w:bidi w:val="0"/>
+        <w:rPr>
+          <w:rFonts w:hint="default"/>
+          <w:lang w:val="en-IE"/>
+        </w:rPr>
+      </w:pPr>
+      <w:r>
+        <w:rPr>
+          <w:rFonts w:hint="default"/>
+          <w:lang w:val="en-IE"/>
+        </w:rPr>
+        <w:t>- Each outfit includes:</w:t>
+      </w:r>
+    </w:p>
+    <w:p>
+      <w:pPr>
+        <w:bidi w:val="0"/>
+        <w:rPr>
+          <w:rFonts w:hint="default"/>
+          <w:lang w:val="en-IE"/>
+        </w:rPr>
+      </w:pPr>
+      <w:r>
+        <w:rPr>
+          <w:rFonts w:hint="default"/>
+          <w:lang w:val="en-IE"/>
+        </w:rPr>
+        <w:t xml:space="preserve">  - Uploaded image</w:t>
+      </w:r>
+    </w:p>
+    <w:p>
+      <w:pPr>
+        <w:bidi w:val="0"/>
+        <w:rPr>
+          <w:rFonts w:hint="default"/>
+          <w:lang w:val="en-IE"/>
+        </w:rPr>
+      </w:pPr>
+      <w:r>
+        <w:rPr>
+          <w:rFonts w:hint="default"/>
+          <w:lang w:val="en-IE"/>
+        </w:rPr>
+        <w:t xml:space="preserve">  - Extracted color palette</w:t>
+      </w:r>
+    </w:p>
+    <w:p>
+      <w:pPr>
+        <w:bidi w:val="0"/>
+        <w:rPr>
+          <w:rFonts w:hint="default"/>
+          <w:lang w:val="en-IE"/>
+        </w:rPr>
+      </w:pPr>
+      <w:r>
+        <w:rPr>
+          <w:rFonts w:hint="default"/>
+          <w:lang w:val="en-IE"/>
+        </w:rPr>
+        <w:t xml:space="preserve">  - Assigned theme (e.g., Autumn/Winter)</w:t>
+      </w:r>
+    </w:p>
+    <w:p>
+      <w:pPr>
+        <w:bidi w:val="0"/>
+        <w:rPr>
+          <w:rFonts w:hint="default"/>
+          <w:lang w:val="en-IE"/>
+        </w:rPr>
+      </w:pPr>
+    </w:p>
+    <w:p>
+      <w:pPr>
+        <w:bidi w:val="0"/>
+        <w:rPr>
+          <w:rFonts w:hint="default"/>
+          <w:lang w:val="en-IE"/>
+        </w:rPr>
+      </w:pPr>
+      <w:r>
+        <w:rPr>
+          <w:rFonts w:hint="default"/>
+          <w:lang w:val="en-IE"/>
+        </w:rPr>
+        <w:t>## 🔹 Backend</w:t>
+      </w:r>
+    </w:p>
+    <w:p>
+      <w:pPr>
+        <w:bidi w:val="0"/>
+        <w:rPr>
+          <w:rFonts w:hint="default"/>
+          <w:lang w:val="en-IE"/>
+        </w:rPr>
+      </w:pPr>
+      <w:r>
+        <w:rPr>
+          <w:rFonts w:hint="default"/>
+          <w:lang w:val="en-IE"/>
+        </w:rPr>
+        <w:t>- Created REST endpoints for saving/fetching outfits</w:t>
+      </w:r>
+    </w:p>
+    <w:p>
+      <w:pPr>
+        <w:bidi w:val="0"/>
+        <w:rPr>
+          <w:rFonts w:hint="default"/>
+          <w:lang w:val="en-IE"/>
+        </w:rPr>
+      </w:pPr>
+      <w:r>
+        <w:rPr>
+          <w:rFonts w:hint="default"/>
+          <w:lang w:val="en-IE"/>
+        </w:rPr>
+        <w:t>- Introduced JSON persistence layer (`outfits.json`) with easy swap to DB</w:t>
+      </w:r>
+    </w:p>
+    <w:p>
+      <w:pPr>
+        <w:bidi w:val="0"/>
+        <w:rPr>
+          <w:rFonts w:hint="default"/>
+          <w:lang w:val="en-IE"/>
+        </w:rPr>
+      </w:pPr>
+    </w:p>
+    <w:p>
+      <w:pPr>
+        <w:bidi w:val="0"/>
+        <w:rPr>
+          <w:rFonts w:hint="default"/>
+          <w:lang w:val="en-IE"/>
+        </w:rPr>
+      </w:pPr>
+      <w:r>
+        <w:rPr>
+          <w:rFonts w:hint="default"/>
+          <w:lang w:val="en-IE"/>
+        </w:rPr>
+        <w:t>## 🔹 Frontend</w:t>
+      </w:r>
+    </w:p>
+    <w:p>
+      <w:pPr>
+        <w:bidi w:val="0"/>
+        <w:rPr>
+          <w:rFonts w:hint="default"/>
+          <w:lang w:val="en-IE"/>
+        </w:rPr>
+      </w:pPr>
+      <w:r>
+        <w:rPr>
+          <w:rFonts w:hint="default"/>
+          <w:lang w:val="en-IE"/>
+        </w:rPr>
+        <w:t>- Updated UploadForm to persist outfits</w:t>
+      </w:r>
+    </w:p>
+    <w:p>
+      <w:pPr>
+        <w:bidi w:val="0"/>
+        <w:rPr>
+          <w:rFonts w:hint="default"/>
+          <w:lang w:val="en-IE"/>
+        </w:rPr>
+      </w:pPr>
+      <w:r>
+        <w:rPr>
+          <w:rFonts w:hint="default"/>
+          <w:lang w:val="en-IE"/>
+        </w:rPr>
+        <w:t>- Added OutfitCard for clean outfit visualization</w:t>
+      </w:r>
+    </w:p>
+    <w:p>
+      <w:pPr>
+        <w:bidi w:val="0"/>
+        <w:rPr>
+          <w:rFonts w:hint="default"/>
+          <w:lang w:val="en-IE"/>
+        </w:rPr>
+      </w:pPr>
+      <w:r>
+        <w:rPr>
+          <w:rFonts w:hint="default"/>
+          <w:lang w:val="en-IE"/>
+        </w:rPr>
+        <w:t>- Extended RecentOutfits to fetch from backend</w:t>
+      </w:r>
+    </w:p>
+    <w:p>
+      <w:pPr>
+        <w:bidi w:val="0"/>
+        <w:rPr>
+          <w:rFonts w:hint="default"/>
+          <w:lang w:val="en-IE"/>
+        </w:rPr>
+      </w:pPr>
+    </w:p>
+    <w:p>
+      <w:pPr>
+        <w:bidi w:val="0"/>
+        <w:rPr>
+          <w:rFonts w:hint="default"/>
+          <w:lang w:val="en-IE"/>
+        </w:rPr>
+      </w:pPr>
+      <w:r>
+        <w:rPr>
+          <w:rFonts w:hint="default"/>
+          <w:lang w:val="en-IE"/>
+        </w:rPr>
+        <w:t>## 🔹 Skills Demonstrated</w:t>
+      </w:r>
+    </w:p>
+    <w:p>
+      <w:pPr>
+        <w:bidi w:val="0"/>
+        <w:rPr>
+          <w:rFonts w:hint="default"/>
+          <w:lang w:val="en-IE"/>
+        </w:rPr>
+      </w:pPr>
+      <w:r>
+        <w:rPr>
+          <w:rFonts w:hint="default"/>
+          <w:lang w:val="en-IE"/>
+        </w:rPr>
+        <w:t>- **Full-stack feature development** (backend routes + frontend integration)</w:t>
+      </w:r>
+    </w:p>
+    <w:p>
+      <w:pPr>
+        <w:bidi w:val="0"/>
+        <w:rPr>
+          <w:rFonts w:hint="default"/>
+          <w:lang w:val="en-IE"/>
+        </w:rPr>
+      </w:pPr>
+      <w:r>
+        <w:rPr>
+          <w:rFonts w:hint="default"/>
+          <w:lang w:val="en-IE"/>
+        </w:rPr>
+        <w:t>- **Persistent data handling**</w:t>
+      </w:r>
+    </w:p>
+    <w:p>
+      <w:pPr>
+        <w:bidi w:val="0"/>
+        <w:rPr>
+          <w:rFonts w:hint="default"/>
+          <w:lang w:val="en-IE"/>
+        </w:rPr>
+      </w:pPr>
+      <w:r>
+        <w:rPr>
+          <w:rFonts w:hint="default"/>
+          <w:lang w:val="en-IE"/>
+        </w:rPr>
+        <w:t>- **UI/UX improvements** for displaying complete outfits</w:t>
+      </w:r>
+    </w:p>
+    <w:p>
+      <w:pPr>
+        <w:bidi w:val="0"/>
+        <w:rPr>
+          <w:rFonts w:hint="default"/>
+          <w:lang w:val="en-IE"/>
+        </w:rPr>
+      </w:pPr>
+    </w:p>
+    <w:p>
+      <w:pPr>
+        <w:rPr>
+          <w:rFonts w:hint="default"/>
+          <w:lang w:val="en-IE"/>
+        </w:rPr>
+      </w:pPr>
+      <w:r>
+        <w:rPr>
+          <w:rFonts w:hint="default"/>
+          <w:lang w:val="en-IE"/>
+        </w:rPr>
+        <w:br w:type="page"/>
+      </w:r>
+    </w:p>
+    <w:p>
+      <w:pPr>
+        <w:bidi w:val="0"/>
+        <w:rPr>
+          <w:rFonts w:hint="default"/>
+          <w:lang w:val="en-IE"/>
+        </w:rPr>
+      </w:pPr>
+    </w:p>
+    <w:p>
+      <w:pPr>
+        <w:bidi w:val="0"/>
+        <w:rPr>
+          <w:rFonts w:hint="default"/>
+          <w:lang w:val="en-IE"/>
+        </w:rPr>
+      </w:pPr>
+    </w:p>
+    <w:p>
+      <w:pPr>
+        <w:bidi w:val="0"/>
+        <w:rPr>
+          <w:rFonts w:hint="default"/>
+          <w:lang w:val="en-IE"/>
+        </w:rPr>
+      </w:pPr>
+      <w:r>
+        <w:rPr>
+          <w:rFonts w:hint="default"/>
+          <w:lang w:val="en-IE"/>
+        </w:rPr>
+        <w:t>### Black Styles — Day 9</w:t>
+      </w:r>
+    </w:p>
+    <w:p>
+      <w:pPr>
+        <w:bidi w:val="0"/>
+        <w:rPr>
+          <w:rFonts w:hint="default"/>
+          <w:lang w:val="en-IE"/>
+        </w:rPr>
+      </w:pPr>
+      <w:r>
+        <w:rPr>
+          <w:rFonts w:hint="default"/>
+          <w:lang w:val="en-IE"/>
+        </w:rPr>
+        <w:t>**Focus:** UX Improvements (Captions + Clipboard Feedback)</w:t>
+      </w:r>
+    </w:p>
+    <w:p>
+      <w:pPr>
+        <w:bidi w:val="0"/>
+        <w:rPr>
+          <w:rFonts w:hint="default"/>
+          <w:lang w:val="en-IE"/>
+        </w:rPr>
+      </w:pPr>
+    </w:p>
+    <w:p>
+      <w:pPr>
+        <w:bidi w:val="0"/>
+        <w:rPr>
+          <w:rFonts w:hint="default"/>
+          <w:lang w:val="en-IE"/>
+        </w:rPr>
+      </w:pPr>
+      <w:r>
+        <w:rPr>
+          <w:rFonts w:hint="default"/>
+          <w:lang w:val="en-IE"/>
+        </w:rPr>
+        <w:t>- Implemented captions for outfits:</w:t>
+      </w:r>
+    </w:p>
+    <w:p>
+      <w:pPr>
+        <w:bidi w:val="0"/>
+        <w:rPr>
+          <w:rFonts w:hint="default"/>
+          <w:lang w:val="en-IE"/>
+        </w:rPr>
+      </w:pPr>
+      <w:r>
+        <w:rPr>
+          <w:rFonts w:hint="default"/>
+          <w:lang w:val="en-IE"/>
+        </w:rPr>
+        <w:t xml:space="preserve">  - Users can add custom captions when uploading.</w:t>
+      </w:r>
+    </w:p>
+    <w:p>
+      <w:pPr>
+        <w:bidi w:val="0"/>
+        <w:rPr>
+          <w:rFonts w:hint="default"/>
+          <w:lang w:val="en-IE"/>
+        </w:rPr>
+      </w:pPr>
+      <w:r>
+        <w:rPr>
+          <w:rFonts w:hint="default"/>
+          <w:lang w:val="en-IE"/>
+        </w:rPr>
+        <w:t xml:space="preserve">  - Captions stored in backend and displayed in Recent Outfits.</w:t>
+      </w:r>
+    </w:p>
+    <w:p>
+      <w:pPr>
+        <w:bidi w:val="0"/>
+        <w:rPr>
+          <w:rFonts w:hint="default"/>
+          <w:lang w:val="en-IE"/>
+        </w:rPr>
+      </w:pPr>
+      <w:r>
+        <w:rPr>
+          <w:rFonts w:hint="default"/>
+          <w:lang w:val="en-IE"/>
+        </w:rPr>
+        <w:t>- Improved copy-to-clipboard:</w:t>
+      </w:r>
+    </w:p>
+    <w:p>
+      <w:pPr>
+        <w:bidi w:val="0"/>
+        <w:rPr>
+          <w:rFonts w:hint="default"/>
+          <w:lang w:val="en-IE"/>
+        </w:rPr>
+      </w:pPr>
+      <w:r>
+        <w:rPr>
+          <w:rFonts w:hint="default"/>
+          <w:lang w:val="en-IE"/>
+        </w:rPr>
+        <w:t xml:space="preserve">  - Replaced intrusive alert popups with inline tooltip confirmation.</w:t>
+      </w:r>
+    </w:p>
+    <w:p>
+      <w:pPr>
+        <w:bidi w:val="0"/>
+        <w:rPr>
+          <w:rFonts w:hint="default"/>
+          <w:lang w:val="en-IE"/>
+        </w:rPr>
+      </w:pPr>
+      <w:r>
+        <w:rPr>
+          <w:rFonts w:hint="default"/>
+          <w:lang w:val="en-IE"/>
+        </w:rPr>
+        <w:t>- Technologies: React, Flask, Axios, JSON persistence.</w:t>
+      </w:r>
+    </w:p>
+    <w:p>
+      <w:pPr>
+        <w:rPr>
+          <w:rFonts w:hint="default"/>
+          <w:lang w:val="en-IE"/>
+        </w:rPr>
+      </w:pPr>
+      <w:r>
+        <w:rPr>
+          <w:rFonts w:hint="default"/>
+          <w:lang w:val="en-IE"/>
+        </w:rPr>
+        <w:br w:type="page"/>
+      </w:r>
+    </w:p>
+    <w:p>
+      <w:pPr>
+        <w:bidi w:val="0"/>
+        <w:rPr>
+          <w:rFonts w:hint="default"/>
+          <w:lang w:val="en-IE"/>
+        </w:rPr>
+      </w:pPr>
+    </w:p>
+    <w:p>
+      <w:pPr>
+        <w:bidi w:val="0"/>
+        <w:rPr>
+          <w:rFonts w:hint="default"/>
+          <w:lang w:val="en-IE"/>
+        </w:rPr>
+      </w:pPr>
+      <w:r>
+        <w:rPr>
+          <w:rFonts w:hint="default"/>
+          <w:lang w:val="en-IE"/>
+        </w:rPr>
+        <w:t>### Black Styles — Day 10</w:t>
+      </w:r>
+    </w:p>
+    <w:p>
+      <w:pPr>
+        <w:bidi w:val="0"/>
+        <w:rPr>
+          <w:rFonts w:hint="default"/>
+          <w:lang w:val="en-IE"/>
+        </w:rPr>
+      </w:pPr>
+      <w:r>
+        <w:rPr>
+          <w:rFonts w:hint="default"/>
+          <w:lang w:val="en-IE"/>
+        </w:rPr>
+        <w:t>**Focus:** Outfit Tagging &amp; Categorization</w:t>
+      </w:r>
+    </w:p>
+    <w:p>
+      <w:pPr>
+        <w:bidi w:val="0"/>
+        <w:rPr>
+          <w:rFonts w:hint="default"/>
+          <w:lang w:val="en-IE"/>
+        </w:rPr>
+      </w:pPr>
+    </w:p>
+    <w:p>
+      <w:pPr>
+        <w:bidi w:val="0"/>
+        <w:rPr>
+          <w:rFonts w:hint="default"/>
+          <w:lang w:val="en-IE"/>
+        </w:rPr>
+      </w:pPr>
+      <w:r>
+        <w:rPr>
+          <w:rFonts w:hint="default"/>
+          <w:lang w:val="en-IE"/>
+        </w:rPr>
+        <w:t>- Extended outfit model with **tags** (Formal, Streetwear, Workwear, etc.).</w:t>
+      </w:r>
+    </w:p>
+    <w:p>
+      <w:pPr>
+        <w:bidi w:val="0"/>
+        <w:rPr>
+          <w:rFonts w:hint="default"/>
+          <w:lang w:val="en-IE"/>
+        </w:rPr>
+      </w:pPr>
+      <w:r>
+        <w:rPr>
+          <w:rFonts w:hint="default"/>
+          <w:lang w:val="en-IE"/>
+        </w:rPr>
+        <w:t>- Tags added via frontend form, persisted in backend JSON.</w:t>
+      </w:r>
+    </w:p>
+    <w:p>
+      <w:pPr>
+        <w:bidi w:val="0"/>
+        <w:rPr>
+          <w:rFonts w:hint="default"/>
+          <w:lang w:val="en-IE"/>
+        </w:rPr>
+      </w:pPr>
+      <w:r>
+        <w:rPr>
+          <w:rFonts w:hint="default"/>
+          <w:lang w:val="en-IE"/>
+        </w:rPr>
+        <w:t>- Outfits now display tags as styled badges under captions.</w:t>
+      </w:r>
+    </w:p>
+    <w:p>
+      <w:pPr>
+        <w:bidi w:val="0"/>
+        <w:rPr>
+          <w:rFonts w:hint="default"/>
+          <w:lang w:val="en-IE"/>
+        </w:rPr>
+      </w:pPr>
+      <w:r>
+        <w:rPr>
+          <w:rFonts w:hint="default"/>
+          <w:lang w:val="en-IE"/>
+        </w:rPr>
+        <w:t>- Enables future **filtering &amp; search** by tags.</w:t>
+      </w:r>
+    </w:p>
+    <w:p>
+      <w:pPr>
+        <w:bidi w:val="0"/>
+        <w:rPr>
+          <w:rFonts w:hint="default"/>
+          <w:lang w:val="en-IE"/>
+        </w:rPr>
+      </w:pPr>
     </w:p>
     <w:sectPr>
       <w:pgSz w:w="11906" w:h="16838"/>
@@ -3358,7 +3278,7 @@
     <w:lsdException w:unhideWhenUsed="0" w:uiPriority="0" w:semiHidden="0" w:name="HTML Acronym"/>
     <w:lsdException w:unhideWhenUsed="0" w:uiPriority="0" w:semiHidden="0" w:name="HTML Address"/>
     <w:lsdException w:unhideWhenUsed="0" w:uiPriority="0" w:semiHidden="0" w:name="HTML Cite"/>
-    <w:lsdException w:unhideWhenUsed="0" w:uiPriority="0" w:semiHidden="0" w:name="HTML Code"/>
+    <w:lsdException w:qFormat="1" w:unhideWhenUsed="0" w:uiPriority="0" w:semiHidden="0" w:name="HTML Code"/>
     <w:lsdException w:unhideWhenUsed="0" w:uiPriority="0" w:semiHidden="0" w:name="HTML Definition"/>
     <w:lsdException w:unhideWhenUsed="0" w:uiPriority="0" w:semiHidden="0" w:name="HTML Keyboard"/>
     <w:lsdException w:unhideWhenUsed="0" w:uiPriority="0" w:semiHidden="0" w:name="HTML Preformatted"/>
@@ -3543,6 +3463,7 @@
   <w:style w:type="character" w:styleId="4">
     <w:name w:val="HTML Code"/>
     <w:basedOn w:val="2"/>
+    <w:qFormat/>
     <w:uiPriority w:val="0"/>
     <w:rPr>
       <w:rFonts w:ascii="Courier New" w:hAnsi="Courier New" w:cs="Courier New"/>

</xml_diff>

<commit_message>
feat(outfits): add tag-based search and frontend filtering
</commit_message>
<xml_diff>
--- a/Documentation/Progress Report/Progress Report.docx
+++ b/Documentation/Progress Report/Progress Report.docx
@@ -1843,1286 +1843,1951 @@
         </w:rPr>
         <w:t xml:space="preserve"> (Day6)</w:t>
       </w:r>
+    </w:p>
+    <w:p>
+      <w:pPr>
+        <w:bidi w:val="0"/>
+        <w:rPr>
+          <w:rFonts w:hint="default"/>
+        </w:rPr>
+      </w:pPr>
+      <w:r>
+        <w:rPr>
+          <w:rFonts w:hint="default"/>
+        </w:rPr>
+        <w:t>## Project Overview</w:t>
+      </w:r>
+    </w:p>
+    <w:p>
+      <w:pPr>
+        <w:bidi w:val="0"/>
+        <w:rPr>
+          <w:rFonts w:hint="default"/>
+        </w:rPr>
+      </w:pPr>
+      <w:r>
+        <w:rPr>
+          <w:rFonts w:hint="default"/>
+        </w:rPr>
+        <w:t xml:space="preserve">A React + Flask AI fashion app for culturally rich and body-aware style recommendations.  </w:t>
+      </w:r>
+    </w:p>
+    <w:p>
+      <w:pPr>
+        <w:bidi w:val="0"/>
+        <w:rPr>
+          <w:rFonts w:hint="default"/>
+        </w:rPr>
+      </w:pPr>
+      <w:r>
+        <w:rPr>
+          <w:rFonts w:hint="default"/>
+        </w:rPr>
+        <w:t>Features body-aware color palette extraction from clothing or full-body photos, theme-based style suggestions, and outfit persistence.</w:t>
+      </w:r>
+    </w:p>
+    <w:p>
+      <w:pPr>
+        <w:bidi w:val="0"/>
+        <w:rPr>
+          <w:rFonts w:hint="default"/>
+        </w:rPr>
+      </w:pPr>
+    </w:p>
+    <w:p>
+      <w:pPr>
+        <w:bidi w:val="0"/>
+        <w:rPr>
+          <w:rFonts w:hint="default"/>
+        </w:rPr>
+      </w:pPr>
+      <w:r>
+        <w:rPr>
+          <w:rFonts w:hint="default"/>
+        </w:rPr>
+        <w:t>## Key Features (Implemented so far)</w:t>
+      </w:r>
+    </w:p>
+    <w:p>
+      <w:pPr>
+        <w:bidi w:val="0"/>
+        <w:rPr>
+          <w:rFonts w:hint="default"/>
+        </w:rPr>
+      </w:pPr>
+      <w:r>
+        <w:rPr>
+          <w:rFonts w:hint="default"/>
+        </w:rPr>
+        <w:t>1. **Photo Upload / Camera Input** – upload images for analysis</w:t>
+      </w:r>
+    </w:p>
+    <w:p>
+      <w:pPr>
+        <w:bidi w:val="0"/>
+        <w:rPr>
+          <w:rFonts w:hint="default"/>
+        </w:rPr>
+      </w:pPr>
+      <w:r>
+        <w:rPr>
+          <w:rFonts w:hint="default"/>
+        </w:rPr>
+        <w:t>2. **Color Palette Extraction** – OpenCV + KMeans for top 3–5 colors</w:t>
+      </w:r>
+    </w:p>
+    <w:p>
+      <w:pPr>
+        <w:bidi w:val="0"/>
+        <w:rPr>
+          <w:rFonts w:hint="default"/>
+        </w:rPr>
+      </w:pPr>
+      <w:r>
+        <w:rPr>
+          <w:rFonts w:hint="default"/>
+        </w:rPr>
+        <w:t>3. **Theme Matching** – assign season based on palette</w:t>
+      </w:r>
+    </w:p>
+    <w:p>
+      <w:pPr>
+        <w:bidi w:val="0"/>
+        <w:rPr>
+          <w:rFonts w:hint="default"/>
+        </w:rPr>
+      </w:pPr>
+      <w:r>
+        <w:rPr>
+          <w:rFonts w:hint="default"/>
+        </w:rPr>
+        <w:t>4. **Palette Persistence** – save &amp; fetch outfits via backend (MongoDB or JSON fallback)</w:t>
+      </w:r>
+    </w:p>
+    <w:p>
+      <w:pPr>
+        <w:bidi w:val="0"/>
+        <w:rPr>
+          <w:rFonts w:hint="default"/>
+        </w:rPr>
+      </w:pPr>
+      <w:r>
+        <w:rPr>
+          <w:rFonts w:hint="default"/>
+        </w:rPr>
+        <w:t>5. **Recent Outfits Display** – frontend component to visualize saved palettes with thumbnails</w:t>
+      </w:r>
+    </w:p>
+    <w:p>
+      <w:pPr>
+        <w:bidi w:val="0"/>
+        <w:rPr>
+          <w:rFonts w:hint="default"/>
+        </w:rPr>
+      </w:pPr>
+      <w:r>
+        <w:rPr>
+          <w:rFonts w:hint="default"/>
+        </w:rPr>
+        <w:t>6. **Frontend Utilities** – Axios API helper functions</w:t>
+      </w:r>
+    </w:p>
+    <w:p>
+      <w:pPr>
+        <w:bidi w:val="0"/>
+        <w:rPr>
+          <w:rFonts w:hint="default"/>
+        </w:rPr>
+      </w:pPr>
+      <w:r>
+        <w:rPr>
+          <w:rFonts w:hint="default"/>
+        </w:rPr>
+        <w:t>7. **Local Storage Fallback** – offline persistence</w:t>
+      </w:r>
+    </w:p>
+    <w:p>
+      <w:pPr>
+        <w:bidi w:val="0"/>
+        <w:rPr>
+          <w:rFonts w:hint="default"/>
+        </w:rPr>
+      </w:pPr>
+      <w:r>
+        <w:rPr>
+          <w:rFonts w:hint="default"/>
+        </w:rPr>
+        <w:t>8. **Request Logging &amp; Error Handling** – backend logs and graceful failures</w:t>
+      </w:r>
+    </w:p>
+    <w:p>
+      <w:pPr>
+        <w:bidi w:val="0"/>
+        <w:rPr>
+          <w:rFonts w:hint="default"/>
+        </w:rPr>
+      </w:pPr>
+      <w:r>
+        <w:rPr>
+          <w:rFonts w:hint="default"/>
+        </w:rPr>
+        <w:t>9. **OOP Design Principles** – modular backend services and utilities</w:t>
+      </w:r>
+    </w:p>
+    <w:p>
+      <w:pPr>
+        <w:bidi w:val="0"/>
+        <w:rPr>
+          <w:rFonts w:hint="default"/>
+        </w:rPr>
+      </w:pPr>
+    </w:p>
+    <w:p>
+      <w:pPr>
+        <w:bidi w:val="0"/>
+        <w:rPr>
+          <w:rFonts w:hint="default"/>
+        </w:rPr>
+      </w:pPr>
+      <w:r>
+        <w:rPr>
+          <w:rFonts w:hint="default"/>
+        </w:rPr>
+        <w:t>## Technology Stack</w:t>
+      </w:r>
+    </w:p>
+    <w:p>
+      <w:pPr>
+        <w:bidi w:val="0"/>
+        <w:rPr>
+          <w:rFonts w:hint="default"/>
+        </w:rPr>
+      </w:pPr>
+      <w:r>
+        <w:rPr>
+          <w:rFonts w:hint="default"/>
+        </w:rPr>
+        <w:t xml:space="preserve">- **Frontend:** React, JavaScript  </w:t>
+      </w:r>
+    </w:p>
+    <w:p>
+      <w:pPr>
+        <w:bidi w:val="0"/>
+        <w:rPr>
+          <w:rFonts w:hint="default"/>
+        </w:rPr>
+      </w:pPr>
+      <w:r>
+        <w:rPr>
+          <w:rFonts w:hint="default"/>
+        </w:rPr>
+        <w:t xml:space="preserve">- **Backend:** Python, Flask  </w:t>
+      </w:r>
+    </w:p>
+    <w:p>
+      <w:pPr>
+        <w:bidi w:val="0"/>
+        <w:rPr>
+          <w:rFonts w:hint="default"/>
+        </w:rPr>
+      </w:pPr>
+      <w:r>
+        <w:rPr>
+          <w:rFonts w:hint="default"/>
+        </w:rPr>
+        <w:t xml:space="preserve">- **AI/Computer Vision:** OpenCV, MediaPipe, TensorFlow (for body metrics/color extraction)  </w:t>
+      </w:r>
+    </w:p>
+    <w:p>
+      <w:pPr>
+        <w:bidi w:val="0"/>
+        <w:rPr>
+          <w:rFonts w:hint="default"/>
+        </w:rPr>
+      </w:pPr>
+      <w:r>
+        <w:rPr>
+          <w:rFonts w:hint="default"/>
+        </w:rPr>
+        <w:t xml:space="preserve">- **Database:** MongoDB Atlas (free tier) / JSON fallback  </w:t>
+      </w:r>
+    </w:p>
+    <w:p>
+      <w:pPr>
+        <w:bidi w:val="0"/>
+        <w:rPr>
+          <w:rFonts w:hint="default"/>
+        </w:rPr>
+      </w:pPr>
+      <w:r>
+        <w:rPr>
+          <w:rFonts w:hint="default"/>
+        </w:rPr>
+        <w:t xml:space="preserve">- **Storage:** Firebase Storage or Cloudinary  </w:t>
+      </w:r>
+    </w:p>
+    <w:p>
+      <w:pPr>
+        <w:bidi w:val="0"/>
+        <w:rPr>
+          <w:rFonts w:hint="default"/>
+        </w:rPr>
+      </w:pPr>
+      <w:r>
+        <w:rPr>
+          <w:rFonts w:hint="default"/>
+        </w:rPr>
+        <w:t>- **Version Control:** GitHub (branches, PRs, commits)</w:t>
+      </w:r>
+    </w:p>
+    <w:p>
+      <w:pPr>
+        <w:rPr>
+          <w:rFonts w:hint="default"/>
+        </w:rPr>
+      </w:pPr>
+      <w:r>
+        <w:rPr>
+          <w:rFonts w:hint="default"/>
+        </w:rPr>
+        <w:br w:type="page"/>
+      </w:r>
+    </w:p>
+    <w:p>
+      <w:pPr>
+        <w:bidi w:val="0"/>
+        <w:rPr>
+          <w:rFonts w:hint="default"/>
+        </w:rPr>
+      </w:pPr>
+    </w:p>
+    <w:p>
+      <w:pPr>
+        <w:bidi w:val="0"/>
+        <w:rPr>
+          <w:rFonts w:hint="default"/>
+          <w:lang w:val="en-IE"/>
+        </w:rPr>
+      </w:pPr>
+      <w:r>
+        <w:rPr>
+          <w:rFonts w:hint="default"/>
+        </w:rPr>
+        <w:t># Black Styles — AI Fashion Ap</w:t>
+      </w:r>
+      <w:r>
+        <w:rPr>
+          <w:rFonts w:hint="default"/>
+          <w:lang w:val="en-IE"/>
+        </w:rPr>
+        <w:t>p(Day 7)</w:t>
+      </w:r>
+    </w:p>
+    <w:p>
+      <w:pPr>
+        <w:bidi w:val="0"/>
+        <w:rPr>
+          <w:rFonts w:hint="default"/>
+        </w:rPr>
+      </w:pPr>
+    </w:p>
+    <w:p>
+      <w:pPr>
+        <w:bidi w:val="0"/>
+        <w:rPr>
+          <w:rFonts w:hint="default"/>
+        </w:rPr>
+      </w:pPr>
+      <w:r>
+        <w:rPr>
+          <w:rFonts w:hint="default"/>
+        </w:rPr>
+        <w:t>**Tech Stack**: React (frontend), Flask (backend), MongoDB (DB), OpenCV + KMeans (AI), Firebase/Cloudinary (image storage)</w:t>
+      </w:r>
+    </w:p>
+    <w:p>
+      <w:pPr>
+        <w:bidi w:val="0"/>
+        <w:rPr>
+          <w:rFonts w:hint="default"/>
+        </w:rPr>
+      </w:pPr>
+    </w:p>
+    <w:p>
+      <w:pPr>
+        <w:bidi w:val="0"/>
+        <w:rPr>
+          <w:rFonts w:hint="default"/>
+        </w:rPr>
+      </w:pPr>
+      <w:r>
+        <w:rPr>
+          <w:rFonts w:hint="default"/>
+        </w:rPr>
+        <w:t>---</w:t>
+      </w:r>
+    </w:p>
+    <w:p>
+      <w:pPr>
+        <w:bidi w:val="0"/>
+        <w:rPr>
+          <w:rFonts w:hint="default"/>
+        </w:rPr>
+      </w:pPr>
+    </w:p>
+    <w:p>
+      <w:pPr>
+        <w:bidi w:val="0"/>
+        <w:rPr>
+          <w:rFonts w:hint="default"/>
+        </w:rPr>
+      </w:pPr>
+      <w:r>
+        <w:rPr>
+          <w:rFonts w:hint="default"/>
+        </w:rPr>
+        <w:t>## 🔹 What I Built</w:t>
+      </w:r>
+    </w:p>
+    <w:p>
+      <w:pPr>
+        <w:bidi w:val="0"/>
+        <w:rPr>
+          <w:rFonts w:hint="default"/>
+        </w:rPr>
+      </w:pPr>
+      <w:r>
+        <w:rPr>
+          <w:rFonts w:hint="default"/>
+        </w:rPr>
+        <w:t>- **Day 7 Focus (Frontend)**:</w:t>
+      </w:r>
+    </w:p>
+    <w:p>
+      <w:pPr>
+        <w:bidi w:val="0"/>
+        <w:rPr>
+          <w:rFonts w:hint="default"/>
+        </w:rPr>
+      </w:pPr>
+      <w:r>
+        <w:rPr>
+          <w:rFonts w:hint="default"/>
+        </w:rPr>
+        <w:t xml:space="preserve">  - Implemented **palette visualization UI**:</w:t>
+      </w:r>
+    </w:p>
+    <w:p>
+      <w:pPr>
+        <w:bidi w:val="0"/>
+        <w:rPr>
+          <w:rFonts w:hint="default"/>
+        </w:rPr>
+      </w:pPr>
+      <w:r>
+        <w:rPr>
+          <w:rFonts w:hint="default"/>
+        </w:rPr>
+        <w:t xml:space="preserve">    - Color swatches for top 3–5 hex colors.</w:t>
+      </w:r>
+    </w:p>
+    <w:p>
+      <w:pPr>
+        <w:bidi w:val="0"/>
+        <w:rPr>
+          <w:rFonts w:hint="default"/>
+        </w:rPr>
+      </w:pPr>
+      <w:r>
+        <w:rPr>
+          <w:rFonts w:hint="default"/>
+        </w:rPr>
+        <w:t xml:space="preserve">    - Hex codes displayed under each swatch.</w:t>
+      </w:r>
+    </w:p>
+    <w:p>
+      <w:pPr>
+        <w:bidi w:val="0"/>
+        <w:rPr>
+          <w:rFonts w:hint="default"/>
+        </w:rPr>
+      </w:pPr>
+      <w:r>
+        <w:rPr>
+          <w:rFonts w:hint="default"/>
+        </w:rPr>
+        <w:t xml:space="preserve">    - Loading indicator for smoother UX.</w:t>
+      </w:r>
+    </w:p>
+    <w:p>
+      <w:pPr>
+        <w:bidi w:val="0"/>
+        <w:rPr>
+          <w:rFonts w:hint="default"/>
+        </w:rPr>
+      </w:pPr>
+      <w:r>
+        <w:rPr>
+          <w:rFonts w:hint="default"/>
+        </w:rPr>
+        <w:t xml:space="preserve">    - Error messages for failed/invalid uploads.</w:t>
+      </w:r>
+    </w:p>
+    <w:p>
+      <w:pPr>
+        <w:bidi w:val="0"/>
+        <w:rPr>
+          <w:rFonts w:hint="default"/>
+        </w:rPr>
+      </w:pPr>
+    </w:p>
+    <w:p>
+      <w:pPr>
+        <w:bidi w:val="0"/>
+        <w:rPr>
+          <w:rFonts w:hint="default"/>
+        </w:rPr>
+      </w:pPr>
+      <w:r>
+        <w:rPr>
+          <w:rFonts w:hint="default"/>
+        </w:rPr>
+        <w:t>## 🔹 Skills Demonstrated</w:t>
+      </w:r>
+    </w:p>
+    <w:p>
+      <w:pPr>
+        <w:bidi w:val="0"/>
+        <w:rPr>
+          <w:rFonts w:hint="default"/>
+        </w:rPr>
+      </w:pPr>
+      <w:r>
+        <w:rPr>
+          <w:rFonts w:hint="default"/>
+        </w:rPr>
+        <w:t>- **React UI development** with error/loading states.</w:t>
+      </w:r>
+    </w:p>
+    <w:p>
+      <w:pPr>
+        <w:bidi w:val="0"/>
+        <w:rPr>
+          <w:rFonts w:hint="default"/>
+        </w:rPr>
+      </w:pPr>
+      <w:r>
+        <w:rPr>
+          <w:rFonts w:hint="default"/>
+        </w:rPr>
+        <w:t>- **Asynchronous Axios integration** with Flask backend.</w:t>
+      </w:r>
+    </w:p>
+    <w:p>
+      <w:pPr>
+        <w:bidi w:val="0"/>
+        <w:rPr>
+          <w:rFonts w:hint="default"/>
+        </w:rPr>
+      </w:pPr>
+      <w:r>
+        <w:rPr>
+          <w:rFonts w:hint="default"/>
+        </w:rPr>
+        <w:t>- **UX improvements** (feedback indicators, error boundaries).</w:t>
+      </w:r>
+    </w:p>
+    <w:p>
+      <w:pPr>
+        <w:bidi w:val="0"/>
+        <w:rPr>
+          <w:rFonts w:hint="default"/>
+        </w:rPr>
+      </w:pPr>
+      <w:r>
+        <w:rPr>
+          <w:rFonts w:hint="default"/>
+        </w:rPr>
+        <w:t>- **Version control** with feature branching, PR merges, and structured commits.</w:t>
+      </w:r>
+    </w:p>
+    <w:p>
+      <w:pPr>
+        <w:bidi w:val="0"/>
+        <w:rPr>
+          <w:rFonts w:hint="default"/>
+        </w:rPr>
+      </w:pPr>
+    </w:p>
+    <w:p>
+      <w:pPr>
+        <w:bidi w:val="0"/>
+        <w:rPr>
+          <w:rFonts w:hint="default"/>
+        </w:rPr>
+      </w:pPr>
+      <w:r>
+        <w:rPr>
+          <w:rFonts w:hint="default"/>
+        </w:rPr>
+        <w:t>---</w:t>
+      </w:r>
+    </w:p>
+    <w:p>
+      <w:pPr>
+        <w:bidi w:val="0"/>
+        <w:rPr>
+          <w:rFonts w:hint="default"/>
+        </w:rPr>
+      </w:pPr>
+    </w:p>
+    <w:p>
+      <w:pPr>
+        <w:bidi w:val="0"/>
+        <w:rPr>
+          <w:rFonts w:hint="default"/>
+        </w:rPr>
+      </w:pPr>
+      <w:r>
+        <w:rPr>
+          <w:rFonts w:hint="default"/>
+        </w:rPr>
+        <w:t>✅ This project demonstrates my ability to build **full-stack AI-driven applications** with clean UI/UX, structured backend services, and disciplined Git workflow.</w:t>
+      </w:r>
+    </w:p>
+    <w:p>
+      <w:pPr>
+        <w:rPr>
+          <w:rFonts w:hint="default"/>
+        </w:rPr>
+      </w:pPr>
+      <w:r>
+        <w:rPr>
+          <w:rFonts w:hint="default"/>
+        </w:rPr>
+        <w:br w:type="page"/>
+      </w:r>
+    </w:p>
+    <w:p>
+      <w:pPr>
+        <w:bidi w:val="0"/>
+        <w:rPr>
+          <w:rFonts w:hint="default"/>
+        </w:rPr>
+      </w:pPr>
+    </w:p>
+    <w:p>
+      <w:pPr>
+        <w:bidi w:val="0"/>
+      </w:pPr>
+    </w:p>
+    <w:p>
+      <w:pPr>
+        <w:bidi w:val="0"/>
+        <w:rPr>
+          <w:rFonts w:hint="default"/>
+          <w:lang w:val="en-IE"/>
+        </w:rPr>
+      </w:pPr>
+    </w:p>
+    <w:p>
+      <w:pPr>
+        <w:bidi w:val="0"/>
+        <w:rPr>
+          <w:rFonts w:hint="default"/>
+          <w:lang w:val="en-IE"/>
+        </w:rPr>
+      </w:pPr>
+      <w:r>
+        <w:rPr>
+          <w:rFonts w:hint="default"/>
+          <w:lang w:val="en-IE"/>
+        </w:rPr>
+        <w:t># Black Styles — Portfolio Highlight (Day 8)</w:t>
+      </w:r>
+    </w:p>
+    <w:p>
+      <w:pPr>
+        <w:bidi w:val="0"/>
+        <w:rPr>
+          <w:rFonts w:hint="default"/>
+          <w:lang w:val="en-IE"/>
+        </w:rPr>
+      </w:pPr>
+    </w:p>
+    <w:p>
+      <w:pPr>
+        <w:bidi w:val="0"/>
+        <w:rPr>
+          <w:rFonts w:hint="default"/>
+          <w:lang w:val="en-IE"/>
+        </w:rPr>
+      </w:pPr>
+      <w:r>
+        <w:rPr>
+          <w:rFonts w:hint="default"/>
+          <w:lang w:val="en-IE"/>
+        </w:rPr>
+        <w:t>## 🔹 Focus</w:t>
+      </w:r>
+    </w:p>
+    <w:p>
+      <w:pPr>
+        <w:bidi w:val="0"/>
+        <w:rPr>
+          <w:rFonts w:hint="default"/>
+          <w:lang w:val="en-IE"/>
+        </w:rPr>
+      </w:pPr>
+      <w:r>
+        <w:rPr>
+          <w:rFonts w:hint="default"/>
+          <w:lang w:val="en-IE"/>
+        </w:rPr>
+        <w:t>- Implemented **outfit persistence** across backend &amp; frontend.</w:t>
+      </w:r>
+    </w:p>
+    <w:p>
+      <w:pPr>
+        <w:bidi w:val="0"/>
+        <w:rPr>
+          <w:rFonts w:hint="default"/>
+          <w:lang w:val="en-IE"/>
+        </w:rPr>
+      </w:pPr>
+      <w:r>
+        <w:rPr>
+          <w:rFonts w:hint="default"/>
+          <w:lang w:val="en-IE"/>
+        </w:rPr>
+        <w:t>- Each outfit includes:</w:t>
+      </w:r>
+    </w:p>
+    <w:p>
+      <w:pPr>
+        <w:bidi w:val="0"/>
+        <w:rPr>
+          <w:rFonts w:hint="default"/>
+          <w:lang w:val="en-IE"/>
+        </w:rPr>
+      </w:pPr>
+      <w:r>
+        <w:rPr>
+          <w:rFonts w:hint="default"/>
+          <w:lang w:val="en-IE"/>
+        </w:rPr>
+        <w:t xml:space="preserve">  - Uploaded image</w:t>
+      </w:r>
+    </w:p>
+    <w:p>
+      <w:pPr>
+        <w:bidi w:val="0"/>
+        <w:rPr>
+          <w:rFonts w:hint="default"/>
+          <w:lang w:val="en-IE"/>
+        </w:rPr>
+      </w:pPr>
+      <w:r>
+        <w:rPr>
+          <w:rFonts w:hint="default"/>
+          <w:lang w:val="en-IE"/>
+        </w:rPr>
+        <w:t xml:space="preserve">  - Extracted color palette</w:t>
+      </w:r>
+    </w:p>
+    <w:p>
+      <w:pPr>
+        <w:bidi w:val="0"/>
+        <w:rPr>
+          <w:rFonts w:hint="default"/>
+          <w:lang w:val="en-IE"/>
+        </w:rPr>
+      </w:pPr>
+      <w:r>
+        <w:rPr>
+          <w:rFonts w:hint="default"/>
+          <w:lang w:val="en-IE"/>
+        </w:rPr>
+        <w:t xml:space="preserve">  - Assigned theme (e.g., Autumn/Winter)</w:t>
+      </w:r>
+    </w:p>
+    <w:p>
+      <w:pPr>
+        <w:bidi w:val="0"/>
+        <w:rPr>
+          <w:rFonts w:hint="default"/>
+          <w:lang w:val="en-IE"/>
+        </w:rPr>
+      </w:pPr>
+    </w:p>
+    <w:p>
+      <w:pPr>
+        <w:bidi w:val="0"/>
+        <w:rPr>
+          <w:rFonts w:hint="default"/>
+          <w:lang w:val="en-IE"/>
+        </w:rPr>
+      </w:pPr>
+      <w:r>
+        <w:rPr>
+          <w:rFonts w:hint="default"/>
+          <w:lang w:val="en-IE"/>
+        </w:rPr>
+        <w:t>## 🔹 Backend</w:t>
+      </w:r>
+    </w:p>
+    <w:p>
+      <w:pPr>
+        <w:bidi w:val="0"/>
+        <w:rPr>
+          <w:rFonts w:hint="default"/>
+          <w:lang w:val="en-IE"/>
+        </w:rPr>
+      </w:pPr>
+      <w:r>
+        <w:rPr>
+          <w:rFonts w:hint="default"/>
+          <w:lang w:val="en-IE"/>
+        </w:rPr>
+        <w:t>- Created REST endpoints for saving/fetching outfits</w:t>
+      </w:r>
+    </w:p>
+    <w:p>
+      <w:pPr>
+        <w:bidi w:val="0"/>
+        <w:rPr>
+          <w:rFonts w:hint="default"/>
+          <w:lang w:val="en-IE"/>
+        </w:rPr>
+      </w:pPr>
+      <w:r>
+        <w:rPr>
+          <w:rFonts w:hint="default"/>
+          <w:lang w:val="en-IE"/>
+        </w:rPr>
+        <w:t>- Introduced JSON persistence layer (`outfits.json`) with easy swap to DB</w:t>
+      </w:r>
+    </w:p>
+    <w:p>
+      <w:pPr>
+        <w:bidi w:val="0"/>
+        <w:rPr>
+          <w:rFonts w:hint="default"/>
+          <w:lang w:val="en-IE"/>
+        </w:rPr>
+      </w:pPr>
+    </w:p>
+    <w:p>
+      <w:pPr>
+        <w:bidi w:val="0"/>
+        <w:rPr>
+          <w:rFonts w:hint="default"/>
+          <w:lang w:val="en-IE"/>
+        </w:rPr>
+      </w:pPr>
+      <w:r>
+        <w:rPr>
+          <w:rFonts w:hint="default"/>
+          <w:lang w:val="en-IE"/>
+        </w:rPr>
+        <w:t>## 🔹 Frontend</w:t>
+      </w:r>
+    </w:p>
+    <w:p>
+      <w:pPr>
+        <w:bidi w:val="0"/>
+        <w:rPr>
+          <w:rFonts w:hint="default"/>
+          <w:lang w:val="en-IE"/>
+        </w:rPr>
+      </w:pPr>
+      <w:r>
+        <w:rPr>
+          <w:rFonts w:hint="default"/>
+          <w:lang w:val="en-IE"/>
+        </w:rPr>
+        <w:t>- Updated UploadForm to persist outfits</w:t>
+      </w:r>
+    </w:p>
+    <w:p>
+      <w:pPr>
+        <w:bidi w:val="0"/>
+        <w:rPr>
+          <w:rFonts w:hint="default"/>
+          <w:lang w:val="en-IE"/>
+        </w:rPr>
+      </w:pPr>
+      <w:r>
+        <w:rPr>
+          <w:rFonts w:hint="default"/>
+          <w:lang w:val="en-IE"/>
+        </w:rPr>
+        <w:t>- Added OutfitCard for clean outfit visualization</w:t>
+      </w:r>
+    </w:p>
+    <w:p>
+      <w:pPr>
+        <w:bidi w:val="0"/>
+        <w:rPr>
+          <w:rFonts w:hint="default"/>
+          <w:lang w:val="en-IE"/>
+        </w:rPr>
+      </w:pPr>
+      <w:r>
+        <w:rPr>
+          <w:rFonts w:hint="default"/>
+          <w:lang w:val="en-IE"/>
+        </w:rPr>
+        <w:t>- Extended RecentOutfits to fetch from backend</w:t>
+      </w:r>
+    </w:p>
+    <w:p>
+      <w:pPr>
+        <w:bidi w:val="0"/>
+        <w:rPr>
+          <w:rFonts w:hint="default"/>
+          <w:lang w:val="en-IE"/>
+        </w:rPr>
+      </w:pPr>
+    </w:p>
+    <w:p>
+      <w:pPr>
+        <w:bidi w:val="0"/>
+        <w:rPr>
+          <w:rFonts w:hint="default"/>
+          <w:lang w:val="en-IE"/>
+        </w:rPr>
+      </w:pPr>
+      <w:r>
+        <w:rPr>
+          <w:rFonts w:hint="default"/>
+          <w:lang w:val="en-IE"/>
+        </w:rPr>
+        <w:t>## 🔹 Skills Demonstrated</w:t>
+      </w:r>
+    </w:p>
+    <w:p>
+      <w:pPr>
+        <w:bidi w:val="0"/>
+        <w:rPr>
+          <w:rFonts w:hint="default"/>
+          <w:lang w:val="en-IE"/>
+        </w:rPr>
+      </w:pPr>
+      <w:r>
+        <w:rPr>
+          <w:rFonts w:hint="default"/>
+          <w:lang w:val="en-IE"/>
+        </w:rPr>
+        <w:t>- **Full-stack feature development** (backend routes + frontend integration)</w:t>
+      </w:r>
+    </w:p>
+    <w:p>
+      <w:pPr>
+        <w:bidi w:val="0"/>
+        <w:rPr>
+          <w:rFonts w:hint="default"/>
+          <w:lang w:val="en-IE"/>
+        </w:rPr>
+      </w:pPr>
+      <w:r>
+        <w:rPr>
+          <w:rFonts w:hint="default"/>
+          <w:lang w:val="en-IE"/>
+        </w:rPr>
+        <w:t>- **Persistent data handling**</w:t>
+      </w:r>
+    </w:p>
+    <w:p>
+      <w:pPr>
+        <w:bidi w:val="0"/>
+        <w:rPr>
+          <w:rFonts w:hint="default"/>
+          <w:lang w:val="en-IE"/>
+        </w:rPr>
+      </w:pPr>
+      <w:r>
+        <w:rPr>
+          <w:rFonts w:hint="default"/>
+          <w:lang w:val="en-IE"/>
+        </w:rPr>
+        <w:t>- **UI/UX improvements** for displaying complete outfits</w:t>
+      </w:r>
+    </w:p>
+    <w:p>
+      <w:pPr>
+        <w:bidi w:val="0"/>
+        <w:rPr>
+          <w:rFonts w:hint="default"/>
+          <w:lang w:val="en-IE"/>
+        </w:rPr>
+      </w:pPr>
+    </w:p>
+    <w:p>
+      <w:pPr>
+        <w:rPr>
+          <w:rFonts w:hint="default"/>
+          <w:lang w:val="en-IE"/>
+        </w:rPr>
+      </w:pPr>
+      <w:r>
+        <w:rPr>
+          <w:rFonts w:hint="default"/>
+          <w:lang w:val="en-IE"/>
+        </w:rPr>
+        <w:br w:type="page"/>
+      </w:r>
+    </w:p>
+    <w:p>
+      <w:pPr>
+        <w:bidi w:val="0"/>
+        <w:rPr>
+          <w:rFonts w:hint="default"/>
+          <w:lang w:val="en-IE"/>
+        </w:rPr>
+      </w:pPr>
+    </w:p>
+    <w:p>
+      <w:pPr>
+        <w:bidi w:val="0"/>
+        <w:rPr>
+          <w:rFonts w:hint="default"/>
+          <w:lang w:val="en-IE"/>
+        </w:rPr>
+      </w:pPr>
+    </w:p>
+    <w:p>
+      <w:pPr>
+        <w:bidi w:val="0"/>
+        <w:rPr>
+          <w:rFonts w:hint="default"/>
+          <w:lang w:val="en-IE"/>
+        </w:rPr>
+      </w:pPr>
+      <w:r>
+        <w:rPr>
+          <w:rFonts w:hint="default"/>
+          <w:lang w:val="en-IE"/>
+        </w:rPr>
+        <w:t>### Black Styles — Day 9</w:t>
+      </w:r>
+    </w:p>
+    <w:p>
+      <w:pPr>
+        <w:bidi w:val="0"/>
+        <w:rPr>
+          <w:rFonts w:hint="default"/>
+          <w:lang w:val="en-IE"/>
+        </w:rPr>
+      </w:pPr>
+      <w:r>
+        <w:rPr>
+          <w:rFonts w:hint="default"/>
+          <w:lang w:val="en-IE"/>
+        </w:rPr>
+        <w:t>**Focus:** UX Improvements (Captions + Clipboard Feedback)</w:t>
+      </w:r>
+    </w:p>
+    <w:p>
+      <w:pPr>
+        <w:bidi w:val="0"/>
+        <w:rPr>
+          <w:rFonts w:hint="default"/>
+          <w:lang w:val="en-IE"/>
+        </w:rPr>
+      </w:pPr>
+    </w:p>
+    <w:p>
+      <w:pPr>
+        <w:bidi w:val="0"/>
+        <w:rPr>
+          <w:rFonts w:hint="default"/>
+          <w:lang w:val="en-IE"/>
+        </w:rPr>
+      </w:pPr>
+      <w:r>
+        <w:rPr>
+          <w:rFonts w:hint="default"/>
+          <w:lang w:val="en-IE"/>
+        </w:rPr>
+        <w:t>- Implemented captions for outfits:</w:t>
+      </w:r>
+    </w:p>
+    <w:p>
+      <w:pPr>
+        <w:bidi w:val="0"/>
+        <w:rPr>
+          <w:rFonts w:hint="default"/>
+          <w:lang w:val="en-IE"/>
+        </w:rPr>
+      </w:pPr>
+      <w:r>
+        <w:rPr>
+          <w:rFonts w:hint="default"/>
+          <w:lang w:val="en-IE"/>
+        </w:rPr>
+        <w:t xml:space="preserve">  - Users can add custom captions when uploading.</w:t>
+      </w:r>
+    </w:p>
+    <w:p>
+      <w:pPr>
+        <w:bidi w:val="0"/>
+        <w:rPr>
+          <w:rFonts w:hint="default"/>
+          <w:lang w:val="en-IE"/>
+        </w:rPr>
+      </w:pPr>
+      <w:r>
+        <w:rPr>
+          <w:rFonts w:hint="default"/>
+          <w:lang w:val="en-IE"/>
+        </w:rPr>
+        <w:t xml:space="preserve">  - Captions stored in backend and displayed in Recent Outfits.</w:t>
+      </w:r>
+    </w:p>
+    <w:p>
+      <w:pPr>
+        <w:bidi w:val="0"/>
+        <w:rPr>
+          <w:rFonts w:hint="default"/>
+          <w:lang w:val="en-IE"/>
+        </w:rPr>
+      </w:pPr>
+      <w:r>
+        <w:rPr>
+          <w:rFonts w:hint="default"/>
+          <w:lang w:val="en-IE"/>
+        </w:rPr>
+        <w:t>- Improved copy-to-clipboard:</w:t>
+      </w:r>
+    </w:p>
+    <w:p>
+      <w:pPr>
+        <w:bidi w:val="0"/>
+        <w:rPr>
+          <w:rFonts w:hint="default"/>
+          <w:lang w:val="en-IE"/>
+        </w:rPr>
+      </w:pPr>
+      <w:r>
+        <w:rPr>
+          <w:rFonts w:hint="default"/>
+          <w:lang w:val="en-IE"/>
+        </w:rPr>
+        <w:t xml:space="preserve">  - Replaced intrusive alert popups with inline tooltip confirmation.</w:t>
+      </w:r>
+    </w:p>
+    <w:p>
+      <w:pPr>
+        <w:bidi w:val="0"/>
+        <w:rPr>
+          <w:rFonts w:hint="default"/>
+          <w:lang w:val="en-IE"/>
+        </w:rPr>
+      </w:pPr>
+      <w:r>
+        <w:rPr>
+          <w:rFonts w:hint="default"/>
+          <w:lang w:val="en-IE"/>
+        </w:rPr>
+        <w:t>- Technologies: React, Flask, Axios, JSON persistence.</w:t>
+      </w:r>
+    </w:p>
+    <w:p>
+      <w:pPr>
+        <w:rPr>
+          <w:rFonts w:hint="default"/>
+          <w:lang w:val="en-IE"/>
+        </w:rPr>
+      </w:pPr>
+      <w:r>
+        <w:rPr>
+          <w:rFonts w:hint="default"/>
+          <w:lang w:val="en-IE"/>
+        </w:rPr>
+        <w:br w:type="page"/>
+      </w:r>
+    </w:p>
+    <w:p>
+      <w:pPr>
+        <w:bidi w:val="0"/>
+        <w:rPr>
+          <w:rFonts w:hint="default"/>
+          <w:lang w:val="en-IE"/>
+        </w:rPr>
+      </w:pPr>
+    </w:p>
+    <w:p>
+      <w:pPr>
+        <w:bidi w:val="0"/>
+        <w:rPr>
+          <w:rFonts w:hint="default"/>
+          <w:lang w:val="en-IE"/>
+        </w:rPr>
+      </w:pPr>
+      <w:r>
+        <w:rPr>
+          <w:rFonts w:hint="default"/>
+          <w:lang w:val="en-IE"/>
+        </w:rPr>
+        <w:t>### Black Styles — Day 10</w:t>
+      </w:r>
+    </w:p>
+    <w:p>
+      <w:pPr>
+        <w:bidi w:val="0"/>
+        <w:rPr>
+          <w:rFonts w:hint="default"/>
+          <w:lang w:val="en-IE"/>
+        </w:rPr>
+      </w:pPr>
+      <w:r>
+        <w:rPr>
+          <w:rFonts w:hint="default"/>
+          <w:lang w:val="en-IE"/>
+        </w:rPr>
+        <w:t>**Focus:** Outfit Tagging &amp; Categorization</w:t>
+      </w:r>
+    </w:p>
+    <w:p>
+      <w:pPr>
+        <w:bidi w:val="0"/>
+        <w:rPr>
+          <w:rFonts w:hint="default"/>
+          <w:lang w:val="en-IE"/>
+        </w:rPr>
+      </w:pPr>
+    </w:p>
+    <w:p>
+      <w:pPr>
+        <w:bidi w:val="0"/>
+        <w:rPr>
+          <w:rFonts w:hint="default"/>
+          <w:lang w:val="en-IE"/>
+        </w:rPr>
+      </w:pPr>
+      <w:r>
+        <w:rPr>
+          <w:rFonts w:hint="default"/>
+          <w:lang w:val="en-IE"/>
+        </w:rPr>
+        <w:t>- Extended outfit model with **tags** (Formal, Streetwear, Workwear, etc.).</w:t>
+      </w:r>
+    </w:p>
+    <w:p>
+      <w:pPr>
+        <w:bidi w:val="0"/>
+        <w:rPr>
+          <w:rFonts w:hint="default"/>
+          <w:lang w:val="en-IE"/>
+        </w:rPr>
+      </w:pPr>
+      <w:r>
+        <w:rPr>
+          <w:rFonts w:hint="default"/>
+          <w:lang w:val="en-IE"/>
+        </w:rPr>
+        <w:t>- Tags added via frontend form, persisted in backend JSON.</w:t>
+      </w:r>
+    </w:p>
+    <w:p>
+      <w:pPr>
+        <w:bidi w:val="0"/>
+        <w:rPr>
+          <w:rFonts w:hint="default"/>
+          <w:lang w:val="en-IE"/>
+        </w:rPr>
+      </w:pPr>
+      <w:r>
+        <w:rPr>
+          <w:rFonts w:hint="default"/>
+          <w:lang w:val="en-IE"/>
+        </w:rPr>
+        <w:t>- Outfits now display tags as styled badges under captions.</w:t>
+      </w:r>
+    </w:p>
+    <w:p>
+      <w:pPr>
+        <w:bidi w:val="0"/>
+        <w:rPr>
+          <w:rFonts w:hint="default"/>
+          <w:lang w:val="en-IE"/>
+        </w:rPr>
+      </w:pPr>
+      <w:r>
+        <w:rPr>
+          <w:rFonts w:hint="default"/>
+          <w:lang w:val="en-IE"/>
+        </w:rPr>
+        <w:t>- Enables future **filtering &amp; search** by tags.</w:t>
+      </w:r>
+    </w:p>
+    <w:p>
+      <w:pPr>
+        <w:rPr>
+          <w:rFonts w:hint="default"/>
+          <w:lang w:val="en-IE"/>
+        </w:rPr>
+      </w:pPr>
+      <w:r>
+        <w:rPr>
+          <w:rFonts w:hint="default"/>
+          <w:lang w:val="en-IE"/>
+        </w:rPr>
+        <w:br w:type="page"/>
+      </w:r>
+    </w:p>
+    <w:p>
+      <w:pPr>
+        <w:bidi w:val="0"/>
+        <w:rPr>
+          <w:rFonts w:hint="default"/>
+          <w:lang w:val="en-IE"/>
+        </w:rPr>
+      </w:pPr>
+    </w:p>
+    <w:p>
+      <w:pPr>
+        <w:bidi w:val="0"/>
+        <w:rPr>
+          <w:rFonts w:hint="default"/>
+          <w:lang w:val="en-IE"/>
+        </w:rPr>
+      </w:pPr>
+      <w:r>
+        <w:rPr>
+          <w:rFonts w:hint="default"/>
+          <w:lang w:val="en-IE"/>
+        </w:rPr>
+        <w:t>---</w:t>
+      </w:r>
+    </w:p>
+    <w:p>
+      <w:pPr>
+        <w:bidi w:val="0"/>
+        <w:rPr>
+          <w:rFonts w:hint="default"/>
+          <w:lang w:val="en-IE"/>
+        </w:rPr>
+      </w:pPr>
+    </w:p>
+    <w:p>
+      <w:pPr>
+        <w:bidi w:val="0"/>
+        <w:rPr>
+          <w:rFonts w:hint="default"/>
+          <w:lang w:val="en-IE"/>
+        </w:rPr>
+      </w:pPr>
+      <w:r>
+        <w:rPr>
+          <w:rFonts w:hint="default"/>
+          <w:lang w:val="en-IE"/>
+        </w:rPr>
+        <w:t>## 3. Portfolio Snippet</w:t>
+      </w:r>
+    </w:p>
+    <w:p>
+      <w:pPr>
+        <w:bidi w:val="0"/>
+        <w:rPr>
+          <w:rFonts w:hint="default"/>
+          <w:lang w:val="en-IE"/>
+        </w:rPr>
+      </w:pPr>
+      <w:r>
+        <w:rPr>
+          <w:rFonts w:hint="default"/>
+          <w:lang w:val="en-IE"/>
+        </w:rPr>
+        <w:t>```markdown</w:t>
+      </w:r>
+    </w:p>
+    <w:p>
+      <w:pPr>
+        <w:bidi w:val="0"/>
+        <w:rPr>
+          <w:rFonts w:hint="default"/>
+          <w:lang w:val="en-IE"/>
+        </w:rPr>
+      </w:pPr>
+      <w:r>
+        <w:rPr>
+          <w:rFonts w:hint="default"/>
+          <w:lang w:val="en-IE"/>
+        </w:rPr>
+        <w:t>### Black Styles — Day 11</w:t>
+      </w:r>
+    </w:p>
+    <w:p>
+      <w:pPr>
+        <w:bidi w:val="0"/>
+        <w:rPr>
+          <w:rFonts w:hint="default"/>
+          <w:lang w:val="en-IE"/>
+        </w:rPr>
+      </w:pPr>
+      <w:r>
+        <w:rPr>
+          <w:rFonts w:hint="default"/>
+          <w:lang w:val="en-IE"/>
+        </w:rPr>
+        <w:t>**Focus:** Outfit Filtering by Tags</w:t>
+      </w:r>
+    </w:p>
+    <w:p>
+      <w:pPr>
+        <w:bidi w:val="0"/>
+        <w:rPr>
+          <w:rFonts w:hint="default"/>
+          <w:lang w:val="en-IE"/>
+        </w:rPr>
+      </w:pPr>
+    </w:p>
+    <w:p>
+      <w:pPr>
+        <w:bidi w:val="0"/>
+        <w:rPr>
+          <w:rFonts w:hint="default"/>
+          <w:lang w:val="en-IE"/>
+        </w:rPr>
+      </w:pPr>
+      <w:r>
+        <w:rPr>
+          <w:rFonts w:hint="default"/>
+          <w:lang w:val="en-IE"/>
+        </w:rPr>
+        <w:t>- Added **tag-based search** for outfits.</w:t>
+      </w:r>
+    </w:p>
+    <w:p>
+      <w:pPr>
+        <w:bidi w:val="0"/>
+        <w:rPr>
+          <w:rFonts w:hint="default"/>
+          <w:lang w:val="en-IE"/>
+        </w:rPr>
+      </w:pPr>
+      <w:r>
+        <w:rPr>
+          <w:rFonts w:hint="default"/>
+          <w:lang w:val="en-IE"/>
+        </w:rPr>
+        <w:t>- Backend supports `GET /api/outfits/search?tag=&lt;tag&gt;`.</w:t>
+      </w:r>
+    </w:p>
+    <w:p>
+      <w:pPr>
+        <w:bidi w:val="0"/>
+        <w:rPr>
+          <w:rFonts w:hint="default"/>
+          <w:lang w:val="en-IE"/>
+        </w:rPr>
+      </w:pPr>
+      <w:r>
+        <w:rPr>
+          <w:rFonts w:hint="default"/>
+          <w:lang w:val="en-IE"/>
+        </w:rPr>
+        <w:t>- Frontend includes a search bar to filter outfits dynamically.</w:t>
+      </w:r>
+    </w:p>
+    <w:p>
+      <w:pPr>
+        <w:bidi w:val="0"/>
+        <w:rPr>
+          <w:rFonts w:hint="default"/>
+          <w:lang w:val="en-IE"/>
+        </w:rPr>
+      </w:pPr>
+      <w:r>
+        <w:rPr>
+          <w:rFonts w:hint="default"/>
+          <w:lang w:val="en-IE"/>
+        </w:rPr>
+        <w:t>- Tags styled as modern pill badges for readability.</w:t>
+      </w:r>
+    </w:p>
+    <w:p>
+      <w:pPr>
+        <w:bidi w:val="0"/>
+        <w:rPr>
+          <w:rFonts w:hint="default"/>
+          <w:lang w:val="en-IE"/>
+        </w:rPr>
+      </w:pPr>
+      <w:r>
+        <w:rPr>
+          <w:rFonts w:hint="default"/>
+          <w:lang w:val="en-IE"/>
+        </w:rPr>
+        <w:t>- Enables scalable categorization (Formal, Casual, Streetwear, etc.).</w:t>
+      </w:r>
+    </w:p>
+    <w:p>
+      <w:pPr>
+        <w:bidi w:val="0"/>
+        <w:rPr>
+          <w:rFonts w:hint="default"/>
+          <w:lang w:val="en-IE"/>
+        </w:rPr>
+      </w:pPr>
+    </w:p>
+    <w:p>
+      <w:pPr>
+        <w:bidi w:val="0"/>
+        <w:rPr>
+          <w:rFonts w:hint="default"/>
+          <w:lang w:val="en-IE"/>
+        </w:rPr>
+      </w:pPr>
+      <w:r>
+        <w:rPr>
+          <w:rFonts w:hint="default"/>
+          <w:lang w:val="en-IE"/>
+        </w:rPr>
+        <w:t># 📖 Black Styles — Project Documentation (Up to Day 11)</w:t>
+      </w:r>
+    </w:p>
+    <w:p>
+      <w:pPr>
+        <w:bidi w:val="0"/>
+        <w:rPr>
+          <w:rFonts w:hint="default"/>
+          <w:lang w:val="en-IE"/>
+        </w:rPr>
+      </w:pPr>
+    </w:p>
+    <w:p>
+      <w:pPr>
+        <w:bidi w:val="0"/>
+        <w:rPr>
+          <w:rFonts w:hint="default"/>
+          <w:lang w:val="en-IE"/>
+        </w:rPr>
+      </w:pPr>
+      <w:r>
+        <w:rPr>
+          <w:rFonts w:hint="default"/>
+          <w:lang w:val="en-IE"/>
+        </w:rPr>
+        <w:t>## Overview</w:t>
+      </w:r>
+    </w:p>
+    <w:p>
+      <w:pPr>
+        <w:bidi w:val="0"/>
+        <w:rPr>
+          <w:rFonts w:hint="default"/>
+          <w:lang w:val="en-IE"/>
+        </w:rPr>
+      </w:pPr>
+      <w:r>
+        <w:rPr>
+          <w:rFonts w:hint="default"/>
+          <w:lang w:val="en-IE"/>
+        </w:rPr>
+        <w:t xml:space="preserve">Black Styles is a React + Flask web app that extracts clothing color palettes and recommends culturally rich styles.  </w:t>
+      </w:r>
+    </w:p>
+    <w:p>
+      <w:pPr>
+        <w:bidi w:val="0"/>
+        <w:rPr>
+          <w:rFonts w:hint="default"/>
+          <w:lang w:val="en-IE"/>
+        </w:rPr>
+      </w:pPr>
+      <w:r>
+        <w:rPr>
+          <w:rFonts w:hint="default"/>
+          <w:lang w:val="en-IE"/>
+        </w:rPr>
+        <w:t>It supports outfit saving, captions, tags, and now **tag-based filtering/search**.</w:t>
+      </w:r>
+    </w:p>
+    <w:p>
+      <w:pPr>
+        <w:bidi w:val="0"/>
+        <w:rPr>
+          <w:rFonts w:hint="default"/>
+          <w:lang w:val="en-IE"/>
+        </w:rPr>
+      </w:pPr>
+    </w:p>
+    <w:p>
+      <w:pPr>
+        <w:bidi w:val="0"/>
+        <w:rPr>
+          <w:rFonts w:hint="default"/>
+          <w:lang w:val="en-IE"/>
+        </w:rPr>
+      </w:pPr>
+      <w:r>
+        <w:rPr>
+          <w:rFonts w:hint="default"/>
+          <w:lang w:val="en-IE"/>
+        </w:rPr>
+        <w:t>---</w:t>
+      </w:r>
+    </w:p>
+    <w:p>
+      <w:pPr>
+        <w:bidi w:val="0"/>
+        <w:rPr>
+          <w:rFonts w:hint="default"/>
+          <w:lang w:val="en-IE"/>
+        </w:rPr>
+      </w:pPr>
+    </w:p>
+    <w:p>
+      <w:pPr>
+        <w:bidi w:val="0"/>
+        <w:rPr>
+          <w:rFonts w:hint="default"/>
+          <w:lang w:val="en-IE"/>
+        </w:rPr>
+      </w:pPr>
+      <w:r>
+        <w:rPr>
+          <w:rFonts w:hint="default"/>
+          <w:lang w:val="en-IE"/>
+        </w:rPr>
+        <w:t>## Tech Stack</w:t>
+      </w:r>
+    </w:p>
+    <w:p>
+      <w:pPr>
+        <w:bidi w:val="0"/>
+        <w:rPr>
+          <w:rFonts w:hint="default"/>
+          <w:lang w:val="en-IE"/>
+        </w:rPr>
+      </w:pPr>
+      <w:r>
+        <w:rPr>
+          <w:rFonts w:hint="default"/>
+          <w:lang w:val="en-IE"/>
+        </w:rPr>
+        <w:t>- **Frontend:** React (Vite), Axios</w:t>
+      </w:r>
+    </w:p>
+    <w:p>
+      <w:pPr>
+        <w:bidi w:val="0"/>
+        <w:rPr>
+          <w:rFonts w:hint="default"/>
+          <w:lang w:val="en-IE"/>
+        </w:rPr>
+      </w:pPr>
+      <w:r>
+        <w:rPr>
+          <w:rFonts w:hint="default"/>
+          <w:lang w:val="en-IE"/>
+        </w:rPr>
+        <w:t>- **Backend:** Flask (Python)</w:t>
+      </w:r>
+    </w:p>
+    <w:p>
+      <w:pPr>
+        <w:bidi w:val="0"/>
+        <w:rPr>
+          <w:rFonts w:hint="default"/>
+          <w:lang w:val="en-IE"/>
+        </w:rPr>
+      </w:pPr>
+      <w:r>
+        <w:rPr>
+          <w:rFonts w:hint="default"/>
+          <w:lang w:val="en-IE"/>
+        </w:rPr>
+        <w:t>- **AI/Processing:** OpenCV, KMeans</w:t>
+      </w:r>
+    </w:p>
+    <w:p>
+      <w:pPr>
+        <w:bidi w:val="0"/>
+        <w:rPr>
+          <w:rFonts w:hint="default"/>
+          <w:lang w:val="en-IE"/>
+        </w:rPr>
+      </w:pPr>
+      <w:r>
+        <w:rPr>
+          <w:rFonts w:hint="default"/>
+          <w:lang w:val="en-IE"/>
+        </w:rPr>
+        <w:t>- **Persistence:** JSON (MongoDB Atlas planned)</w:t>
+      </w:r>
+    </w:p>
+    <w:p>
+      <w:pPr>
+        <w:bidi w:val="0"/>
+        <w:rPr>
+          <w:rFonts w:hint="default"/>
+          <w:lang w:val="en-IE"/>
+        </w:rPr>
+      </w:pPr>
+      <w:r>
+        <w:rPr>
+          <w:rFonts w:hint="default"/>
+          <w:lang w:val="en-IE"/>
+        </w:rPr>
+        <w:t>- **Version Control:** GitHub with feature branches</w:t>
+      </w:r>
+    </w:p>
+    <w:p>
+      <w:pPr>
+        <w:bidi w:val="0"/>
+        <w:rPr>
+          <w:rFonts w:hint="default"/>
+          <w:lang w:val="en-IE"/>
+        </w:rPr>
+      </w:pPr>
+    </w:p>
+    <w:p>
+      <w:pPr>
+        <w:bidi w:val="0"/>
+        <w:rPr>
+          <w:rFonts w:hint="default"/>
+          <w:lang w:val="en-IE"/>
+        </w:rPr>
+      </w:pPr>
+      <w:r>
+        <w:rPr>
+          <w:rFonts w:hint="default"/>
+          <w:lang w:val="en-IE"/>
+        </w:rPr>
+        <w:t>---</w:t>
+      </w:r>
+    </w:p>
+    <w:p>
+      <w:pPr>
+        <w:bidi w:val="0"/>
+        <w:rPr>
+          <w:rFonts w:hint="default"/>
+          <w:lang w:val="en-IE"/>
+        </w:rPr>
+      </w:pPr>
+    </w:p>
+    <w:p>
+      <w:pPr>
+        <w:bidi w:val="0"/>
+        <w:rPr>
+          <w:rFonts w:hint="default"/>
+          <w:lang w:val="en-IE"/>
+        </w:rPr>
+      </w:pPr>
+      <w:r>
+        <w:rPr>
+          <w:rFonts w:hint="default"/>
+          <w:lang w:val="en-IE"/>
+        </w:rPr>
+        <w:t>## Features Implemented (Day 1 → Day 11)</w:t>
+      </w:r>
+    </w:p>
+    <w:p>
+      <w:pPr>
+        <w:bidi w:val="0"/>
+        <w:rPr>
+          <w:rFonts w:hint="default"/>
+          <w:lang w:val="en-IE"/>
+        </w:rPr>
+      </w:pPr>
+      <w:r>
+        <w:rPr>
+          <w:rFonts w:hint="default"/>
+          <w:lang w:val="en-IE"/>
+        </w:rPr>
+        <w:t>1. ✅ Project scaffolding</w:t>
+      </w:r>
+    </w:p>
+    <w:p>
+      <w:pPr>
+        <w:bidi w:val="0"/>
+        <w:rPr>
+          <w:rFonts w:hint="default"/>
+          <w:lang w:val="en-IE"/>
+        </w:rPr>
+      </w:pPr>
+      <w:r>
+        <w:rPr>
+          <w:rFonts w:hint="default"/>
+          <w:lang w:val="en-IE"/>
+        </w:rPr>
+        <w:t>2. ✅ File upload + validation</w:t>
+      </w:r>
+    </w:p>
+    <w:p>
+      <w:pPr>
+        <w:bidi w:val="0"/>
+        <w:rPr>
+          <w:rFonts w:hint="default"/>
+          <w:lang w:val="en-IE"/>
+        </w:rPr>
+      </w:pPr>
+      <w:r>
+        <w:rPr>
+          <w:rFonts w:hint="default"/>
+          <w:lang w:val="en-IE"/>
+        </w:rPr>
+        <w:t>3. ✅ Color palette extraction</w:t>
+      </w:r>
+    </w:p>
+    <w:p>
+      <w:pPr>
+        <w:bidi w:val="0"/>
+        <w:rPr>
+          <w:rFonts w:hint="default"/>
+          <w:lang w:val="en-IE"/>
+        </w:rPr>
+      </w:pPr>
+      <w:r>
+        <w:rPr>
+          <w:rFonts w:hint="default"/>
+          <w:lang w:val="en-IE"/>
+        </w:rPr>
+        <w:t>4. ✅ Logging &amp; error handling</w:t>
+      </w:r>
+    </w:p>
+    <w:p>
+      <w:pPr>
+        <w:bidi w:val="0"/>
+        <w:rPr>
+          <w:rFonts w:hint="default"/>
+          <w:lang w:val="en-IE"/>
+        </w:rPr>
+      </w:pPr>
+      <w:r>
+        <w:rPr>
+          <w:rFonts w:hint="default"/>
+          <w:lang w:val="en-IE"/>
+        </w:rPr>
+        <w:t>5. ✅ Upload form + UI states</w:t>
+      </w:r>
+    </w:p>
+    <w:p>
+      <w:pPr>
+        <w:bidi w:val="0"/>
+        <w:rPr>
+          <w:rFonts w:hint="default"/>
+          <w:lang w:val="en-IE"/>
+        </w:rPr>
+      </w:pPr>
+      <w:r>
+        <w:rPr>
+          <w:rFonts w:hint="default"/>
+          <w:lang w:val="en-IE"/>
+        </w:rPr>
+        <w:t>6. ✅ Display color swatches + hex values</w:t>
+      </w:r>
+    </w:p>
+    <w:p>
+      <w:pPr>
+        <w:bidi w:val="0"/>
+        <w:rPr>
+          <w:rFonts w:hint="default"/>
+          <w:lang w:val="en-IE"/>
+        </w:rPr>
+      </w:pPr>
+      <w:r>
+        <w:rPr>
+          <w:rFonts w:hint="default"/>
+          <w:lang w:val="en-IE"/>
+        </w:rPr>
+        <w:t>7. ✅ Palette persistence</w:t>
+      </w:r>
+    </w:p>
+    <w:p>
+      <w:pPr>
+        <w:bidi w:val="0"/>
+        <w:rPr>
+          <w:rFonts w:hint="default"/>
+          <w:lang w:val="en-IE"/>
+        </w:rPr>
+      </w:pPr>
+      <w:r>
+        <w:rPr>
+          <w:rFonts w:hint="default"/>
+          <w:lang w:val="en-IE"/>
+        </w:rPr>
+        <w:t>8. ✅ Outfit saving &amp; recent outfits</w:t>
+      </w:r>
+    </w:p>
+    <w:p>
+      <w:pPr>
+        <w:bidi w:val="0"/>
+        <w:rPr>
+          <w:rFonts w:hint="default"/>
+          <w:lang w:val="en-IE"/>
+        </w:rPr>
+      </w:pPr>
+      <w:r>
+        <w:rPr>
+          <w:rFonts w:hint="default"/>
+          <w:lang w:val="en-IE"/>
+        </w:rPr>
+        <w:t>9. ✅ Captions + improved clipboard UX</w:t>
+      </w:r>
+    </w:p>
+    <w:p>
+      <w:pPr>
+        <w:bidi w:val="0"/>
+        <w:rPr>
+          <w:rFonts w:hint="default"/>
+          <w:lang w:val="en-IE"/>
+        </w:rPr>
+      </w:pPr>
+      <w:r>
+        <w:rPr>
+          <w:rFonts w:hint="default"/>
+          <w:lang w:val="en-IE"/>
+        </w:rPr>
+        <w:t>10. ✅ Tags support in outfits</w:t>
+      </w:r>
+    </w:p>
+    <w:p>
+      <w:pPr>
+        <w:bidi w:val="0"/>
+        <w:rPr>
+          <w:rFonts w:hint="default"/>
+          <w:lang w:val="en-IE"/>
+        </w:rPr>
+      </w:pPr>
+      <w:r>
+        <w:rPr>
+          <w:rFonts w:hint="default"/>
+          <w:lang w:val="en-IE"/>
+        </w:rPr>
+        <w:t>11. ✅ Tag-based search &amp; filter</w:t>
+      </w:r>
+    </w:p>
+    <w:p>
+      <w:pPr>
+        <w:bidi w:val="0"/>
+        <w:rPr>
+          <w:rFonts w:hint="default"/>
+          <w:lang w:val="en-IE"/>
+        </w:rPr>
+      </w:pPr>
+    </w:p>
+    <w:p>
+      <w:pPr>
+        <w:bidi w:val="0"/>
+        <w:rPr>
+          <w:rFonts w:hint="default"/>
+          <w:lang w:val="en-IE"/>
+        </w:rPr>
+      </w:pPr>
+      <w:r>
+        <w:rPr>
+          <w:rFonts w:hint="default"/>
+          <w:lang w:val="en-IE"/>
+        </w:rPr>
+        <w:t>---</w:t>
+      </w:r>
       <w:bookmarkStart w:id="0" w:name="_GoBack"/>
       <w:bookmarkEnd w:id="0"/>
-    </w:p>
-    <w:p>
-      <w:pPr>
-        <w:bidi w:val="0"/>
-        <w:rPr>
-          <w:rFonts w:hint="default"/>
-        </w:rPr>
-      </w:pPr>
-      <w:r>
-        <w:rPr>
-          <w:rFonts w:hint="default"/>
-        </w:rPr>
-        <w:t>## Project Overview</w:t>
-      </w:r>
-    </w:p>
-    <w:p>
-      <w:pPr>
-        <w:bidi w:val="0"/>
-        <w:rPr>
-          <w:rFonts w:hint="default"/>
-        </w:rPr>
-      </w:pPr>
-      <w:r>
-        <w:rPr>
-          <w:rFonts w:hint="default"/>
-        </w:rPr>
-        <w:t xml:space="preserve">A React + Flask AI fashion app for culturally rich and body-aware style recommendations.  </w:t>
-      </w:r>
-    </w:p>
-    <w:p>
-      <w:pPr>
-        <w:bidi w:val="0"/>
-        <w:rPr>
-          <w:rFonts w:hint="default"/>
-        </w:rPr>
-      </w:pPr>
-      <w:r>
-        <w:rPr>
-          <w:rFonts w:hint="default"/>
-        </w:rPr>
-        <w:t>Features body-aware color palette extraction from clothing or full-body photos, theme-based style suggestions, and outfit persistence.</w:t>
-      </w:r>
-    </w:p>
-    <w:p>
-      <w:pPr>
-        <w:bidi w:val="0"/>
-        <w:rPr>
-          <w:rFonts w:hint="default"/>
-        </w:rPr>
-      </w:pPr>
-    </w:p>
-    <w:p>
-      <w:pPr>
-        <w:bidi w:val="0"/>
-        <w:rPr>
-          <w:rFonts w:hint="default"/>
-        </w:rPr>
-      </w:pPr>
-      <w:r>
-        <w:rPr>
-          <w:rFonts w:hint="default"/>
-        </w:rPr>
-        <w:t>## Key Features (Implemented so far)</w:t>
-      </w:r>
-    </w:p>
-    <w:p>
-      <w:pPr>
-        <w:bidi w:val="0"/>
-        <w:rPr>
-          <w:rFonts w:hint="default"/>
-        </w:rPr>
-      </w:pPr>
-      <w:r>
-        <w:rPr>
-          <w:rFonts w:hint="default"/>
-        </w:rPr>
-        <w:t>1. **Photo Upload / Camera Input** – upload images for analysis</w:t>
-      </w:r>
-    </w:p>
-    <w:p>
-      <w:pPr>
-        <w:bidi w:val="0"/>
-        <w:rPr>
-          <w:rFonts w:hint="default"/>
-        </w:rPr>
-      </w:pPr>
-      <w:r>
-        <w:rPr>
-          <w:rFonts w:hint="default"/>
-        </w:rPr>
-        <w:t>2. **Color Palette Extraction** – OpenCV + KMeans for top 3–5 colors</w:t>
-      </w:r>
-    </w:p>
-    <w:p>
-      <w:pPr>
-        <w:bidi w:val="0"/>
-        <w:rPr>
-          <w:rFonts w:hint="default"/>
-        </w:rPr>
-      </w:pPr>
-      <w:r>
-        <w:rPr>
-          <w:rFonts w:hint="default"/>
-        </w:rPr>
-        <w:t>3. **Theme Matching** – assign season based on palette</w:t>
-      </w:r>
-    </w:p>
-    <w:p>
-      <w:pPr>
-        <w:bidi w:val="0"/>
-        <w:rPr>
-          <w:rFonts w:hint="default"/>
-        </w:rPr>
-      </w:pPr>
-      <w:r>
-        <w:rPr>
-          <w:rFonts w:hint="default"/>
-        </w:rPr>
-        <w:t>4. **Palette Persistence** – save &amp; fetch outfits via backend (MongoDB or JSON fallback)</w:t>
-      </w:r>
-    </w:p>
-    <w:p>
-      <w:pPr>
-        <w:bidi w:val="0"/>
-        <w:rPr>
-          <w:rFonts w:hint="default"/>
-        </w:rPr>
-      </w:pPr>
-      <w:r>
-        <w:rPr>
-          <w:rFonts w:hint="default"/>
-        </w:rPr>
-        <w:t>5. **Recent Outfits Display** – frontend component to visualize saved palettes with thumbnails</w:t>
-      </w:r>
-    </w:p>
-    <w:p>
-      <w:pPr>
-        <w:bidi w:val="0"/>
-        <w:rPr>
-          <w:rFonts w:hint="default"/>
-        </w:rPr>
-      </w:pPr>
-      <w:r>
-        <w:rPr>
-          <w:rFonts w:hint="default"/>
-        </w:rPr>
-        <w:t>6. **Frontend Utilities** – Axios API helper functions</w:t>
-      </w:r>
-    </w:p>
-    <w:p>
-      <w:pPr>
-        <w:bidi w:val="0"/>
-        <w:rPr>
-          <w:rFonts w:hint="default"/>
-        </w:rPr>
-      </w:pPr>
-      <w:r>
-        <w:rPr>
-          <w:rFonts w:hint="default"/>
-        </w:rPr>
-        <w:t>7. **Local Storage Fallback** – offline persistence</w:t>
-      </w:r>
-    </w:p>
-    <w:p>
-      <w:pPr>
-        <w:bidi w:val="0"/>
-        <w:rPr>
-          <w:rFonts w:hint="default"/>
-        </w:rPr>
-      </w:pPr>
-      <w:r>
-        <w:rPr>
-          <w:rFonts w:hint="default"/>
-        </w:rPr>
-        <w:t>8. **Request Logging &amp; Error Handling** – backend logs and graceful failures</w:t>
-      </w:r>
-    </w:p>
-    <w:p>
-      <w:pPr>
-        <w:bidi w:val="0"/>
-        <w:rPr>
-          <w:rFonts w:hint="default"/>
-        </w:rPr>
-      </w:pPr>
-      <w:r>
-        <w:rPr>
-          <w:rFonts w:hint="default"/>
-        </w:rPr>
-        <w:t>9. **OOP Design Principles** – modular backend services and utilities</w:t>
-      </w:r>
-    </w:p>
-    <w:p>
-      <w:pPr>
-        <w:bidi w:val="0"/>
-        <w:rPr>
-          <w:rFonts w:hint="default"/>
-        </w:rPr>
-      </w:pPr>
-    </w:p>
-    <w:p>
-      <w:pPr>
-        <w:bidi w:val="0"/>
-        <w:rPr>
-          <w:rFonts w:hint="default"/>
-        </w:rPr>
-      </w:pPr>
-      <w:r>
-        <w:rPr>
-          <w:rFonts w:hint="default"/>
-        </w:rPr>
-        <w:t>## Technology Stack</w:t>
-      </w:r>
-    </w:p>
-    <w:p>
-      <w:pPr>
-        <w:bidi w:val="0"/>
-        <w:rPr>
-          <w:rFonts w:hint="default"/>
-        </w:rPr>
-      </w:pPr>
-      <w:r>
-        <w:rPr>
-          <w:rFonts w:hint="default"/>
-        </w:rPr>
-        <w:t xml:space="preserve">- **Frontend:** React, JavaScript  </w:t>
-      </w:r>
-    </w:p>
-    <w:p>
-      <w:pPr>
-        <w:bidi w:val="0"/>
-        <w:rPr>
-          <w:rFonts w:hint="default"/>
-        </w:rPr>
-      </w:pPr>
-      <w:r>
-        <w:rPr>
-          <w:rFonts w:hint="default"/>
-        </w:rPr>
-        <w:t xml:space="preserve">- **Backend:** Python, Flask  </w:t>
-      </w:r>
-    </w:p>
-    <w:p>
-      <w:pPr>
-        <w:bidi w:val="0"/>
-        <w:rPr>
-          <w:rFonts w:hint="default"/>
-        </w:rPr>
-      </w:pPr>
-      <w:r>
-        <w:rPr>
-          <w:rFonts w:hint="default"/>
-        </w:rPr>
-        <w:t xml:space="preserve">- **AI/Computer Vision:** OpenCV, MediaPipe, TensorFlow (for body metrics/color extraction)  </w:t>
-      </w:r>
-    </w:p>
-    <w:p>
-      <w:pPr>
-        <w:bidi w:val="0"/>
-        <w:rPr>
-          <w:rFonts w:hint="default"/>
-        </w:rPr>
-      </w:pPr>
-      <w:r>
-        <w:rPr>
-          <w:rFonts w:hint="default"/>
-        </w:rPr>
-        <w:t xml:space="preserve">- **Database:** MongoDB Atlas (free tier) / JSON fallback  </w:t>
-      </w:r>
-    </w:p>
-    <w:p>
-      <w:pPr>
-        <w:bidi w:val="0"/>
-        <w:rPr>
-          <w:rFonts w:hint="default"/>
-        </w:rPr>
-      </w:pPr>
-      <w:r>
-        <w:rPr>
-          <w:rFonts w:hint="default"/>
-        </w:rPr>
-        <w:t xml:space="preserve">- **Storage:** Firebase Storage or Cloudinary  </w:t>
-      </w:r>
-    </w:p>
-    <w:p>
-      <w:pPr>
-        <w:bidi w:val="0"/>
-        <w:rPr>
-          <w:rFonts w:hint="default"/>
-        </w:rPr>
-      </w:pPr>
-      <w:r>
-        <w:rPr>
-          <w:rFonts w:hint="default"/>
-        </w:rPr>
-        <w:t>- **Version Control:** GitHub (branches, PRs, commits)</w:t>
-      </w:r>
-    </w:p>
-    <w:p>
-      <w:pPr>
-        <w:rPr>
-          <w:rFonts w:hint="default"/>
-        </w:rPr>
-      </w:pPr>
-      <w:r>
-        <w:rPr>
-          <w:rFonts w:hint="default"/>
-        </w:rPr>
-        <w:br w:type="page"/>
-      </w:r>
-    </w:p>
-    <w:p>
-      <w:pPr>
-        <w:bidi w:val="0"/>
-        <w:rPr>
-          <w:rFonts w:hint="default"/>
-        </w:rPr>
-      </w:pPr>
-    </w:p>
-    <w:p>
-      <w:pPr>
-        <w:bidi w:val="0"/>
-        <w:rPr>
-          <w:rFonts w:hint="default"/>
-          <w:lang w:val="en-IE"/>
-        </w:rPr>
-      </w:pPr>
-      <w:r>
-        <w:rPr>
-          <w:rFonts w:hint="default"/>
-        </w:rPr>
-        <w:t># Black Styles — AI Fashion Ap</w:t>
-      </w:r>
-      <w:r>
-        <w:rPr>
-          <w:rFonts w:hint="default"/>
-          <w:lang w:val="en-IE"/>
-        </w:rPr>
-        <w:t>p(Day 7)</w:t>
-      </w:r>
-    </w:p>
-    <w:p>
-      <w:pPr>
-        <w:bidi w:val="0"/>
-        <w:rPr>
-          <w:rFonts w:hint="default"/>
-        </w:rPr>
-      </w:pPr>
-    </w:p>
-    <w:p>
-      <w:pPr>
-        <w:bidi w:val="0"/>
-        <w:rPr>
-          <w:rFonts w:hint="default"/>
-        </w:rPr>
-      </w:pPr>
-      <w:r>
-        <w:rPr>
-          <w:rFonts w:hint="default"/>
-        </w:rPr>
-        <w:t>**Tech Stack**: React (frontend), Flask (backend), MongoDB (DB), OpenCV + KMeans (AI), Firebase/Cloudinary (image storage)</w:t>
-      </w:r>
-    </w:p>
-    <w:p>
-      <w:pPr>
-        <w:bidi w:val="0"/>
-        <w:rPr>
-          <w:rFonts w:hint="default"/>
-        </w:rPr>
-      </w:pPr>
-    </w:p>
-    <w:p>
-      <w:pPr>
-        <w:bidi w:val="0"/>
-        <w:rPr>
-          <w:rFonts w:hint="default"/>
-        </w:rPr>
-      </w:pPr>
-      <w:r>
-        <w:rPr>
-          <w:rFonts w:hint="default"/>
-        </w:rPr>
-        <w:t>---</w:t>
-      </w:r>
-    </w:p>
-    <w:p>
-      <w:pPr>
-        <w:bidi w:val="0"/>
-        <w:rPr>
-          <w:rFonts w:hint="default"/>
-        </w:rPr>
-      </w:pPr>
-    </w:p>
-    <w:p>
-      <w:pPr>
-        <w:bidi w:val="0"/>
-        <w:rPr>
-          <w:rFonts w:hint="default"/>
-        </w:rPr>
-      </w:pPr>
-      <w:r>
-        <w:rPr>
-          <w:rFonts w:hint="default"/>
-        </w:rPr>
-        <w:t>## 🔹 What I Built</w:t>
-      </w:r>
-    </w:p>
-    <w:p>
-      <w:pPr>
-        <w:bidi w:val="0"/>
-        <w:rPr>
-          <w:rFonts w:hint="default"/>
-        </w:rPr>
-      </w:pPr>
-      <w:r>
-        <w:rPr>
-          <w:rFonts w:hint="default"/>
-        </w:rPr>
-        <w:t>- **Day 7 Focus (Frontend)**:</w:t>
-      </w:r>
-    </w:p>
-    <w:p>
-      <w:pPr>
-        <w:bidi w:val="0"/>
-        <w:rPr>
-          <w:rFonts w:hint="default"/>
-        </w:rPr>
-      </w:pPr>
-      <w:r>
-        <w:rPr>
-          <w:rFonts w:hint="default"/>
-        </w:rPr>
-        <w:t xml:space="preserve">  - Implemented **palette visualization UI**:</w:t>
-      </w:r>
-    </w:p>
-    <w:p>
-      <w:pPr>
-        <w:bidi w:val="0"/>
-        <w:rPr>
-          <w:rFonts w:hint="default"/>
-        </w:rPr>
-      </w:pPr>
-      <w:r>
-        <w:rPr>
-          <w:rFonts w:hint="default"/>
-        </w:rPr>
-        <w:t xml:space="preserve">    - Color swatches for top 3–5 hex colors.</w:t>
-      </w:r>
-    </w:p>
-    <w:p>
-      <w:pPr>
-        <w:bidi w:val="0"/>
-        <w:rPr>
-          <w:rFonts w:hint="default"/>
-        </w:rPr>
-      </w:pPr>
-      <w:r>
-        <w:rPr>
-          <w:rFonts w:hint="default"/>
-        </w:rPr>
-        <w:t xml:space="preserve">    - Hex codes displayed under each swatch.</w:t>
-      </w:r>
-    </w:p>
-    <w:p>
-      <w:pPr>
-        <w:bidi w:val="0"/>
-        <w:rPr>
-          <w:rFonts w:hint="default"/>
-        </w:rPr>
-      </w:pPr>
-      <w:r>
-        <w:rPr>
-          <w:rFonts w:hint="default"/>
-        </w:rPr>
-        <w:t xml:space="preserve">    - Loading indicator for smoother UX.</w:t>
-      </w:r>
-    </w:p>
-    <w:p>
-      <w:pPr>
-        <w:bidi w:val="0"/>
-        <w:rPr>
-          <w:rFonts w:hint="default"/>
-        </w:rPr>
-      </w:pPr>
-      <w:r>
-        <w:rPr>
-          <w:rFonts w:hint="default"/>
-        </w:rPr>
-        <w:t xml:space="preserve">    - Error messages for failed/invalid uploads.</w:t>
-      </w:r>
-    </w:p>
-    <w:p>
-      <w:pPr>
-        <w:bidi w:val="0"/>
-        <w:rPr>
-          <w:rFonts w:hint="default"/>
-        </w:rPr>
-      </w:pPr>
-    </w:p>
-    <w:p>
-      <w:pPr>
-        <w:bidi w:val="0"/>
-        <w:rPr>
-          <w:rFonts w:hint="default"/>
-        </w:rPr>
-      </w:pPr>
-      <w:r>
-        <w:rPr>
-          <w:rFonts w:hint="default"/>
-        </w:rPr>
-        <w:t>## 🔹 Skills Demonstrated</w:t>
-      </w:r>
-    </w:p>
-    <w:p>
-      <w:pPr>
-        <w:bidi w:val="0"/>
-        <w:rPr>
-          <w:rFonts w:hint="default"/>
-        </w:rPr>
-      </w:pPr>
-      <w:r>
-        <w:rPr>
-          <w:rFonts w:hint="default"/>
-        </w:rPr>
-        <w:t>- **React UI development** with error/loading states.</w:t>
-      </w:r>
-    </w:p>
-    <w:p>
-      <w:pPr>
-        <w:bidi w:val="0"/>
-        <w:rPr>
-          <w:rFonts w:hint="default"/>
-        </w:rPr>
-      </w:pPr>
-      <w:r>
-        <w:rPr>
-          <w:rFonts w:hint="default"/>
-        </w:rPr>
-        <w:t>- **Asynchronous Axios integration** with Flask backend.</w:t>
-      </w:r>
-    </w:p>
-    <w:p>
-      <w:pPr>
-        <w:bidi w:val="0"/>
-        <w:rPr>
-          <w:rFonts w:hint="default"/>
-        </w:rPr>
-      </w:pPr>
-      <w:r>
-        <w:rPr>
-          <w:rFonts w:hint="default"/>
-        </w:rPr>
-        <w:t>- **UX improvements** (feedback indicators, error boundaries).</w:t>
-      </w:r>
-    </w:p>
-    <w:p>
-      <w:pPr>
-        <w:bidi w:val="0"/>
-        <w:rPr>
-          <w:rFonts w:hint="default"/>
-        </w:rPr>
-      </w:pPr>
-      <w:r>
-        <w:rPr>
-          <w:rFonts w:hint="default"/>
-        </w:rPr>
-        <w:t>- **Version control** with feature branching, PR merges, and structured commits.</w:t>
-      </w:r>
-    </w:p>
-    <w:p>
-      <w:pPr>
-        <w:bidi w:val="0"/>
-        <w:rPr>
-          <w:rFonts w:hint="default"/>
-        </w:rPr>
-      </w:pPr>
-    </w:p>
-    <w:p>
-      <w:pPr>
-        <w:bidi w:val="0"/>
-        <w:rPr>
-          <w:rFonts w:hint="default"/>
-        </w:rPr>
-      </w:pPr>
-      <w:r>
-        <w:rPr>
-          <w:rFonts w:hint="default"/>
-        </w:rPr>
-        <w:t>---</w:t>
-      </w:r>
-    </w:p>
-    <w:p>
-      <w:pPr>
-        <w:bidi w:val="0"/>
-        <w:rPr>
-          <w:rFonts w:hint="default"/>
-        </w:rPr>
-      </w:pPr>
-    </w:p>
-    <w:p>
-      <w:pPr>
-        <w:bidi w:val="0"/>
-        <w:rPr>
-          <w:rFonts w:hint="default"/>
-        </w:rPr>
-      </w:pPr>
-      <w:r>
-        <w:rPr>
-          <w:rFonts w:hint="default"/>
-        </w:rPr>
-        <w:t>✅ This project demonstrates my ability to build **full-stack AI-driven applications** with clean UI/UX, structured backend services, and disciplined Git workflow.</w:t>
-      </w:r>
-    </w:p>
-    <w:p>
-      <w:pPr>
-        <w:rPr>
-          <w:rFonts w:hint="default"/>
-        </w:rPr>
-      </w:pPr>
-      <w:r>
-        <w:rPr>
-          <w:rFonts w:hint="default"/>
-        </w:rPr>
-        <w:br w:type="page"/>
-      </w:r>
-    </w:p>
-    <w:p>
-      <w:pPr>
-        <w:bidi w:val="0"/>
-        <w:rPr>
-          <w:rFonts w:hint="default"/>
-        </w:rPr>
-      </w:pPr>
-    </w:p>
-    <w:p>
-      <w:pPr>
-        <w:bidi w:val="0"/>
-      </w:pPr>
-    </w:p>
-    <w:p>
-      <w:pPr>
-        <w:bidi w:val="0"/>
-        <w:rPr>
-          <w:rFonts w:hint="default"/>
-          <w:lang w:val="en-IE"/>
-        </w:rPr>
-      </w:pPr>
-    </w:p>
-    <w:p>
-      <w:pPr>
-        <w:bidi w:val="0"/>
-        <w:rPr>
-          <w:rFonts w:hint="default"/>
-          <w:lang w:val="en-IE"/>
-        </w:rPr>
-      </w:pPr>
-      <w:r>
-        <w:rPr>
-          <w:rFonts w:hint="default"/>
-          <w:lang w:val="en-IE"/>
-        </w:rPr>
-        <w:t># Black Styles — Portfolio Highlight (Day 8)</w:t>
-      </w:r>
-    </w:p>
-    <w:p>
-      <w:pPr>
-        <w:bidi w:val="0"/>
-        <w:rPr>
-          <w:rFonts w:hint="default"/>
-          <w:lang w:val="en-IE"/>
-        </w:rPr>
-      </w:pPr>
-    </w:p>
-    <w:p>
-      <w:pPr>
-        <w:bidi w:val="0"/>
-        <w:rPr>
-          <w:rFonts w:hint="default"/>
-          <w:lang w:val="en-IE"/>
-        </w:rPr>
-      </w:pPr>
-      <w:r>
-        <w:rPr>
-          <w:rFonts w:hint="default"/>
-          <w:lang w:val="en-IE"/>
-        </w:rPr>
-        <w:t>## 🔹 Focus</w:t>
-      </w:r>
-    </w:p>
-    <w:p>
-      <w:pPr>
-        <w:bidi w:val="0"/>
-        <w:rPr>
-          <w:rFonts w:hint="default"/>
-          <w:lang w:val="en-IE"/>
-        </w:rPr>
-      </w:pPr>
-      <w:r>
-        <w:rPr>
-          <w:rFonts w:hint="default"/>
-          <w:lang w:val="en-IE"/>
-        </w:rPr>
-        <w:t>- Implemented **outfit persistence** across backend &amp; frontend.</w:t>
-      </w:r>
-    </w:p>
-    <w:p>
-      <w:pPr>
-        <w:bidi w:val="0"/>
-        <w:rPr>
-          <w:rFonts w:hint="default"/>
-          <w:lang w:val="en-IE"/>
-        </w:rPr>
-      </w:pPr>
-      <w:r>
-        <w:rPr>
-          <w:rFonts w:hint="default"/>
-          <w:lang w:val="en-IE"/>
-        </w:rPr>
-        <w:t>- Each outfit includes:</w:t>
-      </w:r>
-    </w:p>
-    <w:p>
-      <w:pPr>
-        <w:bidi w:val="0"/>
-        <w:rPr>
-          <w:rFonts w:hint="default"/>
-          <w:lang w:val="en-IE"/>
-        </w:rPr>
-      </w:pPr>
-      <w:r>
-        <w:rPr>
-          <w:rFonts w:hint="default"/>
-          <w:lang w:val="en-IE"/>
-        </w:rPr>
-        <w:t xml:space="preserve">  - Uploaded image</w:t>
-      </w:r>
-    </w:p>
-    <w:p>
-      <w:pPr>
-        <w:bidi w:val="0"/>
-        <w:rPr>
-          <w:rFonts w:hint="default"/>
-          <w:lang w:val="en-IE"/>
-        </w:rPr>
-      </w:pPr>
-      <w:r>
-        <w:rPr>
-          <w:rFonts w:hint="default"/>
-          <w:lang w:val="en-IE"/>
-        </w:rPr>
-        <w:t xml:space="preserve">  - Extracted color palette</w:t>
-      </w:r>
-    </w:p>
-    <w:p>
-      <w:pPr>
-        <w:bidi w:val="0"/>
-        <w:rPr>
-          <w:rFonts w:hint="default"/>
-          <w:lang w:val="en-IE"/>
-        </w:rPr>
-      </w:pPr>
-      <w:r>
-        <w:rPr>
-          <w:rFonts w:hint="default"/>
-          <w:lang w:val="en-IE"/>
-        </w:rPr>
-        <w:t xml:space="preserve">  - Assigned theme (e.g., Autumn/Winter)</w:t>
-      </w:r>
-    </w:p>
-    <w:p>
-      <w:pPr>
-        <w:bidi w:val="0"/>
-        <w:rPr>
-          <w:rFonts w:hint="default"/>
-          <w:lang w:val="en-IE"/>
-        </w:rPr>
-      </w:pPr>
-    </w:p>
-    <w:p>
-      <w:pPr>
-        <w:bidi w:val="0"/>
-        <w:rPr>
-          <w:rFonts w:hint="default"/>
-          <w:lang w:val="en-IE"/>
-        </w:rPr>
-      </w:pPr>
-      <w:r>
-        <w:rPr>
-          <w:rFonts w:hint="default"/>
-          <w:lang w:val="en-IE"/>
-        </w:rPr>
-        <w:t>## 🔹 Backend</w:t>
-      </w:r>
-    </w:p>
-    <w:p>
-      <w:pPr>
-        <w:bidi w:val="0"/>
-        <w:rPr>
-          <w:rFonts w:hint="default"/>
-          <w:lang w:val="en-IE"/>
-        </w:rPr>
-      </w:pPr>
-      <w:r>
-        <w:rPr>
-          <w:rFonts w:hint="default"/>
-          <w:lang w:val="en-IE"/>
-        </w:rPr>
-        <w:t>- Created REST endpoints for saving/fetching outfits</w:t>
-      </w:r>
-    </w:p>
-    <w:p>
-      <w:pPr>
-        <w:bidi w:val="0"/>
-        <w:rPr>
-          <w:rFonts w:hint="default"/>
-          <w:lang w:val="en-IE"/>
-        </w:rPr>
-      </w:pPr>
-      <w:r>
-        <w:rPr>
-          <w:rFonts w:hint="default"/>
-          <w:lang w:val="en-IE"/>
-        </w:rPr>
-        <w:t>- Introduced JSON persistence layer (`outfits.json`) with easy swap to DB</w:t>
-      </w:r>
-    </w:p>
-    <w:p>
-      <w:pPr>
-        <w:bidi w:val="0"/>
-        <w:rPr>
-          <w:rFonts w:hint="default"/>
-          <w:lang w:val="en-IE"/>
-        </w:rPr>
-      </w:pPr>
-    </w:p>
-    <w:p>
-      <w:pPr>
-        <w:bidi w:val="0"/>
-        <w:rPr>
-          <w:rFonts w:hint="default"/>
-          <w:lang w:val="en-IE"/>
-        </w:rPr>
-      </w:pPr>
-      <w:r>
-        <w:rPr>
-          <w:rFonts w:hint="default"/>
-          <w:lang w:val="en-IE"/>
-        </w:rPr>
-        <w:t>## 🔹 Frontend</w:t>
-      </w:r>
-    </w:p>
-    <w:p>
-      <w:pPr>
-        <w:bidi w:val="0"/>
-        <w:rPr>
-          <w:rFonts w:hint="default"/>
-          <w:lang w:val="en-IE"/>
-        </w:rPr>
-      </w:pPr>
-      <w:r>
-        <w:rPr>
-          <w:rFonts w:hint="default"/>
-          <w:lang w:val="en-IE"/>
-        </w:rPr>
-        <w:t>- Updated UploadForm to persist outfits</w:t>
-      </w:r>
-    </w:p>
-    <w:p>
-      <w:pPr>
-        <w:bidi w:val="0"/>
-        <w:rPr>
-          <w:rFonts w:hint="default"/>
-          <w:lang w:val="en-IE"/>
-        </w:rPr>
-      </w:pPr>
-      <w:r>
-        <w:rPr>
-          <w:rFonts w:hint="default"/>
-          <w:lang w:val="en-IE"/>
-        </w:rPr>
-        <w:t>- Added OutfitCard for clean outfit visualization</w:t>
-      </w:r>
-    </w:p>
-    <w:p>
-      <w:pPr>
-        <w:bidi w:val="0"/>
-        <w:rPr>
-          <w:rFonts w:hint="default"/>
-          <w:lang w:val="en-IE"/>
-        </w:rPr>
-      </w:pPr>
-      <w:r>
-        <w:rPr>
-          <w:rFonts w:hint="default"/>
-          <w:lang w:val="en-IE"/>
-        </w:rPr>
-        <w:t>- Extended RecentOutfits to fetch from backend</w:t>
-      </w:r>
-    </w:p>
-    <w:p>
-      <w:pPr>
-        <w:bidi w:val="0"/>
-        <w:rPr>
-          <w:rFonts w:hint="default"/>
-          <w:lang w:val="en-IE"/>
-        </w:rPr>
-      </w:pPr>
-    </w:p>
-    <w:p>
-      <w:pPr>
-        <w:bidi w:val="0"/>
-        <w:rPr>
-          <w:rFonts w:hint="default"/>
-          <w:lang w:val="en-IE"/>
-        </w:rPr>
-      </w:pPr>
-      <w:r>
-        <w:rPr>
-          <w:rFonts w:hint="default"/>
-          <w:lang w:val="en-IE"/>
-        </w:rPr>
-        <w:t>## 🔹 Skills Demonstrated</w:t>
-      </w:r>
-    </w:p>
-    <w:p>
-      <w:pPr>
-        <w:bidi w:val="0"/>
-        <w:rPr>
-          <w:rFonts w:hint="default"/>
-          <w:lang w:val="en-IE"/>
-        </w:rPr>
-      </w:pPr>
-      <w:r>
-        <w:rPr>
-          <w:rFonts w:hint="default"/>
-          <w:lang w:val="en-IE"/>
-        </w:rPr>
-        <w:t>- **Full-stack feature development** (backend routes + frontend integration)</w:t>
-      </w:r>
-    </w:p>
-    <w:p>
-      <w:pPr>
-        <w:bidi w:val="0"/>
-        <w:rPr>
-          <w:rFonts w:hint="default"/>
-          <w:lang w:val="en-IE"/>
-        </w:rPr>
-      </w:pPr>
-      <w:r>
-        <w:rPr>
-          <w:rFonts w:hint="default"/>
-          <w:lang w:val="en-IE"/>
-        </w:rPr>
-        <w:t>- **Persistent data handling**</w:t>
-      </w:r>
-    </w:p>
-    <w:p>
-      <w:pPr>
-        <w:bidi w:val="0"/>
-        <w:rPr>
-          <w:rFonts w:hint="default"/>
-          <w:lang w:val="en-IE"/>
-        </w:rPr>
-      </w:pPr>
-      <w:r>
-        <w:rPr>
-          <w:rFonts w:hint="default"/>
-          <w:lang w:val="en-IE"/>
-        </w:rPr>
-        <w:t>- **UI/UX improvements** for displaying complete outfits</w:t>
-      </w:r>
-    </w:p>
-    <w:p>
-      <w:pPr>
-        <w:bidi w:val="0"/>
-        <w:rPr>
-          <w:rFonts w:hint="default"/>
-          <w:lang w:val="en-IE"/>
-        </w:rPr>
-      </w:pPr>
-    </w:p>
-    <w:p>
-      <w:pPr>
-        <w:rPr>
-          <w:rFonts w:hint="default"/>
-          <w:lang w:val="en-IE"/>
-        </w:rPr>
-      </w:pPr>
-      <w:r>
-        <w:rPr>
-          <w:rFonts w:hint="default"/>
-          <w:lang w:val="en-IE"/>
-        </w:rPr>
-        <w:br w:type="page"/>
-      </w:r>
-    </w:p>
-    <w:p>
-      <w:pPr>
-        <w:bidi w:val="0"/>
-        <w:rPr>
-          <w:rFonts w:hint="default"/>
-          <w:lang w:val="en-IE"/>
-        </w:rPr>
-      </w:pPr>
-    </w:p>
-    <w:p>
-      <w:pPr>
-        <w:bidi w:val="0"/>
-        <w:rPr>
-          <w:rFonts w:hint="default"/>
-          <w:lang w:val="en-IE"/>
-        </w:rPr>
-      </w:pPr>
-    </w:p>
-    <w:p>
-      <w:pPr>
-        <w:bidi w:val="0"/>
-        <w:rPr>
-          <w:rFonts w:hint="default"/>
-          <w:lang w:val="en-IE"/>
-        </w:rPr>
-      </w:pPr>
-      <w:r>
-        <w:rPr>
-          <w:rFonts w:hint="default"/>
-          <w:lang w:val="en-IE"/>
-        </w:rPr>
-        <w:t>### Black Styles — Day 9</w:t>
-      </w:r>
-    </w:p>
-    <w:p>
-      <w:pPr>
-        <w:bidi w:val="0"/>
-        <w:rPr>
-          <w:rFonts w:hint="default"/>
-          <w:lang w:val="en-IE"/>
-        </w:rPr>
-      </w:pPr>
-      <w:r>
-        <w:rPr>
-          <w:rFonts w:hint="default"/>
-          <w:lang w:val="en-IE"/>
-        </w:rPr>
-        <w:t>**Focus:** UX Improvements (Captions + Clipboard Feedback)</w:t>
-      </w:r>
-    </w:p>
-    <w:p>
-      <w:pPr>
-        <w:bidi w:val="0"/>
-        <w:rPr>
-          <w:rFonts w:hint="default"/>
-          <w:lang w:val="en-IE"/>
-        </w:rPr>
-      </w:pPr>
-    </w:p>
-    <w:p>
-      <w:pPr>
-        <w:bidi w:val="0"/>
-        <w:rPr>
-          <w:rFonts w:hint="default"/>
-          <w:lang w:val="en-IE"/>
-        </w:rPr>
-      </w:pPr>
-      <w:r>
-        <w:rPr>
-          <w:rFonts w:hint="default"/>
-          <w:lang w:val="en-IE"/>
-        </w:rPr>
-        <w:t>- Implemented captions for outfits:</w:t>
-      </w:r>
-    </w:p>
-    <w:p>
-      <w:pPr>
-        <w:bidi w:val="0"/>
-        <w:rPr>
-          <w:rFonts w:hint="default"/>
-          <w:lang w:val="en-IE"/>
-        </w:rPr>
-      </w:pPr>
-      <w:r>
-        <w:rPr>
-          <w:rFonts w:hint="default"/>
-          <w:lang w:val="en-IE"/>
-        </w:rPr>
-        <w:t xml:space="preserve">  - Users can add custom captions when uploading.</w:t>
-      </w:r>
-    </w:p>
-    <w:p>
-      <w:pPr>
-        <w:bidi w:val="0"/>
-        <w:rPr>
-          <w:rFonts w:hint="default"/>
-          <w:lang w:val="en-IE"/>
-        </w:rPr>
-      </w:pPr>
-      <w:r>
-        <w:rPr>
-          <w:rFonts w:hint="default"/>
-          <w:lang w:val="en-IE"/>
-        </w:rPr>
-        <w:t xml:space="preserve">  - Captions stored in backend and displayed in Recent Outfits.</w:t>
-      </w:r>
-    </w:p>
-    <w:p>
-      <w:pPr>
-        <w:bidi w:val="0"/>
-        <w:rPr>
-          <w:rFonts w:hint="default"/>
-          <w:lang w:val="en-IE"/>
-        </w:rPr>
-      </w:pPr>
-      <w:r>
-        <w:rPr>
-          <w:rFonts w:hint="default"/>
-          <w:lang w:val="en-IE"/>
-        </w:rPr>
-        <w:t>- Improved copy-to-clipboard:</w:t>
-      </w:r>
-    </w:p>
-    <w:p>
-      <w:pPr>
-        <w:bidi w:val="0"/>
-        <w:rPr>
-          <w:rFonts w:hint="default"/>
-          <w:lang w:val="en-IE"/>
-        </w:rPr>
-      </w:pPr>
-      <w:r>
-        <w:rPr>
-          <w:rFonts w:hint="default"/>
-          <w:lang w:val="en-IE"/>
-        </w:rPr>
-        <w:t xml:space="preserve">  - Replaced intrusive alert popups with inline tooltip confirmation.</w:t>
-      </w:r>
-    </w:p>
-    <w:p>
-      <w:pPr>
-        <w:bidi w:val="0"/>
-        <w:rPr>
-          <w:rFonts w:hint="default"/>
-          <w:lang w:val="en-IE"/>
-        </w:rPr>
-      </w:pPr>
-      <w:r>
-        <w:rPr>
-          <w:rFonts w:hint="default"/>
-          <w:lang w:val="en-IE"/>
-        </w:rPr>
-        <w:t>- Technologies: React, Flask, Axios, JSON persistence.</w:t>
-      </w:r>
-    </w:p>
-    <w:p>
-      <w:pPr>
-        <w:rPr>
-          <w:rFonts w:hint="default"/>
-          <w:lang w:val="en-IE"/>
-        </w:rPr>
-      </w:pPr>
-      <w:r>
-        <w:rPr>
-          <w:rFonts w:hint="default"/>
-          <w:lang w:val="en-IE"/>
-        </w:rPr>
-        <w:br w:type="page"/>
-      </w:r>
-    </w:p>
-    <w:p>
-      <w:pPr>
-        <w:bidi w:val="0"/>
-        <w:rPr>
-          <w:rFonts w:hint="default"/>
-          <w:lang w:val="en-IE"/>
-        </w:rPr>
-      </w:pPr>
-    </w:p>
-    <w:p>
-      <w:pPr>
-        <w:bidi w:val="0"/>
-        <w:rPr>
-          <w:rFonts w:hint="default"/>
-          <w:lang w:val="en-IE"/>
-        </w:rPr>
-      </w:pPr>
-      <w:r>
-        <w:rPr>
-          <w:rFonts w:hint="default"/>
-          <w:lang w:val="en-IE"/>
-        </w:rPr>
-        <w:t>### Black Styles — Day 10</w:t>
-      </w:r>
-    </w:p>
-    <w:p>
-      <w:pPr>
-        <w:bidi w:val="0"/>
-        <w:rPr>
-          <w:rFonts w:hint="default"/>
-          <w:lang w:val="en-IE"/>
-        </w:rPr>
-      </w:pPr>
-      <w:r>
-        <w:rPr>
-          <w:rFonts w:hint="default"/>
-          <w:lang w:val="en-IE"/>
-        </w:rPr>
-        <w:t>**Focus:** Outfit Tagging &amp; Categorization</w:t>
-      </w:r>
-    </w:p>
-    <w:p>
-      <w:pPr>
-        <w:bidi w:val="0"/>
-        <w:rPr>
-          <w:rFonts w:hint="default"/>
-          <w:lang w:val="en-IE"/>
-        </w:rPr>
-      </w:pPr>
-    </w:p>
-    <w:p>
-      <w:pPr>
-        <w:bidi w:val="0"/>
-        <w:rPr>
-          <w:rFonts w:hint="default"/>
-          <w:lang w:val="en-IE"/>
-        </w:rPr>
-      </w:pPr>
-      <w:r>
-        <w:rPr>
-          <w:rFonts w:hint="default"/>
-          <w:lang w:val="en-IE"/>
-        </w:rPr>
-        <w:t>- Extended outfit model with **tags** (Formal, Streetwear, Workwear, etc.).</w:t>
-      </w:r>
-    </w:p>
-    <w:p>
-      <w:pPr>
-        <w:bidi w:val="0"/>
-        <w:rPr>
-          <w:rFonts w:hint="default"/>
-          <w:lang w:val="en-IE"/>
-        </w:rPr>
-      </w:pPr>
-      <w:r>
-        <w:rPr>
-          <w:rFonts w:hint="default"/>
-          <w:lang w:val="en-IE"/>
-        </w:rPr>
-        <w:t>- Tags added via frontend form, persisted in backend JSON.</w:t>
-      </w:r>
-    </w:p>
-    <w:p>
-      <w:pPr>
-        <w:bidi w:val="0"/>
-        <w:rPr>
-          <w:rFonts w:hint="default"/>
-          <w:lang w:val="en-IE"/>
-        </w:rPr>
-      </w:pPr>
-      <w:r>
-        <w:rPr>
-          <w:rFonts w:hint="default"/>
-          <w:lang w:val="en-IE"/>
-        </w:rPr>
-        <w:t>- Outfits now display tags as styled badges under captions.</w:t>
-      </w:r>
-    </w:p>
-    <w:p>
-      <w:pPr>
-        <w:bidi w:val="0"/>
-        <w:rPr>
-          <w:rFonts w:hint="default"/>
-          <w:lang w:val="en-IE"/>
-        </w:rPr>
-      </w:pPr>
-      <w:r>
-        <w:rPr>
-          <w:rFonts w:hint="default"/>
-          <w:lang w:val="en-IE"/>
-        </w:rPr>
-        <w:t>- Enables future **filtering &amp; search** by tags.</w:t>
-      </w:r>
     </w:p>
     <w:p>
       <w:pPr>

</xml_diff>

<commit_message>
feat(outfits): add multi-tag filtering and grid layout UI
</commit_message>
<xml_diff>
--- a/Documentation/Progress Report/Progress Report.docx
+++ b/Documentation/Progress Report/Progress Report.docx
@@ -3786,17 +3786,716 @@
         </w:rPr>
         <w:t>---</w:t>
       </w:r>
+    </w:p>
+    <w:p>
+      <w:pPr>
+        <w:rPr>
+          <w:rFonts w:hint="default"/>
+          <w:lang w:val="en-IE"/>
+        </w:rPr>
+      </w:pPr>
+      <w:r>
+        <w:rPr>
+          <w:rFonts w:hint="default"/>
+          <w:lang w:val="en-IE"/>
+        </w:rPr>
+        <w:br w:type="page"/>
+      </w:r>
+    </w:p>
+    <w:p>
+      <w:pPr>
+        <w:bidi w:val="0"/>
+        <w:rPr>
+          <w:rFonts w:hint="default"/>
+          <w:lang w:val="en-IE"/>
+        </w:rPr>
+      </w:pPr>
+    </w:p>
+    <w:p>
+      <w:pPr>
+        <w:bidi w:val="0"/>
+        <w:rPr>
+          <w:rFonts w:hint="default"/>
+          <w:lang w:val="en-IE"/>
+        </w:rPr>
+      </w:pPr>
+    </w:p>
+    <w:p>
+      <w:pPr>
+        <w:bidi w:val="0"/>
+        <w:rPr>
+          <w:rFonts w:hint="default"/>
+          <w:lang w:val="en-IE"/>
+        </w:rPr>
+      </w:pPr>
+      <w:r>
+        <w:rPr>
+          <w:rFonts w:hint="default"/>
+          <w:lang w:val="en-IE"/>
+        </w:rPr>
+        <w:t>---</w:t>
+      </w:r>
+    </w:p>
+    <w:p>
+      <w:pPr>
+        <w:bidi w:val="0"/>
+        <w:rPr>
+          <w:rFonts w:hint="default"/>
+          <w:lang w:val="en-IE"/>
+        </w:rPr>
+      </w:pPr>
+    </w:p>
+    <w:p>
+      <w:pPr>
+        <w:bidi w:val="0"/>
+        <w:rPr>
+          <w:rFonts w:hint="default"/>
+          <w:lang w:val="en-IE"/>
+        </w:rPr>
+      </w:pPr>
+      <w:r>
+        <w:rPr>
+          <w:rFonts w:hint="default"/>
+          <w:lang w:val="en-IE"/>
+        </w:rPr>
+        <w:t>## 3. Portfolio Snippet</w:t>
+      </w:r>
+    </w:p>
+    <w:p>
+      <w:pPr>
+        <w:bidi w:val="0"/>
+        <w:rPr>
+          <w:rFonts w:hint="default"/>
+          <w:lang w:val="en-IE"/>
+        </w:rPr>
+      </w:pPr>
+      <w:r>
+        <w:rPr>
+          <w:rFonts w:hint="default"/>
+          <w:lang w:val="en-IE"/>
+        </w:rPr>
+        <w:t>```markdown</w:t>
+      </w:r>
+    </w:p>
+    <w:p>
+      <w:pPr>
+        <w:bidi w:val="0"/>
+        <w:rPr>
+          <w:rFonts w:hint="default"/>
+          <w:lang w:val="en-IE"/>
+        </w:rPr>
+      </w:pPr>
+      <w:r>
+        <w:rPr>
+          <w:rFonts w:hint="default"/>
+          <w:lang w:val="en-IE"/>
+        </w:rPr>
+        <w:t>### Black Styles — Day 12</w:t>
+      </w:r>
+    </w:p>
+    <w:p>
+      <w:pPr>
+        <w:bidi w:val="0"/>
+        <w:rPr>
+          <w:rFonts w:hint="default"/>
+          <w:lang w:val="en-IE"/>
+        </w:rPr>
+      </w:pPr>
+      <w:r>
+        <w:rPr>
+          <w:rFonts w:hint="default"/>
+          <w:lang w:val="en-IE"/>
+        </w:rPr>
+        <w:t>**Focus:** Multi-Tag Search &amp; Grid Layout</w:t>
+      </w:r>
+    </w:p>
+    <w:p>
+      <w:pPr>
+        <w:bidi w:val="0"/>
+        <w:rPr>
+          <w:rFonts w:hint="default"/>
+          <w:lang w:val="en-IE"/>
+        </w:rPr>
+      </w:pPr>
+    </w:p>
+    <w:p>
+      <w:pPr>
+        <w:bidi w:val="0"/>
+        <w:rPr>
+          <w:rFonts w:hint="default"/>
+          <w:lang w:val="en-IE"/>
+        </w:rPr>
+      </w:pPr>
+      <w:r>
+        <w:rPr>
+          <w:rFonts w:hint="default"/>
+          <w:lang w:val="en-IE"/>
+        </w:rPr>
+        <w:t>- Backend: extended outfit search to support multiple tags (`?tags=Formal,Casual`).</w:t>
+      </w:r>
+    </w:p>
+    <w:p>
+      <w:pPr>
+        <w:bidi w:val="0"/>
+        <w:rPr>
+          <w:rFonts w:hint="default"/>
+          <w:lang w:val="en-IE"/>
+        </w:rPr>
+      </w:pPr>
+      <w:r>
+        <w:rPr>
+          <w:rFonts w:hint="default"/>
+          <w:lang w:val="en-IE"/>
+        </w:rPr>
+        <w:t>- Frontend: multi-select dropdown of popular tags, wired to new API.</w:t>
+      </w:r>
+    </w:p>
+    <w:p>
+      <w:pPr>
+        <w:bidi w:val="0"/>
+        <w:rPr>
+          <w:rFonts w:hint="default"/>
+          <w:lang w:val="en-IE"/>
+        </w:rPr>
+      </w:pPr>
+      <w:r>
+        <w:rPr>
+          <w:rFonts w:hint="default"/>
+          <w:lang w:val="en-IE"/>
+        </w:rPr>
+        <w:t>- Added responsive **grid layout** for outfit cards, improving UI clarity.</w:t>
+      </w:r>
+    </w:p>
+    <w:p>
+      <w:pPr>
+        <w:bidi w:val="0"/>
+        <w:rPr>
+          <w:rFonts w:hint="default"/>
+          <w:lang w:val="en-IE"/>
+        </w:rPr>
+      </w:pPr>
+      <w:r>
+        <w:rPr>
+          <w:rFonts w:hint="default"/>
+          <w:lang w:val="en-IE"/>
+        </w:rPr>
+        <w:t>- Strengthens categorization and browsing experience for users.</w:t>
+      </w:r>
+    </w:p>
+    <w:p>
+      <w:pPr>
+        <w:bidi w:val="0"/>
+        <w:rPr>
+          <w:rFonts w:hint="default"/>
+          <w:lang w:val="en-IE"/>
+        </w:rPr>
+      </w:pPr>
+    </w:p>
+    <w:p>
+      <w:pPr>
+        <w:bidi w:val="0"/>
+        <w:rPr>
+          <w:rFonts w:hint="default"/>
+          <w:lang w:val="en-IE"/>
+        </w:rPr>
+      </w:pPr>
+      <w:r>
+        <w:rPr>
+          <w:rFonts w:hint="default"/>
+          <w:lang w:val="en-IE"/>
+        </w:rPr>
+        <w:t># 📖 Black Styles — Project Documentation (Up to Day 12)</w:t>
+      </w:r>
+    </w:p>
+    <w:p>
+      <w:pPr>
+        <w:bidi w:val="0"/>
+        <w:rPr>
+          <w:rFonts w:hint="default"/>
+          <w:lang w:val="en-IE"/>
+        </w:rPr>
+      </w:pPr>
+    </w:p>
+    <w:p>
+      <w:pPr>
+        <w:bidi w:val="0"/>
+        <w:rPr>
+          <w:rFonts w:hint="default"/>
+          <w:lang w:val="en-IE"/>
+        </w:rPr>
+      </w:pPr>
+      <w:r>
+        <w:rPr>
+          <w:rFonts w:hint="default"/>
+          <w:lang w:val="en-IE"/>
+        </w:rPr>
+        <w:t>## Overview</w:t>
+      </w:r>
+    </w:p>
+    <w:p>
+      <w:pPr>
+        <w:bidi w:val="0"/>
+        <w:rPr>
+          <w:rFonts w:hint="default"/>
+          <w:lang w:val="en-IE"/>
+        </w:rPr>
+      </w:pPr>
+      <w:r>
+        <w:rPr>
+          <w:rFonts w:hint="default"/>
+          <w:lang w:val="en-IE"/>
+        </w:rPr>
+        <w:t xml:space="preserve">Black Styles is a React + Flask web app that extracts clothing color palettes and recommends culturally rich styles.  </w:t>
+      </w:r>
+    </w:p>
+    <w:p>
+      <w:pPr>
+        <w:bidi w:val="0"/>
+        <w:rPr>
+          <w:rFonts w:hint="default"/>
+          <w:lang w:val="en-IE"/>
+        </w:rPr>
+      </w:pPr>
+      <w:r>
+        <w:rPr>
+          <w:rFonts w:hint="default"/>
+          <w:lang w:val="en-IE"/>
+        </w:rPr>
+        <w:t>The app now supports outfit saving, captions, tags, and **multi-tag filtering with a grid layout UI**.</w:t>
+      </w:r>
+    </w:p>
+    <w:p>
+      <w:pPr>
+        <w:bidi w:val="0"/>
+        <w:rPr>
+          <w:rFonts w:hint="default"/>
+          <w:lang w:val="en-IE"/>
+        </w:rPr>
+      </w:pPr>
+    </w:p>
+    <w:p>
+      <w:pPr>
+        <w:bidi w:val="0"/>
+        <w:rPr>
+          <w:rFonts w:hint="default"/>
+          <w:lang w:val="en-IE"/>
+        </w:rPr>
+      </w:pPr>
+      <w:r>
+        <w:rPr>
+          <w:rFonts w:hint="default"/>
+          <w:lang w:val="en-IE"/>
+        </w:rPr>
+        <w:t>---</w:t>
+      </w:r>
+    </w:p>
+    <w:p>
+      <w:pPr>
+        <w:bidi w:val="0"/>
+        <w:rPr>
+          <w:rFonts w:hint="default"/>
+          <w:lang w:val="en-IE"/>
+        </w:rPr>
+      </w:pPr>
+    </w:p>
+    <w:p>
+      <w:pPr>
+        <w:bidi w:val="0"/>
+        <w:rPr>
+          <w:rFonts w:hint="default"/>
+          <w:lang w:val="en-IE"/>
+        </w:rPr>
+      </w:pPr>
+      <w:r>
+        <w:rPr>
+          <w:rFonts w:hint="default"/>
+          <w:lang w:val="en-IE"/>
+        </w:rPr>
+        <w:t>## Tech Stack</w:t>
+      </w:r>
+    </w:p>
+    <w:p>
+      <w:pPr>
+        <w:bidi w:val="0"/>
+        <w:rPr>
+          <w:rFonts w:hint="default"/>
+          <w:lang w:val="en-IE"/>
+        </w:rPr>
+      </w:pPr>
+      <w:r>
+        <w:rPr>
+          <w:rFonts w:hint="default"/>
+          <w:lang w:val="en-IE"/>
+        </w:rPr>
+        <w:t>- **Frontend:** React (Vite), Axios, Tailwind CSS</w:t>
+      </w:r>
+    </w:p>
+    <w:p>
+      <w:pPr>
+        <w:bidi w:val="0"/>
+        <w:rPr>
+          <w:rFonts w:hint="default"/>
+          <w:lang w:val="en-IE"/>
+        </w:rPr>
+      </w:pPr>
+      <w:r>
+        <w:rPr>
+          <w:rFonts w:hint="default"/>
+          <w:lang w:val="en-IE"/>
+        </w:rPr>
+        <w:t>- **Backend:** Flask (Python)</w:t>
+      </w:r>
+    </w:p>
+    <w:p>
+      <w:pPr>
+        <w:bidi w:val="0"/>
+        <w:rPr>
+          <w:rFonts w:hint="default"/>
+          <w:lang w:val="en-IE"/>
+        </w:rPr>
+      </w:pPr>
+      <w:r>
+        <w:rPr>
+          <w:rFonts w:hint="default"/>
+          <w:lang w:val="en-IE"/>
+        </w:rPr>
+        <w:t>- **AI/Processing:** OpenCV, KMeans</w:t>
+      </w:r>
+    </w:p>
+    <w:p>
+      <w:pPr>
+        <w:bidi w:val="0"/>
+        <w:rPr>
+          <w:rFonts w:hint="default"/>
+          <w:lang w:val="en-IE"/>
+        </w:rPr>
+      </w:pPr>
+      <w:r>
+        <w:rPr>
+          <w:rFonts w:hint="default"/>
+          <w:lang w:val="en-IE"/>
+        </w:rPr>
+        <w:t>- **Persistence:** JSON (MongoDB Atlas planned)</w:t>
+      </w:r>
+    </w:p>
+    <w:p>
+      <w:pPr>
+        <w:bidi w:val="0"/>
+        <w:rPr>
+          <w:rFonts w:hint="default"/>
+          <w:lang w:val="en-IE"/>
+        </w:rPr>
+      </w:pPr>
+      <w:r>
+        <w:rPr>
+          <w:rFonts w:hint="default"/>
+          <w:lang w:val="en-IE"/>
+        </w:rPr>
+        <w:t>- **Version Control:** GitHub with feature branches</w:t>
+      </w:r>
+    </w:p>
+    <w:p>
+      <w:pPr>
+        <w:bidi w:val="0"/>
+        <w:rPr>
+          <w:rFonts w:hint="default"/>
+          <w:lang w:val="en-IE"/>
+        </w:rPr>
+      </w:pPr>
+    </w:p>
+    <w:p>
+      <w:pPr>
+        <w:bidi w:val="0"/>
+        <w:rPr>
+          <w:rFonts w:hint="default"/>
+          <w:lang w:val="en-IE"/>
+        </w:rPr>
+      </w:pPr>
+      <w:r>
+        <w:rPr>
+          <w:rFonts w:hint="default"/>
+          <w:lang w:val="en-IE"/>
+        </w:rPr>
+        <w:t>---</w:t>
+      </w:r>
+    </w:p>
+    <w:p>
+      <w:pPr>
+        <w:bidi w:val="0"/>
+        <w:rPr>
+          <w:rFonts w:hint="default"/>
+          <w:lang w:val="en-IE"/>
+        </w:rPr>
+      </w:pPr>
+    </w:p>
+    <w:p>
+      <w:pPr>
+        <w:bidi w:val="0"/>
+        <w:rPr>
+          <w:rFonts w:hint="default"/>
+          <w:lang w:val="en-IE"/>
+        </w:rPr>
+      </w:pPr>
+      <w:r>
+        <w:rPr>
+          <w:rFonts w:hint="default"/>
+          <w:lang w:val="en-IE"/>
+        </w:rPr>
+        <w:t>## Features Implemented (Day 1 → Day 12)</w:t>
+      </w:r>
+    </w:p>
+    <w:p>
+      <w:pPr>
+        <w:bidi w:val="0"/>
+        <w:rPr>
+          <w:rFonts w:hint="default"/>
+          <w:lang w:val="en-IE"/>
+        </w:rPr>
+      </w:pPr>
+      <w:r>
+        <w:rPr>
+          <w:rFonts w:hint="default"/>
+          <w:lang w:val="en-IE"/>
+        </w:rPr>
+        <w:t>1. ✅ Project scaffolding</w:t>
+      </w:r>
+    </w:p>
+    <w:p>
+      <w:pPr>
+        <w:bidi w:val="0"/>
+        <w:rPr>
+          <w:rFonts w:hint="default"/>
+          <w:lang w:val="en-IE"/>
+        </w:rPr>
+      </w:pPr>
+      <w:r>
+        <w:rPr>
+          <w:rFonts w:hint="default"/>
+          <w:lang w:val="en-IE"/>
+        </w:rPr>
+        <w:t>2. ✅ File upload + validation</w:t>
+      </w:r>
+    </w:p>
+    <w:p>
+      <w:pPr>
+        <w:bidi w:val="0"/>
+        <w:rPr>
+          <w:rFonts w:hint="default"/>
+          <w:lang w:val="en-IE"/>
+        </w:rPr>
+      </w:pPr>
+      <w:r>
+        <w:rPr>
+          <w:rFonts w:hint="default"/>
+          <w:lang w:val="en-IE"/>
+        </w:rPr>
+        <w:t>3. ✅ Color palette extraction</w:t>
+      </w:r>
+    </w:p>
+    <w:p>
+      <w:pPr>
+        <w:bidi w:val="0"/>
+        <w:rPr>
+          <w:rFonts w:hint="default"/>
+          <w:lang w:val="en-IE"/>
+        </w:rPr>
+      </w:pPr>
+      <w:r>
+        <w:rPr>
+          <w:rFonts w:hint="default"/>
+          <w:lang w:val="en-IE"/>
+        </w:rPr>
+        <w:t>4. ✅ Logging &amp; error handling</w:t>
+      </w:r>
+    </w:p>
+    <w:p>
+      <w:pPr>
+        <w:bidi w:val="0"/>
+        <w:rPr>
+          <w:rFonts w:hint="default"/>
+          <w:lang w:val="en-IE"/>
+        </w:rPr>
+      </w:pPr>
+      <w:r>
+        <w:rPr>
+          <w:rFonts w:hint="default"/>
+          <w:lang w:val="en-IE"/>
+        </w:rPr>
+        <w:t>5. ✅ Upload form + UI states</w:t>
+      </w:r>
+    </w:p>
+    <w:p>
+      <w:pPr>
+        <w:bidi w:val="0"/>
+        <w:rPr>
+          <w:rFonts w:hint="default"/>
+          <w:lang w:val="en-IE"/>
+        </w:rPr>
+      </w:pPr>
+      <w:r>
+        <w:rPr>
+          <w:rFonts w:hint="default"/>
+          <w:lang w:val="en-IE"/>
+        </w:rPr>
+        <w:t>6. ✅ Display color swatches + hex values</w:t>
+      </w:r>
+    </w:p>
+    <w:p>
+      <w:pPr>
+        <w:bidi w:val="0"/>
+        <w:rPr>
+          <w:rFonts w:hint="default"/>
+          <w:lang w:val="en-IE"/>
+        </w:rPr>
+      </w:pPr>
+      <w:r>
+        <w:rPr>
+          <w:rFonts w:hint="default"/>
+          <w:lang w:val="en-IE"/>
+        </w:rPr>
+        <w:t>7. ✅ Palette persistence</w:t>
+      </w:r>
+    </w:p>
+    <w:p>
+      <w:pPr>
+        <w:bidi w:val="0"/>
+        <w:rPr>
+          <w:rFonts w:hint="default"/>
+          <w:lang w:val="en-IE"/>
+        </w:rPr>
+      </w:pPr>
+      <w:r>
+        <w:rPr>
+          <w:rFonts w:hint="default"/>
+          <w:lang w:val="en-IE"/>
+        </w:rPr>
+        <w:t>8. ✅ Outfit saving &amp; recent outfits</w:t>
+      </w:r>
+    </w:p>
+    <w:p>
+      <w:pPr>
+        <w:bidi w:val="0"/>
+        <w:rPr>
+          <w:rFonts w:hint="default"/>
+          <w:lang w:val="en-IE"/>
+        </w:rPr>
+      </w:pPr>
+      <w:r>
+        <w:rPr>
+          <w:rFonts w:hint="default"/>
+          <w:lang w:val="en-IE"/>
+        </w:rPr>
+        <w:t>9. ✅ Captions + improved clipboard UX</w:t>
+      </w:r>
+    </w:p>
+    <w:p>
+      <w:pPr>
+        <w:bidi w:val="0"/>
+        <w:rPr>
+          <w:rFonts w:hint="default"/>
+          <w:lang w:val="en-IE"/>
+        </w:rPr>
+      </w:pPr>
+      <w:r>
+        <w:rPr>
+          <w:rFonts w:hint="default"/>
+          <w:lang w:val="en-IE"/>
+        </w:rPr>
+        <w:t>10. ✅ Tags support in outfits</w:t>
+      </w:r>
+    </w:p>
+    <w:p>
+      <w:pPr>
+        <w:bidi w:val="0"/>
+        <w:rPr>
+          <w:rFonts w:hint="default"/>
+          <w:lang w:val="en-IE"/>
+        </w:rPr>
+      </w:pPr>
+      <w:r>
+        <w:rPr>
+          <w:rFonts w:hint="default"/>
+          <w:lang w:val="en-IE"/>
+        </w:rPr>
+        <w:t>11. ✅ Tag-based search &amp; filtering</w:t>
+      </w:r>
+    </w:p>
+    <w:p>
+      <w:pPr>
+        <w:bidi w:val="0"/>
+        <w:rPr>
+          <w:rFonts w:hint="default"/>
+          <w:lang w:val="en-IE"/>
+        </w:rPr>
+      </w:pPr>
+      <w:r>
+        <w:rPr>
+          <w:rFonts w:hint="default"/>
+          <w:lang w:val="en-IE"/>
+        </w:rPr>
+        <w:t>12. ✅ Multi-tag filtering + grid layout UI</w:t>
+      </w:r>
+    </w:p>
+    <w:p>
+      <w:pPr>
+        <w:bidi w:val="0"/>
+        <w:rPr>
+          <w:rFonts w:hint="default"/>
+          <w:lang w:val="en-IE"/>
+        </w:rPr>
+      </w:pPr>
+    </w:p>
+    <w:p>
+      <w:pPr>
+        <w:bidi w:val="0"/>
+        <w:rPr>
+          <w:rFonts w:hint="default"/>
+          <w:lang w:val="en-IE"/>
+        </w:rPr>
+      </w:pPr>
+      <w:r>
+        <w:rPr>
+          <w:rFonts w:hint="default"/>
+          <w:lang w:val="en-IE"/>
+        </w:rPr>
+        <w:t>---</w:t>
+      </w:r>
+    </w:p>
+    <w:p>
+      <w:pPr>
+        <w:bidi w:val="0"/>
+        <w:rPr>
+          <w:rFonts w:hint="default"/>
+          <w:lang w:val="en-IE"/>
+        </w:rPr>
+      </w:pPr>
+    </w:p>
+    <w:p>
+      <w:pPr>
+        <w:bidi w:val="0"/>
+        <w:rPr>
+          <w:rFonts w:hint="default"/>
+          <w:lang w:val="en-IE"/>
+        </w:rPr>
+      </w:pPr>
+      <w:r>
+        <w:rPr>
+          <w:rFonts w:hint="default"/>
+          <w:lang w:val="en-IE"/>
+        </w:rPr>
+        <w:t>## Current Folder Layout (After Day 12)</w:t>
+      </w:r>
+    </w:p>
+    <w:p>
+      <w:pPr>
+        <w:bidi w:val="0"/>
+        <w:rPr>
+          <w:rFonts w:hint="default"/>
+          <w:lang w:val="en-IE"/>
+        </w:rPr>
+      </w:pPr>
       <w:bookmarkStart w:id="0" w:name="_GoBack"/>
       <w:bookmarkEnd w:id="0"/>
-    </w:p>
-    <w:p>
-      <w:pPr>
-        <w:bidi w:val="0"/>
-        <w:rPr>
-          <w:rFonts w:hint="default"/>
-          <w:lang w:val="en-IE"/>
-        </w:rPr>
-      </w:pPr>
     </w:p>
     <w:sectPr>
       <w:pgSz w:w="11906" w:h="16838"/>

</xml_diff>

<commit_message>
feat(filter): add combined tags + theme filtering with sidebar UI
</commit_message>
<xml_diff>
--- a/Documentation/Progress Report/Progress Report.docx
+++ b/Documentation/Progress Report/Progress Report.docx
@@ -4438,57 +4438,6 @@
     </w:p>
     <w:p>
       <w:pPr>
-        <w:bidi w:val="0"/>
-        <w:rPr>
-          <w:rFonts w:hint="default"/>
-          <w:lang w:val="en-IE"/>
-        </w:rPr>
-      </w:pPr>
-    </w:p>
-    <w:p>
-      <w:pPr>
-        <w:bidi w:val="0"/>
-        <w:rPr>
-          <w:rFonts w:hint="default"/>
-          <w:lang w:val="en-IE"/>
-        </w:rPr>
-      </w:pPr>
-      <w:r>
-        <w:rPr>
-          <w:rFonts w:hint="default"/>
-          <w:lang w:val="en-IE"/>
-        </w:rPr>
-        <w:t>---</w:t>
-      </w:r>
-    </w:p>
-    <w:p>
-      <w:pPr>
-        <w:bidi w:val="0"/>
-        <w:rPr>
-          <w:rFonts w:hint="default"/>
-          <w:lang w:val="en-IE"/>
-        </w:rPr>
-      </w:pPr>
-    </w:p>
-    <w:p>
-      <w:pPr>
-        <w:bidi w:val="0"/>
-        <w:rPr>
-          <w:rFonts w:hint="default"/>
-          <w:lang w:val="en-IE"/>
-        </w:rPr>
-      </w:pPr>
-      <w:r>
-        <w:rPr>
-          <w:rFonts w:hint="default"/>
-          <w:lang w:val="en-IE"/>
-        </w:rPr>
-        <w:t>## Current Folder Layout (After Day 12)</w:t>
-      </w:r>
-    </w:p>
-    <w:p>
-      <w:pPr>
-        <w:bidi w:val="0"/>
         <w:rPr>
           <w:rFonts w:hint="default"/>
           <w:lang w:val="en-IE"/>
@@ -4496,6 +4445,672 @@
       </w:pPr>
       <w:bookmarkStart w:id="0" w:name="_GoBack"/>
       <w:bookmarkEnd w:id="0"/>
+      <w:r>
+        <w:rPr>
+          <w:rFonts w:hint="default"/>
+          <w:lang w:val="en-IE"/>
+        </w:rPr>
+        <w:br w:type="page"/>
+      </w:r>
+    </w:p>
+    <w:p>
+      <w:pPr>
+        <w:bidi w:val="0"/>
+        <w:rPr>
+          <w:rFonts w:hint="default"/>
+          <w:lang w:val="en-IE"/>
+        </w:rPr>
+      </w:pPr>
+    </w:p>
+    <w:p>
+      <w:pPr>
+        <w:bidi w:val="0"/>
+        <w:rPr>
+          <w:rFonts w:hint="default"/>
+          <w:lang w:val="en-IE"/>
+        </w:rPr>
+      </w:pPr>
+      <w:r>
+        <w:rPr>
+          <w:rFonts w:hint="default"/>
+          <w:lang w:val="en-IE"/>
+        </w:rPr>
+        <w:t>---</w:t>
+      </w:r>
+    </w:p>
+    <w:p>
+      <w:pPr>
+        <w:bidi w:val="0"/>
+        <w:rPr>
+          <w:rFonts w:hint="default"/>
+          <w:lang w:val="en-IE"/>
+        </w:rPr>
+      </w:pPr>
+    </w:p>
+    <w:p>
+      <w:pPr>
+        <w:bidi w:val="0"/>
+        <w:rPr>
+          <w:rFonts w:hint="default"/>
+          <w:lang w:val="en-IE"/>
+        </w:rPr>
+      </w:pPr>
+      <w:r>
+        <w:rPr>
+          <w:rFonts w:hint="default"/>
+          <w:lang w:val="en-IE"/>
+        </w:rPr>
+        <w:t>## 3. Portfolio Snippet</w:t>
+      </w:r>
+    </w:p>
+    <w:p>
+      <w:pPr>
+        <w:bidi w:val="0"/>
+        <w:rPr>
+          <w:rFonts w:hint="default"/>
+          <w:lang w:val="en-IE"/>
+        </w:rPr>
+      </w:pPr>
+      <w:r>
+        <w:rPr>
+          <w:rFonts w:hint="default"/>
+          <w:lang w:val="en-IE"/>
+        </w:rPr>
+        <w:t>```markdown</w:t>
+      </w:r>
+    </w:p>
+    <w:p>
+      <w:pPr>
+        <w:bidi w:val="0"/>
+        <w:rPr>
+          <w:rFonts w:hint="default"/>
+          <w:lang w:val="en-IE"/>
+        </w:rPr>
+      </w:pPr>
+      <w:r>
+        <w:rPr>
+          <w:rFonts w:hint="default"/>
+          <w:lang w:val="en-IE"/>
+        </w:rPr>
+        <w:t>### Black Styles — Day 13</w:t>
+      </w:r>
+    </w:p>
+    <w:p>
+      <w:pPr>
+        <w:bidi w:val="0"/>
+        <w:rPr>
+          <w:rFonts w:hint="default"/>
+          <w:lang w:val="en-IE"/>
+        </w:rPr>
+      </w:pPr>
+      <w:r>
+        <w:rPr>
+          <w:rFonts w:hint="default"/>
+          <w:lang w:val="en-IE"/>
+        </w:rPr>
+        <w:t>**Focus:** Theme-Based Filtering + Sidebar UI</w:t>
+      </w:r>
+    </w:p>
+    <w:p>
+      <w:pPr>
+        <w:bidi w:val="0"/>
+        <w:rPr>
+          <w:rFonts w:hint="default"/>
+          <w:lang w:val="en-IE"/>
+        </w:rPr>
+      </w:pPr>
+    </w:p>
+    <w:p>
+      <w:pPr>
+        <w:bidi w:val="0"/>
+        <w:rPr>
+          <w:rFonts w:hint="default"/>
+          <w:lang w:val="en-IE"/>
+        </w:rPr>
+      </w:pPr>
+      <w:r>
+        <w:rPr>
+          <w:rFonts w:hint="default"/>
+          <w:lang w:val="en-IE"/>
+        </w:rPr>
+        <w:t>- Backend: extended outfit search to support **tags + theme** combined filters.</w:t>
+      </w:r>
+    </w:p>
+    <w:p>
+      <w:pPr>
+        <w:bidi w:val="0"/>
+        <w:rPr>
+          <w:rFonts w:hint="default"/>
+          <w:lang w:val="en-IE"/>
+        </w:rPr>
+      </w:pPr>
+      <w:r>
+        <w:rPr>
+          <w:rFonts w:hint="default"/>
+          <w:lang w:val="en-IE"/>
+        </w:rPr>
+        <w:t>- Frontend: added **filter sidebar** with multi-tag dropdown and theme selector.</w:t>
+      </w:r>
+    </w:p>
+    <w:p>
+      <w:pPr>
+        <w:bidi w:val="0"/>
+        <w:rPr>
+          <w:rFonts w:hint="default"/>
+          <w:lang w:val="en-IE"/>
+        </w:rPr>
+      </w:pPr>
+      <w:r>
+        <w:rPr>
+          <w:rFonts w:hint="default"/>
+          <w:lang w:val="en-IE"/>
+        </w:rPr>
+        <w:t>- Outfits displayed in responsive **grid layout** with swatches, captions, and styled tags.</w:t>
+      </w:r>
+    </w:p>
+    <w:p>
+      <w:pPr>
+        <w:bidi w:val="0"/>
+        <w:rPr>
+          <w:rFonts w:hint="default"/>
+          <w:lang w:val="en-IE"/>
+        </w:rPr>
+      </w:pPr>
+      <w:r>
+        <w:rPr>
+          <w:rFonts w:hint="default"/>
+          <w:lang w:val="en-IE"/>
+        </w:rPr>
+        <w:t>- Enables refined browsing (e.g., "Formal + Winter" or "Casual + Summer").</w:t>
+      </w:r>
+    </w:p>
+    <w:p>
+      <w:pPr>
+        <w:bidi w:val="0"/>
+        <w:rPr>
+          <w:rFonts w:hint="default"/>
+          <w:lang w:val="en-IE"/>
+        </w:rPr>
+      </w:pPr>
+    </w:p>
+    <w:p>
+      <w:pPr>
+        <w:bidi w:val="0"/>
+        <w:rPr>
+          <w:rFonts w:hint="default"/>
+          <w:lang w:val="en-IE"/>
+        </w:rPr>
+      </w:pPr>
+      <w:r>
+        <w:rPr>
+          <w:rFonts w:hint="default"/>
+          <w:lang w:val="en-IE"/>
+        </w:rPr>
+        <w:t># 📖 Black Styles — Project Documentation (Up to Day 13)</w:t>
+      </w:r>
+    </w:p>
+    <w:p>
+      <w:pPr>
+        <w:bidi w:val="0"/>
+        <w:rPr>
+          <w:rFonts w:hint="default"/>
+          <w:lang w:val="en-IE"/>
+        </w:rPr>
+      </w:pPr>
+    </w:p>
+    <w:p>
+      <w:pPr>
+        <w:bidi w:val="0"/>
+        <w:rPr>
+          <w:rFonts w:hint="default"/>
+          <w:lang w:val="en-IE"/>
+        </w:rPr>
+      </w:pPr>
+      <w:r>
+        <w:rPr>
+          <w:rFonts w:hint="default"/>
+          <w:lang w:val="en-IE"/>
+        </w:rPr>
+        <w:t>## Overview</w:t>
+      </w:r>
+    </w:p>
+    <w:p>
+      <w:pPr>
+        <w:bidi w:val="0"/>
+        <w:rPr>
+          <w:rFonts w:hint="default"/>
+          <w:lang w:val="en-IE"/>
+        </w:rPr>
+      </w:pPr>
+      <w:r>
+        <w:rPr>
+          <w:rFonts w:hint="default"/>
+          <w:lang w:val="en-IE"/>
+        </w:rPr>
+        <w:t xml:space="preserve">Black Styles is a React + Flask web app that extracts clothing color palettes and recommends culturally rich styles.  </w:t>
+      </w:r>
+    </w:p>
+    <w:p>
+      <w:pPr>
+        <w:bidi w:val="0"/>
+        <w:rPr>
+          <w:rFonts w:hint="default"/>
+          <w:lang w:val="en-IE"/>
+        </w:rPr>
+      </w:pPr>
+      <w:r>
+        <w:rPr>
+          <w:rFonts w:hint="default"/>
+          <w:lang w:val="en-IE"/>
+        </w:rPr>
+        <w:t>The app now supports outfit saving, captions, tags, **multi-tag filtering**, and **theme-based combined filtering**.</w:t>
+      </w:r>
+    </w:p>
+    <w:p>
+      <w:pPr>
+        <w:bidi w:val="0"/>
+        <w:rPr>
+          <w:rFonts w:hint="default"/>
+          <w:lang w:val="en-IE"/>
+        </w:rPr>
+      </w:pPr>
+    </w:p>
+    <w:p>
+      <w:pPr>
+        <w:bidi w:val="0"/>
+        <w:rPr>
+          <w:rFonts w:hint="default"/>
+          <w:lang w:val="en-IE"/>
+        </w:rPr>
+      </w:pPr>
+      <w:r>
+        <w:rPr>
+          <w:rFonts w:hint="default"/>
+          <w:lang w:val="en-IE"/>
+        </w:rPr>
+        <w:t>---</w:t>
+      </w:r>
+    </w:p>
+    <w:p>
+      <w:pPr>
+        <w:bidi w:val="0"/>
+        <w:rPr>
+          <w:rFonts w:hint="default"/>
+          <w:lang w:val="en-IE"/>
+        </w:rPr>
+      </w:pPr>
+    </w:p>
+    <w:p>
+      <w:pPr>
+        <w:bidi w:val="0"/>
+        <w:rPr>
+          <w:rFonts w:hint="default"/>
+          <w:lang w:val="en-IE"/>
+        </w:rPr>
+      </w:pPr>
+      <w:r>
+        <w:rPr>
+          <w:rFonts w:hint="default"/>
+          <w:lang w:val="en-IE"/>
+        </w:rPr>
+        <w:t>## Tech Stack</w:t>
+      </w:r>
+    </w:p>
+    <w:p>
+      <w:pPr>
+        <w:bidi w:val="0"/>
+        <w:rPr>
+          <w:rFonts w:hint="default"/>
+          <w:lang w:val="en-IE"/>
+        </w:rPr>
+      </w:pPr>
+      <w:r>
+        <w:rPr>
+          <w:rFonts w:hint="default"/>
+          <w:lang w:val="en-IE"/>
+        </w:rPr>
+        <w:t>- **Frontend:** React (Vite), Axios, Tailwind CSS</w:t>
+      </w:r>
+    </w:p>
+    <w:p>
+      <w:pPr>
+        <w:bidi w:val="0"/>
+        <w:rPr>
+          <w:rFonts w:hint="default"/>
+          <w:lang w:val="en-IE"/>
+        </w:rPr>
+      </w:pPr>
+      <w:r>
+        <w:rPr>
+          <w:rFonts w:hint="default"/>
+          <w:lang w:val="en-IE"/>
+        </w:rPr>
+        <w:t>- **Backend:** Flask (Python)</w:t>
+      </w:r>
+    </w:p>
+    <w:p>
+      <w:pPr>
+        <w:bidi w:val="0"/>
+        <w:rPr>
+          <w:rFonts w:hint="default"/>
+          <w:lang w:val="en-IE"/>
+        </w:rPr>
+      </w:pPr>
+      <w:r>
+        <w:rPr>
+          <w:rFonts w:hint="default"/>
+          <w:lang w:val="en-IE"/>
+        </w:rPr>
+        <w:t>- **AI/Processing:** OpenCV, KMeans</w:t>
+      </w:r>
+    </w:p>
+    <w:p>
+      <w:pPr>
+        <w:bidi w:val="0"/>
+        <w:rPr>
+          <w:rFonts w:hint="default"/>
+          <w:lang w:val="en-IE"/>
+        </w:rPr>
+      </w:pPr>
+      <w:r>
+        <w:rPr>
+          <w:rFonts w:hint="default"/>
+          <w:lang w:val="en-IE"/>
+        </w:rPr>
+        <w:t>- **Persistence:** JSON (MongoDB Atlas planned)</w:t>
+      </w:r>
+    </w:p>
+    <w:p>
+      <w:pPr>
+        <w:bidi w:val="0"/>
+        <w:rPr>
+          <w:rFonts w:hint="default"/>
+          <w:lang w:val="en-IE"/>
+        </w:rPr>
+      </w:pPr>
+      <w:r>
+        <w:rPr>
+          <w:rFonts w:hint="default"/>
+          <w:lang w:val="en-IE"/>
+        </w:rPr>
+        <w:t>- **Version Control:** GitHub with feature branches</w:t>
+      </w:r>
+    </w:p>
+    <w:p>
+      <w:pPr>
+        <w:bidi w:val="0"/>
+        <w:rPr>
+          <w:rFonts w:hint="default"/>
+          <w:lang w:val="en-IE"/>
+        </w:rPr>
+      </w:pPr>
+    </w:p>
+    <w:p>
+      <w:pPr>
+        <w:bidi w:val="0"/>
+        <w:rPr>
+          <w:rFonts w:hint="default"/>
+          <w:lang w:val="en-IE"/>
+        </w:rPr>
+      </w:pPr>
+      <w:r>
+        <w:rPr>
+          <w:rFonts w:hint="default"/>
+          <w:lang w:val="en-IE"/>
+        </w:rPr>
+        <w:t>---</w:t>
+      </w:r>
+    </w:p>
+    <w:p>
+      <w:pPr>
+        <w:bidi w:val="0"/>
+        <w:rPr>
+          <w:rFonts w:hint="default"/>
+          <w:lang w:val="en-IE"/>
+        </w:rPr>
+      </w:pPr>
+    </w:p>
+    <w:p>
+      <w:pPr>
+        <w:bidi w:val="0"/>
+        <w:rPr>
+          <w:rFonts w:hint="default"/>
+          <w:lang w:val="en-IE"/>
+        </w:rPr>
+      </w:pPr>
+      <w:r>
+        <w:rPr>
+          <w:rFonts w:hint="default"/>
+          <w:lang w:val="en-IE"/>
+        </w:rPr>
+        <w:t>## Features Implemented (Day 1 → Day 13)</w:t>
+      </w:r>
+    </w:p>
+    <w:p>
+      <w:pPr>
+        <w:bidi w:val="0"/>
+        <w:rPr>
+          <w:rFonts w:hint="default"/>
+          <w:lang w:val="en-IE"/>
+        </w:rPr>
+      </w:pPr>
+      <w:r>
+        <w:rPr>
+          <w:rFonts w:hint="default"/>
+          <w:lang w:val="en-IE"/>
+        </w:rPr>
+        <w:t>1. ✅ Project scaffolding</w:t>
+      </w:r>
+    </w:p>
+    <w:p>
+      <w:pPr>
+        <w:bidi w:val="0"/>
+        <w:rPr>
+          <w:rFonts w:hint="default"/>
+          <w:lang w:val="en-IE"/>
+        </w:rPr>
+      </w:pPr>
+      <w:r>
+        <w:rPr>
+          <w:rFonts w:hint="default"/>
+          <w:lang w:val="en-IE"/>
+        </w:rPr>
+        <w:t>2. ✅ File upload + validation</w:t>
+      </w:r>
+    </w:p>
+    <w:p>
+      <w:pPr>
+        <w:bidi w:val="0"/>
+        <w:rPr>
+          <w:rFonts w:hint="default"/>
+          <w:lang w:val="en-IE"/>
+        </w:rPr>
+      </w:pPr>
+      <w:r>
+        <w:rPr>
+          <w:rFonts w:hint="default"/>
+          <w:lang w:val="en-IE"/>
+        </w:rPr>
+        <w:t>3. ✅ Color palette extraction</w:t>
+      </w:r>
+    </w:p>
+    <w:p>
+      <w:pPr>
+        <w:bidi w:val="0"/>
+        <w:rPr>
+          <w:rFonts w:hint="default"/>
+          <w:lang w:val="en-IE"/>
+        </w:rPr>
+      </w:pPr>
+      <w:r>
+        <w:rPr>
+          <w:rFonts w:hint="default"/>
+          <w:lang w:val="en-IE"/>
+        </w:rPr>
+        <w:t>4. ✅ Logging &amp; error handling</w:t>
+      </w:r>
+    </w:p>
+    <w:p>
+      <w:pPr>
+        <w:bidi w:val="0"/>
+        <w:rPr>
+          <w:rFonts w:hint="default"/>
+          <w:lang w:val="en-IE"/>
+        </w:rPr>
+      </w:pPr>
+      <w:r>
+        <w:rPr>
+          <w:rFonts w:hint="default"/>
+          <w:lang w:val="en-IE"/>
+        </w:rPr>
+        <w:t>5. ✅ Upload form + UI states</w:t>
+      </w:r>
+    </w:p>
+    <w:p>
+      <w:pPr>
+        <w:bidi w:val="0"/>
+        <w:rPr>
+          <w:rFonts w:hint="default"/>
+          <w:lang w:val="en-IE"/>
+        </w:rPr>
+      </w:pPr>
+      <w:r>
+        <w:rPr>
+          <w:rFonts w:hint="default"/>
+          <w:lang w:val="en-IE"/>
+        </w:rPr>
+        <w:t>6. ✅ Display color swatches + hex values</w:t>
+      </w:r>
+    </w:p>
+    <w:p>
+      <w:pPr>
+        <w:bidi w:val="0"/>
+        <w:rPr>
+          <w:rFonts w:hint="default"/>
+          <w:lang w:val="en-IE"/>
+        </w:rPr>
+      </w:pPr>
+      <w:r>
+        <w:rPr>
+          <w:rFonts w:hint="default"/>
+          <w:lang w:val="en-IE"/>
+        </w:rPr>
+        <w:t>7. ✅ Palette persistence</w:t>
+      </w:r>
+    </w:p>
+    <w:p>
+      <w:pPr>
+        <w:bidi w:val="0"/>
+        <w:rPr>
+          <w:rFonts w:hint="default"/>
+          <w:lang w:val="en-IE"/>
+        </w:rPr>
+      </w:pPr>
+      <w:r>
+        <w:rPr>
+          <w:rFonts w:hint="default"/>
+          <w:lang w:val="en-IE"/>
+        </w:rPr>
+        <w:t>8. ✅ Outfit saving &amp; recent outfits</w:t>
+      </w:r>
+    </w:p>
+    <w:p>
+      <w:pPr>
+        <w:bidi w:val="0"/>
+        <w:rPr>
+          <w:rFonts w:hint="default"/>
+          <w:lang w:val="en-IE"/>
+        </w:rPr>
+      </w:pPr>
+      <w:r>
+        <w:rPr>
+          <w:rFonts w:hint="default"/>
+          <w:lang w:val="en-IE"/>
+        </w:rPr>
+        <w:t>9. ✅ Captions + improved clipboard UX</w:t>
+      </w:r>
+    </w:p>
+    <w:p>
+      <w:pPr>
+        <w:bidi w:val="0"/>
+        <w:rPr>
+          <w:rFonts w:hint="default"/>
+          <w:lang w:val="en-IE"/>
+        </w:rPr>
+      </w:pPr>
+      <w:r>
+        <w:rPr>
+          <w:rFonts w:hint="default"/>
+          <w:lang w:val="en-IE"/>
+        </w:rPr>
+        <w:t>10. ✅ Tags support in outfits</w:t>
+      </w:r>
+    </w:p>
+    <w:p>
+      <w:pPr>
+        <w:bidi w:val="0"/>
+        <w:rPr>
+          <w:rFonts w:hint="default"/>
+          <w:lang w:val="en-IE"/>
+        </w:rPr>
+      </w:pPr>
+      <w:r>
+        <w:rPr>
+          <w:rFonts w:hint="default"/>
+          <w:lang w:val="en-IE"/>
+        </w:rPr>
+        <w:t>11. ✅ Tag-based search &amp; filtering</w:t>
+      </w:r>
+    </w:p>
+    <w:p>
+      <w:pPr>
+        <w:bidi w:val="0"/>
+        <w:rPr>
+          <w:rFonts w:hint="default"/>
+          <w:lang w:val="en-IE"/>
+        </w:rPr>
+      </w:pPr>
+      <w:r>
+        <w:rPr>
+          <w:rFonts w:hint="default"/>
+          <w:lang w:val="en-IE"/>
+        </w:rPr>
+        <w:t>12. ✅ Multi-tag filtering + grid layout UI</w:t>
+      </w:r>
+    </w:p>
+    <w:p>
+      <w:pPr>
+        <w:bidi w:val="0"/>
+        <w:rPr>
+          <w:rFonts w:hint="default"/>
+          <w:lang w:val="en-IE"/>
+        </w:rPr>
+      </w:pPr>
+      <w:r>
+        <w:rPr>
+          <w:rFonts w:hint="default"/>
+          <w:lang w:val="en-IE"/>
+        </w:rPr>
+        <w:t>13. ✅ Theme-based filtering + combined sidebar</w:t>
+      </w:r>
+    </w:p>
+    <w:p>
+      <w:pPr>
+        <w:bidi w:val="0"/>
+        <w:rPr>
+          <w:rFonts w:hint="default"/>
+          <w:lang w:val="en-IE"/>
+        </w:rPr>
+      </w:pPr>
+    </w:p>
+    <w:p>
+      <w:pPr>
+        <w:bidi w:val="0"/>
+        <w:rPr>
+          <w:rFonts w:hint="default"/>
+          <w:lang w:val="en-IE"/>
+        </w:rPr>
+      </w:pPr>
     </w:p>
     <w:sectPr>
       <w:pgSz w:w="11906" w:h="16838"/>

</xml_diff>

<commit_message>
feat(ui): add sorting dropdown, collapsible sidebar, tag badges and UX improvements
</commit_message>
<xml_diff>
--- a/Documentation/Progress Report/Progress Report.docx
+++ b/Documentation/Progress Report/Progress Report.docx
@@ -4443,665 +4443,1387 @@
           <w:lang w:val="en-IE"/>
         </w:rPr>
       </w:pPr>
+      <w:r>
+        <w:rPr>
+          <w:rFonts w:hint="default"/>
+          <w:lang w:val="en-IE"/>
+        </w:rPr>
+        <w:br w:type="page"/>
+      </w:r>
+    </w:p>
+    <w:p>
+      <w:pPr>
+        <w:bidi w:val="0"/>
+        <w:rPr>
+          <w:rFonts w:hint="default"/>
+          <w:lang w:val="en-IE"/>
+        </w:rPr>
+      </w:pPr>
+    </w:p>
+    <w:p>
+      <w:pPr>
+        <w:bidi w:val="0"/>
+        <w:rPr>
+          <w:rFonts w:hint="default"/>
+          <w:lang w:val="en-IE"/>
+        </w:rPr>
+      </w:pPr>
+      <w:r>
+        <w:rPr>
+          <w:rFonts w:hint="default"/>
+          <w:lang w:val="en-IE"/>
+        </w:rPr>
+        <w:t>---</w:t>
+      </w:r>
+    </w:p>
+    <w:p>
+      <w:pPr>
+        <w:bidi w:val="0"/>
+        <w:rPr>
+          <w:rFonts w:hint="default"/>
+          <w:lang w:val="en-IE"/>
+        </w:rPr>
+      </w:pPr>
+    </w:p>
+    <w:p>
+      <w:pPr>
+        <w:bidi w:val="0"/>
+        <w:rPr>
+          <w:rFonts w:hint="default"/>
+          <w:lang w:val="en-IE"/>
+        </w:rPr>
+      </w:pPr>
+      <w:r>
+        <w:rPr>
+          <w:rFonts w:hint="default"/>
+          <w:lang w:val="en-IE"/>
+        </w:rPr>
+        <w:t>## 3. Portfolio Snippet</w:t>
+      </w:r>
+    </w:p>
+    <w:p>
+      <w:pPr>
+        <w:bidi w:val="0"/>
+        <w:rPr>
+          <w:rFonts w:hint="default"/>
+          <w:lang w:val="en-IE"/>
+        </w:rPr>
+      </w:pPr>
+      <w:r>
+        <w:rPr>
+          <w:rFonts w:hint="default"/>
+          <w:lang w:val="en-IE"/>
+        </w:rPr>
+        <w:t>```markdown</w:t>
+      </w:r>
+    </w:p>
+    <w:p>
+      <w:pPr>
+        <w:bidi w:val="0"/>
+        <w:rPr>
+          <w:rFonts w:hint="default"/>
+          <w:lang w:val="en-IE"/>
+        </w:rPr>
+      </w:pPr>
+      <w:r>
+        <w:rPr>
+          <w:rFonts w:hint="default"/>
+          <w:lang w:val="en-IE"/>
+        </w:rPr>
+        <w:t>### Black Styles — Day 13</w:t>
+      </w:r>
+    </w:p>
+    <w:p>
+      <w:pPr>
+        <w:bidi w:val="0"/>
+        <w:rPr>
+          <w:rFonts w:hint="default"/>
+          <w:lang w:val="en-IE"/>
+        </w:rPr>
+      </w:pPr>
+      <w:r>
+        <w:rPr>
+          <w:rFonts w:hint="default"/>
+          <w:lang w:val="en-IE"/>
+        </w:rPr>
+        <w:t>**Focus:** Theme-Based Filtering + Sidebar UI</w:t>
+      </w:r>
+    </w:p>
+    <w:p>
+      <w:pPr>
+        <w:bidi w:val="0"/>
+        <w:rPr>
+          <w:rFonts w:hint="default"/>
+          <w:lang w:val="en-IE"/>
+        </w:rPr>
+      </w:pPr>
+    </w:p>
+    <w:p>
+      <w:pPr>
+        <w:bidi w:val="0"/>
+        <w:rPr>
+          <w:rFonts w:hint="default"/>
+          <w:lang w:val="en-IE"/>
+        </w:rPr>
+      </w:pPr>
+      <w:r>
+        <w:rPr>
+          <w:rFonts w:hint="default"/>
+          <w:lang w:val="en-IE"/>
+        </w:rPr>
+        <w:t>- Backend: extended outfit search to support **tags + theme** combined filters.</w:t>
+      </w:r>
+    </w:p>
+    <w:p>
+      <w:pPr>
+        <w:bidi w:val="0"/>
+        <w:rPr>
+          <w:rFonts w:hint="default"/>
+          <w:lang w:val="en-IE"/>
+        </w:rPr>
+      </w:pPr>
+      <w:r>
+        <w:rPr>
+          <w:rFonts w:hint="default"/>
+          <w:lang w:val="en-IE"/>
+        </w:rPr>
+        <w:t>- Frontend: added **filter sidebar** with multi-tag dropdown and theme selector.</w:t>
+      </w:r>
+    </w:p>
+    <w:p>
+      <w:pPr>
+        <w:bidi w:val="0"/>
+        <w:rPr>
+          <w:rFonts w:hint="default"/>
+          <w:lang w:val="en-IE"/>
+        </w:rPr>
+      </w:pPr>
+      <w:r>
+        <w:rPr>
+          <w:rFonts w:hint="default"/>
+          <w:lang w:val="en-IE"/>
+        </w:rPr>
+        <w:t>- Outfits displayed in responsive **grid layout** with swatches, captions, and styled tags.</w:t>
+      </w:r>
+    </w:p>
+    <w:p>
+      <w:pPr>
+        <w:bidi w:val="0"/>
+        <w:rPr>
+          <w:rFonts w:hint="default"/>
+          <w:lang w:val="en-IE"/>
+        </w:rPr>
+      </w:pPr>
+      <w:r>
+        <w:rPr>
+          <w:rFonts w:hint="default"/>
+          <w:lang w:val="en-IE"/>
+        </w:rPr>
+        <w:t>- Enables refined browsing (e.g., "Formal + Winter" or "Casual + Summer").</w:t>
+      </w:r>
+    </w:p>
+    <w:p>
+      <w:pPr>
+        <w:bidi w:val="0"/>
+        <w:rPr>
+          <w:rFonts w:hint="default"/>
+          <w:lang w:val="en-IE"/>
+        </w:rPr>
+      </w:pPr>
+    </w:p>
+    <w:p>
+      <w:pPr>
+        <w:bidi w:val="0"/>
+        <w:rPr>
+          <w:rFonts w:hint="default"/>
+          <w:lang w:val="en-IE"/>
+        </w:rPr>
+      </w:pPr>
+      <w:r>
+        <w:rPr>
+          <w:rFonts w:hint="default"/>
+          <w:lang w:val="en-IE"/>
+        </w:rPr>
+        <w:t># 📖 Black Styles — Project Documentation (Up to Day 13)</w:t>
+      </w:r>
+    </w:p>
+    <w:p>
+      <w:pPr>
+        <w:bidi w:val="0"/>
+        <w:rPr>
+          <w:rFonts w:hint="default"/>
+          <w:lang w:val="en-IE"/>
+        </w:rPr>
+      </w:pPr>
+    </w:p>
+    <w:p>
+      <w:pPr>
+        <w:bidi w:val="0"/>
+        <w:rPr>
+          <w:rFonts w:hint="default"/>
+          <w:lang w:val="en-IE"/>
+        </w:rPr>
+      </w:pPr>
+      <w:r>
+        <w:rPr>
+          <w:rFonts w:hint="default"/>
+          <w:lang w:val="en-IE"/>
+        </w:rPr>
+        <w:t>## Overview</w:t>
+      </w:r>
+    </w:p>
+    <w:p>
+      <w:pPr>
+        <w:bidi w:val="0"/>
+        <w:rPr>
+          <w:rFonts w:hint="default"/>
+          <w:lang w:val="en-IE"/>
+        </w:rPr>
+      </w:pPr>
+      <w:r>
+        <w:rPr>
+          <w:rFonts w:hint="default"/>
+          <w:lang w:val="en-IE"/>
+        </w:rPr>
+        <w:t xml:space="preserve">Black Styles is a React + Flask web app that extracts clothing color palettes and recommends culturally rich styles.  </w:t>
+      </w:r>
+    </w:p>
+    <w:p>
+      <w:pPr>
+        <w:bidi w:val="0"/>
+        <w:rPr>
+          <w:rFonts w:hint="default"/>
+          <w:lang w:val="en-IE"/>
+        </w:rPr>
+      </w:pPr>
+      <w:r>
+        <w:rPr>
+          <w:rFonts w:hint="default"/>
+          <w:lang w:val="en-IE"/>
+        </w:rPr>
+        <w:t>The app now supports outfit saving, captions, tags, **multi-tag filtering**, and **theme-based combined filtering**.</w:t>
+      </w:r>
+    </w:p>
+    <w:p>
+      <w:pPr>
+        <w:bidi w:val="0"/>
+        <w:rPr>
+          <w:rFonts w:hint="default"/>
+          <w:lang w:val="en-IE"/>
+        </w:rPr>
+      </w:pPr>
+    </w:p>
+    <w:p>
+      <w:pPr>
+        <w:bidi w:val="0"/>
+        <w:rPr>
+          <w:rFonts w:hint="default"/>
+          <w:lang w:val="en-IE"/>
+        </w:rPr>
+      </w:pPr>
+      <w:r>
+        <w:rPr>
+          <w:rFonts w:hint="default"/>
+          <w:lang w:val="en-IE"/>
+        </w:rPr>
+        <w:t>---</w:t>
+      </w:r>
+    </w:p>
+    <w:p>
+      <w:pPr>
+        <w:bidi w:val="0"/>
+        <w:rPr>
+          <w:rFonts w:hint="default"/>
+          <w:lang w:val="en-IE"/>
+        </w:rPr>
+      </w:pPr>
+    </w:p>
+    <w:p>
+      <w:pPr>
+        <w:bidi w:val="0"/>
+        <w:rPr>
+          <w:rFonts w:hint="default"/>
+          <w:lang w:val="en-IE"/>
+        </w:rPr>
+      </w:pPr>
+      <w:r>
+        <w:rPr>
+          <w:rFonts w:hint="default"/>
+          <w:lang w:val="en-IE"/>
+        </w:rPr>
+        <w:t>## Tech Stack</w:t>
+      </w:r>
+    </w:p>
+    <w:p>
+      <w:pPr>
+        <w:bidi w:val="0"/>
+        <w:rPr>
+          <w:rFonts w:hint="default"/>
+          <w:lang w:val="en-IE"/>
+        </w:rPr>
+      </w:pPr>
+      <w:r>
+        <w:rPr>
+          <w:rFonts w:hint="default"/>
+          <w:lang w:val="en-IE"/>
+        </w:rPr>
+        <w:t>- **Frontend:** React (Vite), Axios, Tailwind CSS</w:t>
+      </w:r>
+    </w:p>
+    <w:p>
+      <w:pPr>
+        <w:bidi w:val="0"/>
+        <w:rPr>
+          <w:rFonts w:hint="default"/>
+          <w:lang w:val="en-IE"/>
+        </w:rPr>
+      </w:pPr>
+      <w:r>
+        <w:rPr>
+          <w:rFonts w:hint="default"/>
+          <w:lang w:val="en-IE"/>
+        </w:rPr>
+        <w:t>- **Backend:** Flask (Python)</w:t>
+      </w:r>
+    </w:p>
+    <w:p>
+      <w:pPr>
+        <w:bidi w:val="0"/>
+        <w:rPr>
+          <w:rFonts w:hint="default"/>
+          <w:lang w:val="en-IE"/>
+        </w:rPr>
+      </w:pPr>
+      <w:r>
+        <w:rPr>
+          <w:rFonts w:hint="default"/>
+          <w:lang w:val="en-IE"/>
+        </w:rPr>
+        <w:t>- **AI/Processing:** OpenCV, KMeans</w:t>
+      </w:r>
+    </w:p>
+    <w:p>
+      <w:pPr>
+        <w:bidi w:val="0"/>
+        <w:rPr>
+          <w:rFonts w:hint="default"/>
+          <w:lang w:val="en-IE"/>
+        </w:rPr>
+      </w:pPr>
+      <w:r>
+        <w:rPr>
+          <w:rFonts w:hint="default"/>
+          <w:lang w:val="en-IE"/>
+        </w:rPr>
+        <w:t>- **Persistence:** JSON (MongoDB Atlas planned)</w:t>
+      </w:r>
+    </w:p>
+    <w:p>
+      <w:pPr>
+        <w:bidi w:val="0"/>
+        <w:rPr>
+          <w:rFonts w:hint="default"/>
+          <w:lang w:val="en-IE"/>
+        </w:rPr>
+      </w:pPr>
+      <w:r>
+        <w:rPr>
+          <w:rFonts w:hint="default"/>
+          <w:lang w:val="en-IE"/>
+        </w:rPr>
+        <w:t>- **Version Control:** GitHub with feature branches</w:t>
+      </w:r>
+    </w:p>
+    <w:p>
+      <w:pPr>
+        <w:bidi w:val="0"/>
+        <w:rPr>
+          <w:rFonts w:hint="default"/>
+          <w:lang w:val="en-IE"/>
+        </w:rPr>
+      </w:pPr>
+    </w:p>
+    <w:p>
+      <w:pPr>
+        <w:bidi w:val="0"/>
+        <w:rPr>
+          <w:rFonts w:hint="default"/>
+          <w:lang w:val="en-IE"/>
+        </w:rPr>
+      </w:pPr>
+      <w:r>
+        <w:rPr>
+          <w:rFonts w:hint="default"/>
+          <w:lang w:val="en-IE"/>
+        </w:rPr>
+        <w:t>---</w:t>
+      </w:r>
+    </w:p>
+    <w:p>
+      <w:pPr>
+        <w:bidi w:val="0"/>
+        <w:rPr>
+          <w:rFonts w:hint="default"/>
+          <w:lang w:val="en-IE"/>
+        </w:rPr>
+      </w:pPr>
+    </w:p>
+    <w:p>
+      <w:pPr>
+        <w:bidi w:val="0"/>
+        <w:rPr>
+          <w:rFonts w:hint="default"/>
+          <w:lang w:val="en-IE"/>
+        </w:rPr>
+      </w:pPr>
+      <w:r>
+        <w:rPr>
+          <w:rFonts w:hint="default"/>
+          <w:lang w:val="en-IE"/>
+        </w:rPr>
+        <w:t>## Features Implemented (Day 1 → Day 13)</w:t>
+      </w:r>
+    </w:p>
+    <w:p>
+      <w:pPr>
+        <w:bidi w:val="0"/>
+        <w:rPr>
+          <w:rFonts w:hint="default"/>
+          <w:lang w:val="en-IE"/>
+        </w:rPr>
+      </w:pPr>
+      <w:r>
+        <w:rPr>
+          <w:rFonts w:hint="default"/>
+          <w:lang w:val="en-IE"/>
+        </w:rPr>
+        <w:t>1. ✅ Project scaffolding</w:t>
+      </w:r>
+    </w:p>
+    <w:p>
+      <w:pPr>
+        <w:bidi w:val="0"/>
+        <w:rPr>
+          <w:rFonts w:hint="default"/>
+          <w:lang w:val="en-IE"/>
+        </w:rPr>
+      </w:pPr>
+      <w:r>
+        <w:rPr>
+          <w:rFonts w:hint="default"/>
+          <w:lang w:val="en-IE"/>
+        </w:rPr>
+        <w:t>2. ✅ File upload + validation</w:t>
+      </w:r>
+    </w:p>
+    <w:p>
+      <w:pPr>
+        <w:bidi w:val="0"/>
+        <w:rPr>
+          <w:rFonts w:hint="default"/>
+          <w:lang w:val="en-IE"/>
+        </w:rPr>
+      </w:pPr>
+      <w:r>
+        <w:rPr>
+          <w:rFonts w:hint="default"/>
+          <w:lang w:val="en-IE"/>
+        </w:rPr>
+        <w:t>3. ✅ Color palette extraction</w:t>
+      </w:r>
+    </w:p>
+    <w:p>
+      <w:pPr>
+        <w:bidi w:val="0"/>
+        <w:rPr>
+          <w:rFonts w:hint="default"/>
+          <w:lang w:val="en-IE"/>
+        </w:rPr>
+      </w:pPr>
+      <w:r>
+        <w:rPr>
+          <w:rFonts w:hint="default"/>
+          <w:lang w:val="en-IE"/>
+        </w:rPr>
+        <w:t>4. ✅ Logging &amp; error handling</w:t>
+      </w:r>
+    </w:p>
+    <w:p>
+      <w:pPr>
+        <w:bidi w:val="0"/>
+        <w:rPr>
+          <w:rFonts w:hint="default"/>
+          <w:lang w:val="en-IE"/>
+        </w:rPr>
+      </w:pPr>
+      <w:r>
+        <w:rPr>
+          <w:rFonts w:hint="default"/>
+          <w:lang w:val="en-IE"/>
+        </w:rPr>
+        <w:t>5. ✅ Upload form + UI states</w:t>
+      </w:r>
+    </w:p>
+    <w:p>
+      <w:pPr>
+        <w:bidi w:val="0"/>
+        <w:rPr>
+          <w:rFonts w:hint="default"/>
+          <w:lang w:val="en-IE"/>
+        </w:rPr>
+      </w:pPr>
+      <w:r>
+        <w:rPr>
+          <w:rFonts w:hint="default"/>
+          <w:lang w:val="en-IE"/>
+        </w:rPr>
+        <w:t>6. ✅ Display color swatches + hex values</w:t>
+      </w:r>
+    </w:p>
+    <w:p>
+      <w:pPr>
+        <w:bidi w:val="0"/>
+        <w:rPr>
+          <w:rFonts w:hint="default"/>
+          <w:lang w:val="en-IE"/>
+        </w:rPr>
+      </w:pPr>
+      <w:r>
+        <w:rPr>
+          <w:rFonts w:hint="default"/>
+          <w:lang w:val="en-IE"/>
+        </w:rPr>
+        <w:t>7. ✅ Palette persistence</w:t>
+      </w:r>
+    </w:p>
+    <w:p>
+      <w:pPr>
+        <w:bidi w:val="0"/>
+        <w:rPr>
+          <w:rFonts w:hint="default"/>
+          <w:lang w:val="en-IE"/>
+        </w:rPr>
+      </w:pPr>
+      <w:r>
+        <w:rPr>
+          <w:rFonts w:hint="default"/>
+          <w:lang w:val="en-IE"/>
+        </w:rPr>
+        <w:t>8. ✅ Outfit saving &amp; recent outfits</w:t>
+      </w:r>
+    </w:p>
+    <w:p>
+      <w:pPr>
+        <w:bidi w:val="0"/>
+        <w:rPr>
+          <w:rFonts w:hint="default"/>
+          <w:lang w:val="en-IE"/>
+        </w:rPr>
+      </w:pPr>
+      <w:r>
+        <w:rPr>
+          <w:rFonts w:hint="default"/>
+          <w:lang w:val="en-IE"/>
+        </w:rPr>
+        <w:t>9. ✅ Captions + improved clipboard UX</w:t>
+      </w:r>
+    </w:p>
+    <w:p>
+      <w:pPr>
+        <w:bidi w:val="0"/>
+        <w:rPr>
+          <w:rFonts w:hint="default"/>
+          <w:lang w:val="en-IE"/>
+        </w:rPr>
+      </w:pPr>
+      <w:r>
+        <w:rPr>
+          <w:rFonts w:hint="default"/>
+          <w:lang w:val="en-IE"/>
+        </w:rPr>
+        <w:t>10. ✅ Tags support in outfits</w:t>
+      </w:r>
+    </w:p>
+    <w:p>
+      <w:pPr>
+        <w:bidi w:val="0"/>
+        <w:rPr>
+          <w:rFonts w:hint="default"/>
+          <w:lang w:val="en-IE"/>
+        </w:rPr>
+      </w:pPr>
+      <w:r>
+        <w:rPr>
+          <w:rFonts w:hint="default"/>
+          <w:lang w:val="en-IE"/>
+        </w:rPr>
+        <w:t>11. ✅ Tag-based search &amp; filtering</w:t>
+      </w:r>
+    </w:p>
+    <w:p>
+      <w:pPr>
+        <w:bidi w:val="0"/>
+        <w:rPr>
+          <w:rFonts w:hint="default"/>
+          <w:lang w:val="en-IE"/>
+        </w:rPr>
+      </w:pPr>
+      <w:r>
+        <w:rPr>
+          <w:rFonts w:hint="default"/>
+          <w:lang w:val="en-IE"/>
+        </w:rPr>
+        <w:t>12. ✅ Multi-tag filtering + grid layout UI</w:t>
+      </w:r>
+    </w:p>
+    <w:p>
+      <w:pPr>
+        <w:bidi w:val="0"/>
+        <w:rPr>
+          <w:rFonts w:hint="default"/>
+          <w:lang w:val="en-IE"/>
+        </w:rPr>
+      </w:pPr>
+      <w:r>
+        <w:rPr>
+          <w:rFonts w:hint="default"/>
+          <w:lang w:val="en-IE"/>
+        </w:rPr>
+        <w:t>13. ✅ Theme-based filtering + combined sidebar</w:t>
+      </w:r>
+    </w:p>
+    <w:p>
+      <w:pPr>
+        <w:rPr>
+          <w:rFonts w:hint="default"/>
+          <w:lang w:val="en-IE"/>
+        </w:rPr>
+      </w:pPr>
+      <w:r>
+        <w:rPr>
+          <w:rFonts w:hint="default"/>
+          <w:lang w:val="en-IE"/>
+        </w:rPr>
+        <w:br w:type="page"/>
+      </w:r>
+    </w:p>
+    <w:p>
+      <w:pPr>
+        <w:bidi w:val="0"/>
+        <w:rPr>
+          <w:rFonts w:hint="default"/>
+          <w:lang w:val="en-IE"/>
+        </w:rPr>
+      </w:pPr>
+    </w:p>
+    <w:p>
+      <w:pPr>
+        <w:bidi w:val="0"/>
+        <w:rPr>
+          <w:rFonts w:hint="default"/>
+          <w:lang w:val="en-IE"/>
+        </w:rPr>
+      </w:pPr>
+      <w:r>
+        <w:rPr>
+          <w:rFonts w:hint="default"/>
+          <w:lang w:val="en-IE"/>
+        </w:rPr>
+        <w:t>---</w:t>
+      </w:r>
+    </w:p>
+    <w:p>
+      <w:pPr>
+        <w:bidi w:val="0"/>
+        <w:rPr>
+          <w:rFonts w:hint="default"/>
+          <w:lang w:val="en-IE"/>
+        </w:rPr>
+      </w:pPr>
+    </w:p>
+    <w:p>
+      <w:pPr>
+        <w:bidi w:val="0"/>
+        <w:rPr>
+          <w:rFonts w:hint="default"/>
+          <w:lang w:val="en-IE"/>
+        </w:rPr>
+      </w:pPr>
+      <w:r>
+        <w:rPr>
+          <w:rFonts w:hint="default"/>
+          <w:lang w:val="en-IE"/>
+        </w:rPr>
+        <w:t>## 💼 Portfolio Snippet</w:t>
+      </w:r>
+    </w:p>
+    <w:p>
+      <w:pPr>
+        <w:bidi w:val="0"/>
+        <w:rPr>
+          <w:rFonts w:hint="default"/>
+          <w:lang w:val="en-IE"/>
+        </w:rPr>
+      </w:pPr>
+      <w:r>
+        <w:rPr>
+          <w:rFonts w:hint="default"/>
+          <w:lang w:val="en-IE"/>
+        </w:rPr>
+        <w:t>```markdown</w:t>
+      </w:r>
+    </w:p>
+    <w:p>
+      <w:pPr>
+        <w:bidi w:val="0"/>
+        <w:rPr>
+          <w:rFonts w:hint="default"/>
+          <w:lang w:val="en-IE"/>
+        </w:rPr>
+      </w:pPr>
+      <w:r>
+        <w:rPr>
+          <w:rFonts w:hint="default"/>
+          <w:lang w:val="en-IE"/>
+        </w:rPr>
+        <w:t>### Black Styles — Day 14</w:t>
+      </w:r>
+    </w:p>
+    <w:p>
+      <w:pPr>
+        <w:bidi w:val="0"/>
+        <w:rPr>
+          <w:rFonts w:hint="default"/>
+          <w:lang w:val="en-IE"/>
+        </w:rPr>
+      </w:pPr>
+      <w:r>
+        <w:rPr>
+          <w:rFonts w:hint="default"/>
+          <w:lang w:val="en-IE"/>
+        </w:rPr>
+        <w:t>**Focus:** Sorting + Sidebar UX Enhancement</w:t>
+      </w:r>
+    </w:p>
+    <w:p>
+      <w:pPr>
+        <w:bidi w:val="0"/>
+        <w:rPr>
+          <w:rFonts w:hint="default"/>
+          <w:lang w:val="en-IE"/>
+        </w:rPr>
+      </w:pPr>
+    </w:p>
+    <w:p>
+      <w:pPr>
+        <w:bidi w:val="0"/>
+        <w:rPr>
+          <w:rFonts w:hint="default"/>
+          <w:lang w:val="en-IE"/>
+        </w:rPr>
+      </w:pPr>
+      <w:r>
+        <w:rPr>
+          <w:rFonts w:hint="default"/>
+          <w:lang w:val="en-IE"/>
+        </w:rPr>
+        <w:t>- **Backend:** Added sorting support (`newest`, `oldest`, `alphabetical`) to outfit search API.</w:t>
+      </w:r>
+    </w:p>
+    <w:p>
+      <w:pPr>
+        <w:bidi w:val="0"/>
+        <w:rPr>
+          <w:rFonts w:hint="default"/>
+          <w:lang w:val="en-IE"/>
+        </w:rPr>
+      </w:pPr>
+      <w:r>
+        <w:rPr>
+          <w:rFonts w:hint="default"/>
+          <w:lang w:val="en-IE"/>
+        </w:rPr>
+        <w:t>- **Frontend:** Improved browsing with collapsible filter sidebar and sorting dropdown.</w:t>
+      </w:r>
+    </w:p>
+    <w:p>
+      <w:pPr>
+        <w:bidi w:val="0"/>
+        <w:rPr>
+          <w:rFonts w:hint="default"/>
+          <w:lang w:val="en-IE"/>
+        </w:rPr>
+      </w:pPr>
+      <w:r>
+        <w:rPr>
+          <w:rFonts w:hint="default"/>
+          <w:lang w:val="en-IE"/>
+        </w:rPr>
+        <w:t>- **UI Polish:** Introduced colored tag badges for a refined visual identity.</w:t>
+      </w:r>
+    </w:p>
+    <w:p>
+      <w:pPr>
+        <w:bidi w:val="0"/>
+        <w:rPr>
+          <w:rFonts w:hint="default"/>
+          <w:lang w:val="en-IE"/>
+        </w:rPr>
+      </w:pPr>
+      <w:r>
+        <w:rPr>
+          <w:rFonts w:hint="default"/>
+          <w:lang w:val="en-IE"/>
+        </w:rPr>
+        <w:t>- Enhanced user experience for navigating culturally grounded fashion recommendations.</w:t>
+      </w:r>
+    </w:p>
+    <w:p>
+      <w:pPr>
+        <w:bidi w:val="0"/>
+        <w:rPr>
+          <w:rFonts w:hint="default"/>
+          <w:lang w:val="en-IE"/>
+        </w:rPr>
+      </w:pPr>
+    </w:p>
+    <w:p>
+      <w:pPr>
+        <w:bidi w:val="0"/>
+        <w:rPr>
+          <w:rFonts w:hint="default"/>
+          <w:lang w:val="en-IE"/>
+        </w:rPr>
+      </w:pPr>
+      <w:r>
+        <w:rPr>
+          <w:rFonts w:hint="default"/>
+          <w:lang w:val="en-IE"/>
+        </w:rPr>
+        <w:t># 📖 Black Styles — Project Documentation (Up to Day 14)</w:t>
+      </w:r>
+    </w:p>
+    <w:p>
+      <w:pPr>
+        <w:bidi w:val="0"/>
+        <w:rPr>
+          <w:rFonts w:hint="default"/>
+          <w:lang w:val="en-IE"/>
+        </w:rPr>
+      </w:pPr>
+    </w:p>
+    <w:p>
+      <w:pPr>
+        <w:bidi w:val="0"/>
+        <w:rPr>
+          <w:rFonts w:hint="default"/>
+          <w:lang w:val="en-IE"/>
+        </w:rPr>
+      </w:pPr>
+      <w:r>
+        <w:rPr>
+          <w:rFonts w:hint="default"/>
+          <w:lang w:val="en-IE"/>
+        </w:rPr>
+        <w:t>## Overview</w:t>
+      </w:r>
+    </w:p>
+    <w:p>
+      <w:pPr>
+        <w:bidi w:val="0"/>
+        <w:rPr>
+          <w:rFonts w:hint="default"/>
+          <w:lang w:val="en-IE"/>
+        </w:rPr>
+      </w:pPr>
+      <w:r>
+        <w:rPr>
+          <w:rFonts w:hint="default"/>
+          <w:lang w:val="en-IE"/>
+        </w:rPr>
+        <w:t xml:space="preserve">Black Styles is a React + Flask AI fashion app that extracts color palettes and recommends outfits optimized for aesthetic appeal and cultural nuance.  </w:t>
+      </w:r>
+    </w:p>
+    <w:p>
+      <w:pPr>
+        <w:bidi w:val="0"/>
+        <w:rPr>
+          <w:rFonts w:hint="default"/>
+          <w:lang w:val="en-IE"/>
+        </w:rPr>
+      </w:pPr>
+      <w:r>
+        <w:rPr>
+          <w:rFonts w:hint="default"/>
+          <w:lang w:val="en-IE"/>
+        </w:rPr>
+        <w:t>The project now includes filtering, sorting, persistence, and a polished interface.</w:t>
+      </w:r>
+    </w:p>
+    <w:p>
+      <w:pPr>
+        <w:bidi w:val="0"/>
+        <w:rPr>
+          <w:rFonts w:hint="default"/>
+          <w:lang w:val="en-IE"/>
+        </w:rPr>
+      </w:pPr>
+    </w:p>
+    <w:p>
+      <w:pPr>
+        <w:bidi w:val="0"/>
+        <w:rPr>
+          <w:rFonts w:hint="default"/>
+          <w:lang w:val="en-IE"/>
+        </w:rPr>
+      </w:pPr>
+      <w:r>
+        <w:rPr>
+          <w:rFonts w:hint="default"/>
+          <w:lang w:val="en-IE"/>
+        </w:rPr>
+        <w:t>---</w:t>
+      </w:r>
+    </w:p>
+    <w:p>
+      <w:pPr>
+        <w:bidi w:val="0"/>
+        <w:rPr>
+          <w:rFonts w:hint="default"/>
+          <w:lang w:val="en-IE"/>
+        </w:rPr>
+      </w:pPr>
+    </w:p>
+    <w:p>
+      <w:pPr>
+        <w:bidi w:val="0"/>
+        <w:rPr>
+          <w:rFonts w:hint="default"/>
+          <w:lang w:val="en-IE"/>
+        </w:rPr>
+      </w:pPr>
+      <w:r>
+        <w:rPr>
+          <w:rFonts w:hint="default"/>
+          <w:lang w:val="en-IE"/>
+        </w:rPr>
+        <w:t>## Tech Stack</w:t>
+      </w:r>
+    </w:p>
+    <w:p>
+      <w:pPr>
+        <w:bidi w:val="0"/>
+        <w:rPr>
+          <w:rFonts w:hint="default"/>
+          <w:lang w:val="en-IE"/>
+        </w:rPr>
+      </w:pPr>
+      <w:r>
+        <w:rPr>
+          <w:rFonts w:hint="default"/>
+          <w:lang w:val="en-IE"/>
+        </w:rPr>
+        <w:t xml:space="preserve">- **Frontend:** React (Vite), Axios, Tailwind CSS  </w:t>
+      </w:r>
+    </w:p>
+    <w:p>
+      <w:pPr>
+        <w:bidi w:val="0"/>
+        <w:rPr>
+          <w:rFonts w:hint="default"/>
+          <w:lang w:val="en-IE"/>
+        </w:rPr>
+      </w:pPr>
+      <w:r>
+        <w:rPr>
+          <w:rFonts w:hint="default"/>
+          <w:lang w:val="en-IE"/>
+        </w:rPr>
+        <w:t xml:space="preserve">- **Backend:** Flask (Python)  </w:t>
+      </w:r>
+    </w:p>
+    <w:p>
+      <w:pPr>
+        <w:bidi w:val="0"/>
+        <w:rPr>
+          <w:rFonts w:hint="default"/>
+          <w:lang w:val="en-IE"/>
+        </w:rPr>
+      </w:pPr>
+      <w:r>
+        <w:rPr>
+          <w:rFonts w:hint="default"/>
+          <w:lang w:val="en-IE"/>
+        </w:rPr>
+        <w:t xml:space="preserve">- **Image/AI:** OpenCV, KMeans  </w:t>
+      </w:r>
+    </w:p>
+    <w:p>
+      <w:pPr>
+        <w:bidi w:val="0"/>
+        <w:rPr>
+          <w:rFonts w:hint="default"/>
+          <w:lang w:val="en-IE"/>
+        </w:rPr>
+      </w:pPr>
+      <w:r>
+        <w:rPr>
+          <w:rFonts w:hint="default"/>
+          <w:lang w:val="en-IE"/>
+        </w:rPr>
+        <w:t xml:space="preserve">- **Storage:** JSON files (MongoDB Atlas integration planned)  </w:t>
+      </w:r>
+    </w:p>
+    <w:p>
+      <w:pPr>
+        <w:bidi w:val="0"/>
+        <w:rPr>
+          <w:rFonts w:hint="default"/>
+          <w:lang w:val="en-IE"/>
+        </w:rPr>
+      </w:pPr>
+      <w:r>
+        <w:rPr>
+          <w:rFonts w:hint="default"/>
+          <w:lang w:val="en-IE"/>
+        </w:rPr>
+        <w:t xml:space="preserve">- **Version Control:** GitHub with feature branches &amp; PRs  </w:t>
+      </w:r>
+    </w:p>
+    <w:p>
+      <w:pPr>
+        <w:bidi w:val="0"/>
+        <w:rPr>
+          <w:rFonts w:hint="default"/>
+          <w:lang w:val="en-IE"/>
+        </w:rPr>
+      </w:pPr>
+    </w:p>
+    <w:p>
+      <w:pPr>
+        <w:bidi w:val="0"/>
+        <w:rPr>
+          <w:rFonts w:hint="default"/>
+          <w:lang w:val="en-IE"/>
+        </w:rPr>
+      </w:pPr>
+      <w:r>
+        <w:rPr>
+          <w:rFonts w:hint="default"/>
+          <w:lang w:val="en-IE"/>
+        </w:rPr>
+        <w:t>---</w:t>
+      </w:r>
+    </w:p>
+    <w:p>
+      <w:pPr>
+        <w:bidi w:val="0"/>
+        <w:rPr>
+          <w:rFonts w:hint="default"/>
+          <w:lang w:val="en-IE"/>
+        </w:rPr>
+      </w:pPr>
+    </w:p>
+    <w:p>
+      <w:pPr>
+        <w:bidi w:val="0"/>
+        <w:rPr>
+          <w:rFonts w:hint="default"/>
+          <w:lang w:val="en-IE"/>
+        </w:rPr>
+      </w:pPr>
+      <w:r>
+        <w:rPr>
+          <w:rFonts w:hint="default"/>
+          <w:lang w:val="en-IE"/>
+        </w:rPr>
+        <w:t>## Features Implemented (Days 1–14)</w:t>
+      </w:r>
+    </w:p>
+    <w:p>
+      <w:pPr>
+        <w:bidi w:val="0"/>
+        <w:rPr>
+          <w:rFonts w:hint="default"/>
+          <w:lang w:val="en-IE"/>
+        </w:rPr>
+      </w:pPr>
+      <w:r>
+        <w:rPr>
+          <w:rFonts w:hint="default"/>
+          <w:lang w:val="en-IE"/>
+        </w:rPr>
+        <w:t xml:space="preserve">1. ✅ App structure + Flask backend  </w:t>
+      </w:r>
+    </w:p>
+    <w:p>
+      <w:pPr>
+        <w:bidi w:val="0"/>
+        <w:rPr>
+          <w:rFonts w:hint="default"/>
+          <w:lang w:val="en-IE"/>
+        </w:rPr>
+      </w:pPr>
+      <w:r>
+        <w:rPr>
+          <w:rFonts w:hint="default"/>
+          <w:lang w:val="en-IE"/>
+        </w:rPr>
+        <w:t xml:space="preserve">2. ✅ Upload + color extraction  </w:t>
+      </w:r>
+    </w:p>
+    <w:p>
+      <w:pPr>
+        <w:bidi w:val="0"/>
+        <w:rPr>
+          <w:rFonts w:hint="default"/>
+          <w:lang w:val="en-IE"/>
+        </w:rPr>
+      </w:pPr>
+      <w:r>
+        <w:rPr>
+          <w:rFonts w:hint="default"/>
+          <w:lang w:val="en-IE"/>
+        </w:rPr>
+        <w:t xml:space="preserve">3. ✅ Logging + validation  </w:t>
+      </w:r>
+    </w:p>
+    <w:p>
+      <w:pPr>
+        <w:bidi w:val="0"/>
+        <w:rPr>
+          <w:rFonts w:hint="default"/>
+          <w:lang w:val="en-IE"/>
+        </w:rPr>
+      </w:pPr>
+      <w:r>
+        <w:rPr>
+          <w:rFonts w:hint="default"/>
+          <w:lang w:val="en-IE"/>
+        </w:rPr>
+        <w:t xml:space="preserve">4. ✅ Cropping + graceful errors  </w:t>
+      </w:r>
+    </w:p>
+    <w:p>
+      <w:pPr>
+        <w:bidi w:val="0"/>
+        <w:rPr>
+          <w:rFonts w:hint="default"/>
+          <w:lang w:val="en-IE"/>
+        </w:rPr>
+      </w:pPr>
+      <w:r>
+        <w:rPr>
+          <w:rFonts w:hint="default"/>
+          <w:lang w:val="en-IE"/>
+        </w:rPr>
+        <w:t xml:space="preserve">5. ✅ Frontend upload &amp; feedback  </w:t>
+      </w:r>
+    </w:p>
+    <w:p>
+      <w:pPr>
+        <w:bidi w:val="0"/>
+        <w:rPr>
+          <w:rFonts w:hint="default"/>
+          <w:lang w:val="en-IE"/>
+        </w:rPr>
+      </w:pPr>
+      <w:r>
+        <w:rPr>
+          <w:rFonts w:hint="default"/>
+          <w:lang w:val="en-IE"/>
+        </w:rPr>
+        <w:t xml:space="preserve">6. ✅ Palette swatches  </w:t>
+      </w:r>
+    </w:p>
+    <w:p>
+      <w:pPr>
+        <w:bidi w:val="0"/>
+        <w:rPr>
+          <w:rFonts w:hint="default"/>
+          <w:lang w:val="en-IE"/>
+        </w:rPr>
+      </w:pPr>
+      <w:r>
+        <w:rPr>
+          <w:rFonts w:hint="default"/>
+          <w:lang w:val="en-IE"/>
+        </w:rPr>
+        <w:t xml:space="preserve">7. ✅ Palette persistence  </w:t>
+      </w:r>
+    </w:p>
+    <w:p>
+      <w:pPr>
+        <w:bidi w:val="0"/>
+        <w:rPr>
+          <w:rFonts w:hint="default"/>
+          <w:lang w:val="en-IE"/>
+        </w:rPr>
+      </w:pPr>
+      <w:r>
+        <w:rPr>
+          <w:rFonts w:hint="default"/>
+          <w:lang w:val="en-IE"/>
+        </w:rPr>
+        <w:t xml:space="preserve">8. ✅ Outfit saving + retrieval  </w:t>
+      </w:r>
+    </w:p>
+    <w:p>
+      <w:pPr>
+        <w:bidi w:val="0"/>
+        <w:rPr>
+          <w:rFonts w:hint="default"/>
+          <w:lang w:val="en-IE"/>
+        </w:rPr>
+      </w:pPr>
+      <w:r>
+        <w:rPr>
+          <w:rFonts w:hint="default"/>
+          <w:lang w:val="en-IE"/>
+        </w:rPr>
+        <w:t xml:space="preserve">9. ✅ Captions &amp; clipboard  </w:t>
+      </w:r>
+    </w:p>
+    <w:p>
+      <w:pPr>
+        <w:bidi w:val="0"/>
+        <w:rPr>
+          <w:rFonts w:hint="default"/>
+          <w:lang w:val="en-IE"/>
+        </w:rPr>
+      </w:pPr>
+      <w:r>
+        <w:rPr>
+          <w:rFonts w:hint="default"/>
+          <w:lang w:val="en-IE"/>
+        </w:rPr>
+        <w:t xml:space="preserve">10. ✅ Tagging outfits  </w:t>
+      </w:r>
+    </w:p>
+    <w:p>
+      <w:pPr>
+        <w:bidi w:val="0"/>
+        <w:rPr>
+          <w:rFonts w:hint="default"/>
+          <w:lang w:val="en-IE"/>
+        </w:rPr>
+      </w:pPr>
+      <w:r>
+        <w:rPr>
+          <w:rFonts w:hint="default"/>
+          <w:lang w:val="en-IE"/>
+        </w:rPr>
+        <w:t xml:space="preserve">11. ✅ Tag filtering  </w:t>
+      </w:r>
+    </w:p>
+    <w:p>
+      <w:pPr>
+        <w:bidi w:val="0"/>
+        <w:rPr>
+          <w:rFonts w:hint="default"/>
+          <w:lang w:val="en-IE"/>
+        </w:rPr>
+      </w:pPr>
+      <w:r>
+        <w:rPr>
+          <w:rFonts w:hint="default"/>
+          <w:lang w:val="en-IE"/>
+        </w:rPr>
+        <w:t xml:space="preserve">12. ✅ Multi-tag filtering  </w:t>
+      </w:r>
+    </w:p>
+    <w:p>
+      <w:pPr>
+        <w:bidi w:val="0"/>
+        <w:rPr>
+          <w:rFonts w:hint="default"/>
+          <w:lang w:val="en-IE"/>
+        </w:rPr>
+      </w:pPr>
+      <w:r>
+        <w:rPr>
+          <w:rFonts w:hint="default"/>
+          <w:lang w:val="en-IE"/>
+        </w:rPr>
+        <w:t xml:space="preserve">13. ✅ Theme-based filtering + combined sidebar  </w:t>
+      </w:r>
+    </w:p>
+    <w:p>
+      <w:pPr>
+        <w:bidi w:val="0"/>
+        <w:rPr>
+          <w:rFonts w:hint="default"/>
+          <w:lang w:val="en-IE"/>
+        </w:rPr>
+      </w:pPr>
+      <w:r>
+        <w:rPr>
+          <w:rFonts w:hint="default"/>
+          <w:lang w:val="en-IE"/>
+        </w:rPr>
+        <w:t xml:space="preserve">14. ✅ Sorting (newest/oldest/alphabetical) + collapsible sidebar &amp; color badges  </w:t>
+      </w:r>
+    </w:p>
+    <w:p>
+      <w:pPr>
+        <w:bidi w:val="0"/>
+        <w:rPr>
+          <w:rFonts w:hint="default"/>
+          <w:lang w:val="en-IE"/>
+        </w:rPr>
+      </w:pPr>
+    </w:p>
+    <w:p>
+      <w:pPr>
+        <w:bidi w:val="0"/>
+        <w:rPr>
+          <w:rFonts w:hint="default"/>
+          <w:lang w:val="en-IE"/>
+        </w:rPr>
+      </w:pPr>
+      <w:r>
+        <w:rPr>
+          <w:rFonts w:hint="default"/>
+          <w:lang w:val="en-IE"/>
+        </w:rPr>
+        <w:t>---</w:t>
+      </w:r>
+    </w:p>
+    <w:p>
+      <w:pPr>
+        <w:bidi w:val="0"/>
+        <w:rPr>
+          <w:rFonts w:hint="default"/>
+          <w:lang w:val="en-IE"/>
+        </w:rPr>
+      </w:pPr>
+    </w:p>
+    <w:p>
+      <w:pPr>
+        <w:bidi w:val="0"/>
+        <w:rPr>
+          <w:rFonts w:hint="default"/>
+          <w:lang w:val="en-IE"/>
+        </w:rPr>
+      </w:pPr>
+      <w:r>
+        <w:rPr>
+          <w:rFonts w:hint="default"/>
+          <w:lang w:val="en-IE"/>
+        </w:rPr>
+        <w:t>## Current Folder Layout (After Day 14)</w:t>
+      </w:r>
+    </w:p>
+    <w:p>
+      <w:pPr>
+        <w:bidi w:val="0"/>
+        <w:rPr>
+          <w:rFonts w:hint="default"/>
+          <w:lang w:val="en-IE"/>
+        </w:rPr>
+      </w:pPr>
       <w:bookmarkStart w:id="0" w:name="_GoBack"/>
       <w:bookmarkEnd w:id="0"/>
-      <w:r>
-        <w:rPr>
-          <w:rFonts w:hint="default"/>
-          <w:lang w:val="en-IE"/>
-        </w:rPr>
-        <w:br w:type="page"/>
-      </w:r>
-    </w:p>
-    <w:p>
-      <w:pPr>
-        <w:bidi w:val="0"/>
-        <w:rPr>
-          <w:rFonts w:hint="default"/>
-          <w:lang w:val="en-IE"/>
-        </w:rPr>
-      </w:pPr>
-    </w:p>
-    <w:p>
-      <w:pPr>
-        <w:bidi w:val="0"/>
-        <w:rPr>
-          <w:rFonts w:hint="default"/>
-          <w:lang w:val="en-IE"/>
-        </w:rPr>
-      </w:pPr>
-      <w:r>
-        <w:rPr>
-          <w:rFonts w:hint="default"/>
-          <w:lang w:val="en-IE"/>
-        </w:rPr>
-        <w:t>---</w:t>
-      </w:r>
-    </w:p>
-    <w:p>
-      <w:pPr>
-        <w:bidi w:val="0"/>
-        <w:rPr>
-          <w:rFonts w:hint="default"/>
-          <w:lang w:val="en-IE"/>
-        </w:rPr>
-      </w:pPr>
-    </w:p>
-    <w:p>
-      <w:pPr>
-        <w:bidi w:val="0"/>
-        <w:rPr>
-          <w:rFonts w:hint="default"/>
-          <w:lang w:val="en-IE"/>
-        </w:rPr>
-      </w:pPr>
-      <w:r>
-        <w:rPr>
-          <w:rFonts w:hint="default"/>
-          <w:lang w:val="en-IE"/>
-        </w:rPr>
-        <w:t>## 3. Portfolio Snippet</w:t>
-      </w:r>
-    </w:p>
-    <w:p>
-      <w:pPr>
-        <w:bidi w:val="0"/>
-        <w:rPr>
-          <w:rFonts w:hint="default"/>
-          <w:lang w:val="en-IE"/>
-        </w:rPr>
-      </w:pPr>
-      <w:r>
-        <w:rPr>
-          <w:rFonts w:hint="default"/>
-          <w:lang w:val="en-IE"/>
-        </w:rPr>
-        <w:t>```markdown</w:t>
-      </w:r>
-    </w:p>
-    <w:p>
-      <w:pPr>
-        <w:bidi w:val="0"/>
-        <w:rPr>
-          <w:rFonts w:hint="default"/>
-          <w:lang w:val="en-IE"/>
-        </w:rPr>
-      </w:pPr>
-      <w:r>
-        <w:rPr>
-          <w:rFonts w:hint="default"/>
-          <w:lang w:val="en-IE"/>
-        </w:rPr>
-        <w:t>### Black Styles — Day 13</w:t>
-      </w:r>
-    </w:p>
-    <w:p>
-      <w:pPr>
-        <w:bidi w:val="0"/>
-        <w:rPr>
-          <w:rFonts w:hint="default"/>
-          <w:lang w:val="en-IE"/>
-        </w:rPr>
-      </w:pPr>
-      <w:r>
-        <w:rPr>
-          <w:rFonts w:hint="default"/>
-          <w:lang w:val="en-IE"/>
-        </w:rPr>
-        <w:t>**Focus:** Theme-Based Filtering + Sidebar UI</w:t>
-      </w:r>
-    </w:p>
-    <w:p>
-      <w:pPr>
-        <w:bidi w:val="0"/>
-        <w:rPr>
-          <w:rFonts w:hint="default"/>
-          <w:lang w:val="en-IE"/>
-        </w:rPr>
-      </w:pPr>
-    </w:p>
-    <w:p>
-      <w:pPr>
-        <w:bidi w:val="0"/>
-        <w:rPr>
-          <w:rFonts w:hint="default"/>
-          <w:lang w:val="en-IE"/>
-        </w:rPr>
-      </w:pPr>
-      <w:r>
-        <w:rPr>
-          <w:rFonts w:hint="default"/>
-          <w:lang w:val="en-IE"/>
-        </w:rPr>
-        <w:t>- Backend: extended outfit search to support **tags + theme** combined filters.</w:t>
-      </w:r>
-    </w:p>
-    <w:p>
-      <w:pPr>
-        <w:bidi w:val="0"/>
-        <w:rPr>
-          <w:rFonts w:hint="default"/>
-          <w:lang w:val="en-IE"/>
-        </w:rPr>
-      </w:pPr>
-      <w:r>
-        <w:rPr>
-          <w:rFonts w:hint="default"/>
-          <w:lang w:val="en-IE"/>
-        </w:rPr>
-        <w:t>- Frontend: added **filter sidebar** with multi-tag dropdown and theme selector.</w:t>
-      </w:r>
-    </w:p>
-    <w:p>
-      <w:pPr>
-        <w:bidi w:val="0"/>
-        <w:rPr>
-          <w:rFonts w:hint="default"/>
-          <w:lang w:val="en-IE"/>
-        </w:rPr>
-      </w:pPr>
-      <w:r>
-        <w:rPr>
-          <w:rFonts w:hint="default"/>
-          <w:lang w:val="en-IE"/>
-        </w:rPr>
-        <w:t>- Outfits displayed in responsive **grid layout** with swatches, captions, and styled tags.</w:t>
-      </w:r>
-    </w:p>
-    <w:p>
-      <w:pPr>
-        <w:bidi w:val="0"/>
-        <w:rPr>
-          <w:rFonts w:hint="default"/>
-          <w:lang w:val="en-IE"/>
-        </w:rPr>
-      </w:pPr>
-      <w:r>
-        <w:rPr>
-          <w:rFonts w:hint="default"/>
-          <w:lang w:val="en-IE"/>
-        </w:rPr>
-        <w:t>- Enables refined browsing (e.g., "Formal + Winter" or "Casual + Summer").</w:t>
-      </w:r>
-    </w:p>
-    <w:p>
-      <w:pPr>
-        <w:bidi w:val="0"/>
-        <w:rPr>
-          <w:rFonts w:hint="default"/>
-          <w:lang w:val="en-IE"/>
-        </w:rPr>
-      </w:pPr>
-    </w:p>
-    <w:p>
-      <w:pPr>
-        <w:bidi w:val="0"/>
-        <w:rPr>
-          <w:rFonts w:hint="default"/>
-          <w:lang w:val="en-IE"/>
-        </w:rPr>
-      </w:pPr>
-      <w:r>
-        <w:rPr>
-          <w:rFonts w:hint="default"/>
-          <w:lang w:val="en-IE"/>
-        </w:rPr>
-        <w:t># 📖 Black Styles — Project Documentation (Up to Day 13)</w:t>
-      </w:r>
-    </w:p>
-    <w:p>
-      <w:pPr>
-        <w:bidi w:val="0"/>
-        <w:rPr>
-          <w:rFonts w:hint="default"/>
-          <w:lang w:val="en-IE"/>
-        </w:rPr>
-      </w:pPr>
-    </w:p>
-    <w:p>
-      <w:pPr>
-        <w:bidi w:val="0"/>
-        <w:rPr>
-          <w:rFonts w:hint="default"/>
-          <w:lang w:val="en-IE"/>
-        </w:rPr>
-      </w:pPr>
-      <w:r>
-        <w:rPr>
-          <w:rFonts w:hint="default"/>
-          <w:lang w:val="en-IE"/>
-        </w:rPr>
-        <w:t>## Overview</w:t>
-      </w:r>
-    </w:p>
-    <w:p>
-      <w:pPr>
-        <w:bidi w:val="0"/>
-        <w:rPr>
-          <w:rFonts w:hint="default"/>
-          <w:lang w:val="en-IE"/>
-        </w:rPr>
-      </w:pPr>
-      <w:r>
-        <w:rPr>
-          <w:rFonts w:hint="default"/>
-          <w:lang w:val="en-IE"/>
-        </w:rPr>
-        <w:t xml:space="preserve">Black Styles is a React + Flask web app that extracts clothing color palettes and recommends culturally rich styles.  </w:t>
-      </w:r>
-    </w:p>
-    <w:p>
-      <w:pPr>
-        <w:bidi w:val="0"/>
-        <w:rPr>
-          <w:rFonts w:hint="default"/>
-          <w:lang w:val="en-IE"/>
-        </w:rPr>
-      </w:pPr>
-      <w:r>
-        <w:rPr>
-          <w:rFonts w:hint="default"/>
-          <w:lang w:val="en-IE"/>
-        </w:rPr>
-        <w:t>The app now supports outfit saving, captions, tags, **multi-tag filtering**, and **theme-based combined filtering**.</w:t>
-      </w:r>
-    </w:p>
-    <w:p>
-      <w:pPr>
-        <w:bidi w:val="0"/>
-        <w:rPr>
-          <w:rFonts w:hint="default"/>
-          <w:lang w:val="en-IE"/>
-        </w:rPr>
-      </w:pPr>
-    </w:p>
-    <w:p>
-      <w:pPr>
-        <w:bidi w:val="0"/>
-        <w:rPr>
-          <w:rFonts w:hint="default"/>
-          <w:lang w:val="en-IE"/>
-        </w:rPr>
-      </w:pPr>
-      <w:r>
-        <w:rPr>
-          <w:rFonts w:hint="default"/>
-          <w:lang w:val="en-IE"/>
-        </w:rPr>
-        <w:t>---</w:t>
-      </w:r>
-    </w:p>
-    <w:p>
-      <w:pPr>
-        <w:bidi w:val="0"/>
-        <w:rPr>
-          <w:rFonts w:hint="default"/>
-          <w:lang w:val="en-IE"/>
-        </w:rPr>
-      </w:pPr>
-    </w:p>
-    <w:p>
-      <w:pPr>
-        <w:bidi w:val="0"/>
-        <w:rPr>
-          <w:rFonts w:hint="default"/>
-          <w:lang w:val="en-IE"/>
-        </w:rPr>
-      </w:pPr>
-      <w:r>
-        <w:rPr>
-          <w:rFonts w:hint="default"/>
-          <w:lang w:val="en-IE"/>
-        </w:rPr>
-        <w:t>## Tech Stack</w:t>
-      </w:r>
-    </w:p>
-    <w:p>
-      <w:pPr>
-        <w:bidi w:val="0"/>
-        <w:rPr>
-          <w:rFonts w:hint="default"/>
-          <w:lang w:val="en-IE"/>
-        </w:rPr>
-      </w:pPr>
-      <w:r>
-        <w:rPr>
-          <w:rFonts w:hint="default"/>
-          <w:lang w:val="en-IE"/>
-        </w:rPr>
-        <w:t>- **Frontend:** React (Vite), Axios, Tailwind CSS</w:t>
-      </w:r>
-    </w:p>
-    <w:p>
-      <w:pPr>
-        <w:bidi w:val="0"/>
-        <w:rPr>
-          <w:rFonts w:hint="default"/>
-          <w:lang w:val="en-IE"/>
-        </w:rPr>
-      </w:pPr>
-      <w:r>
-        <w:rPr>
-          <w:rFonts w:hint="default"/>
-          <w:lang w:val="en-IE"/>
-        </w:rPr>
-        <w:t>- **Backend:** Flask (Python)</w:t>
-      </w:r>
-    </w:p>
-    <w:p>
-      <w:pPr>
-        <w:bidi w:val="0"/>
-        <w:rPr>
-          <w:rFonts w:hint="default"/>
-          <w:lang w:val="en-IE"/>
-        </w:rPr>
-      </w:pPr>
-      <w:r>
-        <w:rPr>
-          <w:rFonts w:hint="default"/>
-          <w:lang w:val="en-IE"/>
-        </w:rPr>
-        <w:t>- **AI/Processing:** OpenCV, KMeans</w:t>
-      </w:r>
-    </w:p>
-    <w:p>
-      <w:pPr>
-        <w:bidi w:val="0"/>
-        <w:rPr>
-          <w:rFonts w:hint="default"/>
-          <w:lang w:val="en-IE"/>
-        </w:rPr>
-      </w:pPr>
-      <w:r>
-        <w:rPr>
-          <w:rFonts w:hint="default"/>
-          <w:lang w:val="en-IE"/>
-        </w:rPr>
-        <w:t>- **Persistence:** JSON (MongoDB Atlas planned)</w:t>
-      </w:r>
-    </w:p>
-    <w:p>
-      <w:pPr>
-        <w:bidi w:val="0"/>
-        <w:rPr>
-          <w:rFonts w:hint="default"/>
-          <w:lang w:val="en-IE"/>
-        </w:rPr>
-      </w:pPr>
-      <w:r>
-        <w:rPr>
-          <w:rFonts w:hint="default"/>
-          <w:lang w:val="en-IE"/>
-        </w:rPr>
-        <w:t>- **Version Control:** GitHub with feature branches</w:t>
-      </w:r>
-    </w:p>
-    <w:p>
-      <w:pPr>
-        <w:bidi w:val="0"/>
-        <w:rPr>
-          <w:rFonts w:hint="default"/>
-          <w:lang w:val="en-IE"/>
-        </w:rPr>
-      </w:pPr>
-    </w:p>
-    <w:p>
-      <w:pPr>
-        <w:bidi w:val="0"/>
-        <w:rPr>
-          <w:rFonts w:hint="default"/>
-          <w:lang w:val="en-IE"/>
-        </w:rPr>
-      </w:pPr>
-      <w:r>
-        <w:rPr>
-          <w:rFonts w:hint="default"/>
-          <w:lang w:val="en-IE"/>
-        </w:rPr>
-        <w:t>---</w:t>
-      </w:r>
-    </w:p>
-    <w:p>
-      <w:pPr>
-        <w:bidi w:val="0"/>
-        <w:rPr>
-          <w:rFonts w:hint="default"/>
-          <w:lang w:val="en-IE"/>
-        </w:rPr>
-      </w:pPr>
-    </w:p>
-    <w:p>
-      <w:pPr>
-        <w:bidi w:val="0"/>
-        <w:rPr>
-          <w:rFonts w:hint="default"/>
-          <w:lang w:val="en-IE"/>
-        </w:rPr>
-      </w:pPr>
-      <w:r>
-        <w:rPr>
-          <w:rFonts w:hint="default"/>
-          <w:lang w:val="en-IE"/>
-        </w:rPr>
-        <w:t>## Features Implemented (Day 1 → Day 13)</w:t>
-      </w:r>
-    </w:p>
-    <w:p>
-      <w:pPr>
-        <w:bidi w:val="0"/>
-        <w:rPr>
-          <w:rFonts w:hint="default"/>
-          <w:lang w:val="en-IE"/>
-        </w:rPr>
-      </w:pPr>
-      <w:r>
-        <w:rPr>
-          <w:rFonts w:hint="default"/>
-          <w:lang w:val="en-IE"/>
-        </w:rPr>
-        <w:t>1. ✅ Project scaffolding</w:t>
-      </w:r>
-    </w:p>
-    <w:p>
-      <w:pPr>
-        <w:bidi w:val="0"/>
-        <w:rPr>
-          <w:rFonts w:hint="default"/>
-          <w:lang w:val="en-IE"/>
-        </w:rPr>
-      </w:pPr>
-      <w:r>
-        <w:rPr>
-          <w:rFonts w:hint="default"/>
-          <w:lang w:val="en-IE"/>
-        </w:rPr>
-        <w:t>2. ✅ File upload + validation</w:t>
-      </w:r>
-    </w:p>
-    <w:p>
-      <w:pPr>
-        <w:bidi w:val="0"/>
-        <w:rPr>
-          <w:rFonts w:hint="default"/>
-          <w:lang w:val="en-IE"/>
-        </w:rPr>
-      </w:pPr>
-      <w:r>
-        <w:rPr>
-          <w:rFonts w:hint="default"/>
-          <w:lang w:val="en-IE"/>
-        </w:rPr>
-        <w:t>3. ✅ Color palette extraction</w:t>
-      </w:r>
-    </w:p>
-    <w:p>
-      <w:pPr>
-        <w:bidi w:val="0"/>
-        <w:rPr>
-          <w:rFonts w:hint="default"/>
-          <w:lang w:val="en-IE"/>
-        </w:rPr>
-      </w:pPr>
-      <w:r>
-        <w:rPr>
-          <w:rFonts w:hint="default"/>
-          <w:lang w:val="en-IE"/>
-        </w:rPr>
-        <w:t>4. ✅ Logging &amp; error handling</w:t>
-      </w:r>
-    </w:p>
-    <w:p>
-      <w:pPr>
-        <w:bidi w:val="0"/>
-        <w:rPr>
-          <w:rFonts w:hint="default"/>
-          <w:lang w:val="en-IE"/>
-        </w:rPr>
-      </w:pPr>
-      <w:r>
-        <w:rPr>
-          <w:rFonts w:hint="default"/>
-          <w:lang w:val="en-IE"/>
-        </w:rPr>
-        <w:t>5. ✅ Upload form + UI states</w:t>
-      </w:r>
-    </w:p>
-    <w:p>
-      <w:pPr>
-        <w:bidi w:val="0"/>
-        <w:rPr>
-          <w:rFonts w:hint="default"/>
-          <w:lang w:val="en-IE"/>
-        </w:rPr>
-      </w:pPr>
-      <w:r>
-        <w:rPr>
-          <w:rFonts w:hint="default"/>
-          <w:lang w:val="en-IE"/>
-        </w:rPr>
-        <w:t>6. ✅ Display color swatches + hex values</w:t>
-      </w:r>
-    </w:p>
-    <w:p>
-      <w:pPr>
-        <w:bidi w:val="0"/>
-        <w:rPr>
-          <w:rFonts w:hint="default"/>
-          <w:lang w:val="en-IE"/>
-        </w:rPr>
-      </w:pPr>
-      <w:r>
-        <w:rPr>
-          <w:rFonts w:hint="default"/>
-          <w:lang w:val="en-IE"/>
-        </w:rPr>
-        <w:t>7. ✅ Palette persistence</w:t>
-      </w:r>
-    </w:p>
-    <w:p>
-      <w:pPr>
-        <w:bidi w:val="0"/>
-        <w:rPr>
-          <w:rFonts w:hint="default"/>
-          <w:lang w:val="en-IE"/>
-        </w:rPr>
-      </w:pPr>
-      <w:r>
-        <w:rPr>
-          <w:rFonts w:hint="default"/>
-          <w:lang w:val="en-IE"/>
-        </w:rPr>
-        <w:t>8. ✅ Outfit saving &amp; recent outfits</w:t>
-      </w:r>
-    </w:p>
-    <w:p>
-      <w:pPr>
-        <w:bidi w:val="0"/>
-        <w:rPr>
-          <w:rFonts w:hint="default"/>
-          <w:lang w:val="en-IE"/>
-        </w:rPr>
-      </w:pPr>
-      <w:r>
-        <w:rPr>
-          <w:rFonts w:hint="default"/>
-          <w:lang w:val="en-IE"/>
-        </w:rPr>
-        <w:t>9. ✅ Captions + improved clipboard UX</w:t>
-      </w:r>
-    </w:p>
-    <w:p>
-      <w:pPr>
-        <w:bidi w:val="0"/>
-        <w:rPr>
-          <w:rFonts w:hint="default"/>
-          <w:lang w:val="en-IE"/>
-        </w:rPr>
-      </w:pPr>
-      <w:r>
-        <w:rPr>
-          <w:rFonts w:hint="default"/>
-          <w:lang w:val="en-IE"/>
-        </w:rPr>
-        <w:t>10. ✅ Tags support in outfits</w:t>
-      </w:r>
-    </w:p>
-    <w:p>
-      <w:pPr>
-        <w:bidi w:val="0"/>
-        <w:rPr>
-          <w:rFonts w:hint="default"/>
-          <w:lang w:val="en-IE"/>
-        </w:rPr>
-      </w:pPr>
-      <w:r>
-        <w:rPr>
-          <w:rFonts w:hint="default"/>
-          <w:lang w:val="en-IE"/>
-        </w:rPr>
-        <w:t>11. ✅ Tag-based search &amp; filtering</w:t>
-      </w:r>
-    </w:p>
-    <w:p>
-      <w:pPr>
-        <w:bidi w:val="0"/>
-        <w:rPr>
-          <w:rFonts w:hint="default"/>
-          <w:lang w:val="en-IE"/>
-        </w:rPr>
-      </w:pPr>
-      <w:r>
-        <w:rPr>
-          <w:rFonts w:hint="default"/>
-          <w:lang w:val="en-IE"/>
-        </w:rPr>
-        <w:t>12. ✅ Multi-tag filtering + grid layout UI</w:t>
-      </w:r>
-    </w:p>
-    <w:p>
-      <w:pPr>
-        <w:bidi w:val="0"/>
-        <w:rPr>
-          <w:rFonts w:hint="default"/>
-          <w:lang w:val="en-IE"/>
-        </w:rPr>
-      </w:pPr>
-      <w:r>
-        <w:rPr>
-          <w:rFonts w:hint="default"/>
-          <w:lang w:val="en-IE"/>
-        </w:rPr>
-        <w:t>13. ✅ Theme-based filtering + combined sidebar</w:t>
-      </w:r>
-    </w:p>
-    <w:p>
-      <w:pPr>
-        <w:bidi w:val="0"/>
-        <w:rPr>
-          <w:rFonts w:hint="default"/>
-          <w:lang w:val="en-IE"/>
-        </w:rPr>
-      </w:pPr>
     </w:p>
     <w:p>
       <w:pPr>

</xml_diff>